<commit_message>
Pushing changes on 21st June
</commit_message>
<xml_diff>
--- a/Client/React/Notes.docx
+++ b/Client/React/Notes.docx
@@ -63,17 +63,2169 @@
     </w:p>
     <w:p>
       <w:r>
-        <w:t>Open package.config and press Ctrl + S to resolve any build errors if you get know</w:t>
+        <w:t xml:space="preserve">Open package.config and press Ctrl + S to resolve any build errors if you get </w:t>
+      </w:r>
+      <w:proofErr w:type="gramStart"/>
+      <w:r>
+        <w:t>know</w:t>
+      </w:r>
+      <w:proofErr w:type="gramEnd"/>
+    </w:p>
+    <w:p>
+      <w:proofErr w:type="spellStart"/>
+      <w:r>
+        <w:t>npm</w:t>
+      </w:r>
+      <w:proofErr w:type="spellEnd"/>
+      <w:r>
+        <w:t xml:space="preserve"> install </w:t>
+      </w:r>
+      <w:r>
+        <w:sym w:font="Wingdings" w:char="F0E0"/>
+      </w:r>
+      <w:r>
+        <w:t xml:space="preserve"> It installs node modules folder from </w:t>
+      </w:r>
+      <w:proofErr w:type="spellStart"/>
+      <w:proofErr w:type="gramStart"/>
+      <w:r>
+        <w:t>packages.json</w:t>
+      </w:r>
+      <w:proofErr w:type="spellEnd"/>
+      <w:proofErr w:type="gramEnd"/>
+    </w:p>
+    <w:p>
+      <w:pPr>
+        <w:rPr>
+          <w:b/>
+          <w:bCs/>
+        </w:rPr>
+      </w:pPr>
+      <w:r>
+        <w:rPr>
+          <w:b/>
+          <w:bCs/>
+        </w:rPr>
+        <w:t>Node JS</w:t>
+      </w:r>
+    </w:p>
+    <w:p>
+      <w:pPr>
+        <w:pStyle w:val="ListParagraph"/>
+        <w:numPr>
+          <w:ilvl w:val="0"/>
+          <w:numId w:val="1"/>
+        </w:numPr>
+      </w:pPr>
+      <w:r>
+        <w:t xml:space="preserve">It started as a way to run </w:t>
+      </w:r>
+      <w:proofErr w:type="spellStart"/>
+      <w:r>
+        <w:t>Javascript</w:t>
+      </w:r>
+      <w:proofErr w:type="spellEnd"/>
+      <w:r>
+        <w:t xml:space="preserve"> on web servers so that same language can be used in both server side and client </w:t>
+      </w:r>
+      <w:proofErr w:type="gramStart"/>
+      <w:r>
+        <w:t>side</w:t>
+      </w:r>
+      <w:proofErr w:type="gramEnd"/>
+      <w:r>
+        <w:t xml:space="preserve"> </w:t>
+      </w:r>
+    </w:p>
+    <w:p>
+      <w:pPr>
+        <w:pStyle w:val="ListParagraph"/>
+        <w:ind w:left="1440"/>
+      </w:pPr>
+      <w:r>
+        <w:rPr>
+          <w:noProof/>
+        </w:rPr>
+        <w:drawing>
+          <wp:inline distT="0" distB="0" distL="0" distR="0" wp14:anchorId="288EDA01" wp14:editId="28784362">
+            <wp:extent cx="3870960" cy="1583950"/>
+            <wp:effectExtent l="0" t="0" r="0" b="0"/>
+            <wp:docPr id="1668907388" name="Picture 1"/>
+            <wp:cNvGraphicFramePr>
+              <a:graphicFrameLocks xmlns:a="http://schemas.openxmlformats.org/drawingml/2006/main" noChangeAspect="1"/>
+            </wp:cNvGraphicFramePr>
+            <a:graphic xmlns:a="http://schemas.openxmlformats.org/drawingml/2006/main">
+              <a:graphicData uri="http://schemas.openxmlformats.org/drawingml/2006/picture">
+                <pic:pic xmlns:pic="http://schemas.openxmlformats.org/drawingml/2006/picture">
+                  <pic:nvPicPr>
+                    <pic:cNvPr id="1668907388" name=""/>
+                    <pic:cNvPicPr/>
+                  </pic:nvPicPr>
+                  <pic:blipFill>
+                    <a:blip r:embed="rId5"/>
+                    <a:stretch>
+                      <a:fillRect/>
+                    </a:stretch>
+                  </pic:blipFill>
+                  <pic:spPr>
+                    <a:xfrm>
+                      <a:off x="0" y="0"/>
+                      <a:ext cx="3890631" cy="1591999"/>
+                    </a:xfrm>
+                    <a:prstGeom prst="rect">
+                      <a:avLst/>
+                    </a:prstGeom>
+                  </pic:spPr>
+                </pic:pic>
+              </a:graphicData>
+            </a:graphic>
+          </wp:inline>
+        </w:drawing>
+      </w:r>
+    </w:p>
+    <w:p>
+      <w:pPr>
+        <w:pStyle w:val="ListParagraph"/>
+        <w:ind w:left="1440"/>
+      </w:pPr>
+      <w:r>
+        <w:rPr>
+          <w:noProof/>
+        </w:rPr>
+        <w:drawing>
+          <wp:inline distT="0" distB="0" distL="0" distR="0" wp14:anchorId="6C14E963" wp14:editId="17275056">
+            <wp:extent cx="3261360" cy="2199658"/>
+            <wp:effectExtent l="0" t="0" r="0" b="0"/>
+            <wp:docPr id="324866933" name="Picture 1"/>
+            <wp:cNvGraphicFramePr>
+              <a:graphicFrameLocks xmlns:a="http://schemas.openxmlformats.org/drawingml/2006/main" noChangeAspect="1"/>
+            </wp:cNvGraphicFramePr>
+            <a:graphic xmlns:a="http://schemas.openxmlformats.org/drawingml/2006/main">
+              <a:graphicData uri="http://schemas.openxmlformats.org/drawingml/2006/picture">
+                <pic:pic xmlns:pic="http://schemas.openxmlformats.org/drawingml/2006/picture">
+                  <pic:nvPicPr>
+                    <pic:cNvPr id="324866933" name=""/>
+                    <pic:cNvPicPr/>
+                  </pic:nvPicPr>
+                  <pic:blipFill>
+                    <a:blip r:embed="rId6"/>
+                    <a:stretch>
+                      <a:fillRect/>
+                    </a:stretch>
+                  </pic:blipFill>
+                  <pic:spPr>
+                    <a:xfrm>
+                      <a:off x="0" y="0"/>
+                      <a:ext cx="3270914" cy="2206102"/>
+                    </a:xfrm>
+                    <a:prstGeom prst="rect">
+                      <a:avLst/>
+                    </a:prstGeom>
+                  </pic:spPr>
+                </pic:pic>
+              </a:graphicData>
+            </a:graphic>
+          </wp:inline>
+        </w:drawing>
+      </w:r>
+    </w:p>
+    <w:p>
+      <w:pPr>
+        <w:pStyle w:val="ListParagraph"/>
+        <w:numPr>
+          <w:ilvl w:val="0"/>
+          <w:numId w:val="1"/>
+        </w:numPr>
+      </w:pPr>
+      <w:r>
+        <w:t xml:space="preserve">Tasks done by </w:t>
+      </w:r>
+      <w:proofErr w:type="gramStart"/>
+      <w:r>
+        <w:t>Node.js</w:t>
+      </w:r>
+      <w:proofErr w:type="gramEnd"/>
+    </w:p>
+    <w:p>
+      <w:pPr>
+        <w:pStyle w:val="ListParagraph"/>
+        <w:numPr>
+          <w:ilvl w:val="1"/>
+          <w:numId w:val="1"/>
+        </w:numPr>
+        <w:rPr>
+          <w:b/>
+          <w:bCs/>
+        </w:rPr>
+      </w:pPr>
+      <w:r>
+        <w:rPr>
+          <w:b/>
+          <w:bCs/>
+        </w:rPr>
+        <w:t>Minification</w:t>
+      </w:r>
+      <w:r>
+        <w:rPr>
+          <w:b/>
+          <w:bCs/>
+        </w:rPr>
+        <w:t>:</w:t>
+      </w:r>
+      <w:r>
+        <w:t xml:space="preserve"> </w:t>
+      </w:r>
+      <w:r>
+        <w:t xml:space="preserve">The process of </w:t>
+      </w:r>
+      <w:r>
+        <w:t xml:space="preserve">removing white spaces, </w:t>
+      </w:r>
+      <w:proofErr w:type="gramStart"/>
+      <w:r>
+        <w:t>comments ,</w:t>
+      </w:r>
+      <w:proofErr w:type="gramEnd"/>
+      <w:r>
+        <w:t xml:space="preserve"> line breaks making scripts, web pages and stylesheets more efficient and faster. </w:t>
+      </w:r>
+    </w:p>
+    <w:p>
+      <w:pPr>
+        <w:pStyle w:val="ListParagraph"/>
+        <w:numPr>
+          <w:ilvl w:val="1"/>
+          <w:numId w:val="1"/>
+        </w:numPr>
+        <w:rPr>
+          <w:b/>
+          <w:bCs/>
+        </w:rPr>
+      </w:pPr>
+      <w:proofErr w:type="spellStart"/>
+      <w:r>
+        <w:rPr>
+          <w:b/>
+          <w:bCs/>
+        </w:rPr>
+        <w:t>Transpiling</w:t>
+      </w:r>
+      <w:proofErr w:type="spellEnd"/>
+      <w:r>
+        <w:rPr>
+          <w:b/>
+          <w:bCs/>
+        </w:rPr>
+        <w:t xml:space="preserve">: </w:t>
+      </w:r>
+      <w:r>
+        <w:t xml:space="preserve">Not all browsers support the same version of </w:t>
+      </w:r>
+      <w:proofErr w:type="spellStart"/>
+      <w:r>
+        <w:t>javascript</w:t>
+      </w:r>
+      <w:proofErr w:type="spellEnd"/>
+      <w:r>
+        <w:t xml:space="preserve"> code. The process of converting one version of </w:t>
+      </w:r>
+      <w:proofErr w:type="spellStart"/>
+      <w:r>
+        <w:t>javascript</w:t>
+      </w:r>
+      <w:proofErr w:type="spellEnd"/>
+      <w:r>
+        <w:t xml:space="preserve"> code into another version is called as </w:t>
+      </w:r>
+      <w:proofErr w:type="spellStart"/>
+      <w:r>
+        <w:t>Transpiling</w:t>
+      </w:r>
+      <w:proofErr w:type="spellEnd"/>
+      <w:r>
+        <w:t xml:space="preserve">.  </w:t>
+      </w:r>
+      <w:r>
+        <w:rPr>
+          <w:noProof/>
+        </w:rPr>
+        <w:drawing>
+          <wp:inline distT="0" distB="0" distL="0" distR="0" wp14:anchorId="0A1B93B0" wp14:editId="6BCE3733">
+            <wp:extent cx="2796540" cy="2009325"/>
+            <wp:effectExtent l="0" t="0" r="0" b="0"/>
+            <wp:docPr id="2041134882" name="Picture 1" descr="A screenshot of a computer&#10;&#10;Description automatically generated"/>
+            <wp:cNvGraphicFramePr>
+              <a:graphicFrameLocks xmlns:a="http://schemas.openxmlformats.org/drawingml/2006/main" noChangeAspect="1"/>
+            </wp:cNvGraphicFramePr>
+            <a:graphic xmlns:a="http://schemas.openxmlformats.org/drawingml/2006/main">
+              <a:graphicData uri="http://schemas.openxmlformats.org/drawingml/2006/picture">
+                <pic:pic xmlns:pic="http://schemas.openxmlformats.org/drawingml/2006/picture">
+                  <pic:nvPicPr>
+                    <pic:cNvPr id="2041134882" name="Picture 1" descr="A screenshot of a computer&#10;&#10;Description automatically generated"/>
+                    <pic:cNvPicPr/>
+                  </pic:nvPicPr>
+                  <pic:blipFill>
+                    <a:blip r:embed="rId7"/>
+                    <a:stretch>
+                      <a:fillRect/>
+                    </a:stretch>
+                  </pic:blipFill>
+                  <pic:spPr>
+                    <a:xfrm>
+                      <a:off x="0" y="0"/>
+                      <a:ext cx="2808565" cy="2017965"/>
+                    </a:xfrm>
+                    <a:prstGeom prst="rect">
+                      <a:avLst/>
+                    </a:prstGeom>
+                  </pic:spPr>
+                </pic:pic>
+              </a:graphicData>
+            </a:graphic>
+          </wp:inline>
+        </w:drawing>
+      </w:r>
+      <w:r>
+        <w:t xml:space="preserve"> </w:t>
+      </w:r>
+    </w:p>
+    <w:p>
+      <w:pPr>
+        <w:pStyle w:val="ListParagraph"/>
+        <w:numPr>
+          <w:ilvl w:val="1"/>
+          <w:numId w:val="1"/>
+        </w:numPr>
+        <w:rPr>
+          <w:b/>
+          <w:bCs/>
+        </w:rPr>
+      </w:pPr>
+      <w:r>
+        <w:rPr>
+          <w:b/>
+          <w:bCs/>
+        </w:rPr>
+        <w:lastRenderedPageBreak/>
+        <w:t xml:space="preserve">Module Bundling: </w:t>
+      </w:r>
+      <w:r>
+        <w:t xml:space="preserve">A typical website can make hundreds of scripts, stylesheets etc., If a browser were to download all of them it will slow down the page. Hence to overcome this we use bundlers. The main job of the bundler is to combine/bundle the </w:t>
+      </w:r>
+      <w:proofErr w:type="spellStart"/>
+      <w:r>
+        <w:t>javascript</w:t>
+      </w:r>
+      <w:proofErr w:type="spellEnd"/>
+      <w:r>
+        <w:t xml:space="preserve"> code so that it loads in the browser much faster. </w:t>
+      </w:r>
+      <w:r>
+        <w:rPr>
+          <w:noProof/>
+        </w:rPr>
+        <w:drawing>
+          <wp:inline distT="0" distB="0" distL="0" distR="0" wp14:anchorId="09C3F329" wp14:editId="3D5426DD">
+            <wp:extent cx="5229225" cy="1990725"/>
+            <wp:effectExtent l="0" t="0" r="9525" b="9525"/>
+            <wp:docPr id="1469802003" name="Picture 1"/>
+            <wp:cNvGraphicFramePr>
+              <a:graphicFrameLocks xmlns:a="http://schemas.openxmlformats.org/drawingml/2006/main" noChangeAspect="1"/>
+            </wp:cNvGraphicFramePr>
+            <a:graphic xmlns:a="http://schemas.openxmlformats.org/drawingml/2006/main">
+              <a:graphicData uri="http://schemas.openxmlformats.org/drawingml/2006/picture">
+                <pic:pic xmlns:pic="http://schemas.openxmlformats.org/drawingml/2006/picture">
+                  <pic:nvPicPr>
+                    <pic:cNvPr id="1469802003" name=""/>
+                    <pic:cNvPicPr/>
+                  </pic:nvPicPr>
+                  <pic:blipFill>
+                    <a:blip r:embed="rId8"/>
+                    <a:stretch>
+                      <a:fillRect/>
+                    </a:stretch>
+                  </pic:blipFill>
+                  <pic:spPr>
+                    <a:xfrm>
+                      <a:off x="0" y="0"/>
+                      <a:ext cx="5229225" cy="1990725"/>
+                    </a:xfrm>
+                    <a:prstGeom prst="rect">
+                      <a:avLst/>
+                    </a:prstGeom>
+                  </pic:spPr>
+                </pic:pic>
+              </a:graphicData>
+            </a:graphic>
+          </wp:inline>
+        </w:drawing>
+      </w:r>
+    </w:p>
+    <w:p>
+      <w:pPr>
+        <w:pStyle w:val="ListParagraph"/>
+        <w:numPr>
+          <w:ilvl w:val="1"/>
+          <w:numId w:val="1"/>
+        </w:numPr>
+        <w:rPr>
+          <w:b/>
+          <w:bCs/>
+        </w:rPr>
+      </w:pPr>
+      <w:r>
+        <w:rPr>
+          <w:b/>
+          <w:bCs/>
+        </w:rPr>
+        <w:t xml:space="preserve">Package Management: </w:t>
+      </w:r>
+      <w:r>
+        <w:t xml:space="preserve">As so many different programs are involved in JavaScript Development just installing, </w:t>
+      </w:r>
+      <w:proofErr w:type="gramStart"/>
+      <w:r>
+        <w:t>upgrading</w:t>
+      </w:r>
+      <w:proofErr w:type="gramEnd"/>
+      <w:r>
+        <w:t xml:space="preserve"> and keeping track of them can be quite complex. </w:t>
+      </w:r>
+      <w:proofErr w:type="gramStart"/>
+      <w:r>
+        <w:t>Hence</w:t>
+      </w:r>
+      <w:proofErr w:type="gramEnd"/>
+      <w:r>
+        <w:t xml:space="preserve"> we need a strong package manager.</w:t>
+      </w:r>
+    </w:p>
+    <w:p>
+      <w:pPr>
+        <w:pStyle w:val="ListParagraph"/>
+        <w:numPr>
+          <w:ilvl w:val="1"/>
+          <w:numId w:val="1"/>
+        </w:numPr>
+        <w:rPr>
+          <w:b/>
+          <w:bCs/>
+        </w:rPr>
+      </w:pPr>
+      <w:r>
+        <w:rPr>
+          <w:b/>
+          <w:bCs/>
+        </w:rPr>
+        <w:t>CSS Preprocessors:</w:t>
+      </w:r>
+      <w:r>
+        <w:t xml:space="preserve"> A CSS preprocessor such as SCSS or LESS allows you to write style sheets that CSS lacks like variables, mathematical operations, functions, </w:t>
+      </w:r>
+      <w:proofErr w:type="gramStart"/>
+      <w:r>
+        <w:t>scope</w:t>
+      </w:r>
+      <w:proofErr w:type="gramEnd"/>
+      <w:r>
+        <w:t xml:space="preserve"> and nesting. </w:t>
+      </w:r>
+    </w:p>
+    <w:p>
+      <w:pPr>
+        <w:pStyle w:val="ListParagraph"/>
+        <w:numPr>
+          <w:ilvl w:val="1"/>
+          <w:numId w:val="1"/>
+        </w:numPr>
+        <w:rPr>
+          <w:b/>
+          <w:bCs/>
+        </w:rPr>
+      </w:pPr>
+      <w:r>
+        <w:rPr>
+          <w:b/>
+          <w:bCs/>
+        </w:rPr>
+        <w:t>Testing Frameworks:</w:t>
+      </w:r>
+      <w:r>
+        <w:t xml:space="preserve"> Testing is an important part for any web project and the process of writing logic to test is a powerful tool.</w:t>
+      </w:r>
+    </w:p>
+    <w:p>
+      <w:pPr>
+        <w:pStyle w:val="ListParagraph"/>
+        <w:numPr>
+          <w:ilvl w:val="1"/>
+          <w:numId w:val="1"/>
+        </w:numPr>
+        <w:rPr>
+          <w:b/>
+          <w:bCs/>
+        </w:rPr>
+      </w:pPr>
+      <w:r>
+        <w:rPr>
+          <w:b/>
+          <w:bCs/>
+        </w:rPr>
+        <w:t>Build Automation:</w:t>
+      </w:r>
+      <w:r>
+        <w:t xml:space="preserve">  If we a have complex manual process of writing code, testing, compiling, deploying then it’s better to automate where you can write a script or a program that can automate these things for us.</w:t>
+      </w:r>
+    </w:p>
+    <w:p>
+      <w:pPr>
+        <w:rPr>
+          <w:b/>
+          <w:bCs/>
+          <w:sz w:val="32"/>
+          <w:szCs w:val="32"/>
+        </w:rPr>
+      </w:pPr>
+      <w:r>
+        <w:rPr>
+          <w:b/>
+          <w:bCs/>
+          <w:sz w:val="32"/>
+          <w:szCs w:val="32"/>
+        </w:rPr>
+        <w:t xml:space="preserve">                 </w:t>
+      </w:r>
+      <w:r>
+        <w:rPr>
+          <w:b/>
+          <w:bCs/>
+          <w:sz w:val="32"/>
+          <w:szCs w:val="32"/>
+        </w:rPr>
+        <w:tab/>
+      </w:r>
+      <w:r>
+        <w:rPr>
+          <w:b/>
+          <w:bCs/>
+          <w:sz w:val="32"/>
+          <w:szCs w:val="32"/>
+        </w:rPr>
+        <w:tab/>
+      </w:r>
+      <w:r>
+        <w:rPr>
+          <w:b/>
+          <w:bCs/>
+          <w:sz w:val="32"/>
+          <w:szCs w:val="32"/>
+        </w:rPr>
+        <w:tab/>
+        <w:t>NPM vs Yarn</w:t>
+      </w:r>
+    </w:p>
+    <w:tbl>
+      <w:tblPr>
+        <w:tblStyle w:val="TableGrid"/>
+        <w:tblW w:w="0" w:type="auto"/>
+        <w:tblLook w:val="04A0" w:firstRow="1" w:lastRow="0" w:firstColumn="1" w:lastColumn="0" w:noHBand="0" w:noVBand="1"/>
+      </w:tblPr>
+      <w:tblGrid>
+        <w:gridCol w:w="2268"/>
+        <w:gridCol w:w="5076"/>
+        <w:gridCol w:w="3672"/>
+      </w:tblGrid>
+      <w:tr>
+        <w:tc>
+          <w:tcPr>
+            <w:tcW w:w="2268" w:type="dxa"/>
+          </w:tcPr>
+          <w:p>
+            <w:pPr>
+              <w:rPr>
+                <w:b/>
+                <w:bCs/>
+              </w:rPr>
+            </w:pPr>
+            <w:r>
+              <w:rPr>
+                <w:b/>
+                <w:bCs/>
+              </w:rPr>
+              <w:t>Installation</w:t>
+            </w:r>
+          </w:p>
+        </w:tc>
+        <w:tc>
+          <w:tcPr>
+            <w:tcW w:w="5076" w:type="dxa"/>
+          </w:tcPr>
+          <w:p>
+            <w:r>
+              <w:t xml:space="preserve">NPM comes pre-installed with </w:t>
+            </w:r>
+            <w:proofErr w:type="gramStart"/>
+            <w:r>
+              <w:t>Node.js</w:t>
+            </w:r>
+            <w:proofErr w:type="gramEnd"/>
+            <w:r>
+              <w:t xml:space="preserve"> </w:t>
+            </w:r>
+          </w:p>
+          <w:p>
+            <w:r>
+              <w:t xml:space="preserve">Ex: </w:t>
+            </w:r>
+            <w:proofErr w:type="spellStart"/>
+            <w:r>
+              <w:t>npm</w:t>
+            </w:r>
+            <w:proofErr w:type="spellEnd"/>
+            <w:r>
+              <w:t xml:space="preserve"> </w:t>
+            </w:r>
+            <w:proofErr w:type="spellStart"/>
+            <w:r>
+              <w:t>init</w:t>
+            </w:r>
+            <w:proofErr w:type="spellEnd"/>
+            <w:r>
+              <w:t xml:space="preserve"> </w:t>
+            </w:r>
+            <w:r>
+              <w:sym w:font="Wingdings" w:char="F0E0"/>
+            </w:r>
+            <w:r>
+              <w:t xml:space="preserve"> to initialize a project </w:t>
+            </w:r>
+          </w:p>
+        </w:tc>
+        <w:tc>
+          <w:tcPr>
+            <w:tcW w:w="3672" w:type="dxa"/>
+          </w:tcPr>
+          <w:p>
+            <w:r>
+              <w:t xml:space="preserve">Yarn needs to </w:t>
+            </w:r>
+            <w:proofErr w:type="gramStart"/>
+            <w:r>
+              <w:t>installed</w:t>
+            </w:r>
+            <w:proofErr w:type="gramEnd"/>
+            <w:r>
+              <w:t xml:space="preserve"> separately </w:t>
+            </w:r>
+          </w:p>
+        </w:tc>
+      </w:tr>
+      <w:tr>
+        <w:tc>
+          <w:tcPr>
+            <w:tcW w:w="2268" w:type="dxa"/>
+          </w:tcPr>
+          <w:p>
+            <w:pPr>
+              <w:rPr>
+                <w:b/>
+                <w:bCs/>
+              </w:rPr>
+            </w:pPr>
+            <w:r>
+              <w:rPr>
+                <w:b/>
+                <w:bCs/>
+              </w:rPr>
+              <w:t>Speed</w:t>
+            </w:r>
+          </w:p>
+        </w:tc>
+        <w:tc>
+          <w:tcPr>
+            <w:tcW w:w="5076" w:type="dxa"/>
+          </w:tcPr>
+          <w:p>
+            <w:r>
+              <w:t>Generally slower due to its sequential installation process.</w:t>
+            </w:r>
+          </w:p>
+        </w:tc>
+        <w:tc>
+          <w:tcPr>
+            <w:tcW w:w="3672" w:type="dxa"/>
+          </w:tcPr>
+          <w:p>
+            <w:r>
+              <w:t>Generally faster as it performs parallel installation of packages.</w:t>
+            </w:r>
+          </w:p>
+        </w:tc>
+      </w:tr>
+      <w:tr>
+        <w:tc>
+          <w:tcPr>
+            <w:tcW w:w="2268" w:type="dxa"/>
+          </w:tcPr>
+          <w:p>
+            <w:pPr>
+              <w:rPr>
+                <w:b/>
+                <w:bCs/>
+              </w:rPr>
+            </w:pPr>
+            <w:r>
+              <w:rPr>
+                <w:b/>
+                <w:bCs/>
+              </w:rPr>
+              <w:t>Lock Files</w:t>
+            </w:r>
+          </w:p>
+        </w:tc>
+        <w:tc>
+          <w:tcPr>
+            <w:tcW w:w="5076" w:type="dxa"/>
+          </w:tcPr>
+          <w:p>
+            <w:r>
+              <w:t>NPM uses package-</w:t>
+            </w:r>
+            <w:proofErr w:type="spellStart"/>
+            <w:proofErr w:type="gramStart"/>
+            <w:r>
+              <w:t>lock.json</w:t>
+            </w:r>
+            <w:proofErr w:type="spellEnd"/>
+            <w:proofErr w:type="gramEnd"/>
+            <w:r>
+              <w:t xml:space="preserve"> for dependencies.</w:t>
+            </w:r>
+          </w:p>
+        </w:tc>
+        <w:tc>
+          <w:tcPr>
+            <w:tcW w:w="3672" w:type="dxa"/>
+          </w:tcPr>
+          <w:p>
+            <w:r>
+              <w:t xml:space="preserve">Yarn uses </w:t>
+            </w:r>
+            <w:proofErr w:type="spellStart"/>
+            <w:proofErr w:type="gramStart"/>
+            <w:r>
+              <w:t>yarn.lock</w:t>
+            </w:r>
+            <w:proofErr w:type="spellEnd"/>
+            <w:proofErr w:type="gramEnd"/>
+            <w:r>
+              <w:t xml:space="preserve"> to lock dependencies. Yarn’s lock file ensures more consistency across different environments.</w:t>
+            </w:r>
+          </w:p>
+          <w:p/>
+        </w:tc>
+      </w:tr>
+      <w:tr>
+        <w:tc>
+          <w:tcPr>
+            <w:tcW w:w="2268" w:type="dxa"/>
+          </w:tcPr>
+          <w:p>
+            <w:pPr>
+              <w:rPr>
+                <w:b/>
+                <w:bCs/>
+              </w:rPr>
+            </w:pPr>
+            <w:r>
+              <w:rPr>
+                <w:b/>
+                <w:bCs/>
+              </w:rPr>
+              <w:t>Offline-Mode</w:t>
+            </w:r>
+          </w:p>
+        </w:tc>
+        <w:tc>
+          <w:tcPr>
+            <w:tcW w:w="5076" w:type="dxa"/>
+          </w:tcPr>
+          <w:p>
+            <w:r>
+              <w:t>NPM doesn’t have built in offline capabilities.</w:t>
+            </w:r>
+          </w:p>
+        </w:tc>
+        <w:tc>
+          <w:tcPr>
+            <w:tcW w:w="3672" w:type="dxa"/>
+          </w:tcPr>
+          <w:p>
+            <w:r>
+              <w:t xml:space="preserve">Yarn supports </w:t>
+            </w:r>
+            <w:proofErr w:type="gramStart"/>
+            <w:r>
+              <w:t>offline-caching</w:t>
+            </w:r>
+            <w:proofErr w:type="gramEnd"/>
+            <w:r>
+              <w:t xml:space="preserve">. Once package has been installed, yarn uses the </w:t>
+            </w:r>
+            <w:proofErr w:type="gramStart"/>
+            <w:r>
+              <w:t>cached-version</w:t>
+            </w:r>
+            <w:proofErr w:type="gramEnd"/>
+            <w:r>
+              <w:t xml:space="preserve"> without needing to re-download it.</w:t>
+            </w:r>
+          </w:p>
+        </w:tc>
+      </w:tr>
+      <w:tr>
+        <w:tc>
+          <w:tcPr>
+            <w:tcW w:w="2268" w:type="dxa"/>
+          </w:tcPr>
+          <w:p>
+            <w:pPr>
+              <w:rPr>
+                <w:b/>
+                <w:bCs/>
+              </w:rPr>
+            </w:pPr>
+            <w:r>
+              <w:rPr>
+                <w:b/>
+                <w:bCs/>
+              </w:rPr>
+              <w:t>Deterministic Dependency Resolution:</w:t>
+            </w:r>
+          </w:p>
+        </w:tc>
+        <w:tc>
+          <w:tcPr>
+            <w:tcW w:w="5076" w:type="dxa"/>
+          </w:tcPr>
+          <w:p>
+            <w:r>
+              <w:t>NPM 5 and above improved on this with package-</w:t>
+            </w:r>
+            <w:proofErr w:type="spellStart"/>
+            <w:proofErr w:type="gramStart"/>
+            <w:r>
+              <w:t>lock.json</w:t>
+            </w:r>
+            <w:proofErr w:type="spellEnd"/>
+            <w:proofErr w:type="gramEnd"/>
+          </w:p>
+        </w:tc>
+        <w:tc>
+          <w:tcPr>
+            <w:tcW w:w="3672" w:type="dxa"/>
+          </w:tcPr>
+          <w:p>
+            <w:r>
+              <w:t xml:space="preserve">Provides deterministic dependency tree through </w:t>
+            </w:r>
+            <w:proofErr w:type="spellStart"/>
+            <w:proofErr w:type="gramStart"/>
+            <w:r>
+              <w:t>yarn.lock</w:t>
+            </w:r>
+            <w:proofErr w:type="spellEnd"/>
+            <w:proofErr w:type="gramEnd"/>
+            <w:r>
+              <w:t xml:space="preserve"> ensuring same dependencies are installed every time.</w:t>
+            </w:r>
+          </w:p>
+        </w:tc>
+      </w:tr>
+      <w:tr>
+        <w:tc>
+          <w:tcPr>
+            <w:tcW w:w="2268" w:type="dxa"/>
+          </w:tcPr>
+          <w:p>
+            <w:pPr>
+              <w:rPr>
+                <w:b/>
+                <w:bCs/>
+              </w:rPr>
+            </w:pPr>
+            <w:r>
+              <w:rPr>
+                <w:b/>
+                <w:bCs/>
+              </w:rPr>
+              <w:t>Command Syntax</w:t>
+            </w:r>
+          </w:p>
+        </w:tc>
+        <w:tc>
+          <w:tcPr>
+            <w:tcW w:w="5076" w:type="dxa"/>
+          </w:tcPr>
+          <w:p>
+            <w:proofErr w:type="spellStart"/>
+            <w:r>
+              <w:t>npm</w:t>
+            </w:r>
+            <w:proofErr w:type="spellEnd"/>
+            <w:r>
+              <w:t xml:space="preserve"> </w:t>
+            </w:r>
+            <w:proofErr w:type="gramStart"/>
+            <w:r>
+              <w:t>install ,</w:t>
+            </w:r>
+            <w:proofErr w:type="gramEnd"/>
+            <w:r>
+              <w:t xml:space="preserve"> </w:t>
+            </w:r>
+            <w:proofErr w:type="spellStart"/>
+            <w:r>
+              <w:t>npm</w:t>
+            </w:r>
+            <w:proofErr w:type="spellEnd"/>
+            <w:r>
+              <w:t xml:space="preserve"> start</w:t>
+            </w:r>
+          </w:p>
+        </w:tc>
+        <w:tc>
+          <w:tcPr>
+            <w:tcW w:w="3672" w:type="dxa"/>
+          </w:tcPr>
+          <w:p>
+            <w:r>
+              <w:t xml:space="preserve">yarn </w:t>
+            </w:r>
+            <w:proofErr w:type="gramStart"/>
+            <w:r>
+              <w:t>add ,</w:t>
+            </w:r>
+            <w:proofErr w:type="gramEnd"/>
+            <w:r>
+              <w:t xml:space="preserve"> yarn start</w:t>
+            </w:r>
+          </w:p>
+        </w:tc>
+      </w:tr>
+      <w:tr>
+        <w:tc>
+          <w:tcPr>
+            <w:tcW w:w="2268" w:type="dxa"/>
+          </w:tcPr>
+          <w:p>
+            <w:pPr>
+              <w:rPr>
+                <w:b/>
+                <w:bCs/>
+              </w:rPr>
+            </w:pPr>
+            <w:r>
+              <w:rPr>
+                <w:b/>
+                <w:bCs/>
+              </w:rPr>
+              <w:t>Security</w:t>
+            </w:r>
+          </w:p>
+        </w:tc>
+        <w:tc>
+          <w:tcPr>
+            <w:tcW w:w="5076" w:type="dxa"/>
+          </w:tcPr>
+          <w:p>
+            <w:r>
+              <w:t>NPM has audit command to fix vulnerabilities</w:t>
+            </w:r>
+          </w:p>
+        </w:tc>
+        <w:tc>
+          <w:tcPr>
+            <w:tcW w:w="3672" w:type="dxa"/>
+          </w:tcPr>
+          <w:p>
+            <w:r>
+              <w:t xml:space="preserve">Yarn also has security features and integrates with </w:t>
+            </w:r>
+            <w:proofErr w:type="spellStart"/>
+            <w:r>
+              <w:t>npm’s</w:t>
+            </w:r>
+            <w:proofErr w:type="spellEnd"/>
+            <w:r>
+              <w:t xml:space="preserve"> audit system.</w:t>
+            </w:r>
+          </w:p>
+        </w:tc>
+      </w:tr>
+      <w:tr>
+        <w:tc>
+          <w:tcPr>
+            <w:tcW w:w="2268" w:type="dxa"/>
+          </w:tcPr>
+          <w:p>
+            <w:pPr>
+              <w:rPr>
+                <w:b/>
+                <w:bCs/>
+              </w:rPr>
+            </w:pPr>
+            <w:r>
+              <w:rPr>
+                <w:b/>
+                <w:bCs/>
+              </w:rPr>
+              <w:t>Workspaces</w:t>
+            </w:r>
+          </w:p>
+        </w:tc>
+        <w:tc>
+          <w:tcPr>
+            <w:tcW w:w="5076" w:type="dxa"/>
+          </w:tcPr>
+          <w:p>
+            <w:r>
+              <w:t>Introduced workspaces in NPM 7, allowing for mono-repo support</w:t>
+            </w:r>
+          </w:p>
+        </w:tc>
+        <w:tc>
+          <w:tcPr>
+            <w:tcW w:w="3672" w:type="dxa"/>
+          </w:tcPr>
+          <w:p>
+            <w:r>
+              <w:t>Has workspace support</w:t>
+            </w:r>
+          </w:p>
+        </w:tc>
+      </w:tr>
+      <w:tr>
+        <w:tc>
+          <w:tcPr>
+            <w:tcW w:w="2268" w:type="dxa"/>
+          </w:tcPr>
+          <w:p>
+            <w:pPr>
+              <w:rPr>
+                <w:b/>
+                <w:bCs/>
+              </w:rPr>
+            </w:pPr>
+            <w:proofErr w:type="spellStart"/>
+            <w:r>
+              <w:rPr>
+                <w:b/>
+                <w:bCs/>
+              </w:rPr>
+              <w:lastRenderedPageBreak/>
+              <w:t>Plug’n’Play</w:t>
+            </w:r>
+            <w:proofErr w:type="spellEnd"/>
+          </w:p>
+          <w:p>
+            <w:pPr>
+              <w:rPr>
+                <w:b/>
+                <w:bCs/>
+              </w:rPr>
+            </w:pPr>
+          </w:p>
+        </w:tc>
+        <w:tc>
+          <w:tcPr>
+            <w:tcW w:w="5076" w:type="dxa"/>
+          </w:tcPr>
+          <w:p>
+            <w:r>
+              <w:t>NPM does not equivalent feature</w:t>
+            </w:r>
+          </w:p>
+        </w:tc>
+        <w:tc>
+          <w:tcPr>
+            <w:tcW w:w="3672" w:type="dxa"/>
+          </w:tcPr>
+          <w:p>
+            <w:r>
+              <w:t xml:space="preserve">Yarn 2 introduced </w:t>
+            </w:r>
+            <w:proofErr w:type="spellStart"/>
+            <w:r>
+              <w:t>Plug’n’Play</w:t>
+            </w:r>
+            <w:proofErr w:type="spellEnd"/>
+            <w:r>
+              <w:t xml:space="preserve"> feature that eliminates the need for having ‘</w:t>
+            </w:r>
+            <w:proofErr w:type="spellStart"/>
+            <w:r>
+              <w:t>node_modules</w:t>
+            </w:r>
+            <w:proofErr w:type="spellEnd"/>
+            <w:r>
+              <w:t>’ folder as it will directly reference the dependencies from cache.</w:t>
+            </w:r>
+          </w:p>
+        </w:tc>
+      </w:tr>
+      <w:tr>
+        <w:tc>
+          <w:tcPr>
+            <w:tcW w:w="2268" w:type="dxa"/>
+          </w:tcPr>
+          <w:p>
+            <w:pPr>
+              <w:rPr>
+                <w:b/>
+                <w:bCs/>
+              </w:rPr>
+            </w:pPr>
+            <w:r>
+              <w:rPr>
+                <w:b/>
+                <w:bCs/>
+              </w:rPr>
+              <w:t>Community and Ecosystem</w:t>
+            </w:r>
+          </w:p>
+        </w:tc>
+        <w:tc>
+          <w:tcPr>
+            <w:tcW w:w="5076" w:type="dxa"/>
+          </w:tcPr>
+          <w:p>
+            <w:r>
+              <w:t>NPM has larger user base with broader community</w:t>
+            </w:r>
+          </w:p>
+        </w:tc>
+        <w:tc>
+          <w:tcPr>
+            <w:tcW w:w="3672" w:type="dxa"/>
+          </w:tcPr>
+          <w:p>
+            <w:r>
+              <w:t>Yarn has huge community support but lesser than NPM.</w:t>
+            </w:r>
+          </w:p>
+        </w:tc>
+      </w:tr>
+    </w:tbl>
+    <w:p>
+      <w:pPr>
+        <w:rPr>
+          <w:b/>
+          <w:bCs/>
+        </w:rPr>
+      </w:pPr>
+    </w:p>
+    <w:p>
+      <w:pPr>
+        <w:rPr>
+          <w:i/>
+          <w:iCs/>
+          <w:u w:val="single"/>
+        </w:rPr>
+      </w:pPr>
+      <w:r>
+        <w:rPr>
+          <w:i/>
+          <w:iCs/>
+          <w:u w:val="single"/>
+        </w:rPr>
+        <w:t>Create React App</w:t>
+      </w:r>
+    </w:p>
+    <w:p>
+      <w:pPr>
+        <w:pStyle w:val="ListParagraph"/>
+        <w:numPr>
+          <w:ilvl w:val="0"/>
+          <w:numId w:val="2"/>
+        </w:numPr>
+        <w:rPr>
+          <w:b/>
+          <w:bCs/>
+        </w:rPr>
+      </w:pPr>
+      <w:r>
+        <w:t>It installs a tool chain for react development and configures a boilerplate react application we can use as starting point for our application.</w:t>
+      </w:r>
+    </w:p>
+    <w:tbl>
+      <w:tblPr>
+        <w:tblStyle w:val="TableGrid"/>
+        <w:tblW w:w="0" w:type="auto"/>
+        <w:tblInd w:w="720" w:type="dxa"/>
+        <w:tblLook w:val="04A0" w:firstRow="1" w:lastRow="0" w:firstColumn="1" w:lastColumn="0" w:noHBand="0" w:noVBand="1"/>
+      </w:tblPr>
+      <w:tblGrid>
+        <w:gridCol w:w="5134"/>
+        <w:gridCol w:w="5162"/>
+      </w:tblGrid>
+      <w:tr>
+        <w:tc>
+          <w:tcPr>
+            <w:tcW w:w="5508" w:type="dxa"/>
+          </w:tcPr>
+          <w:p>
+            <w:pPr>
+              <w:pStyle w:val="ListParagraph"/>
+              <w:numPr>
+                <w:ilvl w:val="0"/>
+                <w:numId w:val="2"/>
+              </w:numPr>
+              <w:ind w:left="0" w:firstLine="0"/>
+              <w:rPr>
+                <w:b/>
+                <w:bCs/>
+              </w:rPr>
+            </w:pPr>
+            <w:r>
+              <w:t>NPM is Node package manager manages packages and dependencies in the project</w:t>
+            </w:r>
+          </w:p>
+        </w:tc>
+        <w:tc>
+          <w:tcPr>
+            <w:tcW w:w="5508" w:type="dxa"/>
+          </w:tcPr>
+          <w:p>
+            <w:pPr>
+              <w:pStyle w:val="ListParagraph"/>
+              <w:numPr>
+                <w:ilvl w:val="0"/>
+                <w:numId w:val="2"/>
+              </w:numPr>
+              <w:ind w:left="0" w:firstLine="0"/>
+              <w:rPr>
+                <w:b/>
+                <w:bCs/>
+              </w:rPr>
+            </w:pPr>
+            <w:proofErr w:type="spellStart"/>
+            <w:r>
+              <w:t>npx</w:t>
+            </w:r>
+            <w:proofErr w:type="spellEnd"/>
+            <w:r>
+              <w:t xml:space="preserve"> is Node Package Executor. </w:t>
+            </w:r>
+            <w:proofErr w:type="gramStart"/>
+            <w:r>
+              <w:t>It’s</w:t>
+            </w:r>
+            <w:proofErr w:type="gramEnd"/>
+            <w:r>
+              <w:t xml:space="preserve"> main job is to execute the binaries present in </w:t>
+            </w:r>
+            <w:proofErr w:type="spellStart"/>
+            <w:r>
+              <w:t>node_modules</w:t>
+            </w:r>
+            <w:proofErr w:type="spellEnd"/>
+            <w:r>
+              <w:t>/bin folder</w:t>
+            </w:r>
+          </w:p>
+        </w:tc>
+      </w:tr>
+      <w:tr>
+        <w:tc>
+          <w:tcPr>
+            <w:tcW w:w="5508" w:type="dxa"/>
+          </w:tcPr>
+          <w:p>
+            <w:pPr>
+              <w:pStyle w:val="ListParagraph"/>
+              <w:numPr>
+                <w:ilvl w:val="0"/>
+                <w:numId w:val="2"/>
+              </w:numPr>
+              <w:ind w:left="0" w:firstLine="0"/>
+              <w:rPr>
+                <w:b/>
+                <w:bCs/>
+              </w:rPr>
+            </w:pPr>
+            <w:r>
+              <w:t xml:space="preserve">Allows developers to publish their own packages to the </w:t>
+            </w:r>
+            <w:proofErr w:type="spellStart"/>
+            <w:r>
+              <w:t>npm</w:t>
+            </w:r>
+            <w:proofErr w:type="spellEnd"/>
+            <w:r>
+              <w:t xml:space="preserve"> registry. </w:t>
+            </w:r>
+          </w:p>
+        </w:tc>
+        <w:tc>
+          <w:tcPr>
+            <w:tcW w:w="5508" w:type="dxa"/>
+          </w:tcPr>
+          <w:p>
+            <w:pPr>
+              <w:pStyle w:val="ListParagraph"/>
+              <w:numPr>
+                <w:ilvl w:val="0"/>
+                <w:numId w:val="2"/>
+              </w:numPr>
+              <w:ind w:left="0" w:firstLine="0"/>
+              <w:rPr>
+                <w:b/>
+                <w:bCs/>
+              </w:rPr>
+            </w:pPr>
+            <w:proofErr w:type="spellStart"/>
+            <w:r>
+              <w:t>Npx</w:t>
+            </w:r>
+            <w:proofErr w:type="spellEnd"/>
+            <w:r>
+              <w:t xml:space="preserve"> executes binaries locally or from </w:t>
+            </w:r>
+            <w:proofErr w:type="spellStart"/>
+            <w:r>
+              <w:t>npm</w:t>
+            </w:r>
+            <w:proofErr w:type="spellEnd"/>
+            <w:r>
+              <w:t xml:space="preserve"> registry without the need to install them globally.</w:t>
+            </w:r>
+          </w:p>
+        </w:tc>
+      </w:tr>
+      <w:tr>
+        <w:tc>
+          <w:tcPr>
+            <w:tcW w:w="5508" w:type="dxa"/>
+          </w:tcPr>
+          <w:p>
+            <w:pPr>
+              <w:pStyle w:val="ListParagraph"/>
+              <w:numPr>
+                <w:ilvl w:val="0"/>
+                <w:numId w:val="2"/>
+              </w:numPr>
+              <w:ind w:left="0" w:firstLine="0"/>
+              <w:rPr>
+                <w:b/>
+                <w:bCs/>
+              </w:rPr>
+            </w:pPr>
+            <w:r>
+              <w:t>Handles versioning and dependency resolution.</w:t>
+            </w:r>
+          </w:p>
+        </w:tc>
+        <w:tc>
+          <w:tcPr>
+            <w:tcW w:w="5508" w:type="dxa"/>
+          </w:tcPr>
+          <w:p>
+            <w:pPr>
+              <w:pStyle w:val="ListParagraph"/>
+              <w:numPr>
+                <w:ilvl w:val="0"/>
+                <w:numId w:val="2"/>
+              </w:numPr>
+              <w:ind w:left="0" w:firstLine="0"/>
+              <w:rPr>
+                <w:b/>
+                <w:bCs/>
+              </w:rPr>
+            </w:pPr>
+            <w:r>
+              <w:t xml:space="preserve">Directly executes binaries without needing a script in </w:t>
+            </w:r>
+            <w:proofErr w:type="spellStart"/>
+            <w:proofErr w:type="gramStart"/>
+            <w:r>
+              <w:t>package.json</w:t>
+            </w:r>
+            <w:proofErr w:type="spellEnd"/>
+            <w:proofErr w:type="gramEnd"/>
+          </w:p>
+        </w:tc>
+      </w:tr>
+      <w:tr>
+        <w:tc>
+          <w:tcPr>
+            <w:tcW w:w="5508" w:type="dxa"/>
+          </w:tcPr>
+          <w:p>
+            <w:pPr>
+              <w:pStyle w:val="ListParagraph"/>
+              <w:ind w:left="0"/>
+            </w:pPr>
+            <w:proofErr w:type="spellStart"/>
+            <w:r>
+              <w:t>npm</w:t>
+            </w:r>
+            <w:proofErr w:type="spellEnd"/>
+            <w:r>
+              <w:t xml:space="preserve"> install express // installs </w:t>
+            </w:r>
+            <w:proofErr w:type="gramStart"/>
+            <w:r>
+              <w:t>locally</w:t>
+            </w:r>
+            <w:proofErr w:type="gramEnd"/>
+          </w:p>
+          <w:p>
+            <w:pPr>
+              <w:pStyle w:val="ListParagraph"/>
+              <w:ind w:left="0"/>
+            </w:pPr>
+            <w:proofErr w:type="spellStart"/>
+            <w:r>
+              <w:t>npm</w:t>
+            </w:r>
+            <w:proofErr w:type="spellEnd"/>
+            <w:r>
+              <w:t xml:space="preserve"> install -g express // installs </w:t>
+            </w:r>
+            <w:proofErr w:type="gramStart"/>
+            <w:r>
+              <w:t>globally</w:t>
+            </w:r>
+            <w:proofErr w:type="gramEnd"/>
+          </w:p>
+          <w:p>
+            <w:pPr>
+              <w:pStyle w:val="ListParagraph"/>
+              <w:ind w:left="0"/>
+            </w:pPr>
+            <w:proofErr w:type="spellStart"/>
+            <w:r>
+              <w:t>npm</w:t>
+            </w:r>
+            <w:proofErr w:type="spellEnd"/>
+            <w:r>
+              <w:t xml:space="preserve"> run start // runs a script in </w:t>
+            </w:r>
+            <w:proofErr w:type="spellStart"/>
+            <w:proofErr w:type="gramStart"/>
+            <w:r>
+              <w:t>package.json</w:t>
+            </w:r>
+            <w:proofErr w:type="spellEnd"/>
+            <w:proofErr w:type="gramEnd"/>
+          </w:p>
+        </w:tc>
+        <w:tc>
+          <w:tcPr>
+            <w:tcW w:w="5508" w:type="dxa"/>
+          </w:tcPr>
+          <w:p>
+            <w:pPr>
+              <w:pStyle w:val="ListParagraph"/>
+              <w:ind w:left="0"/>
+            </w:pPr>
+            <w:proofErr w:type="spellStart"/>
+            <w:r>
+              <w:t>npx</w:t>
+            </w:r>
+            <w:proofErr w:type="spellEnd"/>
+            <w:r>
+              <w:t xml:space="preserve"> create-react-app my-app // runs a package without </w:t>
+            </w:r>
+            <w:proofErr w:type="gramStart"/>
+            <w:r>
+              <w:t>installing</w:t>
+            </w:r>
+            <w:proofErr w:type="gramEnd"/>
+          </w:p>
+          <w:p>
+            <w:pPr>
+              <w:pStyle w:val="ListParagraph"/>
+              <w:ind w:left="0"/>
+            </w:pPr>
+            <w:proofErr w:type="spellStart"/>
+            <w:r>
+              <w:t>npx</w:t>
+            </w:r>
+            <w:proofErr w:type="spellEnd"/>
+            <w:r>
+              <w:t xml:space="preserve"> </w:t>
+            </w:r>
+            <w:proofErr w:type="spellStart"/>
+            <w:proofErr w:type="gramStart"/>
+            <w:r>
+              <w:t>eslint</w:t>
+            </w:r>
+            <w:proofErr w:type="spellEnd"/>
+            <w:r>
+              <w:t xml:space="preserve"> .</w:t>
+            </w:r>
+            <w:proofErr w:type="gramEnd"/>
+            <w:r>
+              <w:t xml:space="preserve"> // runs locally installed package</w:t>
+            </w:r>
+          </w:p>
+        </w:tc>
+      </w:tr>
+    </w:tbl>
+    <w:p>
+      <w:pPr>
+        <w:pStyle w:val="ListParagraph"/>
+        <w:rPr>
+          <w:b/>
+          <w:bCs/>
+        </w:rPr>
+      </w:pPr>
+    </w:p>
+    <w:p>
+      <w:pPr>
+        <w:pStyle w:val="ListParagraph"/>
+        <w:rPr>
+          <w:b/>
+          <w:bCs/>
+        </w:rPr>
+      </w:pPr>
+    </w:p>
+    <w:p>
+      <w:pPr>
+        <w:pStyle w:val="ListParagraph"/>
+      </w:pPr>
+      <w:r>
+        <w:t xml:space="preserve">To create an app name below are the </w:t>
+      </w:r>
+      <w:proofErr w:type="gramStart"/>
+      <w:r>
+        <w:t>rules :</w:t>
+      </w:r>
+      <w:proofErr w:type="gramEnd"/>
+    </w:p>
+    <w:p>
+      <w:pPr>
+        <w:pStyle w:val="ListParagraph"/>
+        <w:numPr>
+          <w:ilvl w:val="0"/>
+          <w:numId w:val="3"/>
+        </w:numPr>
+      </w:pPr>
+      <w:r>
+        <w:t>It must be less than 214 characters long.</w:t>
+      </w:r>
+    </w:p>
+    <w:p>
+      <w:pPr>
+        <w:pStyle w:val="ListParagraph"/>
+      </w:pPr>
+    </w:p>
+    <w:p>
+      <w:pPr>
+        <w:pStyle w:val="ListParagraph"/>
+        <w:numPr>
+          <w:ilvl w:val="0"/>
+          <w:numId w:val="3"/>
+        </w:numPr>
+      </w:pPr>
+      <w:r>
+        <w:t>The name can't start with a dot or underscore.</w:t>
+      </w:r>
+    </w:p>
+    <w:p>
+      <w:pPr>
+        <w:pStyle w:val="ListParagraph"/>
+      </w:pPr>
+    </w:p>
+    <w:p>
+      <w:pPr>
+        <w:pStyle w:val="ListParagraph"/>
+        <w:numPr>
+          <w:ilvl w:val="0"/>
+          <w:numId w:val="3"/>
+        </w:numPr>
+      </w:pPr>
+      <w:r>
+        <w:t>The name can't have uppercase letters.</w:t>
+      </w:r>
+    </w:p>
+    <w:p>
+      <w:pPr>
+        <w:pStyle w:val="ListParagraph"/>
+      </w:pPr>
+    </w:p>
+    <w:p>
+      <w:pPr>
+        <w:pStyle w:val="ListParagraph"/>
+        <w:numPr>
+          <w:ilvl w:val="0"/>
+          <w:numId w:val="3"/>
+        </w:numPr>
+      </w:pPr>
+      <w:r>
+        <w:t>It can't contain any characters that aren't allowed in URLs (such as ampersands and dollar signs) and that are “unsafe” in URLs (such as the percent symbol and spaces).</w:t>
+      </w:r>
+    </w:p>
+    <w:p>
+      <w:pPr>
+        <w:pStyle w:val="ListParagraph"/>
+      </w:pPr>
+    </w:p>
+    <w:p>
+      <w:pPr>
+        <w:pStyle w:val="ListParagraph"/>
+      </w:pPr>
+      <w:r>
+        <w:t>In addition to these rules, there are several common conventions for how Node.js packages, and therefore apps created using Create React App, are named:</w:t>
+      </w:r>
+    </w:p>
+    <w:p>
+      <w:pPr>
+        <w:pStyle w:val="ListParagraph"/>
+      </w:pPr>
+    </w:p>
+    <w:p>
+      <w:pPr>
+        <w:pStyle w:val="ListParagraph"/>
+        <w:numPr>
+          <w:ilvl w:val="0"/>
+          <w:numId w:val="4"/>
+        </w:numPr>
+      </w:pPr>
+      <w:r>
+        <w:t>Keep it simple and as short as possible.</w:t>
+      </w:r>
+    </w:p>
+    <w:p>
+      <w:pPr>
+        <w:pStyle w:val="ListParagraph"/>
+      </w:pPr>
+    </w:p>
+    <w:p>
+      <w:pPr>
+        <w:pStyle w:val="ListParagraph"/>
+        <w:numPr>
+          <w:ilvl w:val="0"/>
+          <w:numId w:val="4"/>
+        </w:numPr>
+      </w:pPr>
+      <w:r>
+        <w:t>Use only lowercase letters.</w:t>
+      </w:r>
+    </w:p>
+    <w:p>
+      <w:pPr>
+        <w:pStyle w:val="ListParagraph"/>
+      </w:pPr>
+    </w:p>
+    <w:p>
+      <w:pPr>
+        <w:pStyle w:val="ListParagraph"/>
+        <w:numPr>
+          <w:ilvl w:val="0"/>
+          <w:numId w:val="4"/>
+        </w:numPr>
+      </w:pPr>
+      <w:r>
+        <w:t>Use dashes in place of spaces.</w:t>
+      </w:r>
+    </w:p>
+    <w:p>
+      <w:pPr>
+        <w:pStyle w:val="ListParagraph"/>
+      </w:pPr>
+    </w:p>
+    <w:p>
+      <w:pPr>
+        <w:pStyle w:val="ListParagraph"/>
+        <w:numPr>
+          <w:ilvl w:val="0"/>
+          <w:numId w:val="4"/>
+        </w:numPr>
+      </w:pPr>
+      <w:r>
+        <w:t>Don't use the same name as a common Node.js package.</w:t>
       </w:r>
     </w:p>
     <w:sectPr>
       <w:pgSz w:w="12240" w:h="15840"/>
-      <w:pgMar w:top="1440" w:right="1440" w:bottom="1440" w:left="1440" w:header="720" w:footer="720" w:gutter="0"/>
+      <w:pgMar w:top="720" w:right="720" w:bottom="720" w:left="720" w:header="720" w:footer="720" w:gutter="0"/>
       <w:cols w:space="720"/>
       <w:docGrid w:linePitch="360"/>
     </w:sectPr>
   </w:body>
 </w:document>
+</file>
+
+<file path=word/numbering.xml><?xml version="1.0" encoding="utf-8"?>
+<w:numbering xmlns:wpc="http://schemas.microsoft.com/office/word/2010/wordprocessingCanvas" xmlns:cx="http://schemas.microsoft.com/office/drawing/2014/chartex" xmlns:cx1="http://schemas.microsoft.com/office/drawing/2015/9/8/chartex" xmlns:cx2="http://schemas.microsoft.com/office/drawing/2015/10/21/chartex" xmlns:cx3="http://schemas.microsoft.com/office/drawing/2016/5/9/chartex" xmlns:cx4="http://schemas.microsoft.com/office/drawing/2016/5/10/chartex" xmlns:cx5="http://schemas.microsoft.com/office/drawing/2016/5/11/chartex" xmlns:cx6="http://schemas.microsoft.com/office/drawing/2016/5/12/chartex" xmlns:cx7="http://schemas.microsoft.com/office/drawing/2016/5/13/chartex" xmlns:cx8="http://schemas.microsoft.com/office/drawing/2016/5/14/chartex" xmlns:mc="http://schemas.openxmlformats.org/markup-compatibility/2006" xmlns:aink="http://schemas.microsoft.com/office/drawing/2016/ink" xmlns:am3d="http://schemas.microsoft.com/office/drawing/2017/model3d" xmlns:o="urn:schemas-microsoft-com:office:office" xmlns:oel="http://schemas.microsoft.com/office/2019/extlst" xmlns:r="http://schemas.openxmlformats.org/officeDocument/2006/relationships" xmlns:m="http://schemas.openxmlformats.org/officeDocument/2006/math" xmlns:v="urn:schemas-microsoft-com:vml" xmlns:wp14="http://schemas.microsoft.com/office/word/2010/wordprocessingDrawing" xmlns:wp="http://schemas.openxmlformats.org/drawingml/2006/wordprocessingDrawing" xmlns:w10="urn:schemas-microsoft-com:office:word" xmlns:w="http://schemas.openxmlformats.org/wordprocessingml/2006/main" xmlns:w14="http://schemas.microsoft.com/office/word/2010/wordml" xmlns:w15="http://schemas.microsoft.com/office/word/2012/wordml" xmlns:w16cex="http://schemas.microsoft.com/office/word/2018/wordml/cex" xmlns:w16cid="http://schemas.microsoft.com/office/word/2016/wordml/cid" xmlns:w16="http://schemas.microsoft.com/office/word/2018/wordml" xmlns:w16sdtdh="http://schemas.microsoft.com/office/word/2020/wordml/sdtdatahash" xmlns:w16se="http://schemas.microsoft.com/office/word/2015/wordml/symex" xmlns:wpg="http://schemas.microsoft.com/office/word/2010/wordprocessingGroup" xmlns:wpi="http://schemas.microsoft.com/office/word/2010/wordprocessingInk" xmlns:wne="http://schemas.microsoft.com/office/word/2006/wordml" xmlns:wps="http://schemas.microsoft.com/office/word/2010/wordprocessingShape" mc:Ignorable="w14 w15 w16se w16cid w16 w16cex w16sdtdh wp14">
+  <w:abstractNum w:abstractNumId="0" w15:restartNumberingAfterBreak="0">
+    <w:nsid w:val="0239001E"/>
+    <w:multiLevelType w:val="hybridMultilevel"/>
+    <w:tmpl w:val="4AE0DF3A"/>
+    <w:lvl w:ilvl="0" w:tplc="04090001">
+      <w:start w:val="1"/>
+      <w:numFmt w:val="bullet"/>
+      <w:lvlText w:val=""/>
+      <w:lvlJc w:val="left"/>
+      <w:pPr>
+        <w:ind w:left="1440" w:hanging="360"/>
+      </w:pPr>
+      <w:rPr>
+        <w:rFonts w:ascii="Symbol" w:hAnsi="Symbol" w:hint="default"/>
+      </w:rPr>
+    </w:lvl>
+    <w:lvl w:ilvl="1" w:tplc="04090003" w:tentative="1">
+      <w:start w:val="1"/>
+      <w:numFmt w:val="bullet"/>
+      <w:lvlText w:val="o"/>
+      <w:lvlJc w:val="left"/>
+      <w:pPr>
+        <w:ind w:left="2160" w:hanging="360"/>
+      </w:pPr>
+      <w:rPr>
+        <w:rFonts w:ascii="Courier New" w:hAnsi="Courier New" w:cs="Courier New" w:hint="default"/>
+      </w:rPr>
+    </w:lvl>
+    <w:lvl w:ilvl="2" w:tplc="04090005" w:tentative="1">
+      <w:start w:val="1"/>
+      <w:numFmt w:val="bullet"/>
+      <w:lvlText w:val=""/>
+      <w:lvlJc w:val="left"/>
+      <w:pPr>
+        <w:ind w:left="2880" w:hanging="360"/>
+      </w:pPr>
+      <w:rPr>
+        <w:rFonts w:ascii="Wingdings" w:hAnsi="Wingdings" w:hint="default"/>
+      </w:rPr>
+    </w:lvl>
+    <w:lvl w:ilvl="3" w:tplc="04090001" w:tentative="1">
+      <w:start w:val="1"/>
+      <w:numFmt w:val="bullet"/>
+      <w:lvlText w:val=""/>
+      <w:lvlJc w:val="left"/>
+      <w:pPr>
+        <w:ind w:left="3600" w:hanging="360"/>
+      </w:pPr>
+      <w:rPr>
+        <w:rFonts w:ascii="Symbol" w:hAnsi="Symbol" w:hint="default"/>
+      </w:rPr>
+    </w:lvl>
+    <w:lvl w:ilvl="4" w:tplc="04090003" w:tentative="1">
+      <w:start w:val="1"/>
+      <w:numFmt w:val="bullet"/>
+      <w:lvlText w:val="o"/>
+      <w:lvlJc w:val="left"/>
+      <w:pPr>
+        <w:ind w:left="4320" w:hanging="360"/>
+      </w:pPr>
+      <w:rPr>
+        <w:rFonts w:ascii="Courier New" w:hAnsi="Courier New" w:cs="Courier New" w:hint="default"/>
+      </w:rPr>
+    </w:lvl>
+    <w:lvl w:ilvl="5" w:tplc="04090005" w:tentative="1">
+      <w:start w:val="1"/>
+      <w:numFmt w:val="bullet"/>
+      <w:lvlText w:val=""/>
+      <w:lvlJc w:val="left"/>
+      <w:pPr>
+        <w:ind w:left="5040" w:hanging="360"/>
+      </w:pPr>
+      <w:rPr>
+        <w:rFonts w:ascii="Wingdings" w:hAnsi="Wingdings" w:hint="default"/>
+      </w:rPr>
+    </w:lvl>
+    <w:lvl w:ilvl="6" w:tplc="04090001" w:tentative="1">
+      <w:start w:val="1"/>
+      <w:numFmt w:val="bullet"/>
+      <w:lvlText w:val=""/>
+      <w:lvlJc w:val="left"/>
+      <w:pPr>
+        <w:ind w:left="5760" w:hanging="360"/>
+      </w:pPr>
+      <w:rPr>
+        <w:rFonts w:ascii="Symbol" w:hAnsi="Symbol" w:hint="default"/>
+      </w:rPr>
+    </w:lvl>
+    <w:lvl w:ilvl="7" w:tplc="04090003" w:tentative="1">
+      <w:start w:val="1"/>
+      <w:numFmt w:val="bullet"/>
+      <w:lvlText w:val="o"/>
+      <w:lvlJc w:val="left"/>
+      <w:pPr>
+        <w:ind w:left="6480" w:hanging="360"/>
+      </w:pPr>
+      <w:rPr>
+        <w:rFonts w:ascii="Courier New" w:hAnsi="Courier New" w:cs="Courier New" w:hint="default"/>
+      </w:rPr>
+    </w:lvl>
+    <w:lvl w:ilvl="8" w:tplc="04090005" w:tentative="1">
+      <w:start w:val="1"/>
+      <w:numFmt w:val="bullet"/>
+      <w:lvlText w:val=""/>
+      <w:lvlJc w:val="left"/>
+      <w:pPr>
+        <w:ind w:left="7200" w:hanging="360"/>
+      </w:pPr>
+      <w:rPr>
+        <w:rFonts w:ascii="Wingdings" w:hAnsi="Wingdings" w:hint="default"/>
+      </w:rPr>
+    </w:lvl>
+  </w:abstractNum>
+  <w:abstractNum w:abstractNumId="1" w15:restartNumberingAfterBreak="0">
+    <w:nsid w:val="1D8B15F4"/>
+    <w:multiLevelType w:val="hybridMultilevel"/>
+    <w:tmpl w:val="CB700636"/>
+    <w:lvl w:ilvl="0" w:tplc="04090001">
+      <w:start w:val="1"/>
+      <w:numFmt w:val="bullet"/>
+      <w:lvlText w:val=""/>
+      <w:lvlJc w:val="left"/>
+      <w:pPr>
+        <w:ind w:left="720" w:hanging="360"/>
+      </w:pPr>
+      <w:rPr>
+        <w:rFonts w:ascii="Symbol" w:hAnsi="Symbol" w:hint="default"/>
+      </w:rPr>
+    </w:lvl>
+    <w:lvl w:ilvl="1" w:tplc="04090003" w:tentative="1">
+      <w:start w:val="1"/>
+      <w:numFmt w:val="bullet"/>
+      <w:lvlText w:val="o"/>
+      <w:lvlJc w:val="left"/>
+      <w:pPr>
+        <w:ind w:left="1440" w:hanging="360"/>
+      </w:pPr>
+      <w:rPr>
+        <w:rFonts w:ascii="Courier New" w:hAnsi="Courier New" w:cs="Courier New" w:hint="default"/>
+      </w:rPr>
+    </w:lvl>
+    <w:lvl w:ilvl="2" w:tplc="04090005" w:tentative="1">
+      <w:start w:val="1"/>
+      <w:numFmt w:val="bullet"/>
+      <w:lvlText w:val=""/>
+      <w:lvlJc w:val="left"/>
+      <w:pPr>
+        <w:ind w:left="2160" w:hanging="360"/>
+      </w:pPr>
+      <w:rPr>
+        <w:rFonts w:ascii="Wingdings" w:hAnsi="Wingdings" w:hint="default"/>
+      </w:rPr>
+    </w:lvl>
+    <w:lvl w:ilvl="3" w:tplc="04090001" w:tentative="1">
+      <w:start w:val="1"/>
+      <w:numFmt w:val="bullet"/>
+      <w:lvlText w:val=""/>
+      <w:lvlJc w:val="left"/>
+      <w:pPr>
+        <w:ind w:left="2880" w:hanging="360"/>
+      </w:pPr>
+      <w:rPr>
+        <w:rFonts w:ascii="Symbol" w:hAnsi="Symbol" w:hint="default"/>
+      </w:rPr>
+    </w:lvl>
+    <w:lvl w:ilvl="4" w:tplc="04090003" w:tentative="1">
+      <w:start w:val="1"/>
+      <w:numFmt w:val="bullet"/>
+      <w:lvlText w:val="o"/>
+      <w:lvlJc w:val="left"/>
+      <w:pPr>
+        <w:ind w:left="3600" w:hanging="360"/>
+      </w:pPr>
+      <w:rPr>
+        <w:rFonts w:ascii="Courier New" w:hAnsi="Courier New" w:cs="Courier New" w:hint="default"/>
+      </w:rPr>
+    </w:lvl>
+    <w:lvl w:ilvl="5" w:tplc="04090005" w:tentative="1">
+      <w:start w:val="1"/>
+      <w:numFmt w:val="bullet"/>
+      <w:lvlText w:val=""/>
+      <w:lvlJc w:val="left"/>
+      <w:pPr>
+        <w:ind w:left="4320" w:hanging="360"/>
+      </w:pPr>
+      <w:rPr>
+        <w:rFonts w:ascii="Wingdings" w:hAnsi="Wingdings" w:hint="default"/>
+      </w:rPr>
+    </w:lvl>
+    <w:lvl w:ilvl="6" w:tplc="04090001" w:tentative="1">
+      <w:start w:val="1"/>
+      <w:numFmt w:val="bullet"/>
+      <w:lvlText w:val=""/>
+      <w:lvlJc w:val="left"/>
+      <w:pPr>
+        <w:ind w:left="5040" w:hanging="360"/>
+      </w:pPr>
+      <w:rPr>
+        <w:rFonts w:ascii="Symbol" w:hAnsi="Symbol" w:hint="default"/>
+      </w:rPr>
+    </w:lvl>
+    <w:lvl w:ilvl="7" w:tplc="04090003" w:tentative="1">
+      <w:start w:val="1"/>
+      <w:numFmt w:val="bullet"/>
+      <w:lvlText w:val="o"/>
+      <w:lvlJc w:val="left"/>
+      <w:pPr>
+        <w:ind w:left="5760" w:hanging="360"/>
+      </w:pPr>
+      <w:rPr>
+        <w:rFonts w:ascii="Courier New" w:hAnsi="Courier New" w:cs="Courier New" w:hint="default"/>
+      </w:rPr>
+    </w:lvl>
+    <w:lvl w:ilvl="8" w:tplc="04090005" w:tentative="1">
+      <w:start w:val="1"/>
+      <w:numFmt w:val="bullet"/>
+      <w:lvlText w:val=""/>
+      <w:lvlJc w:val="left"/>
+      <w:pPr>
+        <w:ind w:left="6480" w:hanging="360"/>
+      </w:pPr>
+      <w:rPr>
+        <w:rFonts w:ascii="Wingdings" w:hAnsi="Wingdings" w:hint="default"/>
+      </w:rPr>
+    </w:lvl>
+  </w:abstractNum>
+  <w:abstractNum w:abstractNumId="2" w15:restartNumberingAfterBreak="0">
+    <w:nsid w:val="202A1177"/>
+    <w:multiLevelType w:val="hybridMultilevel"/>
+    <w:tmpl w:val="5DD66494"/>
+    <w:lvl w:ilvl="0" w:tplc="04090001">
+      <w:start w:val="1"/>
+      <w:numFmt w:val="bullet"/>
+      <w:lvlText w:val=""/>
+      <w:lvlJc w:val="left"/>
+      <w:pPr>
+        <w:ind w:left="1440" w:hanging="360"/>
+      </w:pPr>
+      <w:rPr>
+        <w:rFonts w:ascii="Symbol" w:hAnsi="Symbol" w:hint="default"/>
+      </w:rPr>
+    </w:lvl>
+    <w:lvl w:ilvl="1" w:tplc="04090003" w:tentative="1">
+      <w:start w:val="1"/>
+      <w:numFmt w:val="bullet"/>
+      <w:lvlText w:val="o"/>
+      <w:lvlJc w:val="left"/>
+      <w:pPr>
+        <w:ind w:left="2160" w:hanging="360"/>
+      </w:pPr>
+      <w:rPr>
+        <w:rFonts w:ascii="Courier New" w:hAnsi="Courier New" w:cs="Courier New" w:hint="default"/>
+      </w:rPr>
+    </w:lvl>
+    <w:lvl w:ilvl="2" w:tplc="04090005" w:tentative="1">
+      <w:start w:val="1"/>
+      <w:numFmt w:val="bullet"/>
+      <w:lvlText w:val=""/>
+      <w:lvlJc w:val="left"/>
+      <w:pPr>
+        <w:ind w:left="2880" w:hanging="360"/>
+      </w:pPr>
+      <w:rPr>
+        <w:rFonts w:ascii="Wingdings" w:hAnsi="Wingdings" w:hint="default"/>
+      </w:rPr>
+    </w:lvl>
+    <w:lvl w:ilvl="3" w:tplc="04090001" w:tentative="1">
+      <w:start w:val="1"/>
+      <w:numFmt w:val="bullet"/>
+      <w:lvlText w:val=""/>
+      <w:lvlJc w:val="left"/>
+      <w:pPr>
+        <w:ind w:left="3600" w:hanging="360"/>
+      </w:pPr>
+      <w:rPr>
+        <w:rFonts w:ascii="Symbol" w:hAnsi="Symbol" w:hint="default"/>
+      </w:rPr>
+    </w:lvl>
+    <w:lvl w:ilvl="4" w:tplc="04090003" w:tentative="1">
+      <w:start w:val="1"/>
+      <w:numFmt w:val="bullet"/>
+      <w:lvlText w:val="o"/>
+      <w:lvlJc w:val="left"/>
+      <w:pPr>
+        <w:ind w:left="4320" w:hanging="360"/>
+      </w:pPr>
+      <w:rPr>
+        <w:rFonts w:ascii="Courier New" w:hAnsi="Courier New" w:cs="Courier New" w:hint="default"/>
+      </w:rPr>
+    </w:lvl>
+    <w:lvl w:ilvl="5" w:tplc="04090005" w:tentative="1">
+      <w:start w:val="1"/>
+      <w:numFmt w:val="bullet"/>
+      <w:lvlText w:val=""/>
+      <w:lvlJc w:val="left"/>
+      <w:pPr>
+        <w:ind w:left="5040" w:hanging="360"/>
+      </w:pPr>
+      <w:rPr>
+        <w:rFonts w:ascii="Wingdings" w:hAnsi="Wingdings" w:hint="default"/>
+      </w:rPr>
+    </w:lvl>
+    <w:lvl w:ilvl="6" w:tplc="04090001" w:tentative="1">
+      <w:start w:val="1"/>
+      <w:numFmt w:val="bullet"/>
+      <w:lvlText w:val=""/>
+      <w:lvlJc w:val="left"/>
+      <w:pPr>
+        <w:ind w:left="5760" w:hanging="360"/>
+      </w:pPr>
+      <w:rPr>
+        <w:rFonts w:ascii="Symbol" w:hAnsi="Symbol" w:hint="default"/>
+      </w:rPr>
+    </w:lvl>
+    <w:lvl w:ilvl="7" w:tplc="04090003" w:tentative="1">
+      <w:start w:val="1"/>
+      <w:numFmt w:val="bullet"/>
+      <w:lvlText w:val="o"/>
+      <w:lvlJc w:val="left"/>
+      <w:pPr>
+        <w:ind w:left="6480" w:hanging="360"/>
+      </w:pPr>
+      <w:rPr>
+        <w:rFonts w:ascii="Courier New" w:hAnsi="Courier New" w:cs="Courier New" w:hint="default"/>
+      </w:rPr>
+    </w:lvl>
+    <w:lvl w:ilvl="8" w:tplc="04090005" w:tentative="1">
+      <w:start w:val="1"/>
+      <w:numFmt w:val="bullet"/>
+      <w:lvlText w:val=""/>
+      <w:lvlJc w:val="left"/>
+      <w:pPr>
+        <w:ind w:left="7200" w:hanging="360"/>
+      </w:pPr>
+      <w:rPr>
+        <w:rFonts w:ascii="Wingdings" w:hAnsi="Wingdings" w:hint="default"/>
+      </w:rPr>
+    </w:lvl>
+  </w:abstractNum>
+  <w:abstractNum w:abstractNumId="3" w15:restartNumberingAfterBreak="0">
+    <w:nsid w:val="650C455B"/>
+    <w:multiLevelType w:val="hybridMultilevel"/>
+    <w:tmpl w:val="51D26894"/>
+    <w:lvl w:ilvl="0" w:tplc="04090003">
+      <w:start w:val="1"/>
+      <w:numFmt w:val="bullet"/>
+      <w:lvlText w:val="o"/>
+      <w:lvlJc w:val="left"/>
+      <w:pPr>
+        <w:ind w:left="1440" w:hanging="360"/>
+      </w:pPr>
+      <w:rPr>
+        <w:rFonts w:ascii="Courier New" w:hAnsi="Courier New" w:cs="Courier New" w:hint="default"/>
+      </w:rPr>
+    </w:lvl>
+    <w:lvl w:ilvl="1" w:tplc="04090005">
+      <w:start w:val="1"/>
+      <w:numFmt w:val="bullet"/>
+      <w:lvlText w:val=""/>
+      <w:lvlJc w:val="left"/>
+      <w:pPr>
+        <w:ind w:left="2160" w:hanging="360"/>
+      </w:pPr>
+      <w:rPr>
+        <w:rFonts w:ascii="Wingdings" w:hAnsi="Wingdings" w:hint="default"/>
+      </w:rPr>
+    </w:lvl>
+    <w:lvl w:ilvl="2" w:tplc="04090005" w:tentative="1">
+      <w:start w:val="1"/>
+      <w:numFmt w:val="bullet"/>
+      <w:lvlText w:val=""/>
+      <w:lvlJc w:val="left"/>
+      <w:pPr>
+        <w:ind w:left="2880" w:hanging="360"/>
+      </w:pPr>
+      <w:rPr>
+        <w:rFonts w:ascii="Wingdings" w:hAnsi="Wingdings" w:hint="default"/>
+      </w:rPr>
+    </w:lvl>
+    <w:lvl w:ilvl="3" w:tplc="04090001" w:tentative="1">
+      <w:start w:val="1"/>
+      <w:numFmt w:val="bullet"/>
+      <w:lvlText w:val=""/>
+      <w:lvlJc w:val="left"/>
+      <w:pPr>
+        <w:ind w:left="3600" w:hanging="360"/>
+      </w:pPr>
+      <w:rPr>
+        <w:rFonts w:ascii="Symbol" w:hAnsi="Symbol" w:hint="default"/>
+      </w:rPr>
+    </w:lvl>
+    <w:lvl w:ilvl="4" w:tplc="04090003" w:tentative="1">
+      <w:start w:val="1"/>
+      <w:numFmt w:val="bullet"/>
+      <w:lvlText w:val="o"/>
+      <w:lvlJc w:val="left"/>
+      <w:pPr>
+        <w:ind w:left="4320" w:hanging="360"/>
+      </w:pPr>
+      <w:rPr>
+        <w:rFonts w:ascii="Courier New" w:hAnsi="Courier New" w:cs="Courier New" w:hint="default"/>
+      </w:rPr>
+    </w:lvl>
+    <w:lvl w:ilvl="5" w:tplc="04090005" w:tentative="1">
+      <w:start w:val="1"/>
+      <w:numFmt w:val="bullet"/>
+      <w:lvlText w:val=""/>
+      <w:lvlJc w:val="left"/>
+      <w:pPr>
+        <w:ind w:left="5040" w:hanging="360"/>
+      </w:pPr>
+      <w:rPr>
+        <w:rFonts w:ascii="Wingdings" w:hAnsi="Wingdings" w:hint="default"/>
+      </w:rPr>
+    </w:lvl>
+    <w:lvl w:ilvl="6" w:tplc="04090001" w:tentative="1">
+      <w:start w:val="1"/>
+      <w:numFmt w:val="bullet"/>
+      <w:lvlText w:val=""/>
+      <w:lvlJc w:val="left"/>
+      <w:pPr>
+        <w:ind w:left="5760" w:hanging="360"/>
+      </w:pPr>
+      <w:rPr>
+        <w:rFonts w:ascii="Symbol" w:hAnsi="Symbol" w:hint="default"/>
+      </w:rPr>
+    </w:lvl>
+    <w:lvl w:ilvl="7" w:tplc="04090003" w:tentative="1">
+      <w:start w:val="1"/>
+      <w:numFmt w:val="bullet"/>
+      <w:lvlText w:val="o"/>
+      <w:lvlJc w:val="left"/>
+      <w:pPr>
+        <w:ind w:left="6480" w:hanging="360"/>
+      </w:pPr>
+      <w:rPr>
+        <w:rFonts w:ascii="Courier New" w:hAnsi="Courier New" w:cs="Courier New" w:hint="default"/>
+      </w:rPr>
+    </w:lvl>
+    <w:lvl w:ilvl="8" w:tplc="04090005" w:tentative="1">
+      <w:start w:val="1"/>
+      <w:numFmt w:val="bullet"/>
+      <w:lvlText w:val=""/>
+      <w:lvlJc w:val="left"/>
+      <w:pPr>
+        <w:ind w:left="7200" w:hanging="360"/>
+      </w:pPr>
+      <w:rPr>
+        <w:rFonts w:ascii="Wingdings" w:hAnsi="Wingdings" w:hint="default"/>
+      </w:rPr>
+    </w:lvl>
+  </w:abstractNum>
+  <w:num w:numId="1" w16cid:durableId="114295479">
+    <w:abstractNumId w:val="3"/>
+  </w:num>
+  <w:num w:numId="2" w16cid:durableId="1978564">
+    <w:abstractNumId w:val="1"/>
+  </w:num>
+  <w:num w:numId="3" w16cid:durableId="379596439">
+    <w:abstractNumId w:val="0"/>
+  </w:num>
+  <w:num w:numId="4" w16cid:durableId="1308164629">
+    <w:abstractNumId w:val="2"/>
+  </w:num>
+</w:numbering>
 </file>
 
 <file path=word/styles.xml><?xml version="1.0" encoding="utf-8"?>
@@ -993,6 +3145,25 @@
       <w:spacing w:val="5"/>
     </w:rPr>
   </w:style>
+  <w:style w:type="table" w:styleId="TableGrid">
+    <w:name w:val="Table Grid"/>
+    <w:basedOn w:val="TableNormal"/>
+    <w:uiPriority w:val="39"/>
+    <w:rsid w:val="00376BD2"/>
+    <w:pPr>
+      <w:spacing w:after="0" w:line="240" w:lineRule="auto"/>
+    </w:pPr>
+    <w:tblPr>
+      <w:tblBorders>
+        <w:top w:val="single" w:sz="4" w:space="0" w:color="auto"/>
+        <w:left w:val="single" w:sz="4" w:space="0" w:color="auto"/>
+        <w:bottom w:val="single" w:sz="4" w:space="0" w:color="auto"/>
+        <w:right w:val="single" w:sz="4" w:space="0" w:color="auto"/>
+        <w:insideH w:val="single" w:sz="4" w:space="0" w:color="auto"/>
+        <w:insideV w:val="single" w:sz="4" w:space="0" w:color="auto"/>
+      </w:tblBorders>
+    </w:tblPr>
+  </w:style>
 </w:styles>
 </file>
 

</xml_diff>

<commit_message>
React life cycle events notes
</commit_message>
<xml_diff>
--- a/Client/React/Notes.docx
+++ b/Client/React/Notes.docx
@@ -1,6 +1,6 @@
 
 <file path=word/document.xml><?xml version="1.0" encoding="utf-8"?>
-<w:document xmlns:wpc="http://schemas.microsoft.com/office/word/2010/wordprocessingCanvas" xmlns:cx="http://schemas.microsoft.com/office/drawing/2014/chartex" xmlns:cx1="http://schemas.microsoft.com/office/drawing/2015/9/8/chartex" xmlns:cx2="http://schemas.microsoft.com/office/drawing/2015/10/21/chartex" xmlns:cx3="http://schemas.microsoft.com/office/drawing/2016/5/9/chartex" xmlns:cx4="http://schemas.microsoft.com/office/drawing/2016/5/10/chartex" xmlns:cx5="http://schemas.microsoft.com/office/drawing/2016/5/11/chartex" xmlns:cx6="http://schemas.microsoft.com/office/drawing/2016/5/12/chartex" xmlns:cx7="http://schemas.microsoft.com/office/drawing/2016/5/13/chartex" xmlns:cx8="http://schemas.microsoft.com/office/drawing/2016/5/14/chartex" xmlns:mc="http://schemas.openxmlformats.org/markup-compatibility/2006" xmlns:aink="http://schemas.microsoft.com/office/drawing/2016/ink" xmlns:am3d="http://schemas.microsoft.com/office/drawing/2017/model3d" xmlns:o="urn:schemas-microsoft-com:office:office" xmlns:oel="http://schemas.microsoft.com/office/2019/extlst" xmlns:r="http://schemas.openxmlformats.org/officeDocument/2006/relationships" xmlns:m="http://schemas.openxmlformats.org/officeDocument/2006/math" xmlns:v="urn:schemas-microsoft-com:vml" xmlns:wp14="http://schemas.microsoft.com/office/word/2010/wordprocessingDrawing" xmlns:wp="http://schemas.openxmlformats.org/drawingml/2006/wordprocessingDrawing" xmlns:w10="urn:schemas-microsoft-com:office:word" xmlns:w="http://schemas.openxmlformats.org/wordprocessingml/2006/main" xmlns:w14="http://schemas.microsoft.com/office/word/2010/wordml" xmlns:w15="http://schemas.microsoft.com/office/word/2012/wordml" xmlns:w16cex="http://schemas.microsoft.com/office/word/2018/wordml/cex" xmlns:w16cid="http://schemas.microsoft.com/office/word/2016/wordml/cid" xmlns:w16="http://schemas.microsoft.com/office/word/2018/wordml" xmlns:w16sdtdh="http://schemas.microsoft.com/office/word/2020/wordml/sdtdatahash" xmlns:w16se="http://schemas.microsoft.com/office/word/2015/wordml/symex" xmlns:wpg="http://schemas.microsoft.com/office/word/2010/wordprocessingGroup" xmlns:wpi="http://schemas.microsoft.com/office/word/2010/wordprocessingInk" xmlns:wne="http://schemas.microsoft.com/office/word/2006/wordml" xmlns:wps="http://schemas.microsoft.com/office/word/2010/wordprocessingShape" mc:Ignorable="w14 w15 w16se w16cid w16 w16cex w16sdtdh wp14">
+<w:document xmlns:wpc="http://schemas.microsoft.com/office/word/2010/wordprocessingCanvas" xmlns:cx="http://schemas.microsoft.com/office/drawing/2014/chartex" xmlns:cx1="http://schemas.microsoft.com/office/drawing/2015/9/8/chartex" xmlns:cx2="http://schemas.microsoft.com/office/drawing/2015/10/21/chartex" xmlns:cx3="http://schemas.microsoft.com/office/drawing/2016/5/9/chartex" xmlns:cx4="http://schemas.microsoft.com/office/drawing/2016/5/10/chartex" xmlns:cx5="http://schemas.microsoft.com/office/drawing/2016/5/11/chartex" xmlns:cx6="http://schemas.microsoft.com/office/drawing/2016/5/12/chartex" xmlns:cx7="http://schemas.microsoft.com/office/drawing/2016/5/13/chartex" xmlns:cx8="http://schemas.microsoft.com/office/drawing/2016/5/14/chartex" xmlns:mc="http://schemas.openxmlformats.org/markup-compatibility/2006" xmlns:aink="http://schemas.microsoft.com/office/drawing/2016/ink" xmlns:am3d="http://schemas.microsoft.com/office/drawing/2017/model3d" xmlns:o="urn:schemas-microsoft-com:office:office" xmlns:oel="http://schemas.microsoft.com/office/2019/extlst" xmlns:r="http://schemas.openxmlformats.org/officeDocument/2006/relationships" xmlns:m="http://schemas.openxmlformats.org/officeDocument/2006/math" xmlns:v="urn:schemas-microsoft-com:vml" xmlns:wp14="http://schemas.microsoft.com/office/word/2010/wordprocessingDrawing" xmlns:wp="http://schemas.openxmlformats.org/drawingml/2006/wordprocessingDrawing" xmlns:w10="urn:schemas-microsoft-com:office:word" xmlns:w="http://schemas.openxmlformats.org/wordprocessingml/2006/main" xmlns:w14="http://schemas.microsoft.com/office/word/2010/wordml" xmlns:w15="http://schemas.microsoft.com/office/word/2012/wordml" xmlns:w16cex="http://schemas.microsoft.com/office/word/2018/wordml/cex" xmlns:w16cid="http://schemas.microsoft.com/office/word/2016/wordml/cid" xmlns:w16="http://schemas.microsoft.com/office/word/2018/wordml" xmlns:w16du="http://schemas.microsoft.com/office/word/2023/wordml/word16du" xmlns:w16sdtdh="http://schemas.microsoft.com/office/word/2020/wordml/sdtdatahash" xmlns:w16se="http://schemas.microsoft.com/office/word/2015/wordml/symex" xmlns:wpg="http://schemas.microsoft.com/office/word/2010/wordprocessingGroup" xmlns:wpi="http://schemas.microsoft.com/office/word/2010/wordprocessingInk" xmlns:wne="http://schemas.microsoft.com/office/word/2006/wordml" xmlns:wps="http://schemas.microsoft.com/office/word/2010/wordprocessingShape" mc:Ignorable="w14 w15 w16se w16cid w16 w16cex w16sdtdh w16du wp14">
   <w:body>
     <w:p>
       <w:r>
@@ -10,13 +10,8 @@
         <w:sym w:font="Wingdings" w:char="F0E0"/>
       </w:r>
       <w:r>
-        <w:t xml:space="preserve"> returns the version of node </w:t>
-      </w:r>
-      <w:proofErr w:type="gramStart"/>
-      <w:r>
-        <w:t>installed</w:t>
-      </w:r>
-      <w:proofErr w:type="gramEnd"/>
+        <w:t xml:space="preserve"> returns the version of node installed</w:t>
+      </w:r>
     </w:p>
     <w:p>
       <w:r>
@@ -26,13 +21,8 @@
         <w:sym w:font="Wingdings" w:char="F0E0"/>
       </w:r>
       <w:r>
-        <w:t xml:space="preserve"> returns the version of </w:t>
-      </w:r>
-      <w:proofErr w:type="gramStart"/>
-      <w:r>
-        <w:t>npm</w:t>
-      </w:r>
-      <w:proofErr w:type="gramEnd"/>
+        <w:t xml:space="preserve"> returns the version of npm</w:t>
+      </w:r>
     </w:p>
     <w:p>
       <w:r>
@@ -42,15 +32,7 @@
         <w:sym w:font="Wingdings" w:char="F0E0"/>
       </w:r>
       <w:r>
-        <w:t xml:space="preserve"> installs create-react-app module in node </w:t>
-      </w:r>
-      <w:proofErr w:type="gramStart"/>
-      <w:r>
-        <w:t>modules</w:t>
-      </w:r>
-      <w:proofErr w:type="gramEnd"/>
-      <w:r>
-        <w:t xml:space="preserve"> </w:t>
+        <w:t xml:space="preserve"> installs create-react-app module in node modules </w:t>
       </w:r>
     </w:p>
     <w:p>
@@ -76,49 +58,24 @@
         <w:sym w:font="Wingdings" w:char="F0E0"/>
       </w:r>
       <w:r>
-        <w:t xml:space="preserve"> Creates a react app by name ‘my-</w:t>
-      </w:r>
-      <w:proofErr w:type="gramStart"/>
-      <w:r>
-        <w:t>FirstApp</w:t>
-      </w:r>
-      <w:proofErr w:type="gramEnd"/>
-      <w:r>
-        <w:t>’</w:t>
+        <w:t xml:space="preserve"> Creates a react app by name ‘my-FirstApp’</w:t>
       </w:r>
     </w:p>
     <w:p>
       <w:r>
-        <w:t xml:space="preserve">Open package.config and press Ctrl + S to resolve any build errors if you get </w:t>
-      </w:r>
-      <w:proofErr w:type="gramStart"/>
-      <w:r>
-        <w:t>know</w:t>
-      </w:r>
-      <w:proofErr w:type="gramEnd"/>
+        <w:t>Open package.config and press Ctrl + S to resolve any build errors if you get know</w:t>
+      </w:r>
     </w:p>
     <w:p>
-      <w:proofErr w:type="spellStart"/>
-      <w:r>
-        <w:t>npm</w:t>
-      </w:r>
-      <w:proofErr w:type="spellEnd"/>
-      <w:r>
-        <w:t xml:space="preserve"> install </w:t>
+      <w:r>
+        <w:t xml:space="preserve">npm install </w:t>
       </w:r>
       <w:r>
         <w:sym w:font="Wingdings" w:char="F0E0"/>
       </w:r>
       <w:r>
-        <w:t xml:space="preserve"> It installs node modules folder from </w:t>
-      </w:r>
-      <w:proofErr w:type="spellStart"/>
-      <w:proofErr w:type="gramStart"/>
-      <w:r>
-        <w:t>packages.json</w:t>
-      </w:r>
-      <w:proofErr w:type="spellEnd"/>
-      <w:proofErr w:type="gramEnd"/>
+        <w:t xml:space="preserve"> It installs node modules folder from packages.json</w:t>
+      </w:r>
     </w:p>
     <w:p>
       <w:pPr>
@@ -144,23 +101,7 @@
         </w:numPr>
       </w:pPr>
       <w:r>
-        <w:t xml:space="preserve">It started as a way to run </w:t>
-      </w:r>
-      <w:proofErr w:type="spellStart"/>
-      <w:r>
-        <w:t>Javascript</w:t>
-      </w:r>
-      <w:proofErr w:type="spellEnd"/>
-      <w:r>
-        <w:t xml:space="preserve"> on web servers so that same language can be used in both server side and client </w:t>
-      </w:r>
-      <w:proofErr w:type="gramStart"/>
-      <w:r>
-        <w:t>side</w:t>
-      </w:r>
-      <w:proofErr w:type="gramEnd"/>
-      <w:r>
-        <w:t xml:space="preserve"> </w:t>
+        <w:t xml:space="preserve">It started as a way to run Javascript on web servers so that same language can be used in both server side and client side </w:t>
       </w:r>
     </w:p>
     <w:p>
@@ -264,13 +205,8 @@
         </w:numPr>
       </w:pPr>
       <w:r>
-        <w:t xml:space="preserve">Tasks done by </w:t>
-      </w:r>
-      <w:proofErr w:type="gramStart"/>
-      <w:r>
-        <w:t>Node.js</w:t>
-      </w:r>
-      <w:proofErr w:type="gramEnd"/>
+        <w:t>Tasks done by Node.js</w:t>
+      </w:r>
     </w:p>
     <w:p>
       <w:pPr>
@@ -305,15 +241,7 @@
         <w:t xml:space="preserve">The process of </w:t>
       </w:r>
       <w:r>
-        <w:t xml:space="preserve">removing white spaces, </w:t>
-      </w:r>
-      <w:proofErr w:type="gramStart"/>
-      <w:r>
-        <w:t>comments ,</w:t>
-      </w:r>
-      <w:proofErr w:type="gramEnd"/>
-      <w:r>
-        <w:t xml:space="preserve"> line breaks making scripts, web pages and stylesheets more efficient and faster. </w:t>
+        <w:t xml:space="preserve">removing white spaces, comments , line breaks making scripts, web pages and stylesheets more efficient and faster. </w:t>
       </w:r>
     </w:p>
     <w:p>
@@ -328,48 +256,15 @@
           <w:bCs/>
         </w:rPr>
       </w:pPr>
-      <w:proofErr w:type="spellStart"/>
       <w:r>
         <w:rPr>
           <w:b/>
           <w:bCs/>
         </w:rPr>
-        <w:t>Transpiling</w:t>
-      </w:r>
-      <w:proofErr w:type="spellEnd"/>
-      <w:r>
-        <w:rPr>
-          <w:b/>
-          <w:bCs/>
-        </w:rPr>
-        <w:t xml:space="preserve">: </w:t>
-      </w:r>
-      <w:r>
-        <w:t xml:space="preserve">Not all browsers support the same version of </w:t>
-      </w:r>
-      <w:proofErr w:type="spellStart"/>
-      <w:r>
-        <w:t>javascript</w:t>
-      </w:r>
-      <w:proofErr w:type="spellEnd"/>
-      <w:r>
-        <w:t xml:space="preserve"> code. The process of converting one version of </w:t>
-      </w:r>
-      <w:proofErr w:type="spellStart"/>
-      <w:r>
-        <w:t>javascript</w:t>
-      </w:r>
-      <w:proofErr w:type="spellEnd"/>
-      <w:r>
-        <w:t xml:space="preserve"> code into another version is called as </w:t>
-      </w:r>
-      <w:proofErr w:type="spellStart"/>
-      <w:r>
-        <w:t>Transpiling</w:t>
-      </w:r>
-      <w:proofErr w:type="spellEnd"/>
-      <w:r>
-        <w:t xml:space="preserve">.  </w:t>
+        <w:t xml:space="preserve">Transpiling: </w:t>
+      </w:r>
+      <w:r>
+        <w:t xml:space="preserve">Not all browsers support the same version of javascript code. The process of converting one version of javascript code into another version is called as Transpiling.  </w:t>
       </w:r>
       <w:r>
         <w:rPr>
@@ -439,15 +334,7 @@
       </w:r>
       <w:r>
         <w:lastRenderedPageBreak/>
-        <w:t xml:space="preserve">the bundler is to combine/bundle the </w:t>
-      </w:r>
-      <w:proofErr w:type="spellStart"/>
-      <w:r>
-        <w:t>javascript</w:t>
-      </w:r>
-      <w:proofErr w:type="spellEnd"/>
-      <w:r>
-        <w:t xml:space="preserve"> code so that it loads in the browser much faster. </w:t>
+        <w:t xml:space="preserve">the bundler is to combine/bundle the javascript code so that it loads in the browser much faster. </w:t>
       </w:r>
       <w:r>
         <w:rPr>
@@ -510,23 +397,7 @@
         <w:t xml:space="preserve">Package Management: </w:t>
       </w:r>
       <w:r>
-        <w:t xml:space="preserve">As so many different programs are involved in JavaScript Development just installing, </w:t>
-      </w:r>
-      <w:proofErr w:type="gramStart"/>
-      <w:r>
-        <w:t>upgrading</w:t>
-      </w:r>
-      <w:proofErr w:type="gramEnd"/>
-      <w:r>
-        <w:t xml:space="preserve"> and keeping track of them can be quite complex. </w:t>
-      </w:r>
-      <w:proofErr w:type="gramStart"/>
-      <w:r>
-        <w:t>Hence</w:t>
-      </w:r>
-      <w:proofErr w:type="gramEnd"/>
-      <w:r>
-        <w:t xml:space="preserve"> we need a strong package manager.</w:t>
+        <w:t>As so many different programs are involved in JavaScript Development just installing, upgrading and keeping track of them can be quite complex. Hence we need a strong package manager.</w:t>
       </w:r>
     </w:p>
     <w:p>
@@ -549,15 +420,7 @@
         <w:t>CSS Preprocessors:</w:t>
       </w:r>
       <w:r>
-        <w:t xml:space="preserve"> A CSS preprocessor such as SCSS or LESS allows you to write style sheets that CSS lacks like variables, mathematical operations, functions, </w:t>
-      </w:r>
-      <w:proofErr w:type="gramStart"/>
-      <w:r>
-        <w:t>scope</w:t>
-      </w:r>
-      <w:proofErr w:type="gramEnd"/>
-      <w:r>
-        <w:t xml:space="preserve"> and nesting. </w:t>
+        <w:t xml:space="preserve"> A CSS preprocessor such as SCSS or LESS allows you to write style sheets that CSS lacks like variables, mathematical operations, functions, scope and nesting. </w:t>
       </w:r>
     </w:p>
     <w:p>
@@ -691,36 +554,15 @@
           </w:tcPr>
           <w:p>
             <w:r>
-              <w:t xml:space="preserve">NPM comes pre-installed with </w:t>
-            </w:r>
-            <w:proofErr w:type="gramStart"/>
-            <w:r>
-              <w:t>Node.js</w:t>
-            </w:r>
-            <w:proofErr w:type="gramEnd"/>
+              <w:t>NPM comes pre-installed with Node.js</w:t>
+            </w:r>
             <w:r>
               <w:t xml:space="preserve"> </w:t>
             </w:r>
           </w:p>
           <w:p>
             <w:r>
-              <w:t xml:space="preserve">Ex: </w:t>
-            </w:r>
-            <w:proofErr w:type="spellStart"/>
-            <w:r>
-              <w:t>npm</w:t>
-            </w:r>
-            <w:proofErr w:type="spellEnd"/>
-            <w:r>
-              <w:t xml:space="preserve"> </w:t>
-            </w:r>
-            <w:proofErr w:type="spellStart"/>
-            <w:r>
-              <w:t>init</w:t>
-            </w:r>
-            <w:proofErr w:type="spellEnd"/>
-            <w:r>
-              <w:t xml:space="preserve"> </w:t>
+              <w:t xml:space="preserve">Ex: npm init </w:t>
             </w:r>
             <w:r>
               <w:sym w:font="Wingdings" w:char="F0E0"/>
@@ -736,15 +578,7 @@
           </w:tcPr>
           <w:p>
             <w:r>
-              <w:t xml:space="preserve">Yarn needs to </w:t>
-            </w:r>
-            <w:proofErr w:type="gramStart"/>
-            <w:r>
-              <w:t>installed</w:t>
-            </w:r>
-            <w:proofErr w:type="gramEnd"/>
-            <w:r>
-              <w:t xml:space="preserve"> separately </w:t>
+              <w:t xml:space="preserve">Yarn needs to installed separately </w:t>
             </w:r>
           </w:p>
         </w:tc>
@@ -818,17 +652,7 @@
           </w:tcPr>
           <w:p>
             <w:r>
-              <w:t>NPM uses package-</w:t>
-            </w:r>
-            <w:proofErr w:type="spellStart"/>
-            <w:proofErr w:type="gramStart"/>
-            <w:r>
-              <w:t>lock.json</w:t>
-            </w:r>
-            <w:proofErr w:type="spellEnd"/>
-            <w:proofErr w:type="gramEnd"/>
-            <w:r>
-              <w:t xml:space="preserve"> for dependencies.</w:t>
+              <w:t>NPM uses package-lock.json for dependencies.</w:t>
             </w:r>
           </w:p>
         </w:tc>
@@ -838,17 +662,7 @@
           </w:tcPr>
           <w:p>
             <w:r>
-              <w:t xml:space="preserve">Yarn uses </w:t>
-            </w:r>
-            <w:proofErr w:type="spellStart"/>
-            <w:proofErr w:type="gramStart"/>
-            <w:r>
-              <w:t>yarn.lock</w:t>
-            </w:r>
-            <w:proofErr w:type="spellEnd"/>
-            <w:proofErr w:type="gramEnd"/>
-            <w:r>
-              <w:t xml:space="preserve"> to lock dependencies. Yarn’s lock file ensures more consistency across different environments.</w:t>
+              <w:t>Yarn uses yarn.lock to lock dependencies. Yarn’s lock file ensures more consistency across different environments.</w:t>
             </w:r>
           </w:p>
           <w:p/>
@@ -891,23 +705,7 @@
           </w:tcPr>
           <w:p>
             <w:r>
-              <w:t xml:space="preserve">Yarn supports </w:t>
-            </w:r>
-            <w:proofErr w:type="gramStart"/>
-            <w:r>
-              <w:t>offline-caching</w:t>
-            </w:r>
-            <w:proofErr w:type="gramEnd"/>
-            <w:r>
-              <w:t xml:space="preserve">. Once package has been installed, yarn uses the </w:t>
-            </w:r>
-            <w:proofErr w:type="gramStart"/>
-            <w:r>
-              <w:t>cached-version</w:t>
-            </w:r>
-            <w:proofErr w:type="gramEnd"/>
-            <w:r>
-              <w:t xml:space="preserve"> without needing to re-download it.</w:t>
+              <w:t>Yarn supports offline-caching. Once package has been installed, yarn uses the cached-version without needing to re-download it.</w:t>
             </w:r>
           </w:p>
         </w:tc>
@@ -939,15 +737,8 @@
           </w:tcPr>
           <w:p>
             <w:r>
-              <w:t>NPM 5 and above improved on this with package-</w:t>
-            </w:r>
-            <w:proofErr w:type="spellStart"/>
-            <w:proofErr w:type="gramStart"/>
-            <w:r>
-              <w:t>lock.json</w:t>
-            </w:r>
-            <w:proofErr w:type="spellEnd"/>
-            <w:proofErr w:type="gramEnd"/>
+              <w:t>NPM 5 and above improved on this with package-lock.json</w:t>
+            </w:r>
           </w:p>
         </w:tc>
         <w:tc>
@@ -956,17 +747,7 @@
           </w:tcPr>
           <w:p>
             <w:r>
-              <w:t xml:space="preserve">Provides deterministic dependency tree through </w:t>
-            </w:r>
-            <w:proofErr w:type="spellStart"/>
-            <w:proofErr w:type="gramStart"/>
-            <w:r>
-              <w:t>yarn.lock</w:t>
-            </w:r>
-            <w:proofErr w:type="spellEnd"/>
-            <w:proofErr w:type="gramEnd"/>
-            <w:r>
-              <w:t xml:space="preserve"> ensuring same dependencies are installed every time.</w:t>
+              <w:t>Provides deterministic dependency tree through yarn.lock ensuring same dependencies are installed every time.</w:t>
             </w:r>
           </w:p>
         </w:tc>
@@ -997,29 +778,8 @@
             <w:tcW w:w="5076" w:type="dxa"/>
           </w:tcPr>
           <w:p>
-            <w:proofErr w:type="spellStart"/>
-            <w:r>
-              <w:t>npm</w:t>
-            </w:r>
-            <w:proofErr w:type="spellEnd"/>
-            <w:r>
-              <w:t xml:space="preserve"> </w:t>
-            </w:r>
-            <w:proofErr w:type="gramStart"/>
-            <w:r>
-              <w:t>install ,</w:t>
-            </w:r>
-            <w:proofErr w:type="gramEnd"/>
-            <w:r>
-              <w:t xml:space="preserve"> </w:t>
-            </w:r>
-            <w:proofErr w:type="spellStart"/>
-            <w:r>
-              <w:t>npm</w:t>
-            </w:r>
-            <w:proofErr w:type="spellEnd"/>
-            <w:r>
-              <w:t xml:space="preserve"> start</w:t>
+            <w:r>
+              <w:t>npm install , npm start</w:t>
             </w:r>
           </w:p>
         </w:tc>
@@ -1029,15 +789,7 @@
           </w:tcPr>
           <w:p>
             <w:r>
-              <w:t xml:space="preserve">yarn </w:t>
-            </w:r>
-            <w:proofErr w:type="gramStart"/>
-            <w:r>
-              <w:t>add ,</w:t>
-            </w:r>
-            <w:proofErr w:type="gramEnd"/>
-            <w:r>
-              <w:t xml:space="preserve"> yarn start</w:t>
+              <w:t>yarn add , yarn start</w:t>
             </w:r>
           </w:p>
         </w:tc>
@@ -1079,15 +831,7 @@
           </w:tcPr>
           <w:p>
             <w:r>
-              <w:t xml:space="preserve">Yarn also has security features and integrates with </w:t>
-            </w:r>
-            <w:proofErr w:type="spellStart"/>
-            <w:r>
-              <w:t>npm’s</w:t>
-            </w:r>
-            <w:proofErr w:type="spellEnd"/>
-            <w:r>
-              <w:t xml:space="preserve"> audit system.</w:t>
+              <w:t>Yarn also has security features and integrates with npm’s audit system.</w:t>
             </w:r>
           </w:p>
         </w:tc>
@@ -1146,7 +890,6 @@
                 <w:bCs/>
               </w:rPr>
             </w:pPr>
-            <w:proofErr w:type="spellStart"/>
             <w:r>
               <w:rPr>
                 <w:b/>
@@ -1154,7 +897,6 @@
               </w:rPr>
               <w:t>Plug’n’Play</w:t>
             </w:r>
-            <w:proofErr w:type="spellEnd"/>
           </w:p>
           <w:p>
             <w:pPr>
@@ -1181,23 +923,7 @@
           </w:tcPr>
           <w:p>
             <w:r>
-              <w:t xml:space="preserve">Yarn 2 introduced </w:t>
-            </w:r>
-            <w:proofErr w:type="spellStart"/>
-            <w:r>
-              <w:t>Plug’n’Play</w:t>
-            </w:r>
-            <w:proofErr w:type="spellEnd"/>
-            <w:r>
-              <w:t xml:space="preserve"> feature that eliminates the need for having ‘</w:t>
-            </w:r>
-            <w:proofErr w:type="spellStart"/>
-            <w:r>
-              <w:t>node_modules</w:t>
-            </w:r>
-            <w:proofErr w:type="spellEnd"/>
-            <w:r>
-              <w:t>’ folder as it will directly reference the dependencies from cache.</w:t>
+              <w:t>Yarn 2 introduced Plug’n’Play feature that eliminates the need for having ‘node_modules’ folder as it will directly reference the dependencies from cache.</w:t>
             </w:r>
           </w:p>
         </w:tc>
@@ -1411,29 +1137,8 @@
                 <w:bCs/>
               </w:rPr>
             </w:pPr>
-            <w:proofErr w:type="spellStart"/>
-            <w:r>
-              <w:t>npx</w:t>
-            </w:r>
-            <w:proofErr w:type="spellEnd"/>
-            <w:r>
-              <w:t xml:space="preserve"> is Node Package Executor. </w:t>
-            </w:r>
-            <w:proofErr w:type="gramStart"/>
-            <w:r>
-              <w:t>It’s</w:t>
-            </w:r>
-            <w:proofErr w:type="gramEnd"/>
-            <w:r>
-              <w:t xml:space="preserve"> main job is to execute the binaries present in </w:t>
-            </w:r>
-            <w:proofErr w:type="spellStart"/>
-            <w:r>
-              <w:t>node_modules</w:t>
-            </w:r>
-            <w:proofErr w:type="spellEnd"/>
-            <w:r>
-              <w:t>/bin folder</w:t>
+            <w:r>
+              <w:t>npx is Node Package Executor. It’s main job is to execute the binaries present in node_modules/bin folder</w:t>
             </w:r>
           </w:p>
         </w:tc>
@@ -1457,15 +1162,7 @@
               </w:rPr>
             </w:pPr>
             <w:r>
-              <w:t xml:space="preserve">Allows developers to publish their own packages to the </w:t>
-            </w:r>
-            <w:proofErr w:type="spellStart"/>
-            <w:r>
-              <w:t>npm</w:t>
-            </w:r>
-            <w:proofErr w:type="spellEnd"/>
-            <w:r>
-              <w:t xml:space="preserve"> registry. </w:t>
+              <w:t xml:space="preserve">Allows developers to publish their own packages to the npm registry. </w:t>
             </w:r>
           </w:p>
         </w:tc>
@@ -1486,21 +1183,8 @@
                 <w:bCs/>
               </w:rPr>
             </w:pPr>
-            <w:proofErr w:type="spellStart"/>
-            <w:r>
-              <w:t>Npx</w:t>
-            </w:r>
-            <w:proofErr w:type="spellEnd"/>
-            <w:r>
-              <w:t xml:space="preserve"> executes binaries locally or from </w:t>
-            </w:r>
-            <w:proofErr w:type="spellStart"/>
-            <w:r>
-              <w:t>npm</w:t>
-            </w:r>
-            <w:proofErr w:type="spellEnd"/>
-            <w:r>
-              <w:t xml:space="preserve"> registry without the need to install them globally.</w:t>
+            <w:r>
+              <w:t>Npx executes binaries locally or from npm registry without the need to install them globally.</w:t>
             </w:r>
           </w:p>
         </w:tc>
@@ -1546,15 +1230,8 @@
               </w:rPr>
             </w:pPr>
             <w:r>
-              <w:t xml:space="preserve">Directly executes binaries without needing a script in </w:t>
-            </w:r>
-            <w:proofErr w:type="spellStart"/>
-            <w:proofErr w:type="gramStart"/>
-            <w:r>
-              <w:t>package.json</w:t>
-            </w:r>
-            <w:proofErr w:type="spellEnd"/>
-            <w:proofErr w:type="gramEnd"/>
+              <w:t>Directly executes binaries without needing a script in package.json</w:t>
+            </w:r>
           </w:p>
         </w:tc>
       </w:tr>
@@ -1568,59 +1245,27 @@
               <w:pStyle w:val="ListParagraph"/>
               <w:ind w:left="0"/>
             </w:pPr>
-            <w:proofErr w:type="spellStart"/>
-            <w:r>
-              <w:t>npm</w:t>
-            </w:r>
-            <w:proofErr w:type="spellEnd"/>
-            <w:r>
-              <w:t xml:space="preserve"> install express // installs </w:t>
-            </w:r>
-            <w:proofErr w:type="gramStart"/>
-            <w:r>
-              <w:t>locally</w:t>
-            </w:r>
-            <w:proofErr w:type="gramEnd"/>
+            <w:r>
+              <w:t>npm install express // installs locally</w:t>
+            </w:r>
           </w:p>
           <w:p>
             <w:pPr>
               <w:pStyle w:val="ListParagraph"/>
               <w:ind w:left="0"/>
             </w:pPr>
-            <w:proofErr w:type="spellStart"/>
-            <w:r>
-              <w:t>npm</w:t>
-            </w:r>
-            <w:proofErr w:type="spellEnd"/>
-            <w:r>
-              <w:t xml:space="preserve"> install -g express // installs </w:t>
-            </w:r>
-            <w:proofErr w:type="gramStart"/>
-            <w:r>
-              <w:t>globally</w:t>
-            </w:r>
-            <w:proofErr w:type="gramEnd"/>
+            <w:r>
+              <w:t>npm install -g express // installs globally</w:t>
+            </w:r>
           </w:p>
           <w:p>
             <w:pPr>
               <w:pStyle w:val="ListParagraph"/>
               <w:ind w:left="0"/>
             </w:pPr>
-            <w:proofErr w:type="spellStart"/>
-            <w:r>
-              <w:t>npm</w:t>
-            </w:r>
-            <w:proofErr w:type="spellEnd"/>
-            <w:r>
-              <w:t xml:space="preserve"> run start // runs a script in </w:t>
-            </w:r>
-            <w:proofErr w:type="spellStart"/>
-            <w:proofErr w:type="gramStart"/>
-            <w:r>
-              <w:t>package.json</w:t>
-            </w:r>
-            <w:proofErr w:type="spellEnd"/>
-            <w:proofErr w:type="gramEnd"/>
+            <w:r>
+              <w:t>npm run start // runs a script in package.json</w:t>
+            </w:r>
           </w:p>
         </w:tc>
         <w:tc>
@@ -1632,45 +1277,17 @@
               <w:pStyle w:val="ListParagraph"/>
               <w:ind w:left="0"/>
             </w:pPr>
-            <w:proofErr w:type="spellStart"/>
-            <w:r>
-              <w:t>npx</w:t>
-            </w:r>
-            <w:proofErr w:type="spellEnd"/>
-            <w:r>
-              <w:t xml:space="preserve"> create-react-app my-app // runs a package without </w:t>
-            </w:r>
-            <w:proofErr w:type="gramStart"/>
-            <w:r>
-              <w:t>installing</w:t>
-            </w:r>
-            <w:proofErr w:type="gramEnd"/>
+            <w:r>
+              <w:t>npx create-react-app my-app // runs a package without installing</w:t>
+            </w:r>
           </w:p>
           <w:p>
             <w:pPr>
               <w:pStyle w:val="ListParagraph"/>
               <w:ind w:left="0"/>
             </w:pPr>
-            <w:proofErr w:type="spellStart"/>
-            <w:r>
-              <w:t>npx</w:t>
-            </w:r>
-            <w:proofErr w:type="spellEnd"/>
-            <w:r>
-              <w:t xml:space="preserve"> </w:t>
-            </w:r>
-            <w:proofErr w:type="spellStart"/>
-            <w:proofErr w:type="gramStart"/>
-            <w:r>
-              <w:t>eslint</w:t>
-            </w:r>
-            <w:proofErr w:type="spellEnd"/>
-            <w:r>
-              <w:t xml:space="preserve"> .</w:t>
-            </w:r>
-            <w:proofErr w:type="gramEnd"/>
-            <w:r>
-              <w:t xml:space="preserve"> // runs locally installed package</w:t>
+            <w:r>
+              <w:t>npx eslint . // runs locally installed package</w:t>
             </w:r>
           </w:p>
         </w:tc>
@@ -1689,13 +1306,8 @@
         <w:pStyle w:val="ListParagraph"/>
       </w:pPr>
       <w:r>
-        <w:t xml:space="preserve">To create an app name below are the </w:t>
-      </w:r>
-      <w:proofErr w:type="gramStart"/>
-      <w:r>
-        <w:t>rules :</w:t>
-      </w:r>
-      <w:proofErr w:type="gramEnd"/>
+        <w:t>To create an app name below are the rules :</w:t>
+      </w:r>
     </w:p>
     <w:p>
       <w:pPr>
@@ -1995,45 +1607,27 @@
           <w:szCs w:val="24"/>
         </w:rPr>
       </w:pPr>
-      <w:proofErr w:type="spellStart"/>
       <w:r>
         <w:rPr>
           <w:sz w:val="24"/>
           <w:szCs w:val="24"/>
         </w:rPr>
-        <w:t>React.render</w:t>
-      </w:r>
-      <w:proofErr w:type="spellEnd"/>
+        <w:t xml:space="preserve">React.render() </w:t>
+      </w:r>
       <w:r>
         <w:rPr>
           <w:sz w:val="24"/>
           <w:szCs w:val="24"/>
         </w:rPr>
-        <w:t xml:space="preserve">() </w:t>
+        <w:sym w:font="Wingdings" w:char="F0E0"/>
       </w:r>
       <w:r>
         <w:rPr>
           <w:sz w:val="24"/>
           <w:szCs w:val="24"/>
         </w:rPr>
-        <w:sym w:font="Wingdings" w:char="F0E0"/>
-      </w:r>
-      <w:r>
-        <w:rPr>
-          <w:sz w:val="24"/>
-          <w:szCs w:val="24"/>
-        </w:rPr>
-        <w:t xml:space="preserve"> Generates output for the </w:t>
-      </w:r>
-      <w:proofErr w:type="gramStart"/>
-      <w:r>
-        <w:rPr>
-          <w:sz w:val="24"/>
-          <w:szCs w:val="24"/>
-        </w:rPr>
-        <w:t>component</w:t>
-      </w:r>
-      <w:proofErr w:type="gramEnd"/>
+        <w:t xml:space="preserve"> Generates output for the component</w:t>
+      </w:r>
     </w:p>
     <w:p>
       <w:pPr>
@@ -2047,51 +1641,26 @@
           <w:szCs w:val="24"/>
         </w:rPr>
       </w:pPr>
-      <w:proofErr w:type="spellStart"/>
       <w:r>
         <w:rPr>
           <w:sz w:val="24"/>
           <w:szCs w:val="24"/>
         </w:rPr>
-        <w:t>ReactDOM.render</w:t>
-      </w:r>
-      <w:proofErr w:type="spellEnd"/>
+        <w:t xml:space="preserve">ReactDOM.render() </w:t>
+      </w:r>
       <w:r>
         <w:rPr>
           <w:sz w:val="24"/>
           <w:szCs w:val="24"/>
         </w:rPr>
-        <w:t xml:space="preserve">() </w:t>
+        <w:sym w:font="Wingdings" w:char="F0E0"/>
       </w:r>
       <w:r>
         <w:rPr>
           <w:sz w:val="24"/>
           <w:szCs w:val="24"/>
         </w:rPr>
-        <w:sym w:font="Wingdings" w:char="F0E0"/>
-      </w:r>
-      <w:r>
-        <w:rPr>
-          <w:sz w:val="24"/>
-          <w:szCs w:val="24"/>
-        </w:rPr>
-        <w:t xml:space="preserve"> Causes the output to </w:t>
-      </w:r>
-      <w:proofErr w:type="gramStart"/>
-      <w:r>
-        <w:rPr>
-          <w:sz w:val="24"/>
-          <w:szCs w:val="24"/>
-        </w:rPr>
-        <w:t>displayed</w:t>
-      </w:r>
-      <w:proofErr w:type="gramEnd"/>
-      <w:r>
-        <w:rPr>
-          <w:sz w:val="24"/>
-          <w:szCs w:val="24"/>
-        </w:rPr>
-        <w:t xml:space="preserve"> in browser’s window.</w:t>
+        <w:t xml:space="preserve"> Causes the output to displayed in browser’s window.</w:t>
       </w:r>
     </w:p>
     <w:p>
@@ -2111,23 +1680,7 @@
           <w:sz w:val="24"/>
           <w:szCs w:val="24"/>
         </w:rPr>
-        <w:t xml:space="preserve">React just renders the components and how these components </w:t>
-      </w:r>
-      <w:proofErr w:type="gramStart"/>
-      <w:r>
-        <w:rPr>
-          <w:sz w:val="24"/>
-          <w:szCs w:val="24"/>
-        </w:rPr>
-        <w:t>gets</w:t>
-      </w:r>
-      <w:proofErr w:type="gramEnd"/>
-      <w:r>
-        <w:rPr>
-          <w:sz w:val="24"/>
-          <w:szCs w:val="24"/>
-        </w:rPr>
-        <w:t xml:space="preserve"> rendered to user is up to separate library.</w:t>
+        <w:t>React just renders the components and how these components gets rendered to user is up to separate library.</w:t>
       </w:r>
     </w:p>
     <w:p>
@@ -2147,62 +1700,14 @@
           <w:sz w:val="24"/>
           <w:szCs w:val="24"/>
         </w:rPr>
-        <w:t xml:space="preserve">The library that handles rendering of React components in web browsers is called </w:t>
-      </w:r>
-      <w:proofErr w:type="spellStart"/>
+        <w:t>The library that handles rendering of React components in web browsers is called ReactDOM.</w:t>
+      </w:r>
       <w:r>
         <w:rPr>
           <w:sz w:val="24"/>
           <w:szCs w:val="24"/>
         </w:rPr>
-        <w:t>ReactDOM</w:t>
-      </w:r>
-      <w:proofErr w:type="spellEnd"/>
-      <w:r>
-        <w:rPr>
-          <w:sz w:val="24"/>
-          <w:szCs w:val="24"/>
-        </w:rPr>
-        <w:t>.</w:t>
-      </w:r>
-      <w:r>
-        <w:rPr>
-          <w:sz w:val="24"/>
-          <w:szCs w:val="24"/>
-        </w:rPr>
-        <w:t xml:space="preserve"> If we want to react components to static </w:t>
-      </w:r>
-      <w:proofErr w:type="gramStart"/>
-      <w:r>
-        <w:rPr>
-          <w:sz w:val="24"/>
-          <w:szCs w:val="24"/>
-        </w:rPr>
-        <w:t>HTML</w:t>
-      </w:r>
-      <w:proofErr w:type="gramEnd"/>
-      <w:r>
-        <w:rPr>
-          <w:sz w:val="24"/>
-          <w:szCs w:val="24"/>
-        </w:rPr>
-        <w:t xml:space="preserve"> then we use </w:t>
-      </w:r>
-      <w:proofErr w:type="spellStart"/>
-      <w:r>
-        <w:rPr>
-          <w:sz w:val="24"/>
-          <w:szCs w:val="24"/>
-        </w:rPr>
-        <w:t>ReactDOMServer</w:t>
-      </w:r>
-      <w:proofErr w:type="spellEnd"/>
-      <w:r>
-        <w:rPr>
-          <w:sz w:val="24"/>
-          <w:szCs w:val="24"/>
-        </w:rPr>
-        <w:t>.</w:t>
+        <w:t xml:space="preserve"> If we want to react components to static HTML then we use ReactDOMServer.</w:t>
       </w:r>
     </w:p>
     <w:p>
@@ -2269,7 +1774,6 @@
           <w:szCs w:val="24"/>
         </w:rPr>
       </w:pPr>
-      <w:proofErr w:type="gramStart"/>
       <w:r>
         <w:rPr>
           <w:b/>
@@ -2288,7 +1792,6 @@
         </w:rPr>
         <w:t xml:space="preserve"> :</w:t>
       </w:r>
-      <w:proofErr w:type="gramEnd"/>
       <w:r>
         <w:rPr>
           <w:sz w:val="24"/>
@@ -2323,13 +1826,8 @@
           <w:numId w:val="5"/>
         </w:numPr>
       </w:pPr>
-      <w:proofErr w:type="spellStart"/>
-      <w:r>
-        <w:t>ReactDOM's</w:t>
-      </w:r>
-      <w:proofErr w:type="spellEnd"/>
-      <w:r>
-        <w:t xml:space="preserve"> render method creates a lightweight and simplified representation of the React element in memory (this is the </w:t>
+      <w:r>
+        <w:t xml:space="preserve">ReactDOM's render method creates a lightweight and simplified representation of the React element in memory (this is the </w:t>
       </w:r>
       <w:r>
         <w:rPr>
@@ -2358,13 +1856,8 @@
           <w:numId w:val="5"/>
         </w:numPr>
       </w:pPr>
-      <w:proofErr w:type="spellStart"/>
-      <w:r>
-        <w:t>ReactDOM</w:t>
-      </w:r>
-      <w:proofErr w:type="spellEnd"/>
-      <w:r>
-        <w:t xml:space="preserve"> listens for events that require changes to the web page.</w:t>
+      <w:r>
+        <w:t>ReactDOM listens for events that require changes to the web page.</w:t>
       </w:r>
     </w:p>
     <w:p>
@@ -2382,15 +1875,7 @@
         </w:numPr>
       </w:pPr>
       <w:r>
-        <w:t xml:space="preserve">The </w:t>
-      </w:r>
-      <w:proofErr w:type="spellStart"/>
-      <w:r>
-        <w:t>ReactDOM.render</w:t>
-      </w:r>
-      <w:proofErr w:type="spellEnd"/>
-      <w:r>
-        <w:t xml:space="preserve"> method creates a new in-memory representation of the web page.</w:t>
+        <w:t>The ReactDOM.render method creates a new in-memory representation of the web page.</w:t>
       </w:r>
     </w:p>
     <w:p>
@@ -2408,15 +1893,7 @@
         </w:numPr>
       </w:pPr>
       <w:r>
-        <w:t xml:space="preserve">The </w:t>
-      </w:r>
-      <w:proofErr w:type="spellStart"/>
-      <w:r>
-        <w:t>ReactDOM</w:t>
-      </w:r>
-      <w:proofErr w:type="spellEnd"/>
-      <w:r>
-        <w:t xml:space="preserve"> library compares the new Virtual DOM representation of the web page to the previous Virtual DOM representation and calculates the difference between the two. This process is called </w:t>
+        <w:t xml:space="preserve">The ReactDOM library compares the new Virtual DOM representation of the web page to the previous Virtual DOM representation and calculates the difference between the two. This process is called </w:t>
       </w:r>
       <w:r>
         <w:rPr>
@@ -2451,13 +1928,8 @@
           <w:szCs w:val="24"/>
         </w:rPr>
       </w:pPr>
-      <w:proofErr w:type="spellStart"/>
-      <w:r>
-        <w:t>ReactDOM</w:t>
-      </w:r>
-      <w:proofErr w:type="spellEnd"/>
-      <w:r>
-        <w:t xml:space="preserve"> applies just the minimal set of changes to the browser DOM in the most efficient way that it can and using the most efficient batching and timing of changes</w:t>
+      <w:r>
+        <w:t>ReactDOM applies just the minimal set of changes to the browser DOM in the most efficient way that it can and using the most efficient batching and timing of changes</w:t>
       </w:r>
       <w:r>
         <w:rPr>
@@ -2637,74 +2109,42 @@
           <w:sz w:val="24"/>
           <w:szCs w:val="24"/>
         </w:rPr>
-        <w:t xml:space="preserve">Instead of creating multiple specific purpose components React suggests </w:t>
-      </w:r>
-      <w:proofErr w:type="gramStart"/>
+        <w:t xml:space="preserve">Instead of creating multiple specific purpose components React suggests to create a generic purpose component that can be </w:t>
+      </w:r>
       <w:r>
         <w:rPr>
           <w:sz w:val="24"/>
           <w:szCs w:val="24"/>
         </w:rPr>
-        <w:t>to create</w:t>
-      </w:r>
-      <w:proofErr w:type="gramEnd"/>
+        <w:t>configured</w:t>
+      </w:r>
       <w:r>
         <w:rPr>
           <w:sz w:val="24"/>
           <w:szCs w:val="24"/>
         </w:rPr>
-        <w:t xml:space="preserve"> a generic purpose component that can be </w:t>
+        <w:t xml:space="preserve"> by passing </w:t>
       </w:r>
       <w:r>
         <w:rPr>
           <w:sz w:val="24"/>
           <w:szCs w:val="24"/>
         </w:rPr>
-        <w:t>configured</w:t>
+        <w:t>data into it</w:t>
       </w:r>
       <w:r>
         <w:rPr>
           <w:sz w:val="24"/>
           <w:szCs w:val="24"/>
         </w:rPr>
-        <w:t xml:space="preserve"> by passing </w:t>
+        <w:t>.</w:t>
       </w:r>
       <w:r>
         <w:rPr>
           <w:sz w:val="24"/>
           <w:szCs w:val="24"/>
         </w:rPr>
-        <w:t>data into it</w:t>
-      </w:r>
-      <w:r>
-        <w:rPr>
-          <w:sz w:val="24"/>
-          <w:szCs w:val="24"/>
-        </w:rPr>
-        <w:t>.</w:t>
-      </w:r>
-      <w:r>
-        <w:rPr>
-          <w:sz w:val="24"/>
-          <w:szCs w:val="24"/>
-        </w:rPr>
-        <w:t xml:space="preserve"> Once we create such generic </w:t>
-      </w:r>
-      <w:proofErr w:type="gramStart"/>
-      <w:r>
-        <w:rPr>
-          <w:sz w:val="24"/>
-          <w:szCs w:val="24"/>
-        </w:rPr>
-        <w:t>components</w:t>
-      </w:r>
-      <w:proofErr w:type="gramEnd"/>
-      <w:r>
-        <w:rPr>
-          <w:sz w:val="24"/>
-          <w:szCs w:val="24"/>
-        </w:rPr>
-        <w:t xml:space="preserve"> we can create specific components by combining more generalized ones. This is called </w:t>
+        <w:t xml:space="preserve"> Once we create such generic components we can create specific components by combining more generalized ones. This is called </w:t>
       </w:r>
       <w:r>
         <w:rPr>
@@ -2855,15 +2295,7 @@
         </w:rPr>
       </w:pPr>
       <w:r>
-        <w:t xml:space="preserve">JavaScript were in small size in early days but when </w:t>
-      </w:r>
-      <w:proofErr w:type="spellStart"/>
-      <w:r>
-        <w:t>javascript</w:t>
-      </w:r>
-      <w:proofErr w:type="spellEnd"/>
-      <w:r>
-        <w:t xml:space="preserve"> code started to increase the programmers wanted them to split into difference parts. This gave raise to modularization in JavaScript.</w:t>
+        <w:t>JavaScript were in small size in early days but when javascript code started to increase the programmers wanted them to split into difference parts. This gave raise to modularization in JavaScript.</w:t>
       </w:r>
     </w:p>
     <w:p>
@@ -2881,26 +2313,10 @@
         </w:rPr>
       </w:pPr>
       <w:r>
-        <w:t>First came ‘</w:t>
-      </w:r>
-      <w:proofErr w:type="spellStart"/>
-      <w:r>
-        <w:t>re</w:t>
-      </w:r>
-      <w:r>
-        <w:t>quireJS</w:t>
-      </w:r>
-      <w:proofErr w:type="spellEnd"/>
-      <w:r>
-        <w:t xml:space="preserve">’ which used to load modules in AMD (Asynchronous Module Definition) way </w:t>
-      </w:r>
-      <w:proofErr w:type="gramStart"/>
-      <w:r>
-        <w:t>i.e..</w:t>
-      </w:r>
-      <w:proofErr w:type="gramEnd"/>
-      <w:r>
-        <w:t xml:space="preserve"> all the imports in a module run prior to any of the code in those modules being executed.</w:t>
+        <w:t>First came ‘re</w:t>
+      </w:r>
+      <w:r>
+        <w:t>quireJS’ which used to load modules in AMD (Asynchronous Module Definition) way i.e.. all the imports in a module run prior to any of the code in those modules being executed.</w:t>
       </w:r>
     </w:p>
     <w:p>
@@ -2918,50 +2334,10 @@
         </w:rPr>
       </w:pPr>
       <w:r>
-        <w:t>Later came ‘</w:t>
-      </w:r>
-      <w:proofErr w:type="spellStart"/>
-      <w:r>
-        <w:t>CommonJS</w:t>
-      </w:r>
-      <w:proofErr w:type="spellEnd"/>
-      <w:r>
-        <w:t>’ which was built into Node.js and it became a way for modularization library. With ‘</w:t>
-      </w:r>
-      <w:proofErr w:type="spellStart"/>
-      <w:r>
-        <w:t>CommonJS</w:t>
-      </w:r>
-      <w:proofErr w:type="spellEnd"/>
-      <w:r>
-        <w:t xml:space="preserve">’ we can export variables, modules, </w:t>
-      </w:r>
-      <w:proofErr w:type="gramStart"/>
-      <w:r>
-        <w:t>functions</w:t>
-      </w:r>
-      <w:proofErr w:type="gramEnd"/>
-      <w:r>
-        <w:t xml:space="preserve"> or objects in a file. But ‘</w:t>
-      </w:r>
-      <w:proofErr w:type="spellStart"/>
-      <w:r>
-        <w:t>CommonJS</w:t>
-      </w:r>
-      <w:proofErr w:type="spellEnd"/>
-      <w:r>
-        <w:t xml:space="preserve">’ used to load the modules </w:t>
-      </w:r>
-      <w:proofErr w:type="gramStart"/>
-      <w:r>
-        <w:t xml:space="preserve">synchronously </w:t>
-      </w:r>
-      <w:r>
-        <w:t>,</w:t>
-      </w:r>
-      <w:proofErr w:type="gramEnd"/>
-      <w:r>
-        <w:t xml:space="preserve"> parsing and executing </w:t>
+        <w:t xml:space="preserve">Later came ‘CommonJS’ which was built into Node.js and it became a way for modularization library. With ‘CommonJS’ we can export variables, modules, functions or objects in a file. But ‘CommonJS’ used to load the modules synchronously </w:t>
+      </w:r>
+      <w:r>
+        <w:t xml:space="preserve">, parsing and executing </w:t>
       </w:r>
       <w:r>
         <w:t xml:space="preserve">each module as it’s loaded. </w:t>
@@ -3033,46 +2409,10 @@
           <w:sz w:val="24"/>
           <w:szCs w:val="24"/>
         </w:rPr>
-        <w:t xml:space="preserve">ES </w:t>
-      </w:r>
-      <w:proofErr w:type="gramStart"/>
-      <w:r>
-        <w:rPr>
-          <w:b/>
-          <w:bCs/>
-          <w:sz w:val="24"/>
-          <w:szCs w:val="24"/>
-        </w:rPr>
-        <w:t>Modules :</w:t>
-      </w:r>
-      <w:proofErr w:type="gramEnd"/>
-      <w:r>
-        <w:rPr>
-          <w:b/>
-          <w:bCs/>
-          <w:sz w:val="24"/>
-          <w:szCs w:val="24"/>
-        </w:rPr>
-        <w:t xml:space="preserve"> </w:t>
-      </w:r>
-      <w:r>
-        <w:t>ECMAScript Modules (ESA) features Asynchronous Module Definition like ‘</w:t>
-      </w:r>
-      <w:proofErr w:type="spellStart"/>
-      <w:r>
-        <w:t>requireJS</w:t>
-      </w:r>
-      <w:proofErr w:type="spellEnd"/>
-      <w:r>
-        <w:t>’ and has simple syntax like ‘</w:t>
-      </w:r>
-      <w:proofErr w:type="spellStart"/>
-      <w:r>
-        <w:t>commonJS</w:t>
-      </w:r>
-      <w:proofErr w:type="spellEnd"/>
-      <w:r>
-        <w:t xml:space="preserve">’. </w:t>
+        <w:t xml:space="preserve">ES Modules : </w:t>
+      </w:r>
+      <w:r>
+        <w:t xml:space="preserve">ECMAScript Modules (ESA) features Asynchronous Module Definition like ‘requireJS’ and has simple syntax like ‘commonJS’. </w:t>
       </w:r>
     </w:p>
     <w:p>
@@ -3090,15 +2430,7 @@
         </w:rPr>
       </w:pPr>
       <w:r>
-        <w:t xml:space="preserve">export creates modules </w:t>
-      </w:r>
-      <w:proofErr w:type="gramStart"/>
-      <w:r>
-        <w:t>where as</w:t>
-      </w:r>
-      <w:proofErr w:type="gramEnd"/>
-      <w:r>
-        <w:t xml:space="preserve"> import statement imports modules into JavaScript Code.</w:t>
+        <w:t>export creates modules where as import statement imports modules into JavaScript Code.</w:t>
       </w:r>
     </w:p>
     <w:p>
@@ -3122,58 +2454,7 @@
           <w:sz w:val="20"/>
           <w:szCs w:val="20"/>
         </w:rPr>
-        <w:t xml:space="preserve">import </w:t>
-      </w:r>
-      <w:proofErr w:type="gramStart"/>
-      <w:r>
-        <w:rPr>
-          <w:i/>
-          <w:iCs/>
-          <w:sz w:val="20"/>
-          <w:szCs w:val="20"/>
-        </w:rPr>
-        <w:t xml:space="preserve">{ </w:t>
-      </w:r>
-      <w:proofErr w:type="spellStart"/>
-      <w:r>
-        <w:rPr>
-          <w:i/>
-          <w:iCs/>
-          <w:sz w:val="20"/>
-          <w:szCs w:val="20"/>
-        </w:rPr>
-        <w:t>shippingMethods</w:t>
-      </w:r>
-      <w:proofErr w:type="spellEnd"/>
-      <w:proofErr w:type="gramEnd"/>
-      <w:r>
-        <w:rPr>
-          <w:i/>
-          <w:iCs/>
-          <w:sz w:val="20"/>
-          <w:szCs w:val="20"/>
-        </w:rPr>
-        <w:t xml:space="preserve">, </w:t>
-      </w:r>
-      <w:proofErr w:type="spellStart"/>
-      <w:r>
-        <w:rPr>
-          <w:i/>
-          <w:iCs/>
-          <w:sz w:val="20"/>
-          <w:szCs w:val="20"/>
-        </w:rPr>
-        <w:t>calculateShippingCharges</w:t>
-      </w:r>
-      <w:proofErr w:type="spellEnd"/>
-      <w:r>
-        <w:rPr>
-          <w:i/>
-          <w:iCs/>
-          <w:sz w:val="20"/>
-          <w:szCs w:val="20"/>
-        </w:rPr>
-        <w:t xml:space="preserve"> } from './modules/ecommerce-utilities.js'</w:t>
+        <w:t>import { shippingMethods, calculateShippingCharges } from './modules/ecommerce-utilities.js'</w:t>
       </w:r>
     </w:p>
     <w:p>
@@ -3230,9 +2511,8 @@
           <w:sz w:val="16"/>
           <w:szCs w:val="16"/>
         </w:rPr>
-        <w:t xml:space="preserve">function </w:t>
-      </w:r>
-      <w:proofErr w:type="spellStart"/>
+        <w:t>function calculateShippingCharge(weight,shippingMethod){</w:t>
+      </w:r>
       <w:r>
         <w:rPr>
           <w:rStyle w:val="HTMLCode"/>
@@ -3241,9 +2521,8 @@
           <w:sz w:val="16"/>
           <w:szCs w:val="16"/>
         </w:rPr>
-        <w:t>calculateShippingCharge</w:t>
-      </w:r>
-      <w:proofErr w:type="spellEnd"/>
+        <w:t xml:space="preserve">                          </w:t>
+      </w:r>
       <w:r>
         <w:rPr>
           <w:rStyle w:val="HTMLCode"/>
@@ -3252,10 +2531,8 @@
           <w:sz w:val="16"/>
           <w:szCs w:val="16"/>
         </w:rPr>
-        <w:t>(</w:t>
-      </w:r>
-      <w:proofErr w:type="spellStart"/>
-      <w:proofErr w:type="gramStart"/>
+        <w:tab/>
+      </w:r>
       <w:r>
         <w:rPr>
           <w:rStyle w:val="HTMLCode"/>
@@ -3264,10 +2541,9 @@
           <w:sz w:val="16"/>
           <w:szCs w:val="16"/>
         </w:rPr>
-        <w:t>weight,shippingMethod</w:t>
-      </w:r>
-      <w:proofErr w:type="spellEnd"/>
-      <w:proofErr w:type="gramEnd"/>
+        <w:tab/>
+        <w:t xml:space="preserve">import </w:t>
+      </w:r>
       <w:r>
         <w:rPr>
           <w:rStyle w:val="HTMLCode"/>
@@ -3276,7 +2552,7 @@
           <w:sz w:val="16"/>
           <w:szCs w:val="16"/>
         </w:rPr>
-        <w:t>){</w:t>
+        <w:t>calculateShippingCharge</w:t>
       </w:r>
       <w:r>
         <w:rPr>
@@ -3286,7 +2562,7 @@
           <w:sz w:val="16"/>
           <w:szCs w:val="16"/>
         </w:rPr>
-        <w:t xml:space="preserve">                          </w:t>
+        <w:t xml:space="preserve"> from ./</w:t>
       </w:r>
       <w:r>
         <w:rPr>
@@ -3296,7 +2572,7 @@
           <w:sz w:val="16"/>
           <w:szCs w:val="16"/>
         </w:rPr>
-        <w:tab/>
+        <w:t>calculateShippingCharge</w:t>
       </w:r>
       <w:r>
         <w:rPr>
@@ -3306,10 +2582,8 @@
           <w:sz w:val="16"/>
           <w:szCs w:val="16"/>
         </w:rPr>
-        <w:tab/>
-        <w:t xml:space="preserve">import </w:t>
-      </w:r>
-      <w:proofErr w:type="spellStart"/>
+        <w:t>.js</w:t>
+      </w:r>
       <w:r>
         <w:rPr>
           <w:rStyle w:val="HTMLCode"/>
@@ -3318,9 +2592,20 @@
           <w:sz w:val="16"/>
           <w:szCs w:val="16"/>
         </w:rPr>
-        <w:t>calculateShippingCharge</w:t>
-      </w:r>
-      <w:proofErr w:type="spellEnd"/>
+        <w:t>;</w:t>
+      </w:r>
+    </w:p>
+    <w:p>
+      <w:pPr>
+        <w:pStyle w:val="NormalWeb"/>
+        <w:spacing w:after="240" w:afterAutospacing="0"/>
+        <w:rPr>
+          <w:rFonts w:ascii="Arial" w:hAnsi="Arial" w:cs="Arial"/>
+          <w:color w:val="000000"/>
+          <w:sz w:val="16"/>
+          <w:szCs w:val="16"/>
+        </w:rPr>
+      </w:pPr>
       <w:r>
         <w:rPr>
           <w:rStyle w:val="HTMLCode"/>
@@ -3329,7 +2614,7 @@
           <w:sz w:val="16"/>
           <w:szCs w:val="16"/>
         </w:rPr>
-        <w:t xml:space="preserve"> from ./</w:t>
+        <w:t> </w:t>
       </w:r>
       <w:r>
         <w:rPr>
@@ -3339,7 +2624,7 @@
           <w:sz w:val="16"/>
           <w:szCs w:val="16"/>
         </w:rPr>
-        <w:t>calculateShippingCharge</w:t>
+        <w:t> </w:t>
       </w:r>
       <w:r>
         <w:rPr>
@@ -3349,8 +2634,20 @@
           <w:sz w:val="16"/>
           <w:szCs w:val="16"/>
         </w:rPr>
-        <w:t>.js</w:t>
-      </w:r>
+        <w:t>// do something here</w:t>
+      </w:r>
+    </w:p>
+    <w:p>
+      <w:pPr>
+        <w:pStyle w:val="NormalWeb"/>
+        <w:spacing w:after="240" w:afterAutospacing="0"/>
+        <w:rPr>
+          <w:rFonts w:ascii="Arial" w:hAnsi="Arial" w:cs="Arial"/>
+          <w:color w:val="000000"/>
+          <w:sz w:val="16"/>
+          <w:szCs w:val="16"/>
+        </w:rPr>
+      </w:pPr>
       <w:r>
         <w:rPr>
           <w:rStyle w:val="HTMLCode"/>
@@ -3359,20 +2656,8 @@
           <w:sz w:val="16"/>
           <w:szCs w:val="16"/>
         </w:rPr>
-        <w:t>;</w:t>
-      </w:r>
-    </w:p>
-    <w:p>
-      <w:pPr>
-        <w:pStyle w:val="NormalWeb"/>
-        <w:spacing w:after="240" w:afterAutospacing="0"/>
-        <w:rPr>
-          <w:rFonts w:ascii="Arial" w:hAnsi="Arial" w:cs="Arial"/>
-          <w:color w:val="000000"/>
-          <w:sz w:val="16"/>
-          <w:szCs w:val="16"/>
-        </w:rPr>
-      </w:pPr>
+        <w:t> </w:t>
+      </w:r>
       <w:r>
         <w:rPr>
           <w:rStyle w:val="HTMLCode"/>
@@ -3401,7 +2686,7 @@
           <w:sz w:val="16"/>
           <w:szCs w:val="16"/>
         </w:rPr>
-        <w:t>// do something here</w:t>
+        <w:t>}</w:t>
       </w:r>
     </w:p>
     <w:p>
@@ -3453,84 +2738,8 @@
           <w:sz w:val="16"/>
           <w:szCs w:val="16"/>
         </w:rPr>
-        <w:t>}</w:t>
-      </w:r>
-    </w:p>
-    <w:p>
-      <w:pPr>
-        <w:pStyle w:val="NormalWeb"/>
-        <w:spacing w:after="240" w:afterAutospacing="0"/>
-        <w:rPr>
-          <w:rFonts w:ascii="Arial" w:hAnsi="Arial" w:cs="Arial"/>
-          <w:color w:val="000000"/>
-          <w:sz w:val="16"/>
-          <w:szCs w:val="16"/>
-        </w:rPr>
-      </w:pPr>
-      <w:r>
-        <w:rPr>
-          <w:rStyle w:val="HTMLCode"/>
-          <w:rFonts w:ascii="Arial" w:eastAsiaTheme="majorEastAsia" w:hAnsi="Arial" w:cs="Arial"/>
-          <w:color w:val="000000"/>
-          <w:sz w:val="16"/>
-          <w:szCs w:val="16"/>
-        </w:rPr>
-        <w:t> </w:t>
-      </w:r>
-      <w:r>
-        <w:rPr>
-          <w:rStyle w:val="HTMLCode"/>
-          <w:rFonts w:ascii="Arial" w:eastAsiaTheme="majorEastAsia" w:hAnsi="Arial" w:cs="Arial"/>
-          <w:color w:val="000000"/>
-          <w:sz w:val="16"/>
-          <w:szCs w:val="16"/>
-        </w:rPr>
-        <w:t> </w:t>
-      </w:r>
-      <w:r>
-        <w:rPr>
-          <w:rStyle w:val="HTMLCode"/>
-          <w:rFonts w:ascii="Arial" w:eastAsiaTheme="majorEastAsia" w:hAnsi="Arial" w:cs="Arial"/>
-          <w:color w:val="000000"/>
-          <w:sz w:val="16"/>
-          <w:szCs w:val="16"/>
-        </w:rPr>
-        <w:t> </w:t>
-      </w:r>
-      <w:r>
-        <w:rPr>
-          <w:rStyle w:val="HTMLCode"/>
-          <w:rFonts w:ascii="Arial" w:eastAsiaTheme="majorEastAsia" w:hAnsi="Arial" w:cs="Arial"/>
-          <w:color w:val="000000"/>
-          <w:sz w:val="16"/>
-          <w:szCs w:val="16"/>
-        </w:rPr>
-        <w:t xml:space="preserve">export default </w:t>
-      </w:r>
-      <w:proofErr w:type="spellStart"/>
-      <w:proofErr w:type="gramStart"/>
-      <w:r>
-        <w:rPr>
-          <w:rStyle w:val="HTMLCode"/>
-          <w:rFonts w:ascii="Arial" w:eastAsiaTheme="majorEastAsia" w:hAnsi="Arial" w:cs="Arial"/>
-          <w:color w:val="000000"/>
-          <w:sz w:val="16"/>
-          <w:szCs w:val="16"/>
-        </w:rPr>
-        <w:t>calculateShippingCharge</w:t>
-      </w:r>
-      <w:proofErr w:type="spellEnd"/>
-      <w:r>
-        <w:rPr>
-          <w:rStyle w:val="HTMLCode"/>
-          <w:rFonts w:ascii="Arial" w:eastAsiaTheme="majorEastAsia" w:hAnsi="Arial" w:cs="Arial"/>
-          <w:color w:val="000000"/>
-          <w:sz w:val="16"/>
-          <w:szCs w:val="16"/>
-        </w:rPr>
-        <w:t>;</w:t>
-      </w:r>
-      <w:proofErr w:type="gramEnd"/>
+        <w:t>export default calculateShippingCharge;</w:t>
+      </w:r>
     </w:p>
     <w:p>
       <w:pPr>
@@ -3609,21 +2818,8 @@
           <w:numId w:val="13"/>
         </w:numPr>
       </w:pPr>
-      <w:proofErr w:type="spellStart"/>
-      <w:r>
-        <w:t>Transpilation</w:t>
-      </w:r>
-      <w:proofErr w:type="spellEnd"/>
-      <w:r>
-        <w:t xml:space="preserve">: It’s a process of converting from one version of </w:t>
-      </w:r>
-      <w:proofErr w:type="spellStart"/>
-      <w:r>
-        <w:t>javaScript</w:t>
-      </w:r>
-      <w:proofErr w:type="spellEnd"/>
-      <w:r>
-        <w:t xml:space="preserve"> to another for old browsers compatibility. </w:t>
+      <w:r>
+        <w:t xml:space="preserve">Transpilation: It’s a process of converting from one version of javaScript to another for old browsers compatibility. </w:t>
       </w:r>
     </w:p>
     <w:p>
@@ -3645,15 +2841,7 @@
         <w:t>Create React App</w:t>
       </w:r>
       <w:r>
-        <w:t xml:space="preserve">. </w:t>
-      </w:r>
-      <w:proofErr w:type="gramStart"/>
-      <w:r>
-        <w:t>It’s</w:t>
-      </w:r>
-      <w:proofErr w:type="gramEnd"/>
-      <w:r>
-        <w:t xml:space="preserve"> online version is here </w:t>
+        <w:t xml:space="preserve">. It’s online version is here </w:t>
       </w:r>
       <w:r>
         <w:sym w:font="Wingdings" w:char="F0E0"/>
@@ -3775,7 +2963,6 @@
       <w:r>
         <w:t xml:space="preserve"> becomes </w:t>
       </w:r>
-      <w:proofErr w:type="spellStart"/>
       <w:r>
         <w:rPr>
           <w:b/>
@@ -3785,7 +2972,6 @@
         </w:rPr>
         <w:t>className</w:t>
       </w:r>
-      <w:proofErr w:type="spellEnd"/>
       <w:r>
         <w:t>.</w:t>
       </w:r>
@@ -3810,7 +2996,6 @@
       <w:r>
         <w:t xml:space="preserve">becomes </w:t>
       </w:r>
-      <w:proofErr w:type="spellStart"/>
       <w:r>
         <w:rPr>
           <w:b/>
@@ -3820,7 +3005,6 @@
         </w:rPr>
         <w:t>htmlFor</w:t>
       </w:r>
-      <w:proofErr w:type="spellEnd"/>
       <w:r>
         <w:t>.</w:t>
       </w:r>
@@ -3834,15 +3018,7 @@
         </w:numPr>
       </w:pPr>
       <w:r>
-        <w:t xml:space="preserve">onclick becomes </w:t>
-      </w:r>
-      <w:proofErr w:type="spellStart"/>
-      <w:r>
-        <w:t>onClick</w:t>
-      </w:r>
-      <w:proofErr w:type="spellEnd"/>
-      <w:r>
-        <w:t>.</w:t>
+        <w:t>onclick becomes onClick.</w:t>
       </w:r>
     </w:p>
     <w:p>
@@ -3853,21 +3029,8 @@
           <w:numId w:val="13"/>
         </w:numPr>
       </w:pPr>
-      <w:proofErr w:type="spellStart"/>
-      <w:r>
-        <w:t>tabindex</w:t>
-      </w:r>
-      <w:proofErr w:type="spellEnd"/>
-      <w:r>
-        <w:t xml:space="preserve"> becomes </w:t>
-      </w:r>
-      <w:proofErr w:type="spellStart"/>
-      <w:r>
-        <w:t>tabIndex</w:t>
-      </w:r>
-      <w:proofErr w:type="spellEnd"/>
-      <w:r>
-        <w:t>.</w:t>
+      <w:r>
+        <w:t>tabindex becomes tabIndex.</w:t>
       </w:r>
     </w:p>
     <w:p>
@@ -3897,15 +3060,7 @@
         <w:t>User defined elements can have custom attributes after React 16.</w:t>
       </w:r>
       <w:r>
-        <w:t xml:space="preserve"> Prior to React 16 it is a good practice to have ‘data</w:t>
-      </w:r>
-      <w:proofErr w:type="gramStart"/>
-      <w:r>
-        <w:t>-‘ attributes</w:t>
-      </w:r>
-      <w:proofErr w:type="gramEnd"/>
-      <w:r>
-        <w:t xml:space="preserve"> defined for DOM elements instead of custom attributes.</w:t>
+        <w:t xml:space="preserve"> Prior to React 16 it is a good practice to have ‘data-‘ attributes defined for DOM elements instead of custom attributes.</w:t>
       </w:r>
     </w:p>
     <w:p>
@@ -3917,15 +3072,7 @@
         </w:numPr>
       </w:pPr>
       <w:r>
-        <w:t xml:space="preserve">Use curly braces for include literal </w:t>
-      </w:r>
-      <w:proofErr w:type="spellStart"/>
-      <w:r>
-        <w:t>javascript</w:t>
-      </w:r>
-      <w:proofErr w:type="spellEnd"/>
-      <w:r>
-        <w:t>.</w:t>
+        <w:t>Use curly braces for include literal javascript.</w:t>
       </w:r>
     </w:p>
     <w:p>
@@ -4038,15 +3185,7 @@
         </w:numPr>
       </w:pPr>
       <w:r>
-        <w:t xml:space="preserve">The code that does calculations, retrieves data, combines </w:t>
-      </w:r>
-      <w:proofErr w:type="gramStart"/>
-      <w:r>
-        <w:t>data</w:t>
-      </w:r>
-      <w:proofErr w:type="gramEnd"/>
-      <w:r>
-        <w:t xml:space="preserve"> and controls the flow of the application should be written outside the </w:t>
+        <w:t xml:space="preserve">The code that does calculations, retrieves data, combines data and controls the flow of the application should be written outside the </w:t>
       </w:r>
       <w:r>
         <w:rPr>
@@ -4077,23 +3216,7 @@
         <w:t xml:space="preserve"> &amp;&amp;:</w:t>
       </w:r>
       <w:r>
-        <w:t xml:space="preserve">  The conditional operator says </w:t>
-      </w:r>
-      <w:proofErr w:type="gramStart"/>
-      <w:r>
-        <w:t>that  if</w:t>
-      </w:r>
-      <w:proofErr w:type="gramEnd"/>
-      <w:r>
-        <w:t xml:space="preserve"> expression on left side of &amp;&amp; evaluates to true then expression on right side of &amp;&amp; will be printed. If either of expression on left side is </w:t>
-      </w:r>
-      <w:proofErr w:type="gramStart"/>
-      <w:r>
-        <w:t>false</w:t>
-      </w:r>
-      <w:proofErr w:type="gramEnd"/>
-      <w:r>
-        <w:t xml:space="preserve"> then value will be returned as false.</w:t>
+        <w:t xml:space="preserve">  The conditional operator says that  if expression on left side of &amp;&amp; evaluates to true then expression on right side of &amp;&amp; will be printed. If either of expression on left side is false then value will be returned as false.</w:t>
       </w:r>
     </w:p>
     <w:p>
@@ -4151,15 +3274,7 @@
         </w:numPr>
       </w:pPr>
       <w:r>
-        <w:t xml:space="preserve">Conditional </w:t>
-      </w:r>
-      <w:proofErr w:type="gramStart"/>
-      <w:r>
-        <w:t>Operator :</w:t>
-      </w:r>
-      <w:proofErr w:type="gramEnd"/>
-      <w:r>
-        <w:t xml:space="preserve"> </w:t>
+        <w:t xml:space="preserve">Conditional Operator : </w:t>
       </w:r>
       <w:r>
         <w:rPr>
@@ -4210,21 +3325,8 @@
           <w:numId w:val="15"/>
         </w:numPr>
       </w:pPr>
-      <w:proofErr w:type="spellStart"/>
-      <w:r>
-        <w:t>React.Fragment</w:t>
-      </w:r>
-      <w:proofErr w:type="spellEnd"/>
-      <w:r>
-        <w:t xml:space="preserve"> component wraps your JSX into single JSX element You can use the </w:t>
-      </w:r>
-      <w:proofErr w:type="spellStart"/>
-      <w:r>
-        <w:t>React.Fragment</w:t>
-      </w:r>
-      <w:proofErr w:type="spellEnd"/>
-      <w:r>
-        <w:t xml:space="preserve"> component in one of three ways:</w:t>
+      <w:r>
+        <w:t>React.Fragment component wraps your JSX into single JSX element You can use the React.Fragment component in one of three ways:</w:t>
       </w:r>
     </w:p>
     <w:p>
@@ -4250,39 +3352,7 @@
           <w:i/>
           <w:iCs/>
         </w:rPr>
-        <w:t>By using dot notation: &lt;</w:t>
-      </w:r>
-      <w:proofErr w:type="spellStart"/>
-      <w:r>
-        <w:rPr>
-          <w:i/>
-          <w:iCs/>
-        </w:rPr>
-        <w:t>React.Fragment</w:t>
-      </w:r>
-      <w:proofErr w:type="spellEnd"/>
-      <w:r>
-        <w:rPr>
-          <w:i/>
-          <w:iCs/>
-        </w:rPr>
-        <w:t>&gt;&lt;/</w:t>
-      </w:r>
-      <w:proofErr w:type="spellStart"/>
-      <w:r>
-        <w:rPr>
-          <w:i/>
-          <w:iCs/>
-        </w:rPr>
-        <w:t>React.Fragment</w:t>
-      </w:r>
-      <w:proofErr w:type="spellEnd"/>
-      <w:r>
-        <w:rPr>
-          <w:i/>
-          <w:iCs/>
-        </w:rPr>
-        <w:t>&gt;</w:t>
+        <w:t>By using dot notation: &lt;React.Fragment&gt;&lt;/React.Fragment&gt;</w:t>
       </w:r>
     </w:p>
     <w:p>
@@ -4373,15 +3443,7 @@
         </w:numPr>
       </w:pPr>
       <w:r>
-        <w:t xml:space="preserve">A component is a function or </w:t>
-      </w:r>
-      <w:proofErr w:type="spellStart"/>
-      <w:r>
-        <w:t>javascript</w:t>
-      </w:r>
-      <w:proofErr w:type="spellEnd"/>
-      <w:r>
-        <w:t xml:space="preserve"> class that optionally accepts data that describes a piece of user interface. A React user interface is made up of hierarchy of components.</w:t>
+        <w:t>A component is a function or javascript class that optionally accepts data that describes a piece of user interface. A React user interface is made up of hierarchy of components.</w:t>
       </w:r>
       <w:r>
         <w:t xml:space="preserve"> The job of the component is to return an element.</w:t>
@@ -4740,7 +3802,6 @@
                 <w14:ligatures w14:val="none"/>
               </w:rPr>
             </w:pPr>
-            <w:proofErr w:type="spellStart"/>
             <w:r>
               <w:rPr>
                 <w:rFonts w:ascii="Lato" w:eastAsia="Times New Roman" w:hAnsi="Lato" w:cs="Times New Roman"/>
@@ -4752,7 +3813,6 @@
               </w:rPr>
               <w:t>abbr</w:t>
             </w:r>
-            <w:proofErr w:type="spellEnd"/>
           </w:p>
         </w:tc>
         <w:tc>
@@ -5414,7 +4474,6 @@
                 <w14:ligatures w14:val="none"/>
               </w:rPr>
             </w:pPr>
-            <w:proofErr w:type="spellStart"/>
             <w:r>
               <w:rPr>
                 <w:rFonts w:ascii="Lato" w:eastAsia="Times New Roman" w:hAnsi="Lato" w:cs="Times New Roman"/>
@@ -5426,7 +4485,6 @@
               </w:rPr>
               <w:t>bdi</w:t>
             </w:r>
-            <w:proofErr w:type="spellEnd"/>
           </w:p>
         </w:tc>
         <w:tc>
@@ -5500,7 +4558,6 @@
                 <w14:ligatures w14:val="none"/>
               </w:rPr>
             </w:pPr>
-            <w:proofErr w:type="spellStart"/>
             <w:r>
               <w:rPr>
                 <w:rFonts w:ascii="Lato" w:eastAsia="Times New Roman" w:hAnsi="Lato" w:cs="Times New Roman"/>
@@ -5513,7 +4570,6 @@
               <w:lastRenderedPageBreak/>
               <w:t>bdo</w:t>
             </w:r>
-            <w:proofErr w:type="spellEnd"/>
           </w:p>
         </w:tc>
         <w:tc>
@@ -5839,7 +4895,6 @@
                 <w14:ligatures w14:val="none"/>
               </w:rPr>
             </w:pPr>
-            <w:proofErr w:type="spellStart"/>
             <w:r>
               <w:rPr>
                 <w:rFonts w:ascii="Lato" w:eastAsia="Times New Roman" w:hAnsi="Lato" w:cs="Times New Roman"/>
@@ -5851,7 +4906,6 @@
               </w:rPr>
               <w:t>br</w:t>
             </w:r>
-            <w:proofErr w:type="spellEnd"/>
           </w:p>
         </w:tc>
         <w:tc>
@@ -6429,7 +5483,6 @@
                 <w14:ligatures w14:val="none"/>
               </w:rPr>
             </w:pPr>
-            <w:proofErr w:type="spellStart"/>
             <w:r>
               <w:rPr>
                 <w:rFonts w:ascii="Lato" w:eastAsia="Times New Roman" w:hAnsi="Lato" w:cs="Times New Roman"/>
@@ -6441,7 +5494,6 @@
               </w:rPr>
               <w:t>colgroup</w:t>
             </w:r>
-            <w:proofErr w:type="spellEnd"/>
           </w:p>
         </w:tc>
         <w:tc>
@@ -6599,7 +5651,6 @@
                 <w14:ligatures w14:val="none"/>
               </w:rPr>
             </w:pPr>
-            <w:proofErr w:type="spellStart"/>
             <w:r>
               <w:rPr>
                 <w:rFonts w:ascii="Lato" w:eastAsia="Times New Roman" w:hAnsi="Lato" w:cs="Times New Roman"/>
@@ -6611,7 +5662,6 @@
               </w:rPr>
               <w:t>datalist</w:t>
             </w:r>
-            <w:proofErr w:type="spellEnd"/>
           </w:p>
         </w:tc>
         <w:tc>
@@ -6981,7 +6031,6 @@
                 <w14:ligatures w14:val="none"/>
               </w:rPr>
             </w:pPr>
-            <w:proofErr w:type="spellStart"/>
             <w:r>
               <w:rPr>
                 <w:rFonts w:ascii="Lato" w:eastAsia="Times New Roman" w:hAnsi="Lato" w:cs="Times New Roman"/>
@@ -6993,7 +6042,6 @@
               </w:rPr>
               <w:t>dfn</w:t>
             </w:r>
-            <w:proofErr w:type="spellEnd"/>
           </w:p>
         </w:tc>
         <w:tc>
@@ -7117,31 +6165,7 @@
                 <w:szCs w:val="24"/>
                 <w14:ligatures w14:val="none"/>
               </w:rPr>
-              <w:t xml:space="preserve">Represents a dialog box, </w:t>
-            </w:r>
-            <w:proofErr w:type="spellStart"/>
-            <w:r>
-              <w:rPr>
-                <w:rFonts w:ascii="Lato" w:eastAsia="Times New Roman" w:hAnsi="Lato" w:cs="Times New Roman"/>
-                <w:color w:val="000000"/>
-                <w:kern w:val="0"/>
-                <w:sz w:val="24"/>
-                <w:szCs w:val="24"/>
-                <w14:ligatures w14:val="none"/>
-              </w:rPr>
-              <w:t>subwindow</w:t>
-            </w:r>
-            <w:proofErr w:type="spellEnd"/>
-            <w:r>
-              <w:rPr>
-                <w:rFonts w:ascii="Lato" w:eastAsia="Times New Roman" w:hAnsi="Lato" w:cs="Times New Roman"/>
-                <w:color w:val="000000"/>
-                <w:kern w:val="0"/>
-                <w:sz w:val="24"/>
-                <w:szCs w:val="24"/>
-                <w14:ligatures w14:val="none"/>
-              </w:rPr>
-              <w:t>, alert box, or other such interactive element.</w:t>
+              <w:t>Represents a dialog box, subwindow, alert box, or other such interactive element.</w:t>
             </w:r>
           </w:p>
         </w:tc>
@@ -7449,7 +6473,6 @@
                 <w14:ligatures w14:val="none"/>
               </w:rPr>
             </w:pPr>
-            <w:proofErr w:type="spellStart"/>
             <w:r>
               <w:rPr>
                 <w:rFonts w:ascii="Lato" w:eastAsia="Times New Roman" w:hAnsi="Lato" w:cs="Times New Roman"/>
@@ -7461,7 +6484,6 @@
               </w:rPr>
               <w:t>em</w:t>
             </w:r>
-            <w:proofErr w:type="spellEnd"/>
           </w:p>
         </w:tc>
         <w:tc>
@@ -7619,7 +6641,6 @@
                 <w14:ligatures w14:val="none"/>
               </w:rPr>
             </w:pPr>
-            <w:proofErr w:type="spellStart"/>
             <w:r>
               <w:rPr>
                 <w:rFonts w:ascii="Lato" w:eastAsia="Times New Roman" w:hAnsi="Lato" w:cs="Times New Roman"/>
@@ -7631,7 +6652,6 @@
               </w:rPr>
               <w:t>fieldset</w:t>
             </w:r>
-            <w:proofErr w:type="spellEnd"/>
           </w:p>
         </w:tc>
         <w:tc>
@@ -7705,7 +6725,6 @@
                 <w14:ligatures w14:val="none"/>
               </w:rPr>
             </w:pPr>
-            <w:proofErr w:type="spellStart"/>
             <w:r>
               <w:rPr>
                 <w:rFonts w:ascii="Lato" w:eastAsia="Times New Roman" w:hAnsi="Lato" w:cs="Times New Roman"/>
@@ -7717,7 +6736,6 @@
               </w:rPr>
               <w:t>figcaption</w:t>
             </w:r>
-            <w:proofErr w:type="spellEnd"/>
           </w:p>
         </w:tc>
         <w:tc>
@@ -8738,7 +7756,6 @@
                 <w14:ligatures w14:val="none"/>
               </w:rPr>
             </w:pPr>
-            <w:proofErr w:type="spellStart"/>
             <w:r>
               <w:rPr>
                 <w:rFonts w:ascii="Lato" w:eastAsia="Times New Roman" w:hAnsi="Lato" w:cs="Times New Roman"/>
@@ -8750,7 +7767,6 @@
               </w:rPr>
               <w:t>hr</w:t>
             </w:r>
-            <w:proofErr w:type="spellEnd"/>
           </w:p>
         </w:tc>
         <w:tc>
@@ -8908,7 +7924,6 @@
                 <w14:ligatures w14:val="none"/>
               </w:rPr>
             </w:pPr>
-            <w:proofErr w:type="spellStart"/>
             <w:r>
               <w:rPr>
                 <w:rFonts w:ascii="Lato" w:eastAsia="Times New Roman" w:hAnsi="Lato" w:cs="Times New Roman"/>
@@ -8920,7 +7935,6 @@
               </w:rPr>
               <w:t>i</w:t>
             </w:r>
-            <w:proofErr w:type="spellEnd"/>
           </w:p>
         </w:tc>
         <w:tc>
@@ -8994,7 +8008,6 @@
                 <w14:ligatures w14:val="none"/>
               </w:rPr>
             </w:pPr>
-            <w:proofErr w:type="spellStart"/>
             <w:r>
               <w:rPr>
                 <w:rFonts w:ascii="Lato" w:eastAsia="Times New Roman" w:hAnsi="Lato" w:cs="Times New Roman"/>
@@ -9006,7 +8019,6 @@
               </w:rPr>
               <w:t>iframe</w:t>
             </w:r>
-            <w:proofErr w:type="spellEnd"/>
           </w:p>
         </w:tc>
         <w:tc>
@@ -9080,7 +8092,6 @@
                 <w14:ligatures w14:val="none"/>
               </w:rPr>
             </w:pPr>
-            <w:proofErr w:type="spellStart"/>
             <w:r>
               <w:rPr>
                 <w:rFonts w:ascii="Lato" w:eastAsia="Times New Roman" w:hAnsi="Lato" w:cs="Times New Roman"/>
@@ -9092,7 +8103,6 @@
               </w:rPr>
               <w:t>img</w:t>
             </w:r>
-            <w:proofErr w:type="spellEnd"/>
           </w:p>
         </w:tc>
         <w:tc>
@@ -9334,7 +8344,6 @@
                 <w14:ligatures w14:val="none"/>
               </w:rPr>
             </w:pPr>
-            <w:proofErr w:type="spellStart"/>
             <w:r>
               <w:rPr>
                 <w:rFonts w:ascii="Lato" w:eastAsia="Times New Roman" w:hAnsi="Lato" w:cs="Times New Roman"/>
@@ -9346,7 +8355,6 @@
               </w:rPr>
               <w:t>kbd</w:t>
             </w:r>
-            <w:proofErr w:type="spellEnd"/>
           </w:p>
         </w:tc>
         <w:tc>
@@ -9640,7 +8648,6 @@
               </w:rPr>
               <w:t>Represents a caption for an element in a </w:t>
             </w:r>
-            <w:proofErr w:type="spellStart"/>
             <w:r>
               <w:rPr>
                 <w:rFonts w:ascii="Courier New" w:eastAsia="Times New Roman" w:hAnsi="Courier New" w:cs="Courier New"/>
@@ -9652,7 +8659,6 @@
               </w:rPr>
               <w:t>fieldset</w:t>
             </w:r>
-            <w:proofErr w:type="spellEnd"/>
             <w:r>
               <w:rPr>
                 <w:rFonts w:ascii="Lato" w:eastAsia="Times New Roman" w:hAnsi="Lato" w:cs="Times New Roman"/>
@@ -10245,7 +9251,6 @@
                 <w14:ligatures w14:val="none"/>
               </w:rPr>
             </w:pPr>
-            <w:proofErr w:type="spellStart"/>
             <w:r>
               <w:rPr>
                 <w:rFonts w:ascii="Lato" w:eastAsia="Times New Roman" w:hAnsi="Lato" w:cs="Times New Roman"/>
@@ -10257,7 +9262,6 @@
               </w:rPr>
               <w:t>menuitem</w:t>
             </w:r>
-            <w:proofErr w:type="spellEnd"/>
           </w:p>
         </w:tc>
         <w:tc>
@@ -10693,7 +9697,6 @@
                 <w14:ligatures w14:val="none"/>
               </w:rPr>
             </w:pPr>
-            <w:proofErr w:type="spellStart"/>
             <w:r>
               <w:rPr>
                 <w:rFonts w:ascii="Lato" w:eastAsia="Times New Roman" w:hAnsi="Lato" w:cs="Times New Roman"/>
@@ -10705,7 +9708,6 @@
               </w:rPr>
               <w:t>noscript</w:t>
             </w:r>
-            <w:proofErr w:type="spellEnd"/>
           </w:p>
         </w:tc>
         <w:tc>
@@ -10863,7 +9865,6 @@
                 <w14:ligatures w14:val="none"/>
               </w:rPr>
             </w:pPr>
-            <w:proofErr w:type="spellStart"/>
             <w:r>
               <w:rPr>
                 <w:rFonts w:ascii="Lato" w:eastAsia="Times New Roman" w:hAnsi="Lato" w:cs="Times New Roman"/>
@@ -10875,7 +9876,6 @@
               </w:rPr>
               <w:t>ol</w:t>
             </w:r>
-            <w:proofErr w:type="spellEnd"/>
           </w:p>
         </w:tc>
         <w:tc>
@@ -10949,7 +9949,6 @@
                 <w14:ligatures w14:val="none"/>
               </w:rPr>
             </w:pPr>
-            <w:proofErr w:type="spellStart"/>
             <w:r>
               <w:rPr>
                 <w:rFonts w:ascii="Lato" w:eastAsia="Times New Roman" w:hAnsi="Lato" w:cs="Times New Roman"/>
@@ -10961,7 +9960,6 @@
               </w:rPr>
               <w:t>optgroup</w:t>
             </w:r>
-            <w:proofErr w:type="spellEnd"/>
           </w:p>
         </w:tc>
         <w:tc>
@@ -11131,7 +10129,6 @@
               </w:rPr>
               <w:t> or </w:t>
             </w:r>
-            <w:proofErr w:type="spellStart"/>
             <w:r>
               <w:rPr>
                 <w:rFonts w:ascii="Courier New" w:eastAsia="Times New Roman" w:hAnsi="Courier New" w:cs="Courier New"/>
@@ -11143,7 +10140,6 @@
               </w:rPr>
               <w:t>optgroup</w:t>
             </w:r>
-            <w:proofErr w:type="spellEnd"/>
             <w:r>
               <w:rPr>
                 <w:rFonts w:ascii="Lato" w:eastAsia="Times New Roman" w:hAnsi="Lato" w:cs="Times New Roman"/>
@@ -11535,7 +10531,6 @@
               </w:rPr>
               <w:t> elements and an </w:t>
             </w:r>
-            <w:proofErr w:type="spellStart"/>
             <w:r>
               <w:rPr>
                 <w:rFonts w:ascii="Courier New" w:eastAsia="Times New Roman" w:hAnsi="Courier New" w:cs="Courier New"/>
@@ -11547,7 +10542,6 @@
               </w:rPr>
               <w:t>img</w:t>
             </w:r>
-            <w:proofErr w:type="spellEnd"/>
             <w:r>
               <w:rPr>
                 <w:rFonts w:ascii="Lato" w:eastAsia="Times New Roman" w:hAnsi="Lato" w:cs="Times New Roman"/>
@@ -11843,7 +10837,6 @@
                 <w14:ligatures w14:val="none"/>
               </w:rPr>
             </w:pPr>
-            <w:proofErr w:type="spellStart"/>
             <w:r>
               <w:rPr>
                 <w:rFonts w:ascii="Lato" w:eastAsia="Times New Roman" w:hAnsi="Lato" w:cs="Times New Roman"/>
@@ -11855,7 +10848,6 @@
               </w:rPr>
               <w:t>rp</w:t>
             </w:r>
-            <w:proofErr w:type="spellEnd"/>
           </w:p>
         </w:tc>
         <w:tc>
@@ -13362,7 +12354,6 @@
                 <w14:ligatures w14:val="none"/>
               </w:rPr>
             </w:pPr>
-            <w:proofErr w:type="spellStart"/>
             <w:r>
               <w:rPr>
                 <w:rFonts w:ascii="Lato" w:eastAsia="Times New Roman" w:hAnsi="Lato" w:cs="Times New Roman"/>
@@ -13374,7 +12365,6 @@
               </w:rPr>
               <w:t>tbody</w:t>
             </w:r>
-            <w:proofErr w:type="spellEnd"/>
           </w:p>
         </w:tc>
         <w:tc>
@@ -13576,7 +12566,6 @@
                 <w14:ligatures w14:val="none"/>
               </w:rPr>
             </w:pPr>
-            <w:proofErr w:type="spellStart"/>
             <w:r>
               <w:rPr>
                 <w:rFonts w:ascii="Lato" w:eastAsia="Times New Roman" w:hAnsi="Lato" w:cs="Times New Roman"/>
@@ -13588,7 +12577,6 @@
               </w:rPr>
               <w:t>textarea</w:t>
             </w:r>
-            <w:proofErr w:type="spellEnd"/>
           </w:p>
         </w:tc>
         <w:tc>
@@ -13662,7 +12650,6 @@
                 <w14:ligatures w14:val="none"/>
               </w:rPr>
             </w:pPr>
-            <w:proofErr w:type="spellStart"/>
             <w:r>
               <w:rPr>
                 <w:rFonts w:ascii="Lato" w:eastAsia="Times New Roman" w:hAnsi="Lato" w:cs="Times New Roman"/>
@@ -13674,7 +12661,6 @@
               </w:rPr>
               <w:t>tfoot</w:t>
             </w:r>
-            <w:proofErr w:type="spellEnd"/>
           </w:p>
         </w:tc>
         <w:tc>
@@ -13748,7 +12734,6 @@
                 <w14:ligatures w14:val="none"/>
               </w:rPr>
             </w:pPr>
-            <w:proofErr w:type="spellStart"/>
             <w:r>
               <w:rPr>
                 <w:rFonts w:ascii="Lato" w:eastAsia="Times New Roman" w:hAnsi="Lato" w:cs="Times New Roman"/>
@@ -13760,7 +12745,6 @@
               </w:rPr>
               <w:t>th</w:t>
             </w:r>
-            <w:proofErr w:type="spellEnd"/>
           </w:p>
         </w:tc>
         <w:tc>
@@ -13834,7 +12818,6 @@
                 <w14:ligatures w14:val="none"/>
               </w:rPr>
             </w:pPr>
-            <w:proofErr w:type="spellStart"/>
             <w:r>
               <w:rPr>
                 <w:rFonts w:ascii="Lato" w:eastAsia="Times New Roman" w:hAnsi="Lato" w:cs="Times New Roman"/>
@@ -13846,7 +12829,6 @@
               </w:rPr>
               <w:t>thead</w:t>
             </w:r>
-            <w:proofErr w:type="spellEnd"/>
           </w:p>
         </w:tc>
         <w:tc>
@@ -13970,31 +12952,7 @@
                 <w:szCs w:val="24"/>
                 <w14:ligatures w14:val="none"/>
               </w:rPr>
-              <w:t xml:space="preserve">Represents </w:t>
-            </w:r>
-            <w:proofErr w:type="gramStart"/>
-            <w:r>
-              <w:rPr>
-                <w:rFonts w:ascii="Lato" w:eastAsia="Times New Roman" w:hAnsi="Lato" w:cs="Times New Roman"/>
-                <w:color w:val="000000"/>
-                <w:kern w:val="0"/>
-                <w:sz w:val="24"/>
-                <w:szCs w:val="24"/>
-                <w14:ligatures w14:val="none"/>
-              </w:rPr>
-              <w:t>a period of time</w:t>
-            </w:r>
-            <w:proofErr w:type="gramEnd"/>
-            <w:r>
-              <w:rPr>
-                <w:rFonts w:ascii="Lato" w:eastAsia="Times New Roman" w:hAnsi="Lato" w:cs="Times New Roman"/>
-                <w:color w:val="000000"/>
-                <w:kern w:val="0"/>
-                <w:sz w:val="24"/>
-                <w:szCs w:val="24"/>
-                <w14:ligatures w14:val="none"/>
-              </w:rPr>
-              <w:t>.</w:t>
+              <w:t>Represents a period of time.</w:t>
             </w:r>
           </w:p>
         </w:tc>
@@ -14364,7 +13322,6 @@
                 <w14:ligatures w14:val="none"/>
               </w:rPr>
             </w:pPr>
-            <w:proofErr w:type="spellStart"/>
             <w:r>
               <w:rPr>
                 <w:rFonts w:ascii="Lato" w:eastAsia="Times New Roman" w:hAnsi="Lato" w:cs="Times New Roman"/>
@@ -14376,7 +13333,6 @@
               </w:rPr>
               <w:t>ul</w:t>
             </w:r>
-            <w:proofErr w:type="spellEnd"/>
           </w:p>
         </w:tc>
         <w:tc>
@@ -14618,7 +13574,6 @@
                 <w14:ligatures w14:val="none"/>
               </w:rPr>
             </w:pPr>
-            <w:proofErr w:type="spellStart"/>
             <w:r>
               <w:rPr>
                 <w:rFonts w:ascii="Lato" w:eastAsia="Times New Roman" w:hAnsi="Lato" w:cs="Times New Roman"/>
@@ -14630,7 +13585,6 @@
               </w:rPr>
               <w:t>wbr</w:t>
             </w:r>
-            <w:proofErr w:type="spellEnd"/>
           </w:p>
         </w:tc>
         <w:tc>
@@ -14711,7 +13665,6 @@
         </w:rPr>
         <w:t xml:space="preserve">Attributes that we defined for JSX elements are passed to the component represented by element as </w:t>
       </w:r>
-      <w:proofErr w:type="gramStart"/>
       <w:r>
         <w:rPr>
           <w:rFonts w:ascii="Arial" w:hAnsi="Arial" w:cs="Arial"/>
@@ -14724,7 +13677,6 @@
         </w:rPr>
         <w:t>props</w:t>
       </w:r>
-      <w:proofErr w:type="gramEnd"/>
     </w:p>
     <w:p>
       <w:pPr>
@@ -14821,13 +13773,8 @@
         </w:numPr>
       </w:pPr>
       <w:r>
-        <w:t xml:space="preserve">Special attributes that exist in React but not in </w:t>
-      </w:r>
-      <w:proofErr w:type="gramStart"/>
-      <w:r>
-        <w:t>HTML</w:t>
-      </w:r>
-      <w:proofErr w:type="gramEnd"/>
+        <w:t>Special attributes that exist in React but not in HTML</w:t>
+      </w:r>
     </w:p>
     <w:p>
       <w:pPr>
@@ -14837,7 +13784,6 @@
           <w:numId w:val="17"/>
         </w:numPr>
       </w:pPr>
-      <w:proofErr w:type="spellStart"/>
       <w:r>
         <w:rPr>
           <w:rFonts w:ascii="Courier New" w:hAnsi="Courier New" w:cs="Courier New"/>
@@ -14845,9 +13791,8 @@
           <w:sz w:val="20"/>
           <w:szCs w:val="20"/>
         </w:rPr>
-        <w:t>dangerouslySetInnerHTML</w:t>
-      </w:r>
-      <w:proofErr w:type="spellEnd"/>
+        <w:t xml:space="preserve">dangerouslySetInnerHTML </w:t>
+      </w:r>
       <w:r>
         <w:rPr>
           <w:rFonts w:ascii="Courier New" w:hAnsi="Courier New" w:cs="Courier New"/>
@@ -14855,7 +13800,7 @@
           <w:sz w:val="20"/>
           <w:szCs w:val="20"/>
         </w:rPr>
-        <w:t xml:space="preserve"> </w:t>
+        <w:sym w:font="Wingdings" w:char="F0E0"/>
       </w:r>
       <w:r>
         <w:rPr>
@@ -14864,15 +13809,6 @@
           <w:sz w:val="20"/>
           <w:szCs w:val="20"/>
         </w:rPr>
-        <w:sym w:font="Wingdings" w:char="F0E0"/>
-      </w:r>
-      <w:r>
-        <w:rPr>
-          <w:rFonts w:ascii="Courier New" w:hAnsi="Courier New" w:cs="Courier New"/>
-          <w:color w:val="000000"/>
-          <w:sz w:val="20"/>
-          <w:szCs w:val="20"/>
-        </w:rPr>
         <w:t xml:space="preserve"> </w:t>
       </w:r>
       <w:r>
@@ -14885,13 +13821,8 @@
         <w:t xml:space="preserve"> practice to update the inner HTML</w:t>
       </w:r>
       <w:r>
-        <w:t xml:space="preserve"> of </w:t>
-      </w:r>
-      <w:proofErr w:type="gramStart"/>
-      <w:r>
-        <w:t>element</w:t>
-      </w:r>
-      <w:proofErr w:type="gramEnd"/>
+        <w:t xml:space="preserve"> of element</w:t>
+      </w:r>
     </w:p>
     <w:p>
       <w:pPr>
@@ -14901,7 +13832,6 @@
           <w:numId w:val="17"/>
         </w:numPr>
       </w:pPr>
-      <w:proofErr w:type="spellStart"/>
       <w:r>
         <w:rPr>
           <w:rFonts w:ascii="Courier New" w:hAnsi="Courier New" w:cs="Courier New"/>
@@ -14909,9 +13839,8 @@
           <w:sz w:val="20"/>
           <w:szCs w:val="20"/>
         </w:rPr>
-        <w:t>suppressContentEditableWarning</w:t>
-      </w:r>
-      <w:proofErr w:type="spellEnd"/>
+        <w:t xml:space="preserve">suppressContentEditableWarning </w:t>
+      </w:r>
       <w:r>
         <w:rPr>
           <w:rFonts w:ascii="Courier New" w:hAnsi="Courier New" w:cs="Courier New"/>
@@ -14919,7 +13848,7 @@
           <w:sz w:val="20"/>
           <w:szCs w:val="20"/>
         </w:rPr>
-        <w:t xml:space="preserve"> </w:t>
+        <w:sym w:font="Wingdings" w:char="F0E0"/>
       </w:r>
       <w:r>
         <w:rPr>
@@ -14928,7 +13857,10 @@
           <w:sz w:val="20"/>
           <w:szCs w:val="20"/>
         </w:rPr>
-        <w:sym w:font="Wingdings" w:char="F0E0"/>
+        <w:t xml:space="preserve"> </w:t>
+      </w:r>
+      <w:r>
+        <w:t>suppresses a warning that React will give you on</w:t>
       </w:r>
       <w:r>
         <w:rPr>
@@ -14937,52 +13869,10 @@
           <w:sz w:val="20"/>
           <w:szCs w:val="20"/>
         </w:rPr>
-        <w:t xml:space="preserve"> </w:t>
-      </w:r>
-      <w:r>
-        <w:t>suppresses a warning that React will give you on</w:t>
-      </w:r>
-      <w:r>
-        <w:rPr>
-          <w:rFonts w:ascii="Courier New" w:hAnsi="Courier New" w:cs="Courier New"/>
-          <w:color w:val="000000"/>
-          <w:sz w:val="20"/>
-          <w:szCs w:val="20"/>
-        </w:rPr>
-        <w:t xml:space="preserve"> </w:t>
-      </w:r>
-      <w:proofErr w:type="spellStart"/>
-      <w:r>
-        <w:rPr>
-          <w:rFonts w:ascii="Courier New" w:hAnsi="Courier New" w:cs="Courier New"/>
-          <w:color w:val="000000"/>
-          <w:sz w:val="20"/>
-          <w:szCs w:val="20"/>
-        </w:rPr>
-        <w:t>contentEditable</w:t>
-      </w:r>
-      <w:proofErr w:type="spellEnd"/>
-      <w:r>
-        <w:rPr>
-          <w:rFonts w:ascii="Courier New" w:hAnsi="Courier New" w:cs="Courier New"/>
-          <w:color w:val="000000"/>
-          <w:sz w:val="20"/>
-          <w:szCs w:val="20"/>
-        </w:rPr>
-        <w:t xml:space="preserve"> </w:t>
-      </w:r>
-      <w:r>
-        <w:t xml:space="preserve">attribute on </w:t>
-      </w:r>
-      <w:proofErr w:type="spellStart"/>
-      <w:proofErr w:type="gramStart"/>
-      <w:r>
-        <w:t>a</w:t>
-      </w:r>
-      <w:proofErr w:type="spellEnd"/>
-      <w:proofErr w:type="gramEnd"/>
-      <w:r>
-        <w:t xml:space="preserve"> element with children</w:t>
+        <w:t xml:space="preserve"> contentEditable </w:t>
+      </w:r>
+      <w:r>
+        <w:t>attribute on a element with children</w:t>
       </w:r>
     </w:p>
     <w:p>
@@ -14993,7 +13883,6 @@
           <w:numId w:val="17"/>
         </w:numPr>
       </w:pPr>
-      <w:proofErr w:type="spellStart"/>
       <w:r>
         <w:rPr>
           <w:rFonts w:ascii="Courier New" w:hAnsi="Courier New" w:cs="Courier New"/>
@@ -15001,17 +13890,7 @@
           <w:sz w:val="20"/>
           <w:szCs w:val="20"/>
         </w:rPr>
-        <w:t>suppressHydrationWarning</w:t>
-      </w:r>
-      <w:proofErr w:type="spellEnd"/>
-      <w:r>
-        <w:rPr>
-          <w:rFonts w:ascii="Courier New" w:hAnsi="Courier New" w:cs="Courier New"/>
-          <w:color w:val="000000"/>
-          <w:sz w:val="20"/>
-          <w:szCs w:val="20"/>
-        </w:rPr>
-        <w:t xml:space="preserve"> </w:t>
+        <w:t xml:space="preserve">suppressHydrationWarning </w:t>
       </w:r>
       <w:r>
         <w:rPr>
@@ -15053,13 +13932,8 @@
         </w:numPr>
       </w:pPr>
       <w:r>
-        <w:t xml:space="preserve">Some attributes that behave </w:t>
-      </w:r>
-      <w:proofErr w:type="gramStart"/>
-      <w:r>
-        <w:t>differently :</w:t>
-      </w:r>
-      <w:proofErr w:type="gramEnd"/>
+        <w:t>Some attributes that behave differently :</w:t>
+      </w:r>
     </w:p>
     <w:p>
       <w:pPr>
@@ -15085,19 +13959,8 @@
           <w:sz w:val="20"/>
           <w:szCs w:val="20"/>
         </w:rPr>
-        <w:t xml:space="preserve">hecked &amp; </w:t>
-      </w:r>
-      <w:proofErr w:type="spellStart"/>
-      <w:r>
-        <w:rPr>
-          <w:rFonts w:ascii="Courier New" w:hAnsi="Courier New" w:cs="Courier New"/>
-          <w:color w:val="000000"/>
-          <w:sz w:val="20"/>
-          <w:szCs w:val="20"/>
-        </w:rPr>
-        <w:t>defaultChecked</w:t>
-      </w:r>
-      <w:proofErr w:type="spellEnd"/>
+        <w:t>hecked &amp; defaultChecked</w:t>
+      </w:r>
       <w:r>
         <w:t xml:space="preserve"> </w:t>
       </w:r>
@@ -15105,24 +13968,11 @@
         <w:sym w:font="Wingdings" w:char="F0E0"/>
       </w:r>
       <w:r>
-        <w:t xml:space="preserve">  checked is used to set/unset a radio button, </w:t>
-      </w:r>
-      <w:proofErr w:type="spellStart"/>
-      <w:r>
-        <w:t>defaultChecked</w:t>
-      </w:r>
-      <w:proofErr w:type="spellEnd"/>
-      <w:r>
-        <w:t xml:space="preserve"> is used to set a default value for a radio button</w:t>
-      </w:r>
-      <w:r>
-        <w:t xml:space="preserve"> or </w:t>
-      </w:r>
-      <w:proofErr w:type="gramStart"/>
-      <w:r>
-        <w:t>checkbox</w:t>
-      </w:r>
-      <w:proofErr w:type="gramEnd"/>
+        <w:t xml:space="preserve">  checked is used to set/unset a radio button, defaultChecked is used to set a default value for a radio button</w:t>
+      </w:r>
+      <w:r>
+        <w:t xml:space="preserve"> or checkbox</w:t>
+      </w:r>
     </w:p>
     <w:p>
       <w:pPr>
@@ -15160,15 +14010,7 @@
         <w:t xml:space="preserve"> </w:t>
       </w:r>
       <w:r>
-        <w:t xml:space="preserve">It accepts ONLY </w:t>
-      </w:r>
-      <w:proofErr w:type="spellStart"/>
-      <w:r>
-        <w:t>javascript</w:t>
-      </w:r>
-      <w:proofErr w:type="spellEnd"/>
-      <w:r>
-        <w:t xml:space="preserve"> object containing style properties and values.</w:t>
+        <w:t>It accepts ONLY javascript object containing style properties and values.</w:t>
       </w:r>
     </w:p>
     <w:p>
@@ -15301,29 +14143,17 @@
           <w:i/>
           <w:iCs/>
         </w:rPr>
-        <w:t xml:space="preserve">Prototypal </w:t>
-      </w:r>
-      <w:proofErr w:type="gramStart"/>
+        <w:t>Prototypal Inheritance</w:t>
+      </w:r>
       <w:r>
         <w:rPr>
           <w:i/>
           <w:iCs/>
         </w:rPr>
-        <w:t>Inheritance</w:t>
-      </w:r>
-      <w:r>
-        <w:rPr>
-          <w:i/>
-          <w:iCs/>
-        </w:rPr>
         <w:t xml:space="preserve"> </w:t>
       </w:r>
       <w:r>
-        <w:t>:</w:t>
-      </w:r>
-      <w:proofErr w:type="gramEnd"/>
-      <w:r>
-        <w:t xml:space="preserve"> In JavaScript we can create objects in 3 ways : </w:t>
+        <w:t xml:space="preserve">: In JavaScript we can create objects in 3 ways : </w:t>
       </w:r>
     </w:p>
     <w:p>
@@ -15399,7 +14229,6 @@
       <w:r>
         <w:t xml:space="preserve">By using </w:t>
       </w:r>
-      <w:proofErr w:type="spellStart"/>
       <w:r>
         <w:rPr>
           <w:i/>
@@ -15407,7 +14236,6 @@
         </w:rPr>
         <w:t>Object.Create</w:t>
       </w:r>
-      <w:proofErr w:type="spellEnd"/>
       <w:r>
         <w:t xml:space="preserve"> method.</w:t>
       </w:r>
@@ -15515,15 +14343,7 @@
         </w:rPr>
       </w:pPr>
       <w:r>
-        <w:t xml:space="preserve">Every object that you create in JavaScript is a copy of another object which is called </w:t>
-      </w:r>
-      <w:proofErr w:type="gramStart"/>
-      <w:r>
-        <w:t>it’s</w:t>
-      </w:r>
-      <w:proofErr w:type="gramEnd"/>
-      <w:r>
-        <w:t xml:space="preserve"> prototype.</w:t>
+        <w:t>Every object that you create in JavaScript is a copy of another object which is called it’s prototype.</w:t>
       </w:r>
     </w:p>
     <w:p>
@@ -15538,21 +14358,12 @@
           <w:bCs/>
         </w:rPr>
       </w:pPr>
-      <w:proofErr w:type="spellStart"/>
       <w:r>
         <w:rPr>
           <w:b/>
           <w:bCs/>
         </w:rPr>
-        <w:t>React.Component</w:t>
-      </w:r>
-      <w:proofErr w:type="spellEnd"/>
-      <w:r>
-        <w:rPr>
-          <w:b/>
-          <w:bCs/>
-        </w:rPr>
-        <w:t xml:space="preserve"> </w:t>
+        <w:t xml:space="preserve">React.Component </w:t>
       </w:r>
       <w:r>
         <w:rPr>
@@ -15589,17 +14400,8 @@
           <w:b/>
           <w:bCs/>
         </w:rPr>
-        <w:t xml:space="preserve">Importing </w:t>
-      </w:r>
-      <w:proofErr w:type="spellStart"/>
-      <w:r>
-        <w:rPr>
-          <w:b/>
-          <w:bCs/>
-        </w:rPr>
-        <w:t>React.Component</w:t>
-      </w:r>
-      <w:proofErr w:type="spellEnd"/>
+        <w:t>Importing React.Component</w:t>
+      </w:r>
       <w:r>
         <w:rPr>
           <w:b/>
@@ -15645,31 +14447,18 @@
           <w:iCs/>
           <w:u w:val="single"/>
         </w:rPr>
-        <w:t>mport React from ‘react</w:t>
-      </w:r>
-      <w:proofErr w:type="gramStart"/>
+        <w:t>mport React from ‘react’</w:t>
+      </w:r>
       <w:r>
         <w:rPr>
           <w:i/>
           <w:iCs/>
           <w:u w:val="single"/>
         </w:rPr>
-        <w:t>’</w:t>
-      </w:r>
-      <w:r>
-        <w:rPr>
-          <w:i/>
-          <w:iCs/>
-          <w:u w:val="single"/>
-        </w:rPr>
         <w:t xml:space="preserve"> </w:t>
       </w:r>
       <w:r>
-        <w:t xml:space="preserve"> then</w:t>
-      </w:r>
-      <w:proofErr w:type="gramEnd"/>
-      <w:r>
-        <w:t xml:space="preserve"> it imports entire React library and we will need to extend the class like this : </w:t>
+        <w:t xml:space="preserve"> then it imports entire React library and we will need to extend the class like this : </w:t>
       </w:r>
     </w:p>
     <w:p>
@@ -15685,17 +14474,8 @@
         </w:rPr>
       </w:pPr>
       <w:r>
-        <w:t xml:space="preserve">Class </w:t>
-      </w:r>
-      <w:proofErr w:type="spellStart"/>
-      <w:r>
-        <w:t>MyComponent</w:t>
-      </w:r>
-      <w:proofErr w:type="spellEnd"/>
-      <w:r>
-        <w:t xml:space="preserve"> extends </w:t>
-      </w:r>
-      <w:proofErr w:type="spellStart"/>
+        <w:t xml:space="preserve">Class MyComponent extends </w:t>
+      </w:r>
       <w:r>
         <w:rPr>
           <w:b/>
@@ -15703,7 +14483,6 @@
         </w:rPr>
         <w:t>React.Component</w:t>
       </w:r>
-      <w:proofErr w:type="spellEnd"/>
       <w:r>
         <w:t xml:space="preserve"> {</w:t>
       </w:r>
@@ -15740,30 +14519,14 @@
           <w:bCs/>
         </w:rPr>
         <w:lastRenderedPageBreak/>
-        <w:t xml:space="preserve">Named </w:t>
-      </w:r>
-      <w:proofErr w:type="gramStart"/>
+        <w:t>Named Import</w:t>
+      </w:r>
       <w:r>
         <w:rPr>
           <w:b/>
           <w:bCs/>
         </w:rPr>
-        <w:t>Import</w:t>
-      </w:r>
-      <w:r>
-        <w:rPr>
-          <w:b/>
-          <w:bCs/>
-        </w:rPr>
-        <w:t xml:space="preserve"> :</w:t>
-      </w:r>
-      <w:proofErr w:type="gramEnd"/>
-      <w:r>
-        <w:rPr>
-          <w:b/>
-          <w:bCs/>
-        </w:rPr>
-        <w:t xml:space="preserve"> </w:t>
+        <w:t xml:space="preserve"> : </w:t>
       </w:r>
       <w:r>
         <w:t xml:space="preserve">  </w:t>
@@ -15820,15 +14583,7 @@
         </w:rPr>
       </w:pPr>
       <w:r>
-        <w:t xml:space="preserve">Class </w:t>
-      </w:r>
-      <w:proofErr w:type="spellStart"/>
-      <w:r>
-        <w:t>MyComponent</w:t>
-      </w:r>
-      <w:proofErr w:type="spellEnd"/>
-      <w:r>
-        <w:t xml:space="preserve"> extends Component { </w:t>
+        <w:t xml:space="preserve">Class MyComponent extends Component { </w:t>
       </w:r>
       <w:r>
         <w:br/>
@@ -15911,15 +14666,7 @@
         </w:rPr>
       </w:pPr>
       <w:r>
-        <w:t xml:space="preserve">Every object of the component maintains </w:t>
-      </w:r>
-      <w:proofErr w:type="gramStart"/>
-      <w:r>
-        <w:t>it’s</w:t>
-      </w:r>
-      <w:proofErr w:type="gramEnd"/>
-      <w:r>
-        <w:t xml:space="preserve"> own local state. This state is initialized in the constructor. The state of a component is stored in an object called </w:t>
+        <w:t xml:space="preserve">Every object of the component maintains it’s own local state. This state is initialized in the constructor. The state of a component is stored in an object called </w:t>
       </w:r>
       <w:r>
         <w:rPr>
@@ -15939,15 +14686,7 @@
         <w:t>and every time the state changes React re-renders the UI.</w:t>
       </w:r>
       <w:r>
-        <w:t xml:space="preserve">  The other object in a component instance that stores the data </w:t>
-      </w:r>
-      <w:proofErr w:type="gramStart"/>
-      <w:r>
-        <w:t>is</w:t>
-      </w:r>
-      <w:proofErr w:type="gramEnd"/>
-      <w:r>
-        <w:t xml:space="preserve"> </w:t>
+        <w:t xml:space="preserve">  The other object in a component instance that stores the data is </w:t>
       </w:r>
     </w:p>
     <w:p>
@@ -15972,15 +14711,7 @@
         <w:sym w:font="Wingdings" w:char="F0E0"/>
       </w:r>
       <w:r>
-        <w:t xml:space="preserve"> This is the data that is passed to a component from a Parent Component in component hierarchy. If we are going to use ‘props’ object in the </w:t>
-      </w:r>
-      <w:proofErr w:type="gramStart"/>
-      <w:r>
-        <w:t>constructor</w:t>
-      </w:r>
-      <w:proofErr w:type="gramEnd"/>
-      <w:r>
-        <w:t xml:space="preserve"> then we will need to pass this ‘props’ to superclass’s constructor by using super(props)</w:t>
+        <w:t xml:space="preserve"> This is the data that is passed to a component from a Parent Component in component hierarchy. If we are going to use ‘props’ object in the constructor then we will need to pass this ‘props’ to superclass’s constructor by using super(props)</w:t>
       </w:r>
       <w:r>
         <w:t>.</w:t>
@@ -16019,15 +14750,7 @@
         </w:rPr>
       </w:pPr>
       <w:r>
-        <w:t xml:space="preserve">These are </w:t>
-      </w:r>
-      <w:proofErr w:type="spellStart"/>
-      <w:r>
-        <w:t>javascript</w:t>
-      </w:r>
-      <w:proofErr w:type="spellEnd"/>
-      <w:r>
-        <w:t xml:space="preserve"> functions that return React Elements. They don’t have constructor, no need ‘bind’ other events and no render method.</w:t>
+        <w:t>These are javascript functions that return React Elements. They don’t have constructor, no need ‘bind’ other events and no render method.</w:t>
       </w:r>
     </w:p>
     <w:p>
@@ -16043,15 +14766,7 @@
         </w:rPr>
       </w:pPr>
       <w:r>
-        <w:t xml:space="preserve">As they are just </w:t>
-      </w:r>
-      <w:proofErr w:type="spellStart"/>
-      <w:r>
-        <w:t>javascript</w:t>
-      </w:r>
-      <w:proofErr w:type="spellEnd"/>
-      <w:r>
-        <w:t xml:space="preserve"> functions the variables declared can be initialized but functions can’t maintain state.</w:t>
+        <w:t>As they are just javascript functions the variables declared can be initialized but functions can’t maintain state.</w:t>
       </w:r>
     </w:p>
     <w:p>
@@ -16135,7 +14850,6 @@
       <w:r>
         <w:t xml:space="preserve">React has many built-in hooks and even lets us write our own hooks and the hooks that let us persist data in function components is </w:t>
       </w:r>
-      <w:proofErr w:type="spellStart"/>
       <w:r>
         <w:rPr>
           <w:b/>
@@ -16145,7 +14859,6 @@
         </w:rPr>
         <w:t>useState</w:t>
       </w:r>
-      <w:proofErr w:type="spellEnd"/>
       <w:r>
         <w:t>.</w:t>
       </w:r>
@@ -16164,8 +14877,8 @@
           <w:noProof/>
         </w:rPr>
         <w:drawing>
-          <wp:inline distT="0" distB="0" distL="0" distR="0" wp14:anchorId="6E9A6B4E" wp14:editId="249AE4BB">
-            <wp:extent cx="5006340" cy="3116529"/>
+          <wp:inline distT="0" distB="0" distL="0" distR="0" wp14:anchorId="6E9A6B4E" wp14:editId="1991B459">
+            <wp:extent cx="4442460" cy="2765504"/>
             <wp:effectExtent l="0" t="0" r="0" b="0"/>
             <wp:docPr id="1021851517" name="Picture 1"/>
             <wp:cNvGraphicFramePr>
@@ -16187,7 +14900,7 @@
                   <pic:spPr>
                     <a:xfrm>
                       <a:off x="0" y="0"/>
-                      <a:ext cx="5014290" cy="3121478"/>
+                      <a:ext cx="4474383" cy="2785377"/>
                     </a:xfrm>
                     <a:prstGeom prst="rect">
                       <a:avLst/>
@@ -16240,6 +14953,7 @@
           <w:b/>
           <w:bCs/>
         </w:rPr>
+        <w:lastRenderedPageBreak/>
         <w:t xml:space="preserve">  React Component Children:</w:t>
       </w:r>
     </w:p>
@@ -16295,7 +15009,6 @@
       <w:r>
         <w:t xml:space="preserve"> Here &lt;form&gt; is a child of </w:t>
       </w:r>
-      <w:proofErr w:type="spellStart"/>
       <w:r>
         <w:rPr>
           <w:i/>
@@ -16303,7 +15016,6 @@
         </w:rPr>
         <w:t>LoginForm</w:t>
       </w:r>
-      <w:proofErr w:type="spellEnd"/>
       <w:r>
         <w:rPr>
           <w:i/>
@@ -16329,8 +15041,8 @@
           <w:noProof/>
         </w:rPr>
         <w:drawing>
-          <wp:inline distT="0" distB="0" distL="0" distR="0" wp14:anchorId="3158A0AE" wp14:editId="68E5C04E">
-            <wp:extent cx="2177006" cy="2316480"/>
+          <wp:inline distT="0" distB="0" distL="0" distR="0" wp14:anchorId="3158A0AE" wp14:editId="0C9C3871">
+            <wp:extent cx="1897380" cy="2018939"/>
             <wp:effectExtent l="0" t="0" r="0" b="0"/>
             <wp:docPr id="781642032" name="Picture 1"/>
             <wp:cNvGraphicFramePr>
@@ -16352,7 +15064,7 @@
                   <pic:spPr>
                     <a:xfrm>
                       <a:off x="0" y="0"/>
-                      <a:ext cx="2178302" cy="2317859"/>
+                      <a:ext cx="1907228" cy="2029417"/>
                     </a:xfrm>
                     <a:prstGeom prst="rect">
                       <a:avLst/>
@@ -16377,24 +15089,20 @@
           <w:bCs/>
         </w:rPr>
       </w:pPr>
-      <w:proofErr w:type="spellStart"/>
-      <w:proofErr w:type="gramStart"/>
       <w:r>
         <w:rPr>
           <w:b/>
           <w:bCs/>
         </w:rPr>
-        <w:t>this.props</w:t>
-      </w:r>
-      <w:proofErr w:type="gramEnd"/>
+        <w:t xml:space="preserve">this.props.children </w:t>
+      </w:r>
       <w:r>
         <w:rPr>
           <w:b/>
           <w:bCs/>
         </w:rPr>
-        <w:t>.children</w:t>
-      </w:r>
-      <w:proofErr w:type="spellEnd"/>
+        <w:sym w:font="Wingdings" w:char="F0E0"/>
+      </w:r>
       <w:r>
         <w:rPr>
           <w:b/>
@@ -16403,20 +15111,6 @@
         <w:t xml:space="preserve"> </w:t>
       </w:r>
       <w:r>
-        <w:rPr>
-          <w:b/>
-          <w:bCs/>
-        </w:rPr>
-        <w:sym w:font="Wingdings" w:char="F0E0"/>
-      </w:r>
-      <w:r>
-        <w:rPr>
-          <w:b/>
-          <w:bCs/>
-        </w:rPr>
-        <w:t xml:space="preserve"> </w:t>
-      </w:r>
-      <w:r>
         <w:t xml:space="preserve">Every component in React UI has a property called </w:t>
       </w:r>
       <w:r>
@@ -16437,28 +15131,7 @@
         <w:t xml:space="preserve">that stores the children of the component. </w:t>
       </w:r>
       <w:r>
-        <w:t xml:space="preserve">By using </w:t>
-      </w:r>
-      <w:proofErr w:type="spellStart"/>
-      <w:proofErr w:type="gramStart"/>
-      <w:r>
-        <w:t>this.props</w:t>
-      </w:r>
-      <w:proofErr w:type="gramEnd"/>
-      <w:r>
-        <w:t>.children</w:t>
-      </w:r>
-      <w:proofErr w:type="spellEnd"/>
-      <w:r>
-        <w:t xml:space="preserve"> (or </w:t>
-      </w:r>
-      <w:proofErr w:type="spellStart"/>
-      <w:r>
-        <w:t>props.children</w:t>
-      </w:r>
-      <w:proofErr w:type="spellEnd"/>
-      <w:r>
-        <w:t xml:space="preserve"> in case of function component) in the return statement of the component , you can create a placeholder where child components will be placed.</w:t>
+        <w:t>By using this.props.children (or props.children in case of function component) in the return statement of the component , you can create a placeholder where child components will be placed.</w:t>
       </w:r>
     </w:p>
     <w:p>
@@ -16515,8 +15188,8 @@
           <w:noProof/>
         </w:rPr>
         <w:drawing>
-          <wp:inline distT="0" distB="0" distL="0" distR="0" wp14:anchorId="22E20DD8" wp14:editId="1D58D662">
-            <wp:extent cx="1051560" cy="2065339"/>
+          <wp:inline distT="0" distB="0" distL="0" distR="0" wp14:anchorId="22E20DD8" wp14:editId="4F18B316">
+            <wp:extent cx="701040" cy="1376893"/>
             <wp:effectExtent l="0" t="0" r="0" b="0"/>
             <wp:docPr id="604941251" name="Picture 1" descr="A screenshot of a computer&#10;&#10;Description automatically generated"/>
             <wp:cNvGraphicFramePr>
@@ -16538,7 +15211,7 @@
                   <pic:spPr>
                     <a:xfrm>
                       <a:off x="0" y="0"/>
-                      <a:ext cx="1056905" cy="2075838"/>
+                      <a:ext cx="709108" cy="1392739"/>
                     </a:xfrm>
                     <a:prstGeom prst="rect">
                       <a:avLst/>
@@ -16552,21 +15225,658 @@
       </w:r>
     </w:p>
     <w:p>
+      <w:r>
+        <w:rPr>
+          <w:b/>
+          <w:bCs/>
+        </w:rPr>
+        <w:t>Component Life</w:t>
+      </w:r>
+      <w:r>
+        <w:rPr>
+          <w:b/>
+          <w:bCs/>
+        </w:rPr>
+        <w:t xml:space="preserve"> </w:t>
+      </w:r>
+      <w:r>
+        <w:rPr>
+          <w:b/>
+          <w:bCs/>
+        </w:rPr>
+        <w:t>Cycle</w:t>
+      </w:r>
+      <w:r>
+        <w:rPr>
+          <w:b/>
+          <w:bCs/>
+        </w:rPr>
+        <w:t>:</w:t>
+      </w:r>
+      <w:r>
+        <w:rPr>
+          <w:b/>
+          <w:bCs/>
+        </w:rPr>
+        <w:t xml:space="preserve"> </w:t>
+      </w:r>
+      <w:r>
+        <w:t xml:space="preserve">During React </w:t>
+      </w:r>
+      <w:r>
+        <w:t>application</w:t>
+      </w:r>
+      <w:r>
+        <w:t xml:space="preserve">, components gets created, do their job and get destroyed. At each state </w:t>
+      </w:r>
+      <w:r>
+        <w:t xml:space="preserve">there are certain events that get fired and methods that invoked. These methods and events are called </w:t>
+      </w:r>
+      <w:r>
+        <w:rPr>
+          <w:i/>
+          <w:iCs/>
+        </w:rPr>
+        <w:t>component lifecycle</w:t>
+      </w:r>
+      <w:r>
+        <w:t xml:space="preserve">. </w:t>
+      </w:r>
+      <w:r>
+        <w:t>The stages of component’s life are:</w:t>
+      </w:r>
+    </w:p>
+    <w:p>
+      <w:r>
+        <w:tab/>
+      </w:r>
+      <w:r>
+        <w:rPr>
+          <w:b/>
+          <w:bCs/>
+        </w:rPr>
+        <w:t>Mounting</w:t>
+      </w:r>
+      <w:r>
+        <w:t>:</w:t>
+      </w:r>
+      <w:r>
+        <w:t xml:space="preserve"> </w:t>
+      </w:r>
+      <w:r>
+        <w:t>Components get constructed with props passed into it and with default state with JSX being rendered.</w:t>
+      </w:r>
+    </w:p>
+    <w:p>
+      <w:r>
+        <w:tab/>
+      </w:r>
+      <w:r>
+        <w:rPr>
+          <w:b/>
+          <w:bCs/>
+        </w:rPr>
+        <w:t>Updating</w:t>
+      </w:r>
+      <w:r>
+        <w:t>:</w:t>
+      </w:r>
+      <w:r>
+        <w:t xml:space="preserve"> If state gets updated then component is re-rendered. </w:t>
+      </w:r>
+    </w:p>
+    <w:p>
+      <w:r>
+        <w:tab/>
+      </w:r>
+      <w:r>
+        <w:rPr>
+          <w:b/>
+          <w:bCs/>
+        </w:rPr>
+        <w:t>Unmounting</w:t>
+      </w:r>
+      <w:r>
+        <w:t>:</w:t>
+      </w:r>
+      <w:r>
+        <w:t xml:space="preserve"> Component gets removed from the react application.</w:t>
+      </w:r>
+    </w:p>
+    <w:p>
+      <w:r>
+        <w:rPr>
+          <w:noProof/>
+        </w:rPr>
+        <w:pict w14:anchorId="1BC9D8C0">
+          <v:shapetype id="_x0000_t202" coordsize="21600,21600" o:spt="202" path="m,l,21600r21600,l21600,xe">
+            <v:stroke joinstyle="miter"/>
+            <v:path gradientshapeok="t" o:connecttype="rect"/>
+          </v:shapetype>
+          <v:shape id="_x0000_s1027" type="#_x0000_t202" style="position:absolute;margin-left:430.2pt;margin-top:12.35pt;width:156pt;height:247.8pt;z-index:251658240">
+            <v:textbox>
+              <w:txbxContent>
+                <w:p>
+                  <w:pPr>
+                    <w:pStyle w:val="ListParagraph"/>
+                    <w:numPr>
+                      <w:ilvl w:val="0"/>
+                      <w:numId w:val="32"/>
+                    </w:numPr>
+                  </w:pPr>
+                  <w:r>
+                    <w:t xml:space="preserve">Initial Render </w:t>
+                  </w:r>
+                  <w:r>
+                    <w:sym w:font="Wingdings" w:char="F0E0"/>
+                  </w:r>
+                  <w:r>
+                    <w:t xml:space="preserve"> React creates a Virtual DOM tree</w:t>
+                  </w:r>
+                </w:p>
+                <w:p>
+                  <w:pPr>
+                    <w:pStyle w:val="ListParagraph"/>
+                    <w:numPr>
+                      <w:ilvl w:val="0"/>
+                      <w:numId w:val="32"/>
+                    </w:numPr>
+                  </w:pPr>
+                  <w:r>
+                    <w:t xml:space="preserve">State/Props Change </w:t>
+                  </w:r>
+                  <w:r>
+                    <w:sym w:font="Wingdings" w:char="F0E0"/>
+                  </w:r>
+                  <w:r>
+                    <w:t xml:space="preserve"> Triggers re-rendering of the component, producing a new Virtual DOM tree.</w:t>
+                  </w:r>
+                </w:p>
+                <w:p>
+                  <w:pPr>
+                    <w:pStyle w:val="ListParagraph"/>
+                    <w:numPr>
+                      <w:ilvl w:val="0"/>
+                      <w:numId w:val="32"/>
+                    </w:numPr>
+                  </w:pPr>
+                  <w:r>
+                    <w:t xml:space="preserve">Diffing </w:t>
+                  </w:r>
+                  <w:r>
+                    <w:sym w:font="Wingdings" w:char="F0E0"/>
+                  </w:r>
+                  <w:r>
+                    <w:t xml:space="preserve"> React compares the new virtual DOM to previous one</w:t>
+                  </w:r>
+                  <w:r>
+                    <w:t xml:space="preserve"> by using optimized algorithm</w:t>
+                  </w:r>
+                </w:p>
+                <w:p>
+                  <w:pPr>
+                    <w:pStyle w:val="ListParagraph"/>
+                    <w:numPr>
+                      <w:ilvl w:val="0"/>
+                      <w:numId w:val="32"/>
+                    </w:numPr>
+                  </w:pPr>
+                  <w:r>
+                    <w:t>React efficiently updates the real DOM</w:t>
+                  </w:r>
+                </w:p>
+              </w:txbxContent>
+            </v:textbox>
+          </v:shape>
+        </w:pict>
+      </w:r>
+      <w:r>
+        <w:rPr>
+          <w:b/>
+          <w:bCs/>
+        </w:rPr>
+        <w:tab/>
+        <w:t>Error Handling</w:t>
+      </w:r>
+      <w:r>
+        <w:t xml:space="preserve">: </w:t>
+      </w:r>
+      <w:r>
+        <w:t>These methods run when an error happens during component lifecycle.</w:t>
+      </w:r>
+    </w:p>
+    <w:p>
+      <w:r>
+        <w:rPr>
+          <w:noProof/>
+        </w:rPr>
+        <w:drawing>
+          <wp:inline distT="0" distB="0" distL="0" distR="0" wp14:anchorId="07D7784A" wp14:editId="325F5D38">
+            <wp:extent cx="5508814" cy="2948940"/>
+            <wp:effectExtent l="0" t="0" r="0" b="0"/>
+            <wp:docPr id="2001739363" name="Picture 1"/>
+            <wp:cNvGraphicFramePr>
+              <a:graphicFrameLocks xmlns:a="http://schemas.openxmlformats.org/drawingml/2006/main" noChangeAspect="1"/>
+            </wp:cNvGraphicFramePr>
+            <a:graphic xmlns:a="http://schemas.openxmlformats.org/drawingml/2006/main">
+              <a:graphicData uri="http://schemas.openxmlformats.org/drawingml/2006/picture">
+                <pic:pic xmlns:pic="http://schemas.openxmlformats.org/drawingml/2006/picture">
+                  <pic:nvPicPr>
+                    <pic:cNvPr id="2001739363" name=""/>
+                    <pic:cNvPicPr/>
+                  </pic:nvPicPr>
+                  <pic:blipFill>
+                    <a:blip r:embed="rId29"/>
+                    <a:stretch>
+                      <a:fillRect/>
+                    </a:stretch>
+                  </pic:blipFill>
+                  <pic:spPr>
+                    <a:xfrm>
+                      <a:off x="0" y="0"/>
+                      <a:ext cx="5521686" cy="2955831"/>
+                    </a:xfrm>
+                    <a:prstGeom prst="rect">
+                      <a:avLst/>
+                    </a:prstGeom>
+                  </pic:spPr>
+                </pic:pic>
+              </a:graphicData>
+            </a:graphic>
+          </wp:inline>
+        </w:drawing>
+      </w:r>
+    </w:p>
+    <w:p>
+      <w:r>
+        <w:rPr>
+          <w:b/>
+          <w:bCs/>
+        </w:rPr>
+        <w:t xml:space="preserve">Reconciliation </w:t>
+      </w:r>
+      <w:r>
+        <w:rPr>
+          <w:b/>
+          <w:bCs/>
+        </w:rPr>
+        <w:sym w:font="Wingdings" w:char="F0E0"/>
+      </w:r>
+      <w:r>
+        <w:rPr>
+          <w:b/>
+          <w:bCs/>
+        </w:rPr>
+        <w:t xml:space="preserve"> </w:t>
+      </w:r>
+      <w:r>
+        <w:t>React determines minimum number of changes needed to update the actual DOM to match Virtual DOM.</w:t>
+      </w:r>
+    </w:p>
+    <w:p>
+      <w:pPr>
+        <w:rPr>
+          <w:b/>
+          <w:bCs/>
+        </w:rPr>
+      </w:pPr>
+      <w:r>
+        <w:rPr>
+          <w:b/>
+          <w:bCs/>
+        </w:rPr>
+        <w:lastRenderedPageBreak/>
+        <w:t>Mounting:</w:t>
+      </w:r>
+    </w:p>
+    <w:p>
       <w:pPr>
         <w:pStyle w:val="ListParagraph"/>
         <w:numPr>
           <w:ilvl w:val="0"/>
-          <w:numId w:val="28"/>
+          <w:numId w:val="29"/>
         </w:numPr>
+      </w:pPr>
+      <w:r>
+        <w:t xml:space="preserve">constructor() </w:t>
+      </w:r>
+      <w:r>
+        <w:sym w:font="Wingdings" w:char="F0E0"/>
+      </w:r>
+      <w:r>
+        <w:t xml:space="preserve"> In class components we can set the state of component and bind event handlers.</w:t>
+      </w:r>
+    </w:p>
+    <w:p>
+      <w:pPr>
+        <w:pStyle w:val="ListParagraph"/>
+        <w:numPr>
+          <w:ilvl w:val="0"/>
+          <w:numId w:val="29"/>
+        </w:numPr>
+      </w:pPr>
+      <w:r>
+        <w:t xml:space="preserve">getDerivedStateFromProps </w:t>
+      </w:r>
+      <w:r>
+        <w:sym w:font="Wingdings" w:char="F0E0"/>
+      </w:r>
+      <w:r>
+        <w:t xml:space="preserve"> Checks If props for the component has changed and updates the new props to updated the state.</w:t>
+      </w:r>
+    </w:p>
+    <w:p>
+      <w:pPr>
+        <w:pStyle w:val="ListParagraph"/>
+        <w:numPr>
+          <w:ilvl w:val="0"/>
+          <w:numId w:val="29"/>
+        </w:numPr>
+      </w:pPr>
+      <w:r>
+        <w:t xml:space="preserve">render() </w:t>
+      </w:r>
+      <w:r>
+        <w:sym w:font="Wingdings" w:char="F0E0"/>
+      </w:r>
+      <w:r>
+        <w:t xml:space="preserve">  After mounting,  </w:t>
+      </w:r>
+      <w:r>
+        <w:rPr>
+          <w:i/>
+          <w:iCs/>
+        </w:rPr>
+        <w:t>render</w:t>
+      </w:r>
+      <w:r>
+        <w:t xml:space="preserve">  runs every time the component updates and this runs in both Mounting and Updating stages. In this stage JSX will be rendered to the DOM.</w:t>
+      </w:r>
+      <w:r>
+        <w:t xml:space="preserve"> When a component renders React creates a Virtual DOM tree based on component’s </w:t>
+      </w:r>
+      <w:r>
+        <w:rPr>
+          <w:i/>
+          <w:iCs/>
+        </w:rPr>
+        <w:t>render</w:t>
+      </w:r>
+      <w:r>
+        <w:t xml:space="preserve"> method.</w:t>
+      </w:r>
+    </w:p>
+    <w:p>
+      <w:pPr>
+        <w:pStyle w:val="ListParagraph"/>
+        <w:numPr>
+          <w:ilvl w:val="0"/>
+          <w:numId w:val="29"/>
+        </w:numPr>
+      </w:pPr>
+      <w:r>
+        <w:t xml:space="preserve">componentDidMount() </w:t>
+      </w:r>
+      <w:r>
+        <w:sym w:font="Wingdings" w:char="F0E0"/>
+      </w:r>
+      <w:r>
+        <w:t xml:space="preserve"> This method runs when a component has finished mounting and has been inserted into the DOM. Here it is safe to write code that depends on DOM nodes or to fetch remote data.</w:t>
+      </w:r>
+    </w:p>
+    <w:p>
+      <w:r>
         <w:rPr>
           <w:b/>
           <w:bCs/>
         </w:rPr>
-      </w:pPr>
+        <w:t>Updating</w:t>
+      </w:r>
+      <w:r>
+        <w:t>:</w:t>
+      </w:r>
     </w:p>
     <w:p>
       <w:pPr>
-        <w:ind w:left="1440"/>
+        <w:pStyle w:val="ListParagraph"/>
+        <w:numPr>
+          <w:ilvl w:val="0"/>
+          <w:numId w:val="31"/>
+        </w:numPr>
+      </w:pPr>
+      <w:r>
+        <w:t xml:space="preserve">shouldComponentUpdate() </w:t>
+      </w:r>
+      <w:r>
+        <w:sym w:font="Wingdings" w:char="F0E0"/>
+      </w:r>
+      <w:r>
+        <w:t xml:space="preserve"> </w:t>
+      </w:r>
+      <w:r>
+        <w:t xml:space="preserve">The default behavior of a React Component is it gets updated every time when state changes. </w:t>
+      </w:r>
+      <w:r>
+        <w:t xml:space="preserve">There may be times when we want to tell React to not update the component even if the state got changed. </w:t>
+      </w:r>
+    </w:p>
+    <w:p>
+      <w:pPr>
+        <w:pStyle w:val="ListParagraph"/>
+      </w:pPr>
+      <w:r>
+        <w:t xml:space="preserve">This method returns either true/false. If we have component that we know that it will never get updated once it’s mounted we can prevent it by using this code: </w:t>
+      </w:r>
+    </w:p>
+    <w:p>
+      <w:pPr>
+        <w:pStyle w:val="ListParagraph"/>
+      </w:pPr>
+      <w:r>
+        <w:tab/>
+      </w:r>
+      <w:r>
+        <w:tab/>
+      </w:r>
+      <w:r>
+        <w:tab/>
+        <w:t>shouldComponentUpdate() { return false; }</w:t>
+      </w:r>
+    </w:p>
+    <w:p>
+      <w:pPr>
+        <w:pStyle w:val="ListParagraph"/>
+      </w:pPr>
+      <w:r>
+        <w:t>More often the way this method is used to compare the previous props to new props and if there is a change in them only then this method returns true.</w:t>
+      </w:r>
+    </w:p>
+    <w:p>
+      <w:pPr>
+        <w:pStyle w:val="ListParagraph"/>
+      </w:pPr>
+      <w:r>
+        <w:rPr>
+          <w:noProof/>
+        </w:rPr>
+        <w:drawing>
+          <wp:inline distT="0" distB="0" distL="0" distR="0" wp14:anchorId="7368AC94" wp14:editId="11469993">
+            <wp:extent cx="3398520" cy="1130661"/>
+            <wp:effectExtent l="0" t="0" r="0" b="0"/>
+            <wp:docPr id="633393451" name="Picture 1" descr="A computer code with black text&#10;&#10;Description automatically generated"/>
+            <wp:cNvGraphicFramePr>
+              <a:graphicFrameLocks xmlns:a="http://schemas.openxmlformats.org/drawingml/2006/main" noChangeAspect="1"/>
+            </wp:cNvGraphicFramePr>
+            <a:graphic xmlns:a="http://schemas.openxmlformats.org/drawingml/2006/main">
+              <a:graphicData uri="http://schemas.openxmlformats.org/drawingml/2006/picture">
+                <pic:pic xmlns:pic="http://schemas.openxmlformats.org/drawingml/2006/picture">
+                  <pic:nvPicPr>
+                    <pic:cNvPr id="633393451" name="Picture 1" descr="A computer code with black text&#10;&#10;Description automatically generated"/>
+                    <pic:cNvPicPr/>
+                  </pic:nvPicPr>
+                  <pic:blipFill>
+                    <a:blip r:embed="rId30"/>
+                    <a:stretch>
+                      <a:fillRect/>
+                    </a:stretch>
+                  </pic:blipFill>
+                  <pic:spPr>
+                    <a:xfrm>
+                      <a:off x="0" y="0"/>
+                      <a:ext cx="3406840" cy="1133429"/>
+                    </a:xfrm>
+                    <a:prstGeom prst="rect">
+                      <a:avLst/>
+                    </a:prstGeom>
+                  </pic:spPr>
+                </pic:pic>
+              </a:graphicData>
+            </a:graphic>
+          </wp:inline>
+        </w:drawing>
+      </w:r>
+    </w:p>
+    <w:p>
+      <w:pPr>
+        <w:pStyle w:val="ListParagraph"/>
+        <w:numPr>
+          <w:ilvl w:val="0"/>
+          <w:numId w:val="31"/>
+        </w:numPr>
+        <w:rPr>
+          <w:b/>
+          <w:bCs/>
+        </w:rPr>
+      </w:pPr>
+      <w:r>
+        <w:t xml:space="preserve">getSnapShotBeforeUpdate() </w:t>
+      </w:r>
+      <w:r>
+        <w:sym w:font="Wingdings" w:char="F0E0"/>
+      </w:r>
+      <w:r>
+        <w:t xml:space="preserve"> </w:t>
+      </w:r>
+      <w:r>
+        <w:t xml:space="preserve">The purpose of this is to get the relevant information about the browser or any device before making the component active in the DOM. This method happens right before the rendered output from the component is made active in the DOM. Once example when </w:t>
+      </w:r>
+      <w:r>
+        <w:t>one example use for it is to maintain the scroll position of an element (such as a text box) between renders. If an update to the browser DOM would affect what the user is currently viewing in the browser, getSnapshotBeforeUpdate can be used to find out the relevant information about the browser DOM so that it can be restored after the update happens.</w:t>
+      </w:r>
+    </w:p>
+    <w:p>
+      <w:pPr>
+        <w:pStyle w:val="ListParagraph"/>
+        <w:numPr>
+          <w:ilvl w:val="0"/>
+          <w:numId w:val="31"/>
+        </w:numPr>
+        <w:rPr>
+          <w:b/>
+          <w:bCs/>
+        </w:rPr>
+      </w:pPr>
+      <w:r>
+        <w:t xml:space="preserve">componentDidUpdate() </w:t>
+      </w:r>
+      <w:r>
+        <w:sym w:font="Wingdings" w:char="F0E0"/>
+      </w:r>
+      <w:r>
+        <w:t xml:space="preserve"> </w:t>
+      </w:r>
+      <w:r>
+        <w:t xml:space="preserve">This runs immediately after the component updates. It is used to perform network requests based on new props passed to the component or for performing operations that depend on the snapshot of the DOM after </w:t>
+      </w:r>
+      <w:r>
+        <w:t>getSnapShotBeforeUpdate</w:t>
+      </w:r>
+      <w:r>
+        <w:t xml:space="preserve"> () method.</w:t>
+      </w:r>
+    </w:p>
+    <w:p>
+      <w:pPr>
+        <w:ind w:left="360" w:firstLine="360"/>
+      </w:pPr>
+      <w:r>
+        <w:t xml:space="preserve">If </w:t>
+      </w:r>
+      <w:r>
+        <w:t>shouldComponentUpdate()</w:t>
+      </w:r>
+      <w:r>
+        <w:t xml:space="preserve"> returns false then this method will </w:t>
+      </w:r>
+      <w:r>
+        <w:t>not run.</w:t>
+      </w:r>
+    </w:p>
+    <w:p/>
+    <w:p>
+      <w:pPr>
+        <w:rPr>
+          <w:b/>
+          <w:bCs/>
+        </w:rPr>
+      </w:pPr>
+      <w:r>
+        <w:rPr>
+          <w:b/>
+          <w:bCs/>
+        </w:rPr>
+        <w:t>Unmounting</w:t>
+      </w:r>
+    </w:p>
+    <w:p>
+      <w:pPr>
+        <w:pStyle w:val="ListParagraph"/>
+        <w:numPr>
+          <w:ilvl w:val="0"/>
+          <w:numId w:val="33"/>
+        </w:numPr>
+        <w:rPr>
+          <w:b/>
+          <w:bCs/>
+        </w:rPr>
+      </w:pPr>
+      <w:r>
+        <w:t xml:space="preserve">componentWillUnmount() </w:t>
+      </w:r>
+      <w:r>
+        <w:sym w:font="Wingdings" w:char="F0E0"/>
+      </w:r>
+      <w:r>
+        <w:t xml:space="preserve"> This method is called right before the component is removed from the DOM. If we need to any clean up related to the component here in this method we can do it like stopping any network requests that are in progress, stopping timers and removing event listeners created in </w:t>
+      </w:r>
+      <w:r>
+        <w:rPr>
+          <w:i/>
+          <w:iCs/>
+        </w:rPr>
+        <w:t>componentDidMount</w:t>
+      </w:r>
+      <w:r>
+        <w:rPr>
+          <w:i/>
+          <w:iCs/>
+        </w:rPr>
+        <w:t>.</w:t>
+      </w:r>
+      <w:r>
+        <w:rPr>
+          <w:i/>
+          <w:iCs/>
+        </w:rPr>
+        <w:t xml:space="preserve"> </w:t>
+      </w:r>
+      <w:r>
+        <w:t>Unmounting is a phase where clean up operations should happen so as to avoid potential memory leaks.  This phase happens when a component is no longer needed such as when it is conditionally rendered and the condition changes when user navigates away from the component’s view.</w:t>
+      </w:r>
+    </w:p>
+    <w:p>
+      <w:pPr>
+        <w:pStyle w:val="ListParagraph"/>
         <w:rPr>
           <w:b/>
           <w:bCs/>
@@ -16584,7 +15894,7 @@
 </file>
 
 <file path=word/numbering.xml><?xml version="1.0" encoding="utf-8"?>
-<w:numbering xmlns:wpc="http://schemas.microsoft.com/office/word/2010/wordprocessingCanvas" xmlns:cx="http://schemas.microsoft.com/office/drawing/2014/chartex" xmlns:cx1="http://schemas.microsoft.com/office/drawing/2015/9/8/chartex" xmlns:cx2="http://schemas.microsoft.com/office/drawing/2015/10/21/chartex" xmlns:cx3="http://schemas.microsoft.com/office/drawing/2016/5/9/chartex" xmlns:cx4="http://schemas.microsoft.com/office/drawing/2016/5/10/chartex" xmlns:cx5="http://schemas.microsoft.com/office/drawing/2016/5/11/chartex" xmlns:cx6="http://schemas.microsoft.com/office/drawing/2016/5/12/chartex" xmlns:cx7="http://schemas.microsoft.com/office/drawing/2016/5/13/chartex" xmlns:cx8="http://schemas.microsoft.com/office/drawing/2016/5/14/chartex" xmlns:mc="http://schemas.openxmlformats.org/markup-compatibility/2006" xmlns:aink="http://schemas.microsoft.com/office/drawing/2016/ink" xmlns:am3d="http://schemas.microsoft.com/office/drawing/2017/model3d" xmlns:o="urn:schemas-microsoft-com:office:office" xmlns:oel="http://schemas.microsoft.com/office/2019/extlst" xmlns:r="http://schemas.openxmlformats.org/officeDocument/2006/relationships" xmlns:m="http://schemas.openxmlformats.org/officeDocument/2006/math" xmlns:v="urn:schemas-microsoft-com:vml" xmlns:wp14="http://schemas.microsoft.com/office/word/2010/wordprocessingDrawing" xmlns:wp="http://schemas.openxmlformats.org/drawingml/2006/wordprocessingDrawing" xmlns:w10="urn:schemas-microsoft-com:office:word" xmlns:w="http://schemas.openxmlformats.org/wordprocessingml/2006/main" xmlns:w14="http://schemas.microsoft.com/office/word/2010/wordml" xmlns:w15="http://schemas.microsoft.com/office/word/2012/wordml" xmlns:w16cex="http://schemas.microsoft.com/office/word/2018/wordml/cex" xmlns:w16cid="http://schemas.microsoft.com/office/word/2016/wordml/cid" xmlns:w16="http://schemas.microsoft.com/office/word/2018/wordml" xmlns:w16sdtdh="http://schemas.microsoft.com/office/word/2020/wordml/sdtdatahash" xmlns:w16se="http://schemas.microsoft.com/office/word/2015/wordml/symex" xmlns:wpg="http://schemas.microsoft.com/office/word/2010/wordprocessingGroup" xmlns:wpi="http://schemas.microsoft.com/office/word/2010/wordprocessingInk" xmlns:wne="http://schemas.microsoft.com/office/word/2006/wordml" xmlns:wps="http://schemas.microsoft.com/office/word/2010/wordprocessingShape" mc:Ignorable="w14 w15 w16se w16cid w16 w16cex w16sdtdh wp14">
+<w:numbering xmlns:wpc="http://schemas.microsoft.com/office/word/2010/wordprocessingCanvas" xmlns:cx="http://schemas.microsoft.com/office/drawing/2014/chartex" xmlns:cx1="http://schemas.microsoft.com/office/drawing/2015/9/8/chartex" xmlns:cx2="http://schemas.microsoft.com/office/drawing/2015/10/21/chartex" xmlns:cx3="http://schemas.microsoft.com/office/drawing/2016/5/9/chartex" xmlns:cx4="http://schemas.microsoft.com/office/drawing/2016/5/10/chartex" xmlns:cx5="http://schemas.microsoft.com/office/drawing/2016/5/11/chartex" xmlns:cx6="http://schemas.microsoft.com/office/drawing/2016/5/12/chartex" xmlns:cx7="http://schemas.microsoft.com/office/drawing/2016/5/13/chartex" xmlns:cx8="http://schemas.microsoft.com/office/drawing/2016/5/14/chartex" xmlns:mc="http://schemas.openxmlformats.org/markup-compatibility/2006" xmlns:aink="http://schemas.microsoft.com/office/drawing/2016/ink" xmlns:am3d="http://schemas.microsoft.com/office/drawing/2017/model3d" xmlns:o="urn:schemas-microsoft-com:office:office" xmlns:oel="http://schemas.microsoft.com/office/2019/extlst" xmlns:r="http://schemas.openxmlformats.org/officeDocument/2006/relationships" xmlns:m="http://schemas.openxmlformats.org/officeDocument/2006/math" xmlns:v="urn:schemas-microsoft-com:vml" xmlns:wp14="http://schemas.microsoft.com/office/word/2010/wordprocessingDrawing" xmlns:wp="http://schemas.openxmlformats.org/drawingml/2006/wordprocessingDrawing" xmlns:w10="urn:schemas-microsoft-com:office:word" xmlns:w="http://schemas.openxmlformats.org/wordprocessingml/2006/main" xmlns:w14="http://schemas.microsoft.com/office/word/2010/wordml" xmlns:w15="http://schemas.microsoft.com/office/word/2012/wordml" xmlns:w16cex="http://schemas.microsoft.com/office/word/2018/wordml/cex" xmlns:w16cid="http://schemas.microsoft.com/office/word/2016/wordml/cid" xmlns:w16="http://schemas.microsoft.com/office/word/2018/wordml" xmlns:w16du="http://schemas.microsoft.com/office/word/2023/wordml/word16du" xmlns:w16sdtdh="http://schemas.microsoft.com/office/word/2020/wordml/sdtdatahash" xmlns:w16se="http://schemas.microsoft.com/office/word/2015/wordml/symex" xmlns:wpg="http://schemas.microsoft.com/office/word/2010/wordprocessingGroup" xmlns:wpi="http://schemas.microsoft.com/office/word/2010/wordprocessingInk" xmlns:wne="http://schemas.microsoft.com/office/word/2006/wordml" xmlns:wps="http://schemas.microsoft.com/office/word/2010/wordprocessingShape" mc:Ignorable="w14 w15 w16se w16cid w16 w16cex w16sdtdh w16du wp14">
   <w:abstractNum w:abstractNumId="0" w15:restartNumberingAfterBreak="0">
     <w:nsid w:val="0239001E"/>
     <w:multiLevelType w:val="hybridMultilevel"/>
@@ -16925,6 +16235,119 @@
     </w:lvl>
   </w:abstractNum>
   <w:abstractNum w:abstractNumId="3" w15:restartNumberingAfterBreak="0">
+    <w:nsid w:val="0C943C2A"/>
+    <w:multiLevelType w:val="hybridMultilevel"/>
+    <w:tmpl w:val="A3E074AC"/>
+    <w:lvl w:ilvl="0" w:tplc="04090001">
+      <w:start w:val="1"/>
+      <w:numFmt w:val="bullet"/>
+      <w:lvlText w:val=""/>
+      <w:lvlJc w:val="left"/>
+      <w:pPr>
+        <w:ind w:left="720" w:hanging="360"/>
+      </w:pPr>
+      <w:rPr>
+        <w:rFonts w:ascii="Symbol" w:hAnsi="Symbol" w:hint="default"/>
+      </w:rPr>
+    </w:lvl>
+    <w:lvl w:ilvl="1" w:tplc="04090003" w:tentative="1">
+      <w:start w:val="1"/>
+      <w:numFmt w:val="bullet"/>
+      <w:lvlText w:val="o"/>
+      <w:lvlJc w:val="left"/>
+      <w:pPr>
+        <w:ind w:left="1440" w:hanging="360"/>
+      </w:pPr>
+      <w:rPr>
+        <w:rFonts w:ascii="Courier New" w:hAnsi="Courier New" w:cs="Courier New" w:hint="default"/>
+      </w:rPr>
+    </w:lvl>
+    <w:lvl w:ilvl="2" w:tplc="04090005" w:tentative="1">
+      <w:start w:val="1"/>
+      <w:numFmt w:val="bullet"/>
+      <w:lvlText w:val=""/>
+      <w:lvlJc w:val="left"/>
+      <w:pPr>
+        <w:ind w:left="2160" w:hanging="360"/>
+      </w:pPr>
+      <w:rPr>
+        <w:rFonts w:ascii="Wingdings" w:hAnsi="Wingdings" w:hint="default"/>
+      </w:rPr>
+    </w:lvl>
+    <w:lvl w:ilvl="3" w:tplc="04090001" w:tentative="1">
+      <w:start w:val="1"/>
+      <w:numFmt w:val="bullet"/>
+      <w:lvlText w:val=""/>
+      <w:lvlJc w:val="left"/>
+      <w:pPr>
+        <w:ind w:left="2880" w:hanging="360"/>
+      </w:pPr>
+      <w:rPr>
+        <w:rFonts w:ascii="Symbol" w:hAnsi="Symbol" w:hint="default"/>
+      </w:rPr>
+    </w:lvl>
+    <w:lvl w:ilvl="4" w:tplc="04090003" w:tentative="1">
+      <w:start w:val="1"/>
+      <w:numFmt w:val="bullet"/>
+      <w:lvlText w:val="o"/>
+      <w:lvlJc w:val="left"/>
+      <w:pPr>
+        <w:ind w:left="3600" w:hanging="360"/>
+      </w:pPr>
+      <w:rPr>
+        <w:rFonts w:ascii="Courier New" w:hAnsi="Courier New" w:cs="Courier New" w:hint="default"/>
+      </w:rPr>
+    </w:lvl>
+    <w:lvl w:ilvl="5" w:tplc="04090005" w:tentative="1">
+      <w:start w:val="1"/>
+      <w:numFmt w:val="bullet"/>
+      <w:lvlText w:val=""/>
+      <w:lvlJc w:val="left"/>
+      <w:pPr>
+        <w:ind w:left="4320" w:hanging="360"/>
+      </w:pPr>
+      <w:rPr>
+        <w:rFonts w:ascii="Wingdings" w:hAnsi="Wingdings" w:hint="default"/>
+      </w:rPr>
+    </w:lvl>
+    <w:lvl w:ilvl="6" w:tplc="04090001" w:tentative="1">
+      <w:start w:val="1"/>
+      <w:numFmt w:val="bullet"/>
+      <w:lvlText w:val=""/>
+      <w:lvlJc w:val="left"/>
+      <w:pPr>
+        <w:ind w:left="5040" w:hanging="360"/>
+      </w:pPr>
+      <w:rPr>
+        <w:rFonts w:ascii="Symbol" w:hAnsi="Symbol" w:hint="default"/>
+      </w:rPr>
+    </w:lvl>
+    <w:lvl w:ilvl="7" w:tplc="04090003" w:tentative="1">
+      <w:start w:val="1"/>
+      <w:numFmt w:val="bullet"/>
+      <w:lvlText w:val="o"/>
+      <w:lvlJc w:val="left"/>
+      <w:pPr>
+        <w:ind w:left="5760" w:hanging="360"/>
+      </w:pPr>
+      <w:rPr>
+        <w:rFonts w:ascii="Courier New" w:hAnsi="Courier New" w:cs="Courier New" w:hint="default"/>
+      </w:rPr>
+    </w:lvl>
+    <w:lvl w:ilvl="8" w:tplc="04090005" w:tentative="1">
+      <w:start w:val="1"/>
+      <w:numFmt w:val="bullet"/>
+      <w:lvlText w:val=""/>
+      <w:lvlJc w:val="left"/>
+      <w:pPr>
+        <w:ind w:left="6480" w:hanging="360"/>
+      </w:pPr>
+      <w:rPr>
+        <w:rFonts w:ascii="Wingdings" w:hAnsi="Wingdings" w:hint="default"/>
+      </w:rPr>
+    </w:lvl>
+  </w:abstractNum>
+  <w:abstractNum w:abstractNumId="4" w15:restartNumberingAfterBreak="0">
     <w:nsid w:val="1647469A"/>
     <w:multiLevelType w:val="hybridMultilevel"/>
     <w:tmpl w:val="9A240336"/>
@@ -17010,7 +16433,233 @@
       </w:pPr>
     </w:lvl>
   </w:abstractNum>
-  <w:abstractNum w:abstractNumId="4" w15:restartNumberingAfterBreak="0">
+  <w:abstractNum w:abstractNumId="5" w15:restartNumberingAfterBreak="0">
+    <w:nsid w:val="1681017E"/>
+    <w:multiLevelType w:val="hybridMultilevel"/>
+    <w:tmpl w:val="320EB090"/>
+    <w:lvl w:ilvl="0" w:tplc="04090001">
+      <w:start w:val="1"/>
+      <w:numFmt w:val="bullet"/>
+      <w:lvlText w:val=""/>
+      <w:lvlJc w:val="left"/>
+      <w:pPr>
+        <w:ind w:left="720" w:hanging="360"/>
+      </w:pPr>
+      <w:rPr>
+        <w:rFonts w:ascii="Symbol" w:hAnsi="Symbol" w:hint="default"/>
+      </w:rPr>
+    </w:lvl>
+    <w:lvl w:ilvl="1" w:tplc="04090003">
+      <w:start w:val="1"/>
+      <w:numFmt w:val="bullet"/>
+      <w:lvlText w:val="o"/>
+      <w:lvlJc w:val="left"/>
+      <w:pPr>
+        <w:ind w:left="1440" w:hanging="360"/>
+      </w:pPr>
+      <w:rPr>
+        <w:rFonts w:ascii="Courier New" w:hAnsi="Courier New" w:cs="Courier New" w:hint="default"/>
+      </w:rPr>
+    </w:lvl>
+    <w:lvl w:ilvl="2" w:tplc="04090005" w:tentative="1">
+      <w:start w:val="1"/>
+      <w:numFmt w:val="bullet"/>
+      <w:lvlText w:val=""/>
+      <w:lvlJc w:val="left"/>
+      <w:pPr>
+        <w:ind w:left="2160" w:hanging="360"/>
+      </w:pPr>
+      <w:rPr>
+        <w:rFonts w:ascii="Wingdings" w:hAnsi="Wingdings" w:hint="default"/>
+      </w:rPr>
+    </w:lvl>
+    <w:lvl w:ilvl="3" w:tplc="04090001" w:tentative="1">
+      <w:start w:val="1"/>
+      <w:numFmt w:val="bullet"/>
+      <w:lvlText w:val=""/>
+      <w:lvlJc w:val="left"/>
+      <w:pPr>
+        <w:ind w:left="2880" w:hanging="360"/>
+      </w:pPr>
+      <w:rPr>
+        <w:rFonts w:ascii="Symbol" w:hAnsi="Symbol" w:hint="default"/>
+      </w:rPr>
+    </w:lvl>
+    <w:lvl w:ilvl="4" w:tplc="04090003" w:tentative="1">
+      <w:start w:val="1"/>
+      <w:numFmt w:val="bullet"/>
+      <w:lvlText w:val="o"/>
+      <w:lvlJc w:val="left"/>
+      <w:pPr>
+        <w:ind w:left="3600" w:hanging="360"/>
+      </w:pPr>
+      <w:rPr>
+        <w:rFonts w:ascii="Courier New" w:hAnsi="Courier New" w:cs="Courier New" w:hint="default"/>
+      </w:rPr>
+    </w:lvl>
+    <w:lvl w:ilvl="5" w:tplc="04090005" w:tentative="1">
+      <w:start w:val="1"/>
+      <w:numFmt w:val="bullet"/>
+      <w:lvlText w:val=""/>
+      <w:lvlJc w:val="left"/>
+      <w:pPr>
+        <w:ind w:left="4320" w:hanging="360"/>
+      </w:pPr>
+      <w:rPr>
+        <w:rFonts w:ascii="Wingdings" w:hAnsi="Wingdings" w:hint="default"/>
+      </w:rPr>
+    </w:lvl>
+    <w:lvl w:ilvl="6" w:tplc="04090001" w:tentative="1">
+      <w:start w:val="1"/>
+      <w:numFmt w:val="bullet"/>
+      <w:lvlText w:val=""/>
+      <w:lvlJc w:val="left"/>
+      <w:pPr>
+        <w:ind w:left="5040" w:hanging="360"/>
+      </w:pPr>
+      <w:rPr>
+        <w:rFonts w:ascii="Symbol" w:hAnsi="Symbol" w:hint="default"/>
+      </w:rPr>
+    </w:lvl>
+    <w:lvl w:ilvl="7" w:tplc="04090003" w:tentative="1">
+      <w:start w:val="1"/>
+      <w:numFmt w:val="bullet"/>
+      <w:lvlText w:val="o"/>
+      <w:lvlJc w:val="left"/>
+      <w:pPr>
+        <w:ind w:left="5760" w:hanging="360"/>
+      </w:pPr>
+      <w:rPr>
+        <w:rFonts w:ascii="Courier New" w:hAnsi="Courier New" w:cs="Courier New" w:hint="default"/>
+      </w:rPr>
+    </w:lvl>
+    <w:lvl w:ilvl="8" w:tplc="04090005" w:tentative="1">
+      <w:start w:val="1"/>
+      <w:numFmt w:val="bullet"/>
+      <w:lvlText w:val=""/>
+      <w:lvlJc w:val="left"/>
+      <w:pPr>
+        <w:ind w:left="6480" w:hanging="360"/>
+      </w:pPr>
+      <w:rPr>
+        <w:rFonts w:ascii="Wingdings" w:hAnsi="Wingdings" w:hint="default"/>
+      </w:rPr>
+    </w:lvl>
+  </w:abstractNum>
+  <w:abstractNum w:abstractNumId="6" w15:restartNumberingAfterBreak="0">
+    <w:nsid w:val="170E28F7"/>
+    <w:multiLevelType w:val="hybridMultilevel"/>
+    <w:tmpl w:val="934411FC"/>
+    <w:lvl w:ilvl="0" w:tplc="04090001">
+      <w:start w:val="1"/>
+      <w:numFmt w:val="bullet"/>
+      <w:lvlText w:val=""/>
+      <w:lvlJc w:val="left"/>
+      <w:pPr>
+        <w:ind w:left="1440" w:hanging="360"/>
+      </w:pPr>
+      <w:rPr>
+        <w:rFonts w:ascii="Symbol" w:hAnsi="Symbol" w:hint="default"/>
+      </w:rPr>
+    </w:lvl>
+    <w:lvl w:ilvl="1" w:tplc="04090003" w:tentative="1">
+      <w:start w:val="1"/>
+      <w:numFmt w:val="bullet"/>
+      <w:lvlText w:val="o"/>
+      <w:lvlJc w:val="left"/>
+      <w:pPr>
+        <w:ind w:left="2160" w:hanging="360"/>
+      </w:pPr>
+      <w:rPr>
+        <w:rFonts w:ascii="Courier New" w:hAnsi="Courier New" w:cs="Courier New" w:hint="default"/>
+      </w:rPr>
+    </w:lvl>
+    <w:lvl w:ilvl="2" w:tplc="04090005" w:tentative="1">
+      <w:start w:val="1"/>
+      <w:numFmt w:val="bullet"/>
+      <w:lvlText w:val=""/>
+      <w:lvlJc w:val="left"/>
+      <w:pPr>
+        <w:ind w:left="2880" w:hanging="360"/>
+      </w:pPr>
+      <w:rPr>
+        <w:rFonts w:ascii="Wingdings" w:hAnsi="Wingdings" w:hint="default"/>
+      </w:rPr>
+    </w:lvl>
+    <w:lvl w:ilvl="3" w:tplc="04090001" w:tentative="1">
+      <w:start w:val="1"/>
+      <w:numFmt w:val="bullet"/>
+      <w:lvlText w:val=""/>
+      <w:lvlJc w:val="left"/>
+      <w:pPr>
+        <w:ind w:left="3600" w:hanging="360"/>
+      </w:pPr>
+      <w:rPr>
+        <w:rFonts w:ascii="Symbol" w:hAnsi="Symbol" w:hint="default"/>
+      </w:rPr>
+    </w:lvl>
+    <w:lvl w:ilvl="4" w:tplc="04090003" w:tentative="1">
+      <w:start w:val="1"/>
+      <w:numFmt w:val="bullet"/>
+      <w:lvlText w:val="o"/>
+      <w:lvlJc w:val="left"/>
+      <w:pPr>
+        <w:ind w:left="4320" w:hanging="360"/>
+      </w:pPr>
+      <w:rPr>
+        <w:rFonts w:ascii="Courier New" w:hAnsi="Courier New" w:cs="Courier New" w:hint="default"/>
+      </w:rPr>
+    </w:lvl>
+    <w:lvl w:ilvl="5" w:tplc="04090005" w:tentative="1">
+      <w:start w:val="1"/>
+      <w:numFmt w:val="bullet"/>
+      <w:lvlText w:val=""/>
+      <w:lvlJc w:val="left"/>
+      <w:pPr>
+        <w:ind w:left="5040" w:hanging="360"/>
+      </w:pPr>
+      <w:rPr>
+        <w:rFonts w:ascii="Wingdings" w:hAnsi="Wingdings" w:hint="default"/>
+      </w:rPr>
+    </w:lvl>
+    <w:lvl w:ilvl="6" w:tplc="04090001" w:tentative="1">
+      <w:start w:val="1"/>
+      <w:numFmt w:val="bullet"/>
+      <w:lvlText w:val=""/>
+      <w:lvlJc w:val="left"/>
+      <w:pPr>
+        <w:ind w:left="5760" w:hanging="360"/>
+      </w:pPr>
+      <w:rPr>
+        <w:rFonts w:ascii="Symbol" w:hAnsi="Symbol" w:hint="default"/>
+      </w:rPr>
+    </w:lvl>
+    <w:lvl w:ilvl="7" w:tplc="04090003" w:tentative="1">
+      <w:start w:val="1"/>
+      <w:numFmt w:val="bullet"/>
+      <w:lvlText w:val="o"/>
+      <w:lvlJc w:val="left"/>
+      <w:pPr>
+        <w:ind w:left="6480" w:hanging="360"/>
+      </w:pPr>
+      <w:rPr>
+        <w:rFonts w:ascii="Courier New" w:hAnsi="Courier New" w:cs="Courier New" w:hint="default"/>
+      </w:rPr>
+    </w:lvl>
+    <w:lvl w:ilvl="8" w:tplc="04090005" w:tentative="1">
+      <w:start w:val="1"/>
+      <w:numFmt w:val="bullet"/>
+      <w:lvlText w:val=""/>
+      <w:lvlJc w:val="left"/>
+      <w:pPr>
+        <w:ind w:left="7200" w:hanging="360"/>
+      </w:pPr>
+      <w:rPr>
+        <w:rFonts w:ascii="Wingdings" w:hAnsi="Wingdings" w:hint="default"/>
+      </w:rPr>
+    </w:lvl>
+  </w:abstractNum>
+  <w:abstractNum w:abstractNumId="7" w15:restartNumberingAfterBreak="0">
     <w:nsid w:val="17D62A7C"/>
     <w:multiLevelType w:val="hybridMultilevel"/>
     <w:tmpl w:val="51E08258"/>
@@ -17123,7 +16772,7 @@
       </w:rPr>
     </w:lvl>
   </w:abstractNum>
-  <w:abstractNum w:abstractNumId="5" w15:restartNumberingAfterBreak="0">
+  <w:abstractNum w:abstractNumId="8" w15:restartNumberingAfterBreak="0">
     <w:nsid w:val="1A0C661E"/>
     <w:multiLevelType w:val="hybridMultilevel"/>
     <w:tmpl w:val="C344A5BC"/>
@@ -17236,7 +16885,7 @@
       </w:rPr>
     </w:lvl>
   </w:abstractNum>
-  <w:abstractNum w:abstractNumId="6" w15:restartNumberingAfterBreak="0">
+  <w:abstractNum w:abstractNumId="9" w15:restartNumberingAfterBreak="0">
     <w:nsid w:val="1D8B15F4"/>
     <w:multiLevelType w:val="hybridMultilevel"/>
     <w:tmpl w:val="CB700636"/>
@@ -17349,7 +16998,7 @@
       </w:rPr>
     </w:lvl>
   </w:abstractNum>
-  <w:abstractNum w:abstractNumId="7" w15:restartNumberingAfterBreak="0">
+  <w:abstractNum w:abstractNumId="10" w15:restartNumberingAfterBreak="0">
     <w:nsid w:val="202A1177"/>
     <w:multiLevelType w:val="hybridMultilevel"/>
     <w:tmpl w:val="5DD66494"/>
@@ -17462,7 +17111,7 @@
       </w:rPr>
     </w:lvl>
   </w:abstractNum>
-  <w:abstractNum w:abstractNumId="8" w15:restartNumberingAfterBreak="0">
+  <w:abstractNum w:abstractNumId="11" w15:restartNumberingAfterBreak="0">
     <w:nsid w:val="208D03BD"/>
     <w:multiLevelType w:val="hybridMultilevel"/>
     <w:tmpl w:val="2ABA9B66"/>
@@ -17575,7 +17224,120 @@
       </w:rPr>
     </w:lvl>
   </w:abstractNum>
-  <w:abstractNum w:abstractNumId="9" w15:restartNumberingAfterBreak="0">
+  <w:abstractNum w:abstractNumId="12" w15:restartNumberingAfterBreak="0">
+    <w:nsid w:val="20EE15A4"/>
+    <w:multiLevelType w:val="hybridMultilevel"/>
+    <w:tmpl w:val="B0B8F112"/>
+    <w:lvl w:ilvl="0" w:tplc="04090001">
+      <w:start w:val="1"/>
+      <w:numFmt w:val="bullet"/>
+      <w:lvlText w:val=""/>
+      <w:lvlJc w:val="left"/>
+      <w:pPr>
+        <w:ind w:left="720" w:hanging="360"/>
+      </w:pPr>
+      <w:rPr>
+        <w:rFonts w:ascii="Symbol" w:hAnsi="Symbol" w:hint="default"/>
+      </w:rPr>
+    </w:lvl>
+    <w:lvl w:ilvl="1" w:tplc="04090003" w:tentative="1">
+      <w:start w:val="1"/>
+      <w:numFmt w:val="bullet"/>
+      <w:lvlText w:val="o"/>
+      <w:lvlJc w:val="left"/>
+      <w:pPr>
+        <w:ind w:left="1440" w:hanging="360"/>
+      </w:pPr>
+      <w:rPr>
+        <w:rFonts w:ascii="Courier New" w:hAnsi="Courier New" w:cs="Courier New" w:hint="default"/>
+      </w:rPr>
+    </w:lvl>
+    <w:lvl w:ilvl="2" w:tplc="04090005" w:tentative="1">
+      <w:start w:val="1"/>
+      <w:numFmt w:val="bullet"/>
+      <w:lvlText w:val=""/>
+      <w:lvlJc w:val="left"/>
+      <w:pPr>
+        <w:ind w:left="2160" w:hanging="360"/>
+      </w:pPr>
+      <w:rPr>
+        <w:rFonts w:ascii="Wingdings" w:hAnsi="Wingdings" w:hint="default"/>
+      </w:rPr>
+    </w:lvl>
+    <w:lvl w:ilvl="3" w:tplc="04090001" w:tentative="1">
+      <w:start w:val="1"/>
+      <w:numFmt w:val="bullet"/>
+      <w:lvlText w:val=""/>
+      <w:lvlJc w:val="left"/>
+      <w:pPr>
+        <w:ind w:left="2880" w:hanging="360"/>
+      </w:pPr>
+      <w:rPr>
+        <w:rFonts w:ascii="Symbol" w:hAnsi="Symbol" w:hint="default"/>
+      </w:rPr>
+    </w:lvl>
+    <w:lvl w:ilvl="4" w:tplc="04090003" w:tentative="1">
+      <w:start w:val="1"/>
+      <w:numFmt w:val="bullet"/>
+      <w:lvlText w:val="o"/>
+      <w:lvlJc w:val="left"/>
+      <w:pPr>
+        <w:ind w:left="3600" w:hanging="360"/>
+      </w:pPr>
+      <w:rPr>
+        <w:rFonts w:ascii="Courier New" w:hAnsi="Courier New" w:cs="Courier New" w:hint="default"/>
+      </w:rPr>
+    </w:lvl>
+    <w:lvl w:ilvl="5" w:tplc="04090005" w:tentative="1">
+      <w:start w:val="1"/>
+      <w:numFmt w:val="bullet"/>
+      <w:lvlText w:val=""/>
+      <w:lvlJc w:val="left"/>
+      <w:pPr>
+        <w:ind w:left="4320" w:hanging="360"/>
+      </w:pPr>
+      <w:rPr>
+        <w:rFonts w:ascii="Wingdings" w:hAnsi="Wingdings" w:hint="default"/>
+      </w:rPr>
+    </w:lvl>
+    <w:lvl w:ilvl="6" w:tplc="04090001" w:tentative="1">
+      <w:start w:val="1"/>
+      <w:numFmt w:val="bullet"/>
+      <w:lvlText w:val=""/>
+      <w:lvlJc w:val="left"/>
+      <w:pPr>
+        <w:ind w:left="5040" w:hanging="360"/>
+      </w:pPr>
+      <w:rPr>
+        <w:rFonts w:ascii="Symbol" w:hAnsi="Symbol" w:hint="default"/>
+      </w:rPr>
+    </w:lvl>
+    <w:lvl w:ilvl="7" w:tplc="04090003" w:tentative="1">
+      <w:start w:val="1"/>
+      <w:numFmt w:val="bullet"/>
+      <w:lvlText w:val="o"/>
+      <w:lvlJc w:val="left"/>
+      <w:pPr>
+        <w:ind w:left="5760" w:hanging="360"/>
+      </w:pPr>
+      <w:rPr>
+        <w:rFonts w:ascii="Courier New" w:hAnsi="Courier New" w:cs="Courier New" w:hint="default"/>
+      </w:rPr>
+    </w:lvl>
+    <w:lvl w:ilvl="8" w:tplc="04090005" w:tentative="1">
+      <w:start w:val="1"/>
+      <w:numFmt w:val="bullet"/>
+      <w:lvlText w:val=""/>
+      <w:lvlJc w:val="left"/>
+      <w:pPr>
+        <w:ind w:left="6480" w:hanging="360"/>
+      </w:pPr>
+      <w:rPr>
+        <w:rFonts w:ascii="Wingdings" w:hAnsi="Wingdings" w:hint="default"/>
+      </w:rPr>
+    </w:lvl>
+  </w:abstractNum>
+  <w:abstractNum w:abstractNumId="13" w15:restartNumberingAfterBreak="0">
     <w:nsid w:val="26925F7D"/>
     <w:multiLevelType w:val="hybridMultilevel"/>
     <w:tmpl w:val="149AD418"/>
@@ -17688,7 +17450,7 @@
       </w:rPr>
     </w:lvl>
   </w:abstractNum>
-  <w:abstractNum w:abstractNumId="10" w15:restartNumberingAfterBreak="0">
+  <w:abstractNum w:abstractNumId="14" w15:restartNumberingAfterBreak="0">
     <w:nsid w:val="27023EED"/>
     <w:multiLevelType w:val="hybridMultilevel"/>
     <w:tmpl w:val="38E6629E"/>
@@ -17801,7 +17563,7 @@
       </w:rPr>
     </w:lvl>
   </w:abstractNum>
-  <w:abstractNum w:abstractNumId="11" w15:restartNumberingAfterBreak="0">
+  <w:abstractNum w:abstractNumId="15" w15:restartNumberingAfterBreak="0">
     <w:nsid w:val="28E637ED"/>
     <w:multiLevelType w:val="hybridMultilevel"/>
     <w:tmpl w:val="426A3928"/>
@@ -17914,7 +17676,7 @@
       </w:rPr>
     </w:lvl>
   </w:abstractNum>
-  <w:abstractNum w:abstractNumId="12" w15:restartNumberingAfterBreak="0">
+  <w:abstractNum w:abstractNumId="16" w15:restartNumberingAfterBreak="0">
     <w:nsid w:val="29847820"/>
     <w:multiLevelType w:val="hybridMultilevel"/>
     <w:tmpl w:val="7C6EF520"/>
@@ -18027,7 +17789,7 @@
       </w:rPr>
     </w:lvl>
   </w:abstractNum>
-  <w:abstractNum w:abstractNumId="13" w15:restartNumberingAfterBreak="0">
+  <w:abstractNum w:abstractNumId="17" w15:restartNumberingAfterBreak="0">
     <w:nsid w:val="2F435DFB"/>
     <w:multiLevelType w:val="hybridMultilevel"/>
     <w:tmpl w:val="76FAF38E"/>
@@ -18140,7 +17902,7 @@
       </w:rPr>
     </w:lvl>
   </w:abstractNum>
-  <w:abstractNum w:abstractNumId="14" w15:restartNumberingAfterBreak="0">
+  <w:abstractNum w:abstractNumId="18" w15:restartNumberingAfterBreak="0">
     <w:nsid w:val="2F5166A0"/>
     <w:multiLevelType w:val="hybridMultilevel"/>
     <w:tmpl w:val="89D65446"/>
@@ -18253,7 +18015,7 @@
       </w:rPr>
     </w:lvl>
   </w:abstractNum>
-  <w:abstractNum w:abstractNumId="15" w15:restartNumberingAfterBreak="0">
+  <w:abstractNum w:abstractNumId="19" w15:restartNumberingAfterBreak="0">
     <w:nsid w:val="36064E97"/>
     <w:multiLevelType w:val="hybridMultilevel"/>
     <w:tmpl w:val="8E90D30A"/>
@@ -18366,7 +18128,7 @@
       </w:rPr>
     </w:lvl>
   </w:abstractNum>
-  <w:abstractNum w:abstractNumId="16" w15:restartNumberingAfterBreak="0">
+  <w:abstractNum w:abstractNumId="20" w15:restartNumberingAfterBreak="0">
     <w:nsid w:val="3621608F"/>
     <w:multiLevelType w:val="hybridMultilevel"/>
     <w:tmpl w:val="5E729F5E"/>
@@ -18479,7 +18241,7 @@
       </w:rPr>
     </w:lvl>
   </w:abstractNum>
-  <w:abstractNum w:abstractNumId="17" w15:restartNumberingAfterBreak="0">
+  <w:abstractNum w:abstractNumId="21" w15:restartNumberingAfterBreak="0">
     <w:nsid w:val="42F74C84"/>
     <w:multiLevelType w:val="hybridMultilevel"/>
     <w:tmpl w:val="525E3D3C"/>
@@ -18592,7 +18354,7 @@
       </w:rPr>
     </w:lvl>
   </w:abstractNum>
-  <w:abstractNum w:abstractNumId="18" w15:restartNumberingAfterBreak="0">
+  <w:abstractNum w:abstractNumId="22" w15:restartNumberingAfterBreak="0">
     <w:nsid w:val="56775170"/>
     <w:multiLevelType w:val="hybridMultilevel"/>
     <w:tmpl w:val="0360D2B4"/>
@@ -18705,7 +18467,7 @@
       </w:rPr>
     </w:lvl>
   </w:abstractNum>
-  <w:abstractNum w:abstractNumId="19" w15:restartNumberingAfterBreak="0">
+  <w:abstractNum w:abstractNumId="23" w15:restartNumberingAfterBreak="0">
     <w:nsid w:val="5B27365C"/>
     <w:multiLevelType w:val="hybridMultilevel"/>
     <w:tmpl w:val="52D4E3D2"/>
@@ -18818,7 +18580,120 @@
       </w:rPr>
     </w:lvl>
   </w:abstractNum>
-  <w:abstractNum w:abstractNumId="20" w15:restartNumberingAfterBreak="0">
+  <w:abstractNum w:abstractNumId="24" w15:restartNumberingAfterBreak="0">
+    <w:nsid w:val="5B5F13CA"/>
+    <w:multiLevelType w:val="hybridMultilevel"/>
+    <w:tmpl w:val="D6FC2454"/>
+    <w:lvl w:ilvl="0" w:tplc="04090001">
+      <w:start w:val="1"/>
+      <w:numFmt w:val="bullet"/>
+      <w:lvlText w:val=""/>
+      <w:lvlJc w:val="left"/>
+      <w:pPr>
+        <w:ind w:left="720" w:hanging="360"/>
+      </w:pPr>
+      <w:rPr>
+        <w:rFonts w:ascii="Symbol" w:hAnsi="Symbol" w:hint="default"/>
+      </w:rPr>
+    </w:lvl>
+    <w:lvl w:ilvl="1" w:tplc="04090003" w:tentative="1">
+      <w:start w:val="1"/>
+      <w:numFmt w:val="bullet"/>
+      <w:lvlText w:val="o"/>
+      <w:lvlJc w:val="left"/>
+      <w:pPr>
+        <w:ind w:left="1440" w:hanging="360"/>
+      </w:pPr>
+      <w:rPr>
+        <w:rFonts w:ascii="Courier New" w:hAnsi="Courier New" w:cs="Courier New" w:hint="default"/>
+      </w:rPr>
+    </w:lvl>
+    <w:lvl w:ilvl="2" w:tplc="04090005" w:tentative="1">
+      <w:start w:val="1"/>
+      <w:numFmt w:val="bullet"/>
+      <w:lvlText w:val=""/>
+      <w:lvlJc w:val="left"/>
+      <w:pPr>
+        <w:ind w:left="2160" w:hanging="360"/>
+      </w:pPr>
+      <w:rPr>
+        <w:rFonts w:ascii="Wingdings" w:hAnsi="Wingdings" w:hint="default"/>
+      </w:rPr>
+    </w:lvl>
+    <w:lvl w:ilvl="3" w:tplc="04090001" w:tentative="1">
+      <w:start w:val="1"/>
+      <w:numFmt w:val="bullet"/>
+      <w:lvlText w:val=""/>
+      <w:lvlJc w:val="left"/>
+      <w:pPr>
+        <w:ind w:left="2880" w:hanging="360"/>
+      </w:pPr>
+      <w:rPr>
+        <w:rFonts w:ascii="Symbol" w:hAnsi="Symbol" w:hint="default"/>
+      </w:rPr>
+    </w:lvl>
+    <w:lvl w:ilvl="4" w:tplc="04090003" w:tentative="1">
+      <w:start w:val="1"/>
+      <w:numFmt w:val="bullet"/>
+      <w:lvlText w:val="o"/>
+      <w:lvlJc w:val="left"/>
+      <w:pPr>
+        <w:ind w:left="3600" w:hanging="360"/>
+      </w:pPr>
+      <w:rPr>
+        <w:rFonts w:ascii="Courier New" w:hAnsi="Courier New" w:cs="Courier New" w:hint="default"/>
+      </w:rPr>
+    </w:lvl>
+    <w:lvl w:ilvl="5" w:tplc="04090005" w:tentative="1">
+      <w:start w:val="1"/>
+      <w:numFmt w:val="bullet"/>
+      <w:lvlText w:val=""/>
+      <w:lvlJc w:val="left"/>
+      <w:pPr>
+        <w:ind w:left="4320" w:hanging="360"/>
+      </w:pPr>
+      <w:rPr>
+        <w:rFonts w:ascii="Wingdings" w:hAnsi="Wingdings" w:hint="default"/>
+      </w:rPr>
+    </w:lvl>
+    <w:lvl w:ilvl="6" w:tplc="04090001" w:tentative="1">
+      <w:start w:val="1"/>
+      <w:numFmt w:val="bullet"/>
+      <w:lvlText w:val=""/>
+      <w:lvlJc w:val="left"/>
+      <w:pPr>
+        <w:ind w:left="5040" w:hanging="360"/>
+      </w:pPr>
+      <w:rPr>
+        <w:rFonts w:ascii="Symbol" w:hAnsi="Symbol" w:hint="default"/>
+      </w:rPr>
+    </w:lvl>
+    <w:lvl w:ilvl="7" w:tplc="04090003" w:tentative="1">
+      <w:start w:val="1"/>
+      <w:numFmt w:val="bullet"/>
+      <w:lvlText w:val="o"/>
+      <w:lvlJc w:val="left"/>
+      <w:pPr>
+        <w:ind w:left="5760" w:hanging="360"/>
+      </w:pPr>
+      <w:rPr>
+        <w:rFonts w:ascii="Courier New" w:hAnsi="Courier New" w:cs="Courier New" w:hint="default"/>
+      </w:rPr>
+    </w:lvl>
+    <w:lvl w:ilvl="8" w:tplc="04090005" w:tentative="1">
+      <w:start w:val="1"/>
+      <w:numFmt w:val="bullet"/>
+      <w:lvlText w:val=""/>
+      <w:lvlJc w:val="left"/>
+      <w:pPr>
+        <w:ind w:left="6480" w:hanging="360"/>
+      </w:pPr>
+      <w:rPr>
+        <w:rFonts w:ascii="Wingdings" w:hAnsi="Wingdings" w:hint="default"/>
+      </w:rPr>
+    </w:lvl>
+  </w:abstractNum>
+  <w:abstractNum w:abstractNumId="25" w15:restartNumberingAfterBreak="0">
     <w:nsid w:val="5E84442F"/>
     <w:multiLevelType w:val="hybridMultilevel"/>
     <w:tmpl w:val="993AF50E"/>
@@ -18931,7 +18806,7 @@
       </w:rPr>
     </w:lvl>
   </w:abstractNum>
-  <w:abstractNum w:abstractNumId="21" w15:restartNumberingAfterBreak="0">
+  <w:abstractNum w:abstractNumId="26" w15:restartNumberingAfterBreak="0">
     <w:nsid w:val="609E6B1C"/>
     <w:multiLevelType w:val="hybridMultilevel"/>
     <w:tmpl w:val="D732578A"/>
@@ -19044,7 +18919,7 @@
       </w:rPr>
     </w:lvl>
   </w:abstractNum>
-  <w:abstractNum w:abstractNumId="22" w15:restartNumberingAfterBreak="0">
+  <w:abstractNum w:abstractNumId="27" w15:restartNumberingAfterBreak="0">
     <w:nsid w:val="650C455B"/>
     <w:multiLevelType w:val="hybridMultilevel"/>
     <w:tmpl w:val="51D26894"/>
@@ -19157,7 +19032,7 @@
       </w:rPr>
     </w:lvl>
   </w:abstractNum>
-  <w:abstractNum w:abstractNumId="23" w15:restartNumberingAfterBreak="0">
+  <w:abstractNum w:abstractNumId="28" w15:restartNumberingAfterBreak="0">
     <w:nsid w:val="68FF3E51"/>
     <w:multiLevelType w:val="hybridMultilevel"/>
     <w:tmpl w:val="E1CC1010"/>
@@ -19270,7 +19145,7 @@
       </w:rPr>
     </w:lvl>
   </w:abstractNum>
-  <w:abstractNum w:abstractNumId="24" w15:restartNumberingAfterBreak="0">
+  <w:abstractNum w:abstractNumId="29" w15:restartNumberingAfterBreak="0">
     <w:nsid w:val="6AEC23A2"/>
     <w:multiLevelType w:val="hybridMultilevel"/>
     <w:tmpl w:val="61C4F304"/>
@@ -19383,7 +19258,7 @@
       </w:rPr>
     </w:lvl>
   </w:abstractNum>
-  <w:abstractNum w:abstractNumId="25" w15:restartNumberingAfterBreak="0">
+  <w:abstractNum w:abstractNumId="30" w15:restartNumberingAfterBreak="0">
     <w:nsid w:val="6B5A22F5"/>
     <w:multiLevelType w:val="hybridMultilevel"/>
     <w:tmpl w:val="72D863FC"/>
@@ -19496,7 +19371,7 @@
       </w:rPr>
     </w:lvl>
   </w:abstractNum>
-  <w:abstractNum w:abstractNumId="26" w15:restartNumberingAfterBreak="0">
+  <w:abstractNum w:abstractNumId="31" w15:restartNumberingAfterBreak="0">
     <w:nsid w:val="6D5C3577"/>
     <w:multiLevelType w:val="hybridMultilevel"/>
     <w:tmpl w:val="A37C4DC6"/>
@@ -19609,7 +19484,7 @@
       </w:rPr>
     </w:lvl>
   </w:abstractNum>
-  <w:abstractNum w:abstractNumId="27" w15:restartNumberingAfterBreak="0">
+  <w:abstractNum w:abstractNumId="32" w15:restartNumberingAfterBreak="0">
     <w:nsid w:val="72BD0367"/>
     <w:multiLevelType w:val="hybridMultilevel"/>
     <w:tmpl w:val="765AD996"/>
@@ -19723,94 +19598,109 @@
     </w:lvl>
   </w:abstractNum>
   <w:num w:numId="1" w16cid:durableId="114295479">
-    <w:abstractNumId w:val="22"/>
+    <w:abstractNumId w:val="27"/>
   </w:num>
   <w:num w:numId="2" w16cid:durableId="1978564">
-    <w:abstractNumId w:val="6"/>
+    <w:abstractNumId w:val="9"/>
   </w:num>
   <w:num w:numId="3" w16cid:durableId="379596439">
     <w:abstractNumId w:val="0"/>
   </w:num>
   <w:num w:numId="4" w16cid:durableId="1308164629">
-    <w:abstractNumId w:val="7"/>
+    <w:abstractNumId w:val="10"/>
   </w:num>
   <w:num w:numId="5" w16cid:durableId="88700005">
-    <w:abstractNumId w:val="10"/>
+    <w:abstractNumId w:val="14"/>
   </w:num>
   <w:num w:numId="6" w16cid:durableId="1634168663">
-    <w:abstractNumId w:val="5"/>
+    <w:abstractNumId w:val="8"/>
   </w:num>
   <w:num w:numId="7" w16cid:durableId="1780031185">
-    <w:abstractNumId w:val="26"/>
+    <w:abstractNumId w:val="31"/>
   </w:num>
   <w:num w:numId="8" w16cid:durableId="1731079992">
-    <w:abstractNumId w:val="12"/>
+    <w:abstractNumId w:val="16"/>
   </w:num>
   <w:num w:numId="9" w16cid:durableId="1333873678">
-    <w:abstractNumId w:val="24"/>
+    <w:abstractNumId w:val="29"/>
   </w:num>
   <w:num w:numId="10" w16cid:durableId="221716292">
-    <w:abstractNumId w:val="11"/>
+    <w:abstractNumId w:val="15"/>
   </w:num>
   <w:num w:numId="11" w16cid:durableId="159547275">
+    <w:abstractNumId w:val="22"/>
+  </w:num>
+  <w:num w:numId="12" w16cid:durableId="165754944">
     <w:abstractNumId w:val="18"/>
   </w:num>
-  <w:num w:numId="12" w16cid:durableId="165754944">
-    <w:abstractNumId w:val="14"/>
-  </w:num>
   <w:num w:numId="13" w16cid:durableId="1748457101">
-    <w:abstractNumId w:val="8"/>
+    <w:abstractNumId w:val="11"/>
   </w:num>
   <w:num w:numId="14" w16cid:durableId="1019770844">
     <w:abstractNumId w:val="2"/>
   </w:num>
   <w:num w:numId="15" w16cid:durableId="1338576090">
-    <w:abstractNumId w:val="16"/>
+    <w:abstractNumId w:val="20"/>
   </w:num>
   <w:num w:numId="16" w16cid:durableId="916943539">
-    <w:abstractNumId w:val="4"/>
+    <w:abstractNumId w:val="7"/>
   </w:num>
   <w:num w:numId="17" w16cid:durableId="380713670">
     <w:abstractNumId w:val="1"/>
   </w:num>
   <w:num w:numId="18" w16cid:durableId="2003049033">
+    <w:abstractNumId w:val="4"/>
+  </w:num>
+  <w:num w:numId="19" w16cid:durableId="742530054">
+    <w:abstractNumId w:val="19"/>
+  </w:num>
+  <w:num w:numId="20" w16cid:durableId="1790511745">
+    <w:abstractNumId w:val="17"/>
+  </w:num>
+  <w:num w:numId="21" w16cid:durableId="1558515131">
+    <w:abstractNumId w:val="30"/>
+  </w:num>
+  <w:num w:numId="22" w16cid:durableId="1160536538">
+    <w:abstractNumId w:val="21"/>
+  </w:num>
+  <w:num w:numId="23" w16cid:durableId="1927809176">
+    <w:abstractNumId w:val="23"/>
+  </w:num>
+  <w:num w:numId="24" w16cid:durableId="1293755566">
+    <w:abstractNumId w:val="32"/>
+  </w:num>
+  <w:num w:numId="25" w16cid:durableId="794056647">
+    <w:abstractNumId w:val="13"/>
+  </w:num>
+  <w:num w:numId="26" w16cid:durableId="1647051721">
+    <w:abstractNumId w:val="26"/>
+  </w:num>
+  <w:num w:numId="27" w16cid:durableId="1906866860">
+    <w:abstractNumId w:val="28"/>
+  </w:num>
+  <w:num w:numId="28" w16cid:durableId="1737783009">
+    <w:abstractNumId w:val="25"/>
+  </w:num>
+  <w:num w:numId="29" w16cid:durableId="1862039116">
+    <w:abstractNumId w:val="12"/>
+  </w:num>
+  <w:num w:numId="30" w16cid:durableId="31738151">
+    <w:abstractNumId w:val="6"/>
+  </w:num>
+  <w:num w:numId="31" w16cid:durableId="1467966584">
+    <w:abstractNumId w:val="5"/>
+  </w:num>
+  <w:num w:numId="32" w16cid:durableId="1623805727">
     <w:abstractNumId w:val="3"/>
   </w:num>
-  <w:num w:numId="19" w16cid:durableId="742530054">
-    <w:abstractNumId w:val="15"/>
-  </w:num>
-  <w:num w:numId="20" w16cid:durableId="1790511745">
-    <w:abstractNumId w:val="13"/>
-  </w:num>
-  <w:num w:numId="21" w16cid:durableId="1558515131">
-    <w:abstractNumId w:val="25"/>
-  </w:num>
-  <w:num w:numId="22" w16cid:durableId="1160536538">
-    <w:abstractNumId w:val="17"/>
-  </w:num>
-  <w:num w:numId="23" w16cid:durableId="1927809176">
-    <w:abstractNumId w:val="19"/>
-  </w:num>
-  <w:num w:numId="24" w16cid:durableId="1293755566">
-    <w:abstractNumId w:val="27"/>
-  </w:num>
-  <w:num w:numId="25" w16cid:durableId="794056647">
-    <w:abstractNumId w:val="9"/>
-  </w:num>
-  <w:num w:numId="26" w16cid:durableId="1647051721">
-    <w:abstractNumId w:val="21"/>
-  </w:num>
-  <w:num w:numId="27" w16cid:durableId="1906866860">
-    <w:abstractNumId w:val="23"/>
-  </w:num>
-  <w:num w:numId="28" w16cid:durableId="1737783009">
-    <w:abstractNumId w:val="20"/>
+  <w:num w:numId="33" w16cid:durableId="1656061332">
+    <w:abstractNumId w:val="24"/>
   </w:num>
 </w:numbering>
 </file>
 
 <file path=word/styles.xml><?xml version="1.0" encoding="utf-8"?>
-<w:styles xmlns:mc="http://schemas.openxmlformats.org/markup-compatibility/2006" xmlns:r="http://schemas.openxmlformats.org/officeDocument/2006/relationships" xmlns:w="http://schemas.openxmlformats.org/wordprocessingml/2006/main" xmlns:w14="http://schemas.microsoft.com/office/word/2010/wordml" xmlns:w15="http://schemas.microsoft.com/office/word/2012/wordml" xmlns:w16cex="http://schemas.microsoft.com/office/word/2018/wordml/cex" xmlns:w16cid="http://schemas.microsoft.com/office/word/2016/wordml/cid" xmlns:w16="http://schemas.microsoft.com/office/word/2018/wordml" xmlns:w16sdtdh="http://schemas.microsoft.com/office/word/2020/wordml/sdtdatahash" xmlns:w16se="http://schemas.microsoft.com/office/word/2015/wordml/symex" mc:Ignorable="w14 w15 w16se w16cid w16 w16cex w16sdtdh">
+<w:styles xmlns:mc="http://schemas.openxmlformats.org/markup-compatibility/2006" xmlns:r="http://schemas.openxmlformats.org/officeDocument/2006/relationships" xmlns:w="http://schemas.openxmlformats.org/wordprocessingml/2006/main" xmlns:w14="http://schemas.microsoft.com/office/word/2010/wordml" xmlns:w15="http://schemas.microsoft.com/office/word/2012/wordml" xmlns:w16cex="http://schemas.microsoft.com/office/word/2018/wordml/cex" xmlns:w16cid="http://schemas.microsoft.com/office/word/2016/wordml/cid" xmlns:w16="http://schemas.microsoft.com/office/word/2018/wordml" xmlns:w16du="http://schemas.microsoft.com/office/word/2023/wordml/word16du" xmlns:w16sdtdh="http://schemas.microsoft.com/office/word/2020/wordml/sdtdatahash" xmlns:w16se="http://schemas.microsoft.com/office/word/2015/wordml/symex" mc:Ignorable="w14 w15 w16se w16cid w16 w16cex w16sdtdh w16du">
   <w:docDefaults>
     <w:rPrDefault>
       <w:rPr>

</xml_diff>

<commit_message>
Pushing changes aug 8th
</commit_message>
<xml_diff>
--- a/Client/React/Notes.docx
+++ b/Client/React/Notes.docx
@@ -123,12 +123,10 @@
         <w:t xml:space="preserve"> It installs node modules folder from </w:t>
       </w:r>
       <w:proofErr w:type="spellStart"/>
-      <w:proofErr w:type="gramStart"/>
       <w:r>
         <w:t>packages.json</w:t>
       </w:r>
       <w:proofErr w:type="spellEnd"/>
-      <w:proofErr w:type="gramEnd"/>
     </w:p>
     <w:p>
       <w:pPr>
@@ -302,15 +300,7 @@
         <w:t xml:space="preserve">The process of </w:t>
       </w:r>
       <w:r>
-        <w:t xml:space="preserve">removing white spaces, </w:t>
-      </w:r>
-      <w:proofErr w:type="gramStart"/>
-      <w:r>
-        <w:t>comments ,</w:t>
-      </w:r>
-      <w:proofErr w:type="gramEnd"/>
-      <w:r>
-        <w:t xml:space="preserve"> line breaks making scripts, web pages and stylesheets more efficient and faster. </w:t>
+        <w:t xml:space="preserve">removing white spaces, comments , line breaks making scripts, web pages and stylesheets more efficient and faster. </w:t>
       </w:r>
     </w:p>
     <w:p>
@@ -507,15 +497,7 @@
         <w:t xml:space="preserve">Package Management: </w:t>
       </w:r>
       <w:r>
-        <w:t xml:space="preserve">As so many different programs are involved in JavaScript Development just installing, upgrading and keeping track of them can be quite complex. </w:t>
-      </w:r>
-      <w:proofErr w:type="gramStart"/>
-      <w:r>
-        <w:t>Hence</w:t>
-      </w:r>
-      <w:proofErr w:type="gramEnd"/>
-      <w:r>
-        <w:t xml:space="preserve"> we need a strong package manager.</w:t>
+        <w:t>As so many different programs are involved in JavaScript Development just installing, upgrading and keeping track of them can be quite complex. Hence we need a strong package manager.</w:t>
       </w:r>
     </w:p>
     <w:p>
@@ -789,12 +771,10 @@
               <w:t>NPM uses package-</w:t>
             </w:r>
             <w:proofErr w:type="spellStart"/>
-            <w:proofErr w:type="gramStart"/>
             <w:r>
               <w:t>lock.json</w:t>
             </w:r>
             <w:proofErr w:type="spellEnd"/>
-            <w:proofErr w:type="gramEnd"/>
             <w:r>
               <w:t xml:space="preserve"> for dependencies.</w:t>
             </w:r>
@@ -809,12 +789,10 @@
               <w:t xml:space="preserve">Yarn uses </w:t>
             </w:r>
             <w:proofErr w:type="spellStart"/>
-            <w:proofErr w:type="gramStart"/>
             <w:r>
               <w:t>yarn.lock</w:t>
             </w:r>
             <w:proofErr w:type="spellEnd"/>
-            <w:proofErr w:type="gramEnd"/>
             <w:r>
               <w:t xml:space="preserve"> to lock dependencies. Yarn’s lock file ensures more consistency across different environments.</w:t>
             </w:r>
@@ -894,12 +872,10 @@
               <w:t>NPM 5 and above improved on this with package-</w:t>
             </w:r>
             <w:proofErr w:type="spellStart"/>
-            <w:proofErr w:type="gramStart"/>
             <w:r>
               <w:t>lock.json</w:t>
             </w:r>
             <w:proofErr w:type="spellEnd"/>
-            <w:proofErr w:type="gramEnd"/>
           </w:p>
         </w:tc>
         <w:tc>
@@ -911,12 +887,10 @@
               <w:t xml:space="preserve">Provides deterministic dependency tree through </w:t>
             </w:r>
             <w:proofErr w:type="spellStart"/>
-            <w:proofErr w:type="gramStart"/>
             <w:r>
               <w:t>yarn.lock</w:t>
             </w:r>
             <w:proofErr w:type="spellEnd"/>
-            <w:proofErr w:type="gramEnd"/>
             <w:r>
               <w:t xml:space="preserve"> ensuring same dependencies are installed every time.</w:t>
             </w:r>
@@ -955,15 +929,7 @@
             </w:r>
             <w:proofErr w:type="spellEnd"/>
             <w:r>
-              <w:t xml:space="preserve"> </w:t>
-            </w:r>
-            <w:proofErr w:type="gramStart"/>
-            <w:r>
-              <w:t>install ,</w:t>
-            </w:r>
-            <w:proofErr w:type="gramEnd"/>
-            <w:r>
-              <w:t xml:space="preserve"> </w:t>
+              <w:t xml:space="preserve"> install , </w:t>
             </w:r>
             <w:proofErr w:type="spellStart"/>
             <w:r>
@@ -981,15 +947,7 @@
           </w:tcPr>
           <w:p>
             <w:r>
-              <w:t xml:space="preserve">yarn </w:t>
-            </w:r>
-            <w:proofErr w:type="gramStart"/>
-            <w:r>
-              <w:t>add ,</w:t>
-            </w:r>
-            <w:proofErr w:type="gramEnd"/>
-            <w:r>
-              <w:t xml:space="preserve"> yarn start</w:t>
+              <w:t>yarn add , yarn start</w:t>
             </w:r>
           </w:p>
         </w:tc>
@@ -1369,15 +1327,7 @@
             </w:r>
             <w:proofErr w:type="spellEnd"/>
             <w:r>
-              <w:t xml:space="preserve"> is Node Package Executor. </w:t>
-            </w:r>
-            <w:proofErr w:type="gramStart"/>
-            <w:r>
-              <w:t>It’s</w:t>
-            </w:r>
-            <w:proofErr w:type="gramEnd"/>
-            <w:r>
-              <w:t xml:space="preserve"> main job is to execute the binaries present in </w:t>
+              <w:t xml:space="preserve"> is Node Package Executor. It’s main job is to execute the binaries present in </w:t>
             </w:r>
             <w:proofErr w:type="spellStart"/>
             <w:r>
@@ -1501,12 +1451,10 @@
               <w:t xml:space="preserve">Directly executes binaries without needing a script in </w:t>
             </w:r>
             <w:proofErr w:type="spellStart"/>
-            <w:proofErr w:type="gramStart"/>
             <w:r>
               <w:t>package.json</w:t>
             </w:r>
             <w:proofErr w:type="spellEnd"/>
-            <w:proofErr w:type="gramEnd"/>
           </w:p>
         </w:tc>
       </w:tr>
@@ -1557,12 +1505,10 @@
               <w:t xml:space="preserve"> run start // runs a script in </w:t>
             </w:r>
             <w:proofErr w:type="spellStart"/>
-            <w:proofErr w:type="gramStart"/>
             <w:r>
               <w:t>package.json</w:t>
             </w:r>
             <w:proofErr w:type="spellEnd"/>
-            <w:proofErr w:type="gramEnd"/>
           </w:p>
         </w:tc>
         <w:tc>
@@ -1597,17 +1543,12 @@
               <w:t xml:space="preserve"> </w:t>
             </w:r>
             <w:proofErr w:type="spellStart"/>
-            <w:proofErr w:type="gramStart"/>
             <w:r>
               <w:t>eslint</w:t>
             </w:r>
             <w:proofErr w:type="spellEnd"/>
             <w:r>
-              <w:t xml:space="preserve"> .</w:t>
-            </w:r>
-            <w:proofErr w:type="gramEnd"/>
-            <w:r>
-              <w:t xml:space="preserve"> // runs locally installed package</w:t>
+              <w:t xml:space="preserve"> . // runs locally installed package</w:t>
             </w:r>
           </w:p>
         </w:tc>
@@ -1626,13 +1567,8 @@
         <w:pStyle w:val="ListParagraph"/>
       </w:pPr>
       <w:r>
-        <w:t xml:space="preserve">To create an app name below are the </w:t>
-      </w:r>
-      <w:proofErr w:type="gramStart"/>
-      <w:r>
-        <w:t>rules :</w:t>
-      </w:r>
-      <w:proofErr w:type="gramEnd"/>
+        <w:t>To create an app name below are the rules :</w:t>
+      </w:r>
     </w:p>
     <w:p>
       <w:pPr>
@@ -2023,23 +1959,7 @@
           <w:sz w:val="24"/>
           <w:szCs w:val="24"/>
         </w:rPr>
-        <w:t xml:space="preserve">React just renders the components and how these components </w:t>
-      </w:r>
-      <w:proofErr w:type="gramStart"/>
-      <w:r>
-        <w:rPr>
-          <w:sz w:val="24"/>
-          <w:szCs w:val="24"/>
-        </w:rPr>
-        <w:t>gets</w:t>
-      </w:r>
-      <w:proofErr w:type="gramEnd"/>
-      <w:r>
-        <w:rPr>
-          <w:sz w:val="24"/>
-          <w:szCs w:val="24"/>
-        </w:rPr>
-        <w:t xml:space="preserve"> rendered to user is up to separate library.</w:t>
+        <w:t>React just renders the components and how these components gets rendered to user is up to separate library.</w:t>
       </w:r>
     </w:p>
     <w:p>
@@ -2165,7 +2085,6 @@
           <w:szCs w:val="24"/>
         </w:rPr>
       </w:pPr>
-      <w:proofErr w:type="gramStart"/>
       <w:r>
         <w:rPr>
           <w:b/>
@@ -2184,7 +2103,6 @@
         </w:rPr>
         <w:t xml:space="preserve"> :</w:t>
       </w:r>
-      <w:proofErr w:type="gramEnd"/>
       <w:r>
         <w:rPr>
           <w:sz w:val="24"/>
@@ -2568,23 +2486,7 @@
           <w:sz w:val="24"/>
           <w:szCs w:val="24"/>
         </w:rPr>
-        <w:t xml:space="preserve"> Once we create such generic </w:t>
-      </w:r>
-      <w:proofErr w:type="gramStart"/>
-      <w:r>
-        <w:rPr>
-          <w:sz w:val="24"/>
-          <w:szCs w:val="24"/>
-        </w:rPr>
-        <w:t>components</w:t>
-      </w:r>
-      <w:proofErr w:type="gramEnd"/>
-      <w:r>
-        <w:rPr>
-          <w:sz w:val="24"/>
-          <w:szCs w:val="24"/>
-        </w:rPr>
-        <w:t xml:space="preserve"> we can create specific components by combining more generalized ones. This is called </w:t>
+        <w:t xml:space="preserve"> Once we create such generic components we can create specific components by combining more generalized ones. This is called </w:t>
       </w:r>
       <w:r>
         <w:rPr>
@@ -2772,15 +2674,7 @@
       </w:r>
       <w:proofErr w:type="spellEnd"/>
       <w:r>
-        <w:t xml:space="preserve">’ which used to load modules in AMD (Asynchronous Module Definition) way </w:t>
-      </w:r>
-      <w:proofErr w:type="gramStart"/>
-      <w:r>
-        <w:t>i.e..</w:t>
-      </w:r>
-      <w:proofErr w:type="gramEnd"/>
-      <w:r>
-        <w:t xml:space="preserve"> all the imports in a module run prior to any of the code in those modules being executed.</w:t>
+        <w:t>’ which used to load modules in AMD (Asynchronous Module Definition) way i.e.. all the imports in a module run prior to any of the code in those modules being executed.</w:t>
       </w:r>
     </w:p>
     <w:p>
@@ -2822,18 +2716,10 @@
       </w:r>
       <w:proofErr w:type="spellEnd"/>
       <w:r>
-        <w:t xml:space="preserve">’ used to load the modules </w:t>
-      </w:r>
-      <w:proofErr w:type="gramStart"/>
-      <w:r>
-        <w:t xml:space="preserve">synchronously </w:t>
-      </w:r>
-      <w:r>
-        <w:t>,</w:t>
-      </w:r>
-      <w:proofErr w:type="gramEnd"/>
-      <w:r>
-        <w:t xml:space="preserve"> parsing and executing </w:t>
+        <w:t xml:space="preserve">’ used to load the modules synchronously </w:t>
+      </w:r>
+      <w:r>
+        <w:t xml:space="preserve">, parsing and executing </w:t>
       </w:r>
       <w:r>
         <w:t xml:space="preserve">each module as it’s loaded. </w:t>
@@ -2905,27 +2791,7 @@
           <w:sz w:val="24"/>
           <w:szCs w:val="24"/>
         </w:rPr>
-        <w:t xml:space="preserve">ES </w:t>
-      </w:r>
-      <w:proofErr w:type="gramStart"/>
-      <w:r>
-        <w:rPr>
-          <w:b/>
-          <w:bCs/>
-          <w:sz w:val="24"/>
-          <w:szCs w:val="24"/>
-        </w:rPr>
-        <w:t>Modules :</w:t>
-      </w:r>
-      <w:proofErr w:type="gramEnd"/>
-      <w:r>
-        <w:rPr>
-          <w:b/>
-          <w:bCs/>
-          <w:sz w:val="24"/>
-          <w:szCs w:val="24"/>
-        </w:rPr>
-        <w:t xml:space="preserve"> </w:t>
+        <w:t xml:space="preserve">ES Modules : </w:t>
       </w:r>
       <w:r>
         <w:t>ECMAScript Modules (ESA) features Asynchronous Module Definition like ‘</w:t>
@@ -2994,9 +2860,9 @@
           <w:sz w:val="20"/>
           <w:szCs w:val="20"/>
         </w:rPr>
-        <w:t xml:space="preserve">import </w:t>
-      </w:r>
-      <w:proofErr w:type="gramStart"/>
+        <w:t xml:space="preserve">import { </w:t>
+      </w:r>
+      <w:proofErr w:type="spellStart"/>
       <w:r>
         <w:rPr>
           <w:i/>
@@ -3004,20 +2870,9 @@
           <w:sz w:val="20"/>
           <w:szCs w:val="20"/>
         </w:rPr>
-        <w:t xml:space="preserve">{ </w:t>
-      </w:r>
-      <w:proofErr w:type="spellStart"/>
-      <w:r>
-        <w:rPr>
-          <w:i/>
-          <w:iCs/>
-          <w:sz w:val="20"/>
-          <w:szCs w:val="20"/>
-        </w:rPr>
         <w:t>shippingMethods</w:t>
       </w:r>
       <w:proofErr w:type="spellEnd"/>
-      <w:proofErr w:type="gramEnd"/>
       <w:r>
         <w:rPr>
           <w:i/>
@@ -3127,7 +2982,6 @@
         <w:t>(</w:t>
       </w:r>
       <w:proofErr w:type="spellStart"/>
-      <w:proofErr w:type="gramStart"/>
       <w:r>
         <w:rPr>
           <w:rStyle w:val="HTMLCode"/>
@@ -3139,7 +2993,6 @@
         <w:t>weight,shippingMethod</w:t>
       </w:r>
       <w:proofErr w:type="spellEnd"/>
-      <w:proofErr w:type="gramEnd"/>
       <w:r>
         <w:rPr>
           <w:rStyle w:val="HTMLCode"/>
@@ -3515,15 +3368,7 @@
         <w:t>Create React App</w:t>
       </w:r>
       <w:r>
-        <w:t xml:space="preserve">. </w:t>
-      </w:r>
-      <w:proofErr w:type="gramStart"/>
-      <w:r>
-        <w:t>It’s</w:t>
-      </w:r>
-      <w:proofErr w:type="gramEnd"/>
-      <w:r>
-        <w:t xml:space="preserve"> online version is here </w:t>
+        <w:t xml:space="preserve">. It’s online version is here </w:t>
       </w:r>
       <w:r>
         <w:sym w:font="Wingdings" w:char="F0E0"/>
@@ -3767,15 +3612,7 @@
         <w:t>User defined elements can have custom attributes after React 16.</w:t>
       </w:r>
       <w:r>
-        <w:t xml:space="preserve"> Prior to React 16 it is a good practice to have ‘data</w:t>
-      </w:r>
-      <w:proofErr w:type="gramStart"/>
-      <w:r>
-        <w:t>-‘ attributes</w:t>
-      </w:r>
-      <w:proofErr w:type="gramEnd"/>
-      <w:r>
-        <w:t xml:space="preserve"> defined for DOM elements instead of custom attributes.</w:t>
+        <w:t xml:space="preserve"> Prior to React 16 it is a good practice to have ‘data-‘ attributes defined for DOM elements instead of custom attributes.</w:t>
       </w:r>
     </w:p>
     <w:p>
@@ -3939,15 +3776,7 @@
         <w:t xml:space="preserve"> &amp;&amp;:</w:t>
       </w:r>
       <w:r>
-        <w:t xml:space="preserve">  The conditional operator says </w:t>
-      </w:r>
-      <w:proofErr w:type="gramStart"/>
-      <w:r>
-        <w:t>that  if</w:t>
-      </w:r>
-      <w:proofErr w:type="gramEnd"/>
-      <w:r>
-        <w:t xml:space="preserve"> expression on left side of &amp;&amp; evaluates to true then expression on right side of &amp;&amp; will be printed. If either of expression on left side is false then value will be returned as false.</w:t>
+        <w:t xml:space="preserve">  The conditional operator says that  if expression on left side of &amp;&amp; evaluates to true then expression on right side of &amp;&amp; will be printed. If either of expression on left side is false then value will be returned as false.</w:t>
       </w:r>
     </w:p>
     <w:p>
@@ -4005,15 +3834,7 @@
         </w:numPr>
       </w:pPr>
       <w:r>
-        <w:t xml:space="preserve">Conditional </w:t>
-      </w:r>
-      <w:proofErr w:type="gramStart"/>
-      <w:r>
-        <w:t>Operator :</w:t>
-      </w:r>
-      <w:proofErr w:type="gramEnd"/>
-      <w:r>
-        <w:t xml:space="preserve"> </w:t>
+        <w:t xml:space="preserve">Conditional Operator : </w:t>
       </w:r>
       <w:r>
         <w:rPr>
@@ -14793,12 +14614,10 @@
         <w:t xml:space="preserve">attribute on </w:t>
       </w:r>
       <w:proofErr w:type="spellStart"/>
-      <w:proofErr w:type="gramStart"/>
       <w:r>
         <w:t>a</w:t>
       </w:r>
       <w:proofErr w:type="spellEnd"/>
-      <w:proofErr w:type="gramEnd"/>
       <w:r>
         <w:t xml:space="preserve"> element with children</w:t>
       </w:r>
@@ -14871,13 +14690,8 @@
         </w:numPr>
       </w:pPr>
       <w:r>
-        <w:t xml:space="preserve">Some attributes that behave </w:t>
-      </w:r>
-      <w:proofErr w:type="gramStart"/>
-      <w:r>
-        <w:t>differently :</w:t>
-      </w:r>
-      <w:proofErr w:type="gramEnd"/>
+        <w:t>Some attributes that behave differently :</w:t>
+      </w:r>
     </w:p>
     <w:p>
       <w:pPr>
@@ -15114,29 +14928,17 @@
           <w:i/>
           <w:iCs/>
         </w:rPr>
-        <w:t xml:space="preserve">Prototypal </w:t>
-      </w:r>
-      <w:proofErr w:type="gramStart"/>
+        <w:t>Prototypal Inheritance</w:t>
+      </w:r>
       <w:r>
         <w:rPr>
           <w:i/>
           <w:iCs/>
         </w:rPr>
-        <w:t>Inheritance</w:t>
-      </w:r>
-      <w:r>
-        <w:rPr>
-          <w:i/>
-          <w:iCs/>
-        </w:rPr>
         <w:t xml:space="preserve"> </w:t>
       </w:r>
       <w:r>
-        <w:t>:</w:t>
-      </w:r>
-      <w:proofErr w:type="gramEnd"/>
-      <w:r>
-        <w:t xml:space="preserve"> In JavaScript we can create objects in 3 ways : </w:t>
+        <w:t xml:space="preserve">: In JavaScript we can create objects in 3 ways : </w:t>
       </w:r>
     </w:p>
     <w:p>
@@ -15328,15 +15130,7 @@
         </w:rPr>
       </w:pPr>
       <w:r>
-        <w:t xml:space="preserve">Every object that you create in JavaScript is a copy of another object which is called </w:t>
-      </w:r>
-      <w:proofErr w:type="gramStart"/>
-      <w:r>
-        <w:t>it’s</w:t>
-      </w:r>
-      <w:proofErr w:type="gramEnd"/>
-      <w:r>
-        <w:t xml:space="preserve"> prototype.</w:t>
+        <w:t>Every object that you create in JavaScript is a copy of another object which is called it’s prototype.</w:t>
       </w:r>
     </w:p>
     <w:p>
@@ -15458,31 +15252,18 @@
           <w:iCs/>
           <w:u w:val="single"/>
         </w:rPr>
-        <w:t>mport React from ‘react</w:t>
-      </w:r>
-      <w:proofErr w:type="gramStart"/>
+        <w:t>mport React from ‘react’</w:t>
+      </w:r>
       <w:r>
         <w:rPr>
           <w:i/>
           <w:iCs/>
           <w:u w:val="single"/>
         </w:rPr>
-        <w:t>’</w:t>
-      </w:r>
-      <w:r>
-        <w:rPr>
-          <w:i/>
-          <w:iCs/>
-          <w:u w:val="single"/>
-        </w:rPr>
         <w:t xml:space="preserve"> </w:t>
       </w:r>
       <w:r>
-        <w:t xml:space="preserve"> then</w:t>
-      </w:r>
-      <w:proofErr w:type="gramEnd"/>
-      <w:r>
-        <w:t xml:space="preserve"> it imports entire React library and we will need to extend the class like this : </w:t>
+        <w:t xml:space="preserve"> then it imports entire React library and we will need to extend the class like this : </w:t>
       </w:r>
     </w:p>
     <w:p>
@@ -15553,30 +15334,14 @@
           <w:bCs/>
         </w:rPr>
         <w:lastRenderedPageBreak/>
-        <w:t xml:space="preserve">Named </w:t>
-      </w:r>
-      <w:proofErr w:type="gramStart"/>
+        <w:t>Named Import</w:t>
+      </w:r>
       <w:r>
         <w:rPr>
           <w:b/>
           <w:bCs/>
         </w:rPr>
-        <w:t>Import</w:t>
-      </w:r>
-      <w:r>
-        <w:rPr>
-          <w:b/>
-          <w:bCs/>
-        </w:rPr>
-        <w:t xml:space="preserve"> :</w:t>
-      </w:r>
-      <w:proofErr w:type="gramEnd"/>
-      <w:r>
-        <w:rPr>
-          <w:b/>
-          <w:bCs/>
-        </w:rPr>
-        <w:t xml:space="preserve"> </w:t>
+        <w:t xml:space="preserve"> : </w:t>
       </w:r>
       <w:r>
         <w:t xml:space="preserve">  </w:t>
@@ -15727,12 +15492,10 @@
         <w:t xml:space="preserve">Every object of the component maintains </w:t>
       </w:r>
       <w:proofErr w:type="spellStart"/>
-      <w:proofErr w:type="gramStart"/>
       <w:r>
         <w:t>it’s</w:t>
       </w:r>
       <w:proofErr w:type="spellEnd"/>
-      <w:proofErr w:type="gramEnd"/>
       <w:r>
         <w:t xml:space="preserve"> own local state. This state is initialized in the constructor. The state of a component is stored in an object called </w:t>
       </w:r>
@@ -16185,42 +15948,33 @@
         </w:rPr>
       </w:pPr>
       <w:proofErr w:type="spellStart"/>
-      <w:proofErr w:type="gramStart"/>
       <w:r>
         <w:rPr>
           <w:b/>
           <w:bCs/>
         </w:rPr>
-        <w:t>this.props</w:t>
-      </w:r>
-      <w:proofErr w:type="gramEnd"/>
+        <w:t>this.props.children</w:t>
+      </w:r>
+      <w:proofErr w:type="spellEnd"/>
       <w:r>
         <w:rPr>
           <w:b/>
           <w:bCs/>
         </w:rPr>
-        <w:t>.children</w:t>
-      </w:r>
-      <w:proofErr w:type="spellEnd"/>
+        <w:t xml:space="preserve"> </w:t>
+      </w:r>
       <w:r>
         <w:rPr>
           <w:b/>
           <w:bCs/>
         </w:rPr>
-        <w:t xml:space="preserve"> </w:t>
+        <w:sym w:font="Wingdings" w:char="F0E0"/>
       </w:r>
       <w:r>
         <w:rPr>
           <w:b/>
           <w:bCs/>
         </w:rPr>
-        <w:sym w:font="Wingdings" w:char="F0E0"/>
-      </w:r>
-      <w:r>
-        <w:rPr>
-          <w:b/>
-          <w:bCs/>
-        </w:rPr>
         <w:t xml:space="preserve"> </w:t>
       </w:r>
       <w:r>
@@ -16247,13 +16001,8 @@
         <w:t xml:space="preserve">By using </w:t>
       </w:r>
       <w:proofErr w:type="spellStart"/>
-      <w:proofErr w:type="gramStart"/>
-      <w:r>
-        <w:t>this.props</w:t>
-      </w:r>
-      <w:proofErr w:type="gramEnd"/>
-      <w:r>
-        <w:t>.children</w:t>
+      <w:r>
+        <w:t>this.props.children</w:t>
       </w:r>
       <w:proofErr w:type="spellEnd"/>
       <w:r>
@@ -16401,15 +16150,7 @@
         <w:t>application</w:t>
       </w:r>
       <w:r>
-        <w:t xml:space="preserve">, components </w:t>
-      </w:r>
-      <w:proofErr w:type="gramStart"/>
-      <w:r>
-        <w:t>gets</w:t>
-      </w:r>
-      <w:proofErr w:type="gramEnd"/>
-      <w:r>
-        <w:t xml:space="preserve"> created, do their job and get destroyed. At each state </w:t>
+        <w:t xml:space="preserve">, components gets created, do their job and get destroyed. At each state </w:t>
       </w:r>
       <w:r>
         <w:t xml:space="preserve">there are certain events that get fired and methods that invoked. These methods and events are called </w:t>
@@ -16679,13 +16420,8 @@
           <w:numId w:val="29"/>
         </w:numPr>
       </w:pPr>
-      <w:proofErr w:type="gramStart"/>
-      <w:r>
-        <w:t>constructor(</w:t>
-      </w:r>
-      <w:proofErr w:type="gramEnd"/>
-      <w:r>
-        <w:t xml:space="preserve">) </w:t>
+      <w:r>
+        <w:t xml:space="preserve">constructor() </w:t>
       </w:r>
       <w:r>
         <w:sym w:font="Wingdings" w:char="F0E0"/>
@@ -16714,15 +16450,7 @@
         <w:sym w:font="Wingdings" w:char="F0E0"/>
       </w:r>
       <w:r>
-        <w:t xml:space="preserve"> Checks If props for the component </w:t>
-      </w:r>
-      <w:proofErr w:type="gramStart"/>
-      <w:r>
-        <w:t>has</w:t>
-      </w:r>
-      <w:proofErr w:type="gramEnd"/>
-      <w:r>
-        <w:t xml:space="preserve"> changed and updates the new props to update the state.</w:t>
+        <w:t xml:space="preserve"> Checks If props for the component has changed and updates the new props to update the state.</w:t>
       </w:r>
     </w:p>
     <w:p>
@@ -16733,13 +16461,8 @@
           <w:numId w:val="29"/>
         </w:numPr>
       </w:pPr>
-      <w:proofErr w:type="gramStart"/>
-      <w:r>
-        <w:t>render(</w:t>
-      </w:r>
-      <w:proofErr w:type="gramEnd"/>
-      <w:r>
-        <w:t xml:space="preserve">) </w:t>
+      <w:r>
+        <w:t xml:space="preserve">render() </w:t>
       </w:r>
       <w:r>
         <w:sym w:font="Wingdings" w:char="F0E0"/>
@@ -16758,15 +16481,7 @@
         <w:t xml:space="preserve">  runs every time the component updates and this runs in both Mounting and Updating stages. In this stage JSX will be rendered to the DOM.</w:t>
       </w:r>
       <w:r>
-        <w:t xml:space="preserve"> When </w:t>
-      </w:r>
-      <w:proofErr w:type="gramStart"/>
-      <w:r>
-        <w:t>a component renders</w:t>
-      </w:r>
-      <w:proofErr w:type="gramEnd"/>
-      <w:r>
-        <w:t xml:space="preserve"> React creates a Virtual DOM tree based on component’s </w:t>
+        <w:t xml:space="preserve"> When a component renders React creates a Virtual DOM tree based on component’s </w:t>
       </w:r>
       <w:r>
         <w:rPr>
@@ -16788,17 +16503,12 @@
         </w:numPr>
       </w:pPr>
       <w:proofErr w:type="spellStart"/>
-      <w:proofErr w:type="gramStart"/>
       <w:r>
         <w:t>componentDidMount</w:t>
       </w:r>
       <w:proofErr w:type="spellEnd"/>
       <w:r>
-        <w:t>(</w:t>
-      </w:r>
-      <w:proofErr w:type="gramEnd"/>
-      <w:r>
-        <w:t xml:space="preserve">) </w:t>
+        <w:t xml:space="preserve">() </w:t>
       </w:r>
       <w:r>
         <w:sym w:font="Wingdings" w:char="F0E0"/>
@@ -16828,17 +16538,12 @@
         </w:numPr>
       </w:pPr>
       <w:proofErr w:type="spellStart"/>
-      <w:proofErr w:type="gramStart"/>
       <w:r>
         <w:t>shouldComponentUpdate</w:t>
       </w:r>
       <w:proofErr w:type="spellEnd"/>
       <w:r>
-        <w:t>(</w:t>
-      </w:r>
-      <w:proofErr w:type="gramEnd"/>
-      <w:r>
-        <w:t xml:space="preserve">) </w:t>
+        <w:t xml:space="preserve">() </w:t>
       </w:r>
       <w:r>
         <w:sym w:font="Wingdings" w:char="F0E0"/>
@@ -16858,15 +16563,7 @@
         <w:pStyle w:val="ListParagraph"/>
       </w:pPr>
       <w:r>
-        <w:t xml:space="preserve">This method returns either true/false. If we have component that we know that it will never get updated once it’s </w:t>
-      </w:r>
-      <w:proofErr w:type="gramStart"/>
-      <w:r>
-        <w:t>mounted</w:t>
-      </w:r>
-      <w:proofErr w:type="gramEnd"/>
-      <w:r>
-        <w:t xml:space="preserve"> we can prevent it by using this code: </w:t>
+        <w:t xml:space="preserve">This method returns either true/false. If we have component that we know that it will never get updated once it’s mounted we can prevent it by using this code: </w:t>
       </w:r>
     </w:p>
     <w:p>
@@ -16883,17 +16580,12 @@
         <w:tab/>
       </w:r>
       <w:proofErr w:type="spellStart"/>
-      <w:proofErr w:type="gramStart"/>
       <w:r>
         <w:t>shouldComponentUpdate</w:t>
       </w:r>
       <w:proofErr w:type="spellEnd"/>
       <w:r>
-        <w:t>(</w:t>
-      </w:r>
-      <w:proofErr w:type="gramEnd"/>
-      <w:r>
-        <w:t>) { return false; }</w:t>
+        <w:t>() { return false; }</w:t>
       </w:r>
     </w:p>
     <w:p>
@@ -16962,17 +16654,12 @@
         </w:rPr>
       </w:pPr>
       <w:proofErr w:type="spellStart"/>
-      <w:proofErr w:type="gramStart"/>
       <w:r>
         <w:t>getSnapShotBeforeUpdate</w:t>
       </w:r>
       <w:proofErr w:type="spellEnd"/>
       <w:r>
-        <w:t>(</w:t>
-      </w:r>
-      <w:proofErr w:type="gramEnd"/>
-      <w:r>
-        <w:t xml:space="preserve">) </w:t>
+        <w:t xml:space="preserve">() </w:t>
       </w:r>
       <w:r>
         <w:sym w:font="Wingdings" w:char="F0E0"/>
@@ -17008,17 +16695,12 @@
         </w:rPr>
       </w:pPr>
       <w:proofErr w:type="spellStart"/>
-      <w:proofErr w:type="gramStart"/>
       <w:r>
         <w:t>componentDidUpdate</w:t>
       </w:r>
       <w:proofErr w:type="spellEnd"/>
       <w:r>
-        <w:t>(</w:t>
-      </w:r>
-      <w:proofErr w:type="gramEnd"/>
-      <w:r>
-        <w:t xml:space="preserve">) </w:t>
+        <w:t xml:space="preserve">() </w:t>
       </w:r>
       <w:r>
         <w:sym w:font="Wingdings" w:char="F0E0"/>
@@ -17046,17 +16728,12 @@
         <w:t xml:space="preserve">If </w:t>
       </w:r>
       <w:proofErr w:type="spellStart"/>
-      <w:proofErr w:type="gramStart"/>
       <w:r>
         <w:t>shouldComponentUpdate</w:t>
       </w:r>
       <w:proofErr w:type="spellEnd"/>
       <w:r>
-        <w:t>(</w:t>
-      </w:r>
-      <w:proofErr w:type="gramEnd"/>
-      <w:r>
-        <w:t xml:space="preserve">) returns false then this method will </w:t>
+        <w:t xml:space="preserve">() returns false then this method will </w:t>
       </w:r>
       <w:r>
         <w:t>not run.</w:t>
@@ -17091,31 +16768,18 @@
         </w:rPr>
       </w:pPr>
       <w:proofErr w:type="spellStart"/>
-      <w:proofErr w:type="gramStart"/>
       <w:r>
         <w:t>componentWillUnmount</w:t>
       </w:r>
       <w:proofErr w:type="spellEnd"/>
       <w:r>
-        <w:t>(</w:t>
-      </w:r>
-      <w:proofErr w:type="gramEnd"/>
-      <w:r>
-        <w:t xml:space="preserve">) </w:t>
+        <w:t xml:space="preserve">() </w:t>
       </w:r>
       <w:r>
         <w:sym w:font="Wingdings" w:char="F0E0"/>
       </w:r>
       <w:r>
-        <w:t xml:space="preserve"> This method is called right before the component is removed from the DOM. If we need to any clean up related to the component here in this </w:t>
-      </w:r>
-      <w:proofErr w:type="gramStart"/>
-      <w:r>
-        <w:t>method</w:t>
-      </w:r>
-      <w:proofErr w:type="gramEnd"/>
-      <w:r>
-        <w:t xml:space="preserve"> we can do it like stopping any network requests that are in progress, stopping timers and removing event listeners created in </w:t>
+        <w:t xml:space="preserve"> This method is called right before the component is removed from the DOM. If we need to any clean up related to the component here in this method we can do it like stopping any network requests that are in progress, stopping timers and removing event listeners created in </w:t>
       </w:r>
       <w:proofErr w:type="spellStart"/>
       <w:r>
@@ -17180,17 +16844,12 @@
         </w:rPr>
       </w:pPr>
       <w:proofErr w:type="spellStart"/>
-      <w:proofErr w:type="gramStart"/>
       <w:r>
         <w:t>getDerivedStateFromError</w:t>
       </w:r>
       <w:proofErr w:type="spellEnd"/>
       <w:r>
-        <w:t>(</w:t>
-      </w:r>
-      <w:proofErr w:type="gramEnd"/>
-      <w:r>
-        <w:t xml:space="preserve">) </w:t>
+        <w:t xml:space="preserve">() </w:t>
       </w:r>
       <w:r>
         <w:sym w:font="Wingdings" w:char="F0E0"/>
@@ -17212,17 +16871,12 @@
         </w:rPr>
       </w:pPr>
       <w:proofErr w:type="spellStart"/>
-      <w:proofErr w:type="gramStart"/>
       <w:r>
         <w:t>componentDidCatch</w:t>
       </w:r>
       <w:proofErr w:type="spellEnd"/>
       <w:r>
-        <w:t>(</w:t>
-      </w:r>
-      <w:proofErr w:type="gramEnd"/>
-      <w:r>
-        <w:t xml:space="preserve">) </w:t>
+        <w:t xml:space="preserve">() </w:t>
       </w:r>
       <w:r>
         <w:sym w:font="Wingdings" w:char="F0E0"/>
@@ -17258,6 +16912,9 @@
         </w:rPr>
       </w:pPr>
       <w:r>
+        <w:rPr>
+          <w:noProof/>
+        </w:rPr>
         <w:lastRenderedPageBreak/>
         <w:drawing>
           <wp:inline distT="0" distB="0" distL="0" distR="0" wp14:anchorId="14800291" wp14:editId="04A7716B">
@@ -17354,6 +17011,9 @@
         <w:pStyle w:val="ListParagraph"/>
       </w:pPr>
       <w:r>
+        <w:rPr>
+          <w:noProof/>
+        </w:rPr>
         <w:drawing>
           <wp:inline distT="0" distB="0" distL="0" distR="0" wp14:anchorId="74C53549" wp14:editId="5588E431">
             <wp:extent cx="5387340" cy="2022058"/>
@@ -17422,145 +17082,123 @@
           <w:i/>
           <w:iCs/>
         </w:rPr>
-        <w:t xml:space="preserve">Why One-Way data </w:t>
-      </w:r>
-      <w:proofErr w:type="gramStart"/>
+        <w:t>Why One-Way data flow</w:t>
+      </w:r>
       <w:r>
         <w:rPr>
           <w:b/>
           <w:bCs/>
-          <w:i/>
-          <w:iCs/>
-        </w:rPr>
-        <w:t>flow</w:t>
+        </w:rPr>
+        <w:t xml:space="preserve"> ?</w:t>
       </w:r>
       <w:r>
         <w:rPr>
           <w:b/>
           <w:bCs/>
         </w:rPr>
-        <w:t xml:space="preserve"> ?</w:t>
-      </w:r>
-      <w:proofErr w:type="gramEnd"/>
-      <w:r>
+        <w:t xml:space="preserve"> </w:t>
+      </w:r>
+      <w:r>
+        <w:t xml:space="preserve">Two way data flow or bidirectional data flow where data flows from parent component to child component and changes within the child component </w:t>
+      </w:r>
+      <w:r>
+        <w:t xml:space="preserve">can affect data in parent component is convenient but this may </w:t>
+      </w:r>
+      <w:proofErr w:type="spellStart"/>
+      <w:r>
+        <w:t>bprone</w:t>
+      </w:r>
+      <w:proofErr w:type="spellEnd"/>
+      <w:r>
+        <w:t xml:space="preserve"> to errors, also increases complexity of a user interface. </w:t>
+      </w:r>
+    </w:p>
+    <w:p>
+      <w:pPr>
+        <w:ind w:left="720"/>
         <w:rPr>
           <w:b/>
           <w:bCs/>
         </w:rPr>
+      </w:pPr>
+      <w:r>
+        <w:rPr>
+          <w:b/>
+          <w:bCs/>
+        </w:rPr>
+        <w:t>Two way data binding</w:t>
+      </w:r>
+      <w:r>
+        <w:rPr>
+          <w:b/>
+          <w:bCs/>
+        </w:rPr>
+        <w:tab/>
+      </w:r>
+      <w:r>
+        <w:rPr>
+          <w:b/>
+          <w:bCs/>
+        </w:rPr>
+        <w:tab/>
+      </w:r>
+      <w:r>
+        <w:rPr>
+          <w:b/>
+          <w:bCs/>
+        </w:rPr>
+        <w:tab/>
+      </w:r>
+      <w:r>
+        <w:rPr>
+          <w:b/>
+          <w:bCs/>
+        </w:rPr>
+        <w:tab/>
+      </w:r>
+      <w:r>
+        <w:rPr>
+          <w:b/>
+          <w:bCs/>
+        </w:rPr>
+        <w:tab/>
+      </w:r>
+      <w:r>
+        <w:rPr>
+          <w:b/>
+          <w:bCs/>
+        </w:rPr>
+        <w:tab/>
+      </w:r>
+      <w:r>
+        <w:rPr>
+          <w:b/>
+          <w:bCs/>
+        </w:rPr>
+        <w:tab/>
         <w:t xml:space="preserve"> </w:t>
       </w:r>
-      <w:proofErr w:type="gramStart"/>
-      <w:r>
-        <w:t>Two way</w:t>
-      </w:r>
-      <w:proofErr w:type="gramEnd"/>
-      <w:r>
-        <w:t xml:space="preserve"> data flow or bidirectional data flow where data flows from parent component to child component and changes within the child component </w:t>
-      </w:r>
-      <w:r>
-        <w:t xml:space="preserve">can affect data in parent component is convenient but this may </w:t>
-      </w:r>
-      <w:proofErr w:type="spellStart"/>
-      <w:r>
-        <w:t>bprone</w:t>
-      </w:r>
-      <w:proofErr w:type="spellEnd"/>
-      <w:r>
-        <w:t xml:space="preserve"> to errors, also increases complexity of a user interface. </w:t>
+      <w:r>
+        <w:rPr>
+          <w:b/>
+          <w:bCs/>
+        </w:rPr>
+        <w:tab/>
+        <w:t>One way data binding</w:t>
       </w:r>
     </w:p>
     <w:p>
       <w:pPr>
-        <w:ind w:left="720"/>
+        <w:pStyle w:val="ListParagraph"/>
         <w:rPr>
           <w:b/>
           <w:bCs/>
         </w:rPr>
       </w:pPr>
-      <w:proofErr w:type="gramStart"/>
-      <w:r>
-        <w:rPr>
-          <w:b/>
-          <w:bCs/>
-        </w:rPr>
-        <w:t>Two way</w:t>
-      </w:r>
-      <w:proofErr w:type="gramEnd"/>
-      <w:r>
-        <w:rPr>
-          <w:b/>
-          <w:bCs/>
-        </w:rPr>
-        <w:t xml:space="preserve"> data binding</w:t>
-      </w:r>
-      <w:r>
-        <w:rPr>
-          <w:b/>
-          <w:bCs/>
-        </w:rPr>
-        <w:tab/>
-      </w:r>
-      <w:r>
-        <w:rPr>
-          <w:b/>
-          <w:bCs/>
-        </w:rPr>
-        <w:tab/>
-      </w:r>
-      <w:r>
-        <w:rPr>
-          <w:b/>
-          <w:bCs/>
-        </w:rPr>
-        <w:tab/>
-      </w:r>
-      <w:r>
-        <w:rPr>
-          <w:b/>
-          <w:bCs/>
-        </w:rPr>
-        <w:tab/>
-      </w:r>
-      <w:r>
-        <w:rPr>
-          <w:b/>
-          <w:bCs/>
-        </w:rPr>
-        <w:tab/>
-      </w:r>
-      <w:r>
-        <w:rPr>
-          <w:b/>
-          <w:bCs/>
-        </w:rPr>
-        <w:tab/>
-      </w:r>
-      <w:r>
-        <w:rPr>
-          <w:b/>
-          <w:bCs/>
-        </w:rPr>
-        <w:tab/>
-        <w:t xml:space="preserve"> </w:t>
-      </w:r>
-      <w:r>
-        <w:rPr>
-          <w:b/>
-          <w:bCs/>
-        </w:rPr>
-        <w:tab/>
-        <w:t>One way data binding</w:t>
-      </w:r>
-    </w:p>
-    <w:p>
-      <w:pPr>
-        <w:pStyle w:val="ListParagraph"/>
-        <w:rPr>
-          <w:b/>
-          <w:bCs/>
-        </w:rPr>
-      </w:pPr>
-      <w:r>
+      <w:r>
+        <w:rPr>
+          <w:noProof/>
+        </w:rPr>
         <w:drawing>
           <wp:inline distT="0" distB="0" distL="0" distR="0" wp14:anchorId="0B1C2D04" wp14:editId="40109247">
             <wp:extent cx="3337560" cy="2003711"/>
@@ -17608,6 +17246,7 @@
         <w:rPr>
           <w:b/>
           <w:bCs/>
+          <w:noProof/>
         </w:rPr>
         <w:drawing>
           <wp:inline distT="0" distB="0" distL="0" distR="0" wp14:anchorId="4921AB3F" wp14:editId="0D6D6223">
@@ -17696,13 +17335,431 @@
       </w:r>
     </w:p>
     <w:p>
+      <w:r>
+        <w:rPr>
+          <w:b/>
+          <w:bCs/>
+        </w:rPr>
+        <w:lastRenderedPageBreak/>
+        <w:t xml:space="preserve">               State</w:t>
+      </w:r>
+      <w:r>
+        <w:rPr>
+          <w:b/>
+          <w:bCs/>
+        </w:rPr>
+        <w:t xml:space="preserve">: </w:t>
+      </w:r>
+      <w:r>
+        <w:t xml:space="preserve">In React, a state is an object containing set of properties that can change over the lifetime of a component. The component behavior changes once state changes. </w:t>
+      </w:r>
+    </w:p>
+    <w:p>
       <w:pPr>
         <w:pStyle w:val="ListParagraph"/>
         <w:numPr>
           <w:ilvl w:val="0"/>
-          <w:numId w:val="36"/>
+          <w:numId w:val="37"/>
         </w:numPr>
       </w:pPr>
+      <w:r>
+        <w:t>Initialization of State :</w:t>
+      </w:r>
+    </w:p>
+    <w:p>
+      <w:pPr>
+        <w:pStyle w:val="ListParagraph"/>
+        <w:numPr>
+          <w:ilvl w:val="1"/>
+          <w:numId w:val="37"/>
+        </w:numPr>
+        <w:rPr>
+          <w:u w:val="single"/>
+        </w:rPr>
+      </w:pPr>
+      <w:r>
+        <w:rPr>
+          <w:u w:val="single"/>
+        </w:rPr>
+        <w:t>Class Component</w:t>
+      </w:r>
+      <w:r>
+        <w:rPr>
+          <w:u w:val="single"/>
+        </w:rPr>
+        <w:t xml:space="preserve"> : </w:t>
+      </w:r>
+      <w:r>
+        <w:t xml:space="preserve">In a class component it is assigned inside a constructor as this is the place which gets called when an instance to the class gets created. </w:t>
+      </w:r>
+    </w:p>
+    <w:p>
+      <w:pPr>
+        <w:pStyle w:val="ListParagraph"/>
+        <w:numPr>
+          <w:ilvl w:val="1"/>
+          <w:numId w:val="37"/>
+        </w:numPr>
+        <w:rPr>
+          <w:u w:val="single"/>
+        </w:rPr>
+      </w:pPr>
+      <w:r>
+        <w:rPr>
+          <w:u w:val="single"/>
+        </w:rPr>
+        <w:t>Function Component</w:t>
+      </w:r>
+      <w:r>
+        <w:rPr>
+          <w:u w:val="single"/>
+        </w:rPr>
+        <w:t xml:space="preserve"> </w:t>
+      </w:r>
+      <w:r>
+        <w:rPr>
+          <w:u w:val="single"/>
+        </w:rPr>
+        <w:t>:</w:t>
+      </w:r>
+      <w:r>
+        <w:t xml:space="preserve"> </w:t>
+      </w:r>
+      <w:r>
+        <w:t xml:space="preserve"> </w:t>
+      </w:r>
+      <w:r>
+        <w:t xml:space="preserve">By default, functions don’t store a state. By using hooks we can replicate the behavior of making functions store a state. </w:t>
+      </w:r>
+      <w:r>
+        <w:t xml:space="preserve">The hook that makes possible for function components to maintain state is </w:t>
+      </w:r>
+      <w:proofErr w:type="spellStart"/>
+      <w:r>
+        <w:rPr>
+          <w:i/>
+          <w:iCs/>
+        </w:rPr>
+        <w:t>useState</w:t>
+      </w:r>
+      <w:proofErr w:type="spellEnd"/>
+      <w:r>
+        <w:t xml:space="preserve">; </w:t>
+      </w:r>
+      <w:r>
+        <w:t xml:space="preserve"> The first time the function component containing </w:t>
+      </w:r>
+      <w:proofErr w:type="spellStart"/>
+      <w:r>
+        <w:rPr>
+          <w:i/>
+          <w:iCs/>
+        </w:rPr>
+        <w:t>useState</w:t>
+      </w:r>
+      <w:proofErr w:type="spellEnd"/>
+      <w:r>
+        <w:rPr>
+          <w:i/>
+          <w:iCs/>
+        </w:rPr>
+        <w:t xml:space="preserve"> </w:t>
+      </w:r>
+      <w:r>
+        <w:t xml:space="preserve">is rendered then it creates a state variable </w:t>
+      </w:r>
+      <w:r>
+        <w:t xml:space="preserve">and a function to set the variable. For all subsequent requests </w:t>
+      </w:r>
+      <w:proofErr w:type="spellStart"/>
+      <w:r>
+        <w:rPr>
+          <w:i/>
+          <w:iCs/>
+        </w:rPr>
+        <w:t>useState</w:t>
+      </w:r>
+      <w:proofErr w:type="spellEnd"/>
+      <w:r>
+        <w:t xml:space="preserve"> makes use of first variable created in the first render.</w:t>
+      </w:r>
+      <w:r>
+        <w:t xml:space="preserve"> The first time the component renders </w:t>
+      </w:r>
+      <w:proofErr w:type="spellStart"/>
+      <w:r>
+        <w:rPr>
+          <w:i/>
+          <w:iCs/>
+        </w:rPr>
+        <w:t>useState</w:t>
+      </w:r>
+      <w:proofErr w:type="spellEnd"/>
+      <w:r>
+        <w:t xml:space="preserve"> serves the same purpose of a constructor function for class component.</w:t>
+      </w:r>
+    </w:p>
+    <w:p>
+      <w:pPr>
+        <w:rPr>
+          <w:b/>
+          <w:bCs/>
+        </w:rPr>
+      </w:pPr>
+      <w:r>
+        <w:t xml:space="preserve">        </w:t>
+      </w:r>
+      <w:r>
+        <w:rPr>
+          <w:b/>
+          <w:bCs/>
+        </w:rPr>
+        <w:t>Differences between State and Props</w:t>
+      </w:r>
+      <w:r>
+        <w:rPr>
+          <w:b/>
+          <w:bCs/>
+        </w:rPr>
+        <w:t>:</w:t>
+      </w:r>
+    </w:p>
+    <w:p>
+      <w:pPr>
+        <w:pStyle w:val="ListParagraph"/>
+        <w:numPr>
+          <w:ilvl w:val="0"/>
+          <w:numId w:val="37"/>
+        </w:numPr>
+        <w:rPr>
+          <w:b/>
+          <w:bCs/>
+        </w:rPr>
+      </w:pPr>
+      <w:r>
+        <w:t xml:space="preserve">These are both </w:t>
+      </w:r>
+      <w:proofErr w:type="spellStart"/>
+      <w:r>
+        <w:t>javascript</w:t>
+      </w:r>
+      <w:proofErr w:type="spellEnd"/>
+      <w:r>
+        <w:t xml:space="preserve"> objects and changes to either of them updates the components. The real difference is that state is maintained for the component and it is local to it where as props are being passed to the component by it’s parent component. </w:t>
+      </w:r>
+      <w:r>
+        <w:drawing>
+          <wp:inline distT="0" distB="0" distL="0" distR="0" wp14:anchorId="4872281B" wp14:editId="46671577">
+            <wp:extent cx="3368040" cy="2577654"/>
+            <wp:effectExtent l="0" t="0" r="0" b="0"/>
+            <wp:docPr id="1575890943" name="Picture 1"/>
+            <wp:cNvGraphicFramePr>
+              <a:graphicFrameLocks xmlns:a="http://schemas.openxmlformats.org/drawingml/2006/main" noChangeAspect="1"/>
+            </wp:cNvGraphicFramePr>
+            <a:graphic xmlns:a="http://schemas.openxmlformats.org/drawingml/2006/main">
+              <a:graphicData uri="http://schemas.openxmlformats.org/drawingml/2006/picture">
+                <pic:pic xmlns:pic="http://schemas.openxmlformats.org/drawingml/2006/picture">
+                  <pic:nvPicPr>
+                    <pic:cNvPr id="1575890943" name=""/>
+                    <pic:cNvPicPr/>
+                  </pic:nvPicPr>
+                  <pic:blipFill>
+                    <a:blip r:embed="rId35"/>
+                    <a:stretch>
+                      <a:fillRect/>
+                    </a:stretch>
+                  </pic:blipFill>
+                  <pic:spPr>
+                    <a:xfrm>
+                      <a:off x="0" y="0"/>
+                      <a:ext cx="3369528" cy="2578793"/>
+                    </a:xfrm>
+                    <a:prstGeom prst="rect">
+                      <a:avLst/>
+                    </a:prstGeom>
+                  </pic:spPr>
+                </pic:pic>
+              </a:graphicData>
+            </a:graphic>
+          </wp:inline>
+        </w:drawing>
+      </w:r>
+    </w:p>
+    <w:p>
+      <w:pPr>
+        <w:pStyle w:val="ListParagraph"/>
+        <w:numPr>
+          <w:ilvl w:val="0"/>
+          <w:numId w:val="37"/>
+        </w:numPr>
+        <w:rPr>
+          <w:lang w:val="en-IN"/>
+        </w:rPr>
+      </w:pPr>
+      <w:r>
+        <w:t xml:space="preserve">Calls to </w:t>
+      </w:r>
+      <w:proofErr w:type="spellStart"/>
+      <w:r>
+        <w:t>setState</w:t>
+      </w:r>
+      <w:proofErr w:type="spellEnd"/>
+      <w:r>
+        <w:t xml:space="preserve"> are always asynchronous. </w:t>
+      </w:r>
+      <w:r>
+        <w:rPr>
+          <w:lang w:val="en-IN"/>
+        </w:rPr>
+        <w:t>When you call </w:t>
+      </w:r>
+      <w:proofErr w:type="spellStart"/>
+      <w:r>
+        <w:rPr>
+          <w:lang w:val="en-IN"/>
+        </w:rPr>
+        <w:t>setState</w:t>
+      </w:r>
+      <w:proofErr w:type="spellEnd"/>
+      <w:r>
+        <w:rPr>
+          <w:lang w:val="en-IN"/>
+        </w:rPr>
+        <w:t>, it may not immediately update the </w:t>
+      </w:r>
+      <w:proofErr w:type="spellStart"/>
+      <w:r>
+        <w:rPr>
+          <w:lang w:val="en-IN"/>
+        </w:rPr>
+        <w:t>state.</w:t>
+      </w:r>
+      <w:r>
+        <w:rPr>
+          <w:lang w:val="en-IN"/>
+        </w:rPr>
+        <w:t>I</w:t>
+      </w:r>
+      <w:r>
+        <w:rPr>
+          <w:lang w:val="en-IN"/>
+        </w:rPr>
+        <w:t>t</w:t>
+      </w:r>
+      <w:proofErr w:type="spellEnd"/>
+      <w:r>
+        <w:rPr>
+          <w:lang w:val="en-IN"/>
+        </w:rPr>
+        <w:t xml:space="preserve"> actually just schedules, or enqueues, an update to the component's state. The reason for this </w:t>
+      </w:r>
+      <w:proofErr w:type="spellStart"/>
+      <w:r>
+        <w:rPr>
+          <w:lang w:val="en-IN"/>
+        </w:rPr>
+        <w:t>behavior</w:t>
+      </w:r>
+      <w:proofErr w:type="spellEnd"/>
+      <w:r>
+        <w:rPr>
+          <w:lang w:val="en-IN"/>
+        </w:rPr>
+        <w:t xml:space="preserve"> is that it reduces the number of unnecessary component re-renders.</w:t>
+      </w:r>
+      <w:r>
+        <w:rPr>
+          <w:lang w:val="en-IN"/>
+        </w:rPr>
+        <w:t xml:space="preserve"> </w:t>
+      </w:r>
+      <w:r>
+        <w:rPr>
+          <w:lang w:val="en-IN"/>
+        </w:rPr>
+        <w:t>It's helpful to think of a call to </w:t>
+      </w:r>
+      <w:proofErr w:type="spellStart"/>
+      <w:r>
+        <w:rPr>
+          <w:lang w:val="en-IN"/>
+        </w:rPr>
+        <w:t>setState</w:t>
+      </w:r>
+      <w:proofErr w:type="spellEnd"/>
+      <w:r>
+        <w:rPr>
+          <w:lang w:val="en-IN"/>
+        </w:rPr>
+        <w:t> as a request, rather than an immediate operation</w:t>
+      </w:r>
+      <w:r>
+        <w:rPr>
+          <w:lang w:val="en-IN"/>
+        </w:rPr>
+        <w:t xml:space="preserve">. </w:t>
+      </w:r>
+    </w:p>
+    <w:p>
+      <w:pPr>
+        <w:pStyle w:val="ListParagraph"/>
+        <w:numPr>
+          <w:ilvl w:val="0"/>
+          <w:numId w:val="37"/>
+        </w:numPr>
+        <w:rPr>
+          <w:b/>
+          <w:bCs/>
+        </w:rPr>
+      </w:pPr>
+      <w:r>
+        <w:rPr>
+          <w:b/>
+          <w:bCs/>
+        </w:rPr>
+        <w:t xml:space="preserve">Passing function into </w:t>
+      </w:r>
+      <w:proofErr w:type="spellStart"/>
+      <w:r>
+        <w:rPr>
+          <w:b/>
+          <w:bCs/>
+        </w:rPr>
+        <w:t>setState</w:t>
+      </w:r>
+      <w:proofErr w:type="spellEnd"/>
+      <w:r>
+        <w:rPr>
+          <w:b/>
+          <w:bCs/>
+        </w:rPr>
+        <w:t xml:space="preserve">() </w:t>
+      </w:r>
+      <w:r>
+        <w:rPr>
+          <w:b/>
+          <w:bCs/>
+        </w:rPr>
+        <w:sym w:font="Wingdings" w:char="F0E0"/>
+      </w:r>
+      <w:r>
+        <w:rPr>
+          <w:b/>
+          <w:bCs/>
+        </w:rPr>
+        <w:t xml:space="preserve"> </w:t>
+      </w:r>
+      <w:r>
+        <w:t xml:space="preserve">When we pass a function that returns an object into a </w:t>
+      </w:r>
+      <w:proofErr w:type="spellStart"/>
+      <w:r>
+        <w:t>setState</w:t>
+      </w:r>
+      <w:proofErr w:type="spellEnd"/>
+      <w:r>
+        <w:t xml:space="preserve"> as </w:t>
+      </w:r>
     </w:p>
     <w:sectPr>
       <w:pgSz w:w="12240" w:h="15840"/>
@@ -21751,6 +21808,119 @@
       <w:lvlJc w:val="left"/>
       <w:pPr>
         <w:ind w:left="7644" w:hanging="360"/>
+      </w:pPr>
+      <w:rPr>
+        <w:rFonts w:ascii="Wingdings" w:hAnsi="Wingdings" w:hint="default"/>
+      </w:rPr>
+    </w:lvl>
+  </w:abstractNum>
+  <w:abstractNum w:abstractNumId="36" w15:restartNumberingAfterBreak="0">
+    <w:nsid w:val="7FAE0836"/>
+    <w:multiLevelType w:val="hybridMultilevel"/>
+    <w:tmpl w:val="3B86D0EE"/>
+    <w:lvl w:ilvl="0" w:tplc="40090001">
+      <w:start w:val="1"/>
+      <w:numFmt w:val="bullet"/>
+      <w:lvlText w:val=""/>
+      <w:lvlJc w:val="left"/>
+      <w:pPr>
+        <w:ind w:left="2160" w:hanging="360"/>
+      </w:pPr>
+      <w:rPr>
+        <w:rFonts w:ascii="Symbol" w:hAnsi="Symbol" w:hint="default"/>
+      </w:rPr>
+    </w:lvl>
+    <w:lvl w:ilvl="1" w:tplc="40090003">
+      <w:start w:val="1"/>
+      <w:numFmt w:val="bullet"/>
+      <w:lvlText w:val="o"/>
+      <w:lvlJc w:val="left"/>
+      <w:pPr>
+        <w:ind w:left="2880" w:hanging="360"/>
+      </w:pPr>
+      <w:rPr>
+        <w:rFonts w:ascii="Courier New" w:hAnsi="Courier New" w:cs="Courier New" w:hint="default"/>
+      </w:rPr>
+    </w:lvl>
+    <w:lvl w:ilvl="2" w:tplc="40090005" w:tentative="1">
+      <w:start w:val="1"/>
+      <w:numFmt w:val="bullet"/>
+      <w:lvlText w:val=""/>
+      <w:lvlJc w:val="left"/>
+      <w:pPr>
+        <w:ind w:left="3600" w:hanging="360"/>
+      </w:pPr>
+      <w:rPr>
+        <w:rFonts w:ascii="Wingdings" w:hAnsi="Wingdings" w:hint="default"/>
+      </w:rPr>
+    </w:lvl>
+    <w:lvl w:ilvl="3" w:tplc="40090001" w:tentative="1">
+      <w:start w:val="1"/>
+      <w:numFmt w:val="bullet"/>
+      <w:lvlText w:val=""/>
+      <w:lvlJc w:val="left"/>
+      <w:pPr>
+        <w:ind w:left="4320" w:hanging="360"/>
+      </w:pPr>
+      <w:rPr>
+        <w:rFonts w:ascii="Symbol" w:hAnsi="Symbol" w:hint="default"/>
+      </w:rPr>
+    </w:lvl>
+    <w:lvl w:ilvl="4" w:tplc="40090003" w:tentative="1">
+      <w:start w:val="1"/>
+      <w:numFmt w:val="bullet"/>
+      <w:lvlText w:val="o"/>
+      <w:lvlJc w:val="left"/>
+      <w:pPr>
+        <w:ind w:left="5040" w:hanging="360"/>
+      </w:pPr>
+      <w:rPr>
+        <w:rFonts w:ascii="Courier New" w:hAnsi="Courier New" w:cs="Courier New" w:hint="default"/>
+      </w:rPr>
+    </w:lvl>
+    <w:lvl w:ilvl="5" w:tplc="40090005" w:tentative="1">
+      <w:start w:val="1"/>
+      <w:numFmt w:val="bullet"/>
+      <w:lvlText w:val=""/>
+      <w:lvlJc w:val="left"/>
+      <w:pPr>
+        <w:ind w:left="5760" w:hanging="360"/>
+      </w:pPr>
+      <w:rPr>
+        <w:rFonts w:ascii="Wingdings" w:hAnsi="Wingdings" w:hint="default"/>
+      </w:rPr>
+    </w:lvl>
+    <w:lvl w:ilvl="6" w:tplc="40090001" w:tentative="1">
+      <w:start w:val="1"/>
+      <w:numFmt w:val="bullet"/>
+      <w:lvlText w:val=""/>
+      <w:lvlJc w:val="left"/>
+      <w:pPr>
+        <w:ind w:left="6480" w:hanging="360"/>
+      </w:pPr>
+      <w:rPr>
+        <w:rFonts w:ascii="Symbol" w:hAnsi="Symbol" w:hint="default"/>
+      </w:rPr>
+    </w:lvl>
+    <w:lvl w:ilvl="7" w:tplc="40090003" w:tentative="1">
+      <w:start w:val="1"/>
+      <w:numFmt w:val="bullet"/>
+      <w:lvlText w:val="o"/>
+      <w:lvlJc w:val="left"/>
+      <w:pPr>
+        <w:ind w:left="7200" w:hanging="360"/>
+      </w:pPr>
+      <w:rPr>
+        <w:rFonts w:ascii="Courier New" w:hAnsi="Courier New" w:cs="Courier New" w:hint="default"/>
+      </w:rPr>
+    </w:lvl>
+    <w:lvl w:ilvl="8" w:tplc="40090005" w:tentative="1">
+      <w:start w:val="1"/>
+      <w:numFmt w:val="bullet"/>
+      <w:lvlText w:val=""/>
+      <w:lvlJc w:val="left"/>
+      <w:pPr>
+        <w:ind w:left="7920" w:hanging="360"/>
       </w:pPr>
       <w:rPr>
         <w:rFonts w:ascii="Wingdings" w:hAnsi="Wingdings" w:hint="default"/>
@@ -21864,6 +22034,9 @@
   </w:num>
   <w:num w:numId="36" w16cid:durableId="70350721">
     <w:abstractNumId w:val="30"/>
+  </w:num>
+  <w:num w:numId="37" w16cid:durableId="84348961">
+    <w:abstractNumId w:val="36"/>
   </w:num>
 </w:numbering>
 </file>
@@ -22471,7 +22644,6 @@
   <w:style w:type="character" w:default="1" w:styleId="DefaultParagraphFont">
     <w:name w:val="Default Paragraph Font"/>
     <w:uiPriority w:val="1"/>
-    <w:semiHidden/>
     <w:unhideWhenUsed/>
   </w:style>
   <w:style w:type="table" w:default="1" w:styleId="TableNormal">

</xml_diff>

<commit_message>
Pushing changes of React State
</commit_message>
<xml_diff>
--- a/Client/React/Notes.docx
+++ b/Client/React/Notes.docx
@@ -123,10 +123,12 @@
         <w:t xml:space="preserve"> It installs node modules folder from </w:t>
       </w:r>
       <w:proofErr w:type="spellStart"/>
+      <w:proofErr w:type="gramStart"/>
       <w:r>
         <w:t>packages.json</w:t>
       </w:r>
       <w:proofErr w:type="spellEnd"/>
+      <w:proofErr w:type="gramEnd"/>
     </w:p>
     <w:p>
       <w:pPr>
@@ -300,7 +302,15 @@
         <w:t xml:space="preserve">The process of </w:t>
       </w:r>
       <w:r>
-        <w:t xml:space="preserve">removing white spaces, comments , line breaks making scripts, web pages and stylesheets more efficient and faster. </w:t>
+        <w:t xml:space="preserve">removing white spaces, </w:t>
+      </w:r>
+      <w:proofErr w:type="gramStart"/>
+      <w:r>
+        <w:t>comments ,</w:t>
+      </w:r>
+      <w:proofErr w:type="gramEnd"/>
+      <w:r>
+        <w:t xml:space="preserve"> line breaks making scripts, web pages and stylesheets more efficient and faster. </w:t>
       </w:r>
     </w:p>
     <w:p>
@@ -497,7 +507,15 @@
         <w:t xml:space="preserve">Package Management: </w:t>
       </w:r>
       <w:r>
-        <w:t>As so many different programs are involved in JavaScript Development just installing, upgrading and keeping track of them can be quite complex. Hence we need a strong package manager.</w:t>
+        <w:t xml:space="preserve">As so many different programs are involved in JavaScript Development just installing, upgrading and keeping track of them can be quite complex. </w:t>
+      </w:r>
+      <w:proofErr w:type="gramStart"/>
+      <w:r>
+        <w:t>Hence</w:t>
+      </w:r>
+      <w:proofErr w:type="gramEnd"/>
+      <w:r>
+        <w:t xml:space="preserve"> we need a strong package manager.</w:t>
       </w:r>
     </w:p>
     <w:p>
@@ -771,10 +789,12 @@
               <w:t>NPM uses package-</w:t>
             </w:r>
             <w:proofErr w:type="spellStart"/>
+            <w:proofErr w:type="gramStart"/>
             <w:r>
               <w:t>lock.json</w:t>
             </w:r>
             <w:proofErr w:type="spellEnd"/>
+            <w:proofErr w:type="gramEnd"/>
             <w:r>
               <w:t xml:space="preserve"> for dependencies.</w:t>
             </w:r>
@@ -789,10 +809,12 @@
               <w:t xml:space="preserve">Yarn uses </w:t>
             </w:r>
             <w:proofErr w:type="spellStart"/>
+            <w:proofErr w:type="gramStart"/>
             <w:r>
               <w:t>yarn.lock</w:t>
             </w:r>
             <w:proofErr w:type="spellEnd"/>
+            <w:proofErr w:type="gramEnd"/>
             <w:r>
               <w:t xml:space="preserve"> to lock dependencies. Yarn’s lock file ensures more consistency across different environments.</w:t>
             </w:r>
@@ -872,10 +894,12 @@
               <w:t>NPM 5 and above improved on this with package-</w:t>
             </w:r>
             <w:proofErr w:type="spellStart"/>
+            <w:proofErr w:type="gramStart"/>
             <w:r>
               <w:t>lock.json</w:t>
             </w:r>
             <w:proofErr w:type="spellEnd"/>
+            <w:proofErr w:type="gramEnd"/>
           </w:p>
         </w:tc>
         <w:tc>
@@ -887,10 +911,12 @@
               <w:t xml:space="preserve">Provides deterministic dependency tree through </w:t>
             </w:r>
             <w:proofErr w:type="spellStart"/>
+            <w:proofErr w:type="gramStart"/>
             <w:r>
               <w:t>yarn.lock</w:t>
             </w:r>
             <w:proofErr w:type="spellEnd"/>
+            <w:proofErr w:type="gramEnd"/>
             <w:r>
               <w:t xml:space="preserve"> ensuring same dependencies are installed every time.</w:t>
             </w:r>
@@ -929,7 +955,15 @@
             </w:r>
             <w:proofErr w:type="spellEnd"/>
             <w:r>
-              <w:t xml:space="preserve"> install , </w:t>
+              <w:t xml:space="preserve"> </w:t>
+            </w:r>
+            <w:proofErr w:type="gramStart"/>
+            <w:r>
+              <w:t>install ,</w:t>
+            </w:r>
+            <w:proofErr w:type="gramEnd"/>
+            <w:r>
+              <w:t xml:space="preserve"> </w:t>
             </w:r>
             <w:proofErr w:type="spellStart"/>
             <w:r>
@@ -947,7 +981,15 @@
           </w:tcPr>
           <w:p>
             <w:r>
-              <w:t>yarn add , yarn start</w:t>
+              <w:t xml:space="preserve">yarn </w:t>
+            </w:r>
+            <w:proofErr w:type="gramStart"/>
+            <w:r>
+              <w:t>add ,</w:t>
+            </w:r>
+            <w:proofErr w:type="gramEnd"/>
+            <w:r>
+              <w:t xml:space="preserve"> yarn start</w:t>
             </w:r>
           </w:p>
         </w:tc>
@@ -1165,7 +1207,9 @@
           <w:u w:val="single"/>
         </w:rPr>
       </w:pPr>
-      <w:r>
+    </w:p>
+    <w:p>
+      <w:pPr>
         <w:rPr>
           <w:b/>
           <w:bCs/>
@@ -1173,6 +1217,16 @@
           <w:szCs w:val="32"/>
           <w:u w:val="single"/>
         </w:rPr>
+      </w:pPr>
+      <w:r>
+        <w:rPr>
+          <w:b/>
+          <w:bCs/>
+          <w:sz w:val="32"/>
+          <w:szCs w:val="32"/>
+          <w:u w:val="single"/>
+        </w:rPr>
+        <w:lastRenderedPageBreak/>
         <w:t>React</w:t>
       </w:r>
     </w:p>
@@ -1193,7 +1247,6 @@
           <w:sz w:val="24"/>
           <w:szCs w:val="24"/>
         </w:rPr>
-        <w:lastRenderedPageBreak/>
         <w:t>Facebook designed React in response to its need to be able to efficiently update websites in response to events.</w:t>
       </w:r>
     </w:p>
@@ -1327,7 +1380,15 @@
             </w:r>
             <w:proofErr w:type="spellEnd"/>
             <w:r>
-              <w:t xml:space="preserve"> is Node Package Executor. It’s main job is to execute the binaries present in </w:t>
+              <w:t xml:space="preserve"> is Node Package Executor. </w:t>
+            </w:r>
+            <w:proofErr w:type="gramStart"/>
+            <w:r>
+              <w:t>It’s</w:t>
+            </w:r>
+            <w:proofErr w:type="gramEnd"/>
+            <w:r>
+              <w:t xml:space="preserve"> main job is to execute the binaries present in </w:t>
             </w:r>
             <w:proofErr w:type="spellStart"/>
             <w:r>
@@ -1451,10 +1512,12 @@
               <w:t xml:space="preserve">Directly executes binaries without needing a script in </w:t>
             </w:r>
             <w:proofErr w:type="spellStart"/>
+            <w:proofErr w:type="gramStart"/>
             <w:r>
               <w:t>package.json</w:t>
             </w:r>
             <w:proofErr w:type="spellEnd"/>
+            <w:proofErr w:type="gramEnd"/>
           </w:p>
         </w:tc>
       </w:tr>
@@ -1505,10 +1568,12 @@
               <w:t xml:space="preserve"> run start // runs a script in </w:t>
             </w:r>
             <w:proofErr w:type="spellStart"/>
+            <w:proofErr w:type="gramStart"/>
             <w:r>
               <w:t>package.json</w:t>
             </w:r>
             <w:proofErr w:type="spellEnd"/>
+            <w:proofErr w:type="gramEnd"/>
           </w:p>
         </w:tc>
         <w:tc>
@@ -1543,12 +1608,17 @@
               <w:t xml:space="preserve"> </w:t>
             </w:r>
             <w:proofErr w:type="spellStart"/>
+            <w:proofErr w:type="gramStart"/>
             <w:r>
               <w:t>eslint</w:t>
             </w:r>
             <w:proofErr w:type="spellEnd"/>
             <w:r>
-              <w:t xml:space="preserve"> . // runs locally installed package</w:t>
+              <w:t xml:space="preserve"> .</w:t>
+            </w:r>
+            <w:proofErr w:type="gramEnd"/>
+            <w:r>
+              <w:t xml:space="preserve"> // runs locally installed package</w:t>
             </w:r>
           </w:p>
         </w:tc>
@@ -1567,8 +1637,13 @@
         <w:pStyle w:val="ListParagraph"/>
       </w:pPr>
       <w:r>
-        <w:t>To create an app name below are the rules :</w:t>
-      </w:r>
+        <w:t xml:space="preserve">To create an app name below are the </w:t>
+      </w:r>
+      <w:proofErr w:type="gramStart"/>
+      <w:r>
+        <w:t>rules :</w:t>
+      </w:r>
+      <w:proofErr w:type="gramEnd"/>
     </w:p>
     <w:p>
       <w:pPr>
@@ -1959,7 +2034,23 @@
           <w:sz w:val="24"/>
           <w:szCs w:val="24"/>
         </w:rPr>
-        <w:t>React just renders the components and how these components gets rendered to user is up to separate library.</w:t>
+        <w:t xml:space="preserve">React just renders the components and how these components </w:t>
+      </w:r>
+      <w:proofErr w:type="gramStart"/>
+      <w:r>
+        <w:rPr>
+          <w:sz w:val="24"/>
+          <w:szCs w:val="24"/>
+        </w:rPr>
+        <w:t>gets</w:t>
+      </w:r>
+      <w:proofErr w:type="gramEnd"/>
+      <w:r>
+        <w:rPr>
+          <w:sz w:val="24"/>
+          <w:szCs w:val="24"/>
+        </w:rPr>
+        <w:t xml:space="preserve"> rendered to user is up to separate library.</w:t>
       </w:r>
     </w:p>
     <w:p>
@@ -2085,6 +2176,7 @@
           <w:szCs w:val="24"/>
         </w:rPr>
       </w:pPr>
+      <w:proofErr w:type="gramStart"/>
       <w:r>
         <w:rPr>
           <w:b/>
@@ -2103,6 +2195,7 @@
         </w:rPr>
         <w:t xml:space="preserve"> :</w:t>
       </w:r>
+      <w:proofErr w:type="gramEnd"/>
       <w:r>
         <w:rPr>
           <w:sz w:val="24"/>
@@ -2486,7 +2579,23 @@
           <w:sz w:val="24"/>
           <w:szCs w:val="24"/>
         </w:rPr>
-        <w:t xml:space="preserve"> Once we create such generic components we can create specific components by combining more generalized ones. This is called </w:t>
+        <w:t xml:space="preserve"> Once we create such generic </w:t>
+      </w:r>
+      <w:proofErr w:type="gramStart"/>
+      <w:r>
+        <w:rPr>
+          <w:sz w:val="24"/>
+          <w:szCs w:val="24"/>
+        </w:rPr>
+        <w:t>components</w:t>
+      </w:r>
+      <w:proofErr w:type="gramEnd"/>
+      <w:r>
+        <w:rPr>
+          <w:sz w:val="24"/>
+          <w:szCs w:val="24"/>
+        </w:rPr>
+        <w:t xml:space="preserve"> we can create specific components by combining more generalized ones. This is called </w:t>
       </w:r>
       <w:r>
         <w:rPr>
@@ -2575,6 +2684,15 @@
         </w:rPr>
         <w:t>:</w:t>
       </w:r>
+      <w:r>
+        <w:rPr>
+          <w:b/>
+          <w:bCs/>
+          <w:sz w:val="28"/>
+          <w:szCs w:val="28"/>
+        </w:rPr>
+        <w:t xml:space="preserve">                                                                                                                                                                                                                                                                                                                                                                                                                                                                                                                                                                                                                                                                                                                                                                                                                                                                                                                                                                                                                                                                                                                                                                                                                                                                                                                                                                                                                                                                                                                                                                                                                                           </w:t>
+      </w:r>
     </w:p>
     <w:p>
       <w:pPr>
@@ -2674,7 +2792,15 @@
       </w:r>
       <w:proofErr w:type="spellEnd"/>
       <w:r>
-        <w:t>’ which used to load modules in AMD (Asynchronous Module Definition) way i.e.. all the imports in a module run prior to any of the code in those modules being executed.</w:t>
+        <w:t xml:space="preserve">’ which used to load modules in AMD (Asynchronous Module Definition) way </w:t>
+      </w:r>
+      <w:proofErr w:type="gramStart"/>
+      <w:r>
+        <w:t>i.e..</w:t>
+      </w:r>
+      <w:proofErr w:type="gramEnd"/>
+      <w:r>
+        <w:t xml:space="preserve"> all the imports in a module run prior to any of the code in those modules being executed.</w:t>
       </w:r>
     </w:p>
     <w:p>
@@ -2716,10 +2842,18 @@
       </w:r>
       <w:proofErr w:type="spellEnd"/>
       <w:r>
-        <w:t xml:space="preserve">’ used to load the modules synchronously </w:t>
-      </w:r>
-      <w:r>
-        <w:t xml:space="preserve">, parsing and executing </w:t>
+        <w:t xml:space="preserve">’ used to load the modules </w:t>
+      </w:r>
+      <w:proofErr w:type="gramStart"/>
+      <w:r>
+        <w:t xml:space="preserve">synchronously </w:t>
+      </w:r>
+      <w:r>
+        <w:t>,</w:t>
+      </w:r>
+      <w:proofErr w:type="gramEnd"/>
+      <w:r>
+        <w:t xml:space="preserve"> parsing and executing </w:t>
       </w:r>
       <w:r>
         <w:t xml:space="preserve">each module as it’s loaded. </w:t>
@@ -2791,7 +2925,27 @@
           <w:sz w:val="24"/>
           <w:szCs w:val="24"/>
         </w:rPr>
-        <w:t xml:space="preserve">ES Modules : </w:t>
+        <w:t xml:space="preserve">ES </w:t>
+      </w:r>
+      <w:proofErr w:type="gramStart"/>
+      <w:r>
+        <w:rPr>
+          <w:b/>
+          <w:bCs/>
+          <w:sz w:val="24"/>
+          <w:szCs w:val="24"/>
+        </w:rPr>
+        <w:t>Modules :</w:t>
+      </w:r>
+      <w:proofErr w:type="gramEnd"/>
+      <w:r>
+        <w:rPr>
+          <w:b/>
+          <w:bCs/>
+          <w:sz w:val="24"/>
+          <w:szCs w:val="24"/>
+        </w:rPr>
+        <w:t xml:space="preserve"> </w:t>
       </w:r>
       <w:r>
         <w:t>ECMAScript Modules (ESA) features Asynchronous Module Definition like ‘</w:t>
@@ -2860,9 +3014,9 @@
           <w:sz w:val="20"/>
           <w:szCs w:val="20"/>
         </w:rPr>
-        <w:t xml:space="preserve">import { </w:t>
-      </w:r>
-      <w:proofErr w:type="spellStart"/>
+        <w:t xml:space="preserve">import </w:t>
+      </w:r>
+      <w:proofErr w:type="gramStart"/>
       <w:r>
         <w:rPr>
           <w:i/>
@@ -2870,9 +3024,20 @@
           <w:sz w:val="20"/>
           <w:szCs w:val="20"/>
         </w:rPr>
+        <w:t xml:space="preserve">{ </w:t>
+      </w:r>
+      <w:proofErr w:type="spellStart"/>
+      <w:r>
+        <w:rPr>
+          <w:i/>
+          <w:iCs/>
+          <w:sz w:val="20"/>
+          <w:szCs w:val="20"/>
+        </w:rPr>
         <w:t>shippingMethods</w:t>
       </w:r>
       <w:proofErr w:type="spellEnd"/>
+      <w:proofErr w:type="gramEnd"/>
       <w:r>
         <w:rPr>
           <w:i/>
@@ -2982,6 +3147,7 @@
         <w:t>(</w:t>
       </w:r>
       <w:proofErr w:type="spellStart"/>
+      <w:proofErr w:type="gramStart"/>
       <w:r>
         <w:rPr>
           <w:rStyle w:val="HTMLCode"/>
@@ -2993,6 +3159,7 @@
         <w:t>weight,shippingMethod</w:t>
       </w:r>
       <w:proofErr w:type="spellEnd"/>
+      <w:proofErr w:type="gramEnd"/>
       <w:r>
         <w:rPr>
           <w:rStyle w:val="HTMLCode"/>
@@ -3368,7 +3535,15 @@
         <w:t>Create React App</w:t>
       </w:r>
       <w:r>
-        <w:t xml:space="preserve">. It’s online version is here </w:t>
+        <w:t xml:space="preserve">. </w:t>
+      </w:r>
+      <w:proofErr w:type="gramStart"/>
+      <w:r>
+        <w:t>It’s</w:t>
+      </w:r>
+      <w:proofErr w:type="gramEnd"/>
+      <w:r>
+        <w:t xml:space="preserve"> online version is here </w:t>
       </w:r>
       <w:r>
         <w:sym w:font="Wingdings" w:char="F0E0"/>
@@ -3612,7 +3787,15 @@
         <w:t>User defined elements can have custom attributes after React 16.</w:t>
       </w:r>
       <w:r>
-        <w:t xml:space="preserve"> Prior to React 16 it is a good practice to have ‘data-‘ attributes defined for DOM elements instead of custom attributes.</w:t>
+        <w:t xml:space="preserve"> Prior to React 16 it is a good practice to have ‘data</w:t>
+      </w:r>
+      <w:proofErr w:type="gramStart"/>
+      <w:r>
+        <w:t>-‘ attributes</w:t>
+      </w:r>
+      <w:proofErr w:type="gramEnd"/>
+      <w:r>
+        <w:t xml:space="preserve"> defined for DOM elements instead of custom attributes.</w:t>
       </w:r>
     </w:p>
     <w:p>
@@ -3776,7 +3959,15 @@
         <w:t xml:space="preserve"> &amp;&amp;:</w:t>
       </w:r>
       <w:r>
-        <w:t xml:space="preserve">  The conditional operator says that  if expression on left side of &amp;&amp; evaluates to true then expression on right side of &amp;&amp; will be printed. If either of expression on left side is false then value will be returned as false.</w:t>
+        <w:t xml:space="preserve">  The conditional operator says </w:t>
+      </w:r>
+      <w:proofErr w:type="gramStart"/>
+      <w:r>
+        <w:t>that  if</w:t>
+      </w:r>
+      <w:proofErr w:type="gramEnd"/>
+      <w:r>
+        <w:t xml:space="preserve"> expression on left side of &amp;&amp; evaluates to true then expression on right side of &amp;&amp; will be printed. If either of expression on left side is false then value will be returned as false.</w:t>
       </w:r>
     </w:p>
     <w:p>
@@ -3834,7 +4025,15 @@
         </w:numPr>
       </w:pPr>
       <w:r>
-        <w:t xml:space="preserve">Conditional Operator : </w:t>
+        <w:t xml:space="preserve">Conditional </w:t>
+      </w:r>
+      <w:proofErr w:type="gramStart"/>
+      <w:r>
+        <w:t>Operator :</w:t>
+      </w:r>
+      <w:proofErr w:type="gramEnd"/>
+      <w:r>
+        <w:t xml:space="preserve"> </w:t>
       </w:r>
       <w:r>
         <w:rPr>
@@ -4021,11 +4220,6 @@
       </w:r>
     </w:p>
     <w:p>
-      <w:pPr>
-        <w:pStyle w:val="ListParagraph"/>
-      </w:pPr>
-    </w:p>
-    <w:p>
       <w:r>
         <w:rPr>
           <w:b/>
@@ -5185,7 +5379,6 @@
                 <w:szCs w:val="24"/>
                 <w14:ligatures w14:val="none"/>
               </w:rPr>
-              <w:lastRenderedPageBreak/>
               <w:t>bdo</w:t>
             </w:r>
             <w:proofErr w:type="spellEnd"/>
@@ -5271,6 +5464,7 @@
                 <w:szCs w:val="24"/>
                 <w14:ligatures w14:val="none"/>
               </w:rPr>
+              <w:lastRenderedPageBreak/>
               <w:t>big</w:t>
             </w:r>
           </w:p>
@@ -7497,7 +7691,6 @@
                 <w:szCs w:val="24"/>
                 <w14:ligatures w14:val="none"/>
               </w:rPr>
-              <w:lastRenderedPageBreak/>
               <w:t>figure</w:t>
             </w:r>
           </w:p>
@@ -7582,6 +7775,7 @@
                 <w:szCs w:val="24"/>
                 <w14:ligatures w14:val="none"/>
               </w:rPr>
+              <w:lastRenderedPageBreak/>
               <w:t>footer</w:t>
             </w:r>
           </w:p>
@@ -9760,7 +9954,6 @@
                 <w:szCs w:val="24"/>
                 <w14:ligatures w14:val="none"/>
               </w:rPr>
-              <w:lastRenderedPageBreak/>
               <w:t>mark</w:t>
             </w:r>
           </w:p>
@@ -9845,6 +10038,7 @@
                 <w:szCs w:val="24"/>
                 <w14:ligatures w14:val="none"/>
               </w:rPr>
+              <w:lastRenderedPageBreak/>
               <w:t>menu</w:t>
             </w:r>
           </w:p>
@@ -12139,7 +12333,6 @@
                 <w:szCs w:val="24"/>
                 <w14:ligatures w14:val="none"/>
               </w:rPr>
-              <w:lastRenderedPageBreak/>
               <w:t>select</w:t>
             </w:r>
           </w:p>
@@ -12224,6 +12417,7 @@
                 <w:szCs w:val="24"/>
                 <w14:ligatures w14:val="none"/>
               </w:rPr>
+              <w:lastRenderedPageBreak/>
               <w:t>small</w:t>
             </w:r>
           </w:p>
@@ -14342,7 +14536,6 @@
           <w:sz w:val="24"/>
           <w:szCs w:val="24"/>
         </w:rPr>
-        <w:lastRenderedPageBreak/>
         <w:t>Attributes vs Props:</w:t>
       </w:r>
     </w:p>
@@ -14360,6 +14553,7 @@
           <w:sz w:val="24"/>
           <w:szCs w:val="24"/>
         </w:rPr>
+        <w:lastRenderedPageBreak/>
         <w:t xml:space="preserve">Attributes that we defined for JSX elements are passed to the component represented by element as </w:t>
       </w:r>
       <w:r>
@@ -14614,10 +14808,12 @@
         <w:t xml:space="preserve">attribute on </w:t>
       </w:r>
       <w:proofErr w:type="spellStart"/>
+      <w:proofErr w:type="gramStart"/>
       <w:r>
         <w:t>a</w:t>
       </w:r>
       <w:proofErr w:type="spellEnd"/>
+      <w:proofErr w:type="gramEnd"/>
       <w:r>
         <w:t xml:space="preserve"> element with children</w:t>
       </w:r>
@@ -14690,8 +14886,13 @@
         </w:numPr>
       </w:pPr>
       <w:r>
-        <w:t>Some attributes that behave differently :</w:t>
-      </w:r>
+        <w:t xml:space="preserve">Some attributes that behave </w:t>
+      </w:r>
+      <w:proofErr w:type="gramStart"/>
+      <w:r>
+        <w:t>differently :</w:t>
+      </w:r>
+      <w:proofErr w:type="gramEnd"/>
     </w:p>
     <w:p>
       <w:pPr>
@@ -14928,17 +15129,29 @@
           <w:i/>
           <w:iCs/>
         </w:rPr>
-        <w:t>Prototypal Inheritance</w:t>
-      </w:r>
+        <w:t xml:space="preserve">Prototypal </w:t>
+      </w:r>
+      <w:proofErr w:type="gramStart"/>
       <w:r>
         <w:rPr>
           <w:i/>
           <w:iCs/>
         </w:rPr>
+        <w:t>Inheritance</w:t>
+      </w:r>
+      <w:r>
+        <w:rPr>
+          <w:i/>
+          <w:iCs/>
+        </w:rPr>
         <w:t xml:space="preserve"> </w:t>
       </w:r>
       <w:r>
-        <w:t xml:space="preserve">: In JavaScript we can create objects in 3 ways : </w:t>
+        <w:t>:</w:t>
+      </w:r>
+      <w:proofErr w:type="gramEnd"/>
+      <w:r>
+        <w:t xml:space="preserve"> In JavaScript we can create objects in 3 ways : </w:t>
       </w:r>
     </w:p>
     <w:p>
@@ -15080,6 +15293,12 @@
         <w:rPr>
           <w:noProof/>
         </w:rPr>
+        <w:t>0</w:t>
+      </w:r>
+      <w:r>
+        <w:rPr>
+          <w:noProof/>
+        </w:rPr>
         <w:drawing>
           <wp:inline distT="0" distB="0" distL="0" distR="0" wp14:anchorId="10E41CE6" wp14:editId="791BCD5D">
             <wp:extent cx="2590800" cy="2149481"/>
@@ -15130,7 +15349,15 @@
         </w:rPr>
       </w:pPr>
       <w:r>
-        <w:t>Every object that you create in JavaScript is a copy of another object which is called it’s prototype.</w:t>
+        <w:t xml:space="preserve">Every object that you create in JavaScript is a copy of another object which is called </w:t>
+      </w:r>
+      <w:proofErr w:type="gramStart"/>
+      <w:r>
+        <w:t>it’s</w:t>
+      </w:r>
+      <w:proofErr w:type="gramEnd"/>
+      <w:r>
+        <w:t xml:space="preserve"> prototype.</w:t>
       </w:r>
     </w:p>
     <w:p>
@@ -15252,18 +15479,31 @@
           <w:iCs/>
           <w:u w:val="single"/>
         </w:rPr>
-        <w:t>mport React from ‘react’</w:t>
-      </w:r>
+        <w:t>mport React from ‘react</w:t>
+      </w:r>
+      <w:proofErr w:type="gramStart"/>
       <w:r>
         <w:rPr>
           <w:i/>
           <w:iCs/>
           <w:u w:val="single"/>
         </w:rPr>
+        <w:t>’</w:t>
+      </w:r>
+      <w:r>
+        <w:rPr>
+          <w:i/>
+          <w:iCs/>
+          <w:u w:val="single"/>
+        </w:rPr>
         <w:t xml:space="preserve"> </w:t>
       </w:r>
       <w:r>
-        <w:t xml:space="preserve"> then it imports entire React library and we will need to extend the class like this : </w:t>
+        <w:t xml:space="preserve"> then</w:t>
+      </w:r>
+      <w:proofErr w:type="gramEnd"/>
+      <w:r>
+        <w:t xml:space="preserve"> it imports entire React library and we will need to extend the class like this : </w:t>
       </w:r>
     </w:p>
     <w:p>
@@ -15334,14 +15574,30 @@
           <w:bCs/>
         </w:rPr>
         <w:lastRenderedPageBreak/>
-        <w:t>Named Import</w:t>
-      </w:r>
+        <w:t xml:space="preserve">Named </w:t>
+      </w:r>
+      <w:proofErr w:type="gramStart"/>
       <w:r>
         <w:rPr>
           <w:b/>
           <w:bCs/>
         </w:rPr>
-        <w:t xml:space="preserve"> : </w:t>
+        <w:t>Import</w:t>
+      </w:r>
+      <w:r>
+        <w:rPr>
+          <w:b/>
+          <w:bCs/>
+        </w:rPr>
+        <w:t xml:space="preserve"> :</w:t>
+      </w:r>
+      <w:proofErr w:type="gramEnd"/>
+      <w:r>
+        <w:rPr>
+          <w:b/>
+          <w:bCs/>
+        </w:rPr>
+        <w:t xml:space="preserve"> </w:t>
       </w:r>
       <w:r>
         <w:t xml:space="preserve">  </w:t>
@@ -15492,10 +15748,12 @@
         <w:t xml:space="preserve">Every object of the component maintains </w:t>
       </w:r>
       <w:proofErr w:type="spellStart"/>
+      <w:proofErr w:type="gramStart"/>
       <w:r>
         <w:t>it’s</w:t>
       </w:r>
       <w:proofErr w:type="spellEnd"/>
+      <w:proofErr w:type="gramEnd"/>
       <w:r>
         <w:t xml:space="preserve"> own local state. This state is initialized in the constructor. The state of a component is stored in an object called </w:t>
       </w:r>
@@ -15604,6 +15862,9 @@
           <w:bCs/>
         </w:rPr>
       </w:pPr>
+      <w:r>
+        <w:t xml:space="preserve"> </w:t>
+      </w:r>
       <w:r>
         <w:t xml:space="preserve">As they are just </w:t>
       </w:r>
@@ -15948,33 +16209,42 @@
         </w:rPr>
       </w:pPr>
       <w:proofErr w:type="spellStart"/>
+      <w:proofErr w:type="gramStart"/>
       <w:r>
         <w:rPr>
           <w:b/>
           <w:bCs/>
         </w:rPr>
-        <w:t>this.props.children</w:t>
-      </w:r>
-      <w:proofErr w:type="spellEnd"/>
+        <w:t>this.props</w:t>
+      </w:r>
+      <w:proofErr w:type="gramEnd"/>
       <w:r>
         <w:rPr>
           <w:b/>
           <w:bCs/>
         </w:rPr>
-        <w:t xml:space="preserve"> </w:t>
-      </w:r>
+        <w:t>.children</w:t>
+      </w:r>
+      <w:proofErr w:type="spellEnd"/>
       <w:r>
         <w:rPr>
           <w:b/>
           <w:bCs/>
         </w:rPr>
-        <w:sym w:font="Wingdings" w:char="F0E0"/>
+        <w:t xml:space="preserve"> </w:t>
       </w:r>
       <w:r>
         <w:rPr>
           <w:b/>
           <w:bCs/>
         </w:rPr>
+        <w:sym w:font="Wingdings" w:char="F0E0"/>
+      </w:r>
+      <w:r>
+        <w:rPr>
+          <w:b/>
+          <w:bCs/>
+        </w:rPr>
         <w:t xml:space="preserve"> </w:t>
       </w:r>
       <w:r>
@@ -16001,8 +16271,13 @@
         <w:t xml:space="preserve">By using </w:t>
       </w:r>
       <w:proofErr w:type="spellStart"/>
-      <w:r>
-        <w:t>this.props.children</w:t>
+      <w:proofErr w:type="gramStart"/>
+      <w:r>
+        <w:t>this.props</w:t>
+      </w:r>
+      <w:proofErr w:type="gramEnd"/>
+      <w:r>
+        <w:t>.children</w:t>
       </w:r>
       <w:proofErr w:type="spellEnd"/>
       <w:r>
@@ -16150,7 +16425,15 @@
         <w:t>application</w:t>
       </w:r>
       <w:r>
-        <w:t xml:space="preserve">, components gets created, do their job and get destroyed. At each state </w:t>
+        <w:t xml:space="preserve">, components </w:t>
+      </w:r>
+      <w:proofErr w:type="gramStart"/>
+      <w:r>
+        <w:t>gets</w:t>
+      </w:r>
+      <w:proofErr w:type="gramEnd"/>
+      <w:r>
+        <w:t xml:space="preserve"> created, do their job and get destroyed. At each state </w:t>
       </w:r>
       <w:r>
         <w:t xml:space="preserve">there are certain events that get fired and methods that invoked. These methods and events are called </w:t>
@@ -16420,8 +16703,13 @@
           <w:numId w:val="29"/>
         </w:numPr>
       </w:pPr>
-      <w:r>
-        <w:t xml:space="preserve">constructor() </w:t>
+      <w:proofErr w:type="gramStart"/>
+      <w:r>
+        <w:t>constructor(</w:t>
+      </w:r>
+      <w:proofErr w:type="gramEnd"/>
+      <w:r>
+        <w:t xml:space="preserve">) </w:t>
       </w:r>
       <w:r>
         <w:sym w:font="Wingdings" w:char="F0E0"/>
@@ -16450,7 +16738,15 @@
         <w:sym w:font="Wingdings" w:char="F0E0"/>
       </w:r>
       <w:r>
-        <w:t xml:space="preserve"> Checks If props for the component has changed and updates the new props to update the state.</w:t>
+        <w:t xml:space="preserve"> Checks If props for the component </w:t>
+      </w:r>
+      <w:proofErr w:type="gramStart"/>
+      <w:r>
+        <w:t>has</w:t>
+      </w:r>
+      <w:proofErr w:type="gramEnd"/>
+      <w:r>
+        <w:t xml:space="preserve"> changed and updates the new props to update the state.</w:t>
       </w:r>
     </w:p>
     <w:p>
@@ -16461,8 +16757,13 @@
           <w:numId w:val="29"/>
         </w:numPr>
       </w:pPr>
-      <w:r>
-        <w:t xml:space="preserve">render() </w:t>
+      <w:proofErr w:type="gramStart"/>
+      <w:r>
+        <w:t>render(</w:t>
+      </w:r>
+      <w:proofErr w:type="gramEnd"/>
+      <w:r>
+        <w:t xml:space="preserve">) </w:t>
       </w:r>
       <w:r>
         <w:sym w:font="Wingdings" w:char="F0E0"/>
@@ -16481,7 +16782,15 @@
         <w:t xml:space="preserve">  runs every time the component updates and this runs in both Mounting and Updating stages. In this stage JSX will be rendered to the DOM.</w:t>
       </w:r>
       <w:r>
-        <w:t xml:space="preserve"> When a component renders React creates a Virtual DOM tree based on component’s </w:t>
+        <w:t xml:space="preserve"> When </w:t>
+      </w:r>
+      <w:proofErr w:type="gramStart"/>
+      <w:r>
+        <w:t>a component renders</w:t>
+      </w:r>
+      <w:proofErr w:type="gramEnd"/>
+      <w:r>
+        <w:t xml:space="preserve"> React creates a Virtual DOM tree based on component’s </w:t>
       </w:r>
       <w:r>
         <w:rPr>
@@ -16503,12 +16812,17 @@
         </w:numPr>
       </w:pPr>
       <w:proofErr w:type="spellStart"/>
+      <w:proofErr w:type="gramStart"/>
       <w:r>
         <w:t>componentDidMount</w:t>
       </w:r>
       <w:proofErr w:type="spellEnd"/>
       <w:r>
-        <w:t xml:space="preserve">() </w:t>
+        <w:t>(</w:t>
+      </w:r>
+      <w:proofErr w:type="gramEnd"/>
+      <w:r>
+        <w:t xml:space="preserve">) </w:t>
       </w:r>
       <w:r>
         <w:sym w:font="Wingdings" w:char="F0E0"/>
@@ -16538,12 +16852,17 @@
         </w:numPr>
       </w:pPr>
       <w:proofErr w:type="spellStart"/>
+      <w:proofErr w:type="gramStart"/>
       <w:r>
         <w:t>shouldComponentUpdate</w:t>
       </w:r>
       <w:proofErr w:type="spellEnd"/>
       <w:r>
-        <w:t xml:space="preserve">() </w:t>
+        <w:t>(</w:t>
+      </w:r>
+      <w:proofErr w:type="gramEnd"/>
+      <w:r>
+        <w:t xml:space="preserve">) </w:t>
       </w:r>
       <w:r>
         <w:sym w:font="Wingdings" w:char="F0E0"/>
@@ -16563,7 +16882,15 @@
         <w:pStyle w:val="ListParagraph"/>
       </w:pPr>
       <w:r>
-        <w:t xml:space="preserve">This method returns either true/false. If we have component that we know that it will never get updated once it’s mounted we can prevent it by using this code: </w:t>
+        <w:t xml:space="preserve">This method returns either true/false. If we have component that we know that it will never get updated once it’s </w:t>
+      </w:r>
+      <w:proofErr w:type="gramStart"/>
+      <w:r>
+        <w:t>mounted</w:t>
+      </w:r>
+      <w:proofErr w:type="gramEnd"/>
+      <w:r>
+        <w:t xml:space="preserve"> we can prevent it by using this code: </w:t>
       </w:r>
     </w:p>
     <w:p>
@@ -16580,12 +16907,17 @@
         <w:tab/>
       </w:r>
       <w:proofErr w:type="spellStart"/>
+      <w:proofErr w:type="gramStart"/>
       <w:r>
         <w:t>shouldComponentUpdate</w:t>
       </w:r>
       <w:proofErr w:type="spellEnd"/>
       <w:r>
-        <w:t>() { return false; }</w:t>
+        <w:t>(</w:t>
+      </w:r>
+      <w:proofErr w:type="gramEnd"/>
+      <w:r>
+        <w:t>) { return false; }</w:t>
       </w:r>
     </w:p>
     <w:p>
@@ -16654,12 +16986,17 @@
         </w:rPr>
       </w:pPr>
       <w:proofErr w:type="spellStart"/>
+      <w:proofErr w:type="gramStart"/>
       <w:r>
         <w:t>getSnapShotBeforeUpdate</w:t>
       </w:r>
       <w:proofErr w:type="spellEnd"/>
       <w:r>
-        <w:t xml:space="preserve">() </w:t>
+        <w:t>(</w:t>
+      </w:r>
+      <w:proofErr w:type="gramEnd"/>
+      <w:r>
+        <w:t xml:space="preserve">) </w:t>
       </w:r>
       <w:r>
         <w:sym w:font="Wingdings" w:char="F0E0"/>
@@ -16695,12 +17032,17 @@
         </w:rPr>
       </w:pPr>
       <w:proofErr w:type="spellStart"/>
+      <w:proofErr w:type="gramStart"/>
       <w:r>
         <w:t>componentDidUpdate</w:t>
       </w:r>
       <w:proofErr w:type="spellEnd"/>
       <w:r>
-        <w:t xml:space="preserve">() </w:t>
+        <w:t>(</w:t>
+      </w:r>
+      <w:proofErr w:type="gramEnd"/>
+      <w:r>
+        <w:t xml:space="preserve">) </w:t>
       </w:r>
       <w:r>
         <w:sym w:font="Wingdings" w:char="F0E0"/>
@@ -16728,12 +17070,17 @@
         <w:t xml:space="preserve">If </w:t>
       </w:r>
       <w:proofErr w:type="spellStart"/>
+      <w:proofErr w:type="gramStart"/>
       <w:r>
         <w:t>shouldComponentUpdate</w:t>
       </w:r>
       <w:proofErr w:type="spellEnd"/>
       <w:r>
-        <w:t xml:space="preserve">() returns false then this method will </w:t>
+        <w:t>(</w:t>
+      </w:r>
+      <w:proofErr w:type="gramEnd"/>
+      <w:r>
+        <w:t xml:space="preserve">) returns false then this method will </w:t>
       </w:r>
       <w:r>
         <w:t>not run.</w:t>
@@ -16768,18 +17115,31 @@
         </w:rPr>
       </w:pPr>
       <w:proofErr w:type="spellStart"/>
+      <w:proofErr w:type="gramStart"/>
       <w:r>
         <w:t>componentWillUnmount</w:t>
       </w:r>
       <w:proofErr w:type="spellEnd"/>
       <w:r>
-        <w:t xml:space="preserve">() </w:t>
+        <w:t>(</w:t>
+      </w:r>
+      <w:proofErr w:type="gramEnd"/>
+      <w:r>
+        <w:t xml:space="preserve">) </w:t>
       </w:r>
       <w:r>
         <w:sym w:font="Wingdings" w:char="F0E0"/>
       </w:r>
       <w:r>
-        <w:t xml:space="preserve"> This method is called right before the component is removed from the DOM. If we need to any clean up related to the component here in this method we can do it like stopping any network requests that are in progress, stopping timers and removing event listeners created in </w:t>
+        <w:t xml:space="preserve"> This method is called right before the component is removed from the DOM. If we need to any clean up related to the component here in this </w:t>
+      </w:r>
+      <w:proofErr w:type="gramStart"/>
+      <w:r>
+        <w:t>method</w:t>
+      </w:r>
+      <w:proofErr w:type="gramEnd"/>
+      <w:r>
+        <w:t xml:space="preserve"> we can do it like stopping any network requests that are in progress, stopping timers and removing event listeners created in </w:t>
       </w:r>
       <w:proofErr w:type="spellStart"/>
       <w:r>
@@ -16844,12 +17204,17 @@
         </w:rPr>
       </w:pPr>
       <w:proofErr w:type="spellStart"/>
+      <w:proofErr w:type="gramStart"/>
       <w:r>
         <w:t>getDerivedStateFromError</w:t>
       </w:r>
       <w:proofErr w:type="spellEnd"/>
       <w:r>
-        <w:t xml:space="preserve">() </w:t>
+        <w:t>(</w:t>
+      </w:r>
+      <w:proofErr w:type="gramEnd"/>
+      <w:r>
+        <w:t xml:space="preserve">) </w:t>
       </w:r>
       <w:r>
         <w:sym w:font="Wingdings" w:char="F0E0"/>
@@ -16871,12 +17236,17 @@
         </w:rPr>
       </w:pPr>
       <w:proofErr w:type="spellStart"/>
+      <w:proofErr w:type="gramStart"/>
       <w:r>
         <w:t>componentDidCatch</w:t>
       </w:r>
       <w:proofErr w:type="spellEnd"/>
       <w:r>
-        <w:t xml:space="preserve">() </w:t>
+        <w:t>(</w:t>
+      </w:r>
+      <w:proofErr w:type="gramEnd"/>
+      <w:r>
+        <w:t xml:space="preserve">) </w:t>
       </w:r>
       <w:r>
         <w:sym w:font="Wingdings" w:char="F0E0"/>
@@ -17082,35 +17452,49 @@
           <w:i/>
           <w:iCs/>
         </w:rPr>
-        <w:t>Why One-Way data flow</w:t>
-      </w:r>
+        <w:t xml:space="preserve">Why One-Way data </w:t>
+      </w:r>
+      <w:proofErr w:type="gramStart"/>
       <w:r>
         <w:rPr>
           <w:b/>
           <w:bCs/>
-        </w:rPr>
-        <w:t xml:space="preserve"> ?</w:t>
+          <w:i/>
+          <w:iCs/>
+        </w:rPr>
+        <w:t>flow</w:t>
       </w:r>
       <w:r>
         <w:rPr>
           <w:b/>
           <w:bCs/>
         </w:rPr>
+        <w:t xml:space="preserve"> ?</w:t>
+      </w:r>
+      <w:proofErr w:type="gramEnd"/>
+      <w:r>
+        <w:rPr>
+          <w:b/>
+          <w:bCs/>
+        </w:rPr>
         <w:t xml:space="preserve"> </w:t>
       </w:r>
-      <w:r>
-        <w:t xml:space="preserve">Two way data flow or bidirectional data flow where data flows from parent component to child component and changes within the child component </w:t>
-      </w:r>
-      <w:r>
-        <w:t xml:space="preserve">can affect data in parent component is convenient but this may </w:t>
-      </w:r>
-      <w:proofErr w:type="spellStart"/>
-      <w:r>
-        <w:t>bprone</w:t>
-      </w:r>
-      <w:proofErr w:type="spellEnd"/>
-      <w:r>
-        <w:t xml:space="preserve"> to errors, also increases complexity of a user interface. </w:t>
+      <w:proofErr w:type="gramStart"/>
+      <w:r>
+        <w:t>Two way</w:t>
+      </w:r>
+      <w:proofErr w:type="gramEnd"/>
+      <w:r>
+        <w:t xml:space="preserve"> data flow or bidirectional data flow where data flows from parent component to child component and changes within the child component </w:t>
+      </w:r>
+      <w:r>
+        <w:t>can affect data in parent component is convenient but this may b</w:t>
+      </w:r>
+      <w:r>
+        <w:t xml:space="preserve">e </w:t>
+      </w:r>
+      <w:r>
+        <w:t xml:space="preserve">prone to errors, also increases complexity of a user interface. </w:t>
       </w:r>
     </w:p>
     <w:p>
@@ -17121,12 +17505,21 @@
           <w:bCs/>
         </w:rPr>
       </w:pPr>
+      <w:proofErr w:type="gramStart"/>
       <w:r>
         <w:rPr>
           <w:b/>
           <w:bCs/>
         </w:rPr>
-        <w:t>Two way data binding</w:t>
+        <w:t>Two way</w:t>
+      </w:r>
+      <w:proofErr w:type="gramEnd"/>
+      <w:r>
+        <w:rPr>
+          <w:b/>
+          <w:bCs/>
+        </w:rPr>
+        <w:t xml:space="preserve"> data binding</w:t>
       </w:r>
       <w:r>
         <w:rPr>
@@ -17363,8 +17756,13 @@
         </w:numPr>
       </w:pPr>
       <w:r>
-        <w:t>Initialization of State :</w:t>
-      </w:r>
+        <w:t xml:space="preserve">Initialization of </w:t>
+      </w:r>
+      <w:proofErr w:type="gramStart"/>
+      <w:r>
+        <w:t>State :</w:t>
+      </w:r>
+      <w:proofErr w:type="gramEnd"/>
     </w:p>
     <w:p>
       <w:pPr>
@@ -17381,13 +17779,27 @@
         <w:rPr>
           <w:u w:val="single"/>
         </w:rPr>
-        <w:t>Class Component</w:t>
-      </w:r>
+        <w:t xml:space="preserve">Class </w:t>
+      </w:r>
+      <w:proofErr w:type="gramStart"/>
       <w:r>
         <w:rPr>
           <w:u w:val="single"/>
         </w:rPr>
-        <w:t xml:space="preserve"> : </w:t>
+        <w:t>Component</w:t>
+      </w:r>
+      <w:r>
+        <w:rPr>
+          <w:u w:val="single"/>
+        </w:rPr>
+        <w:t xml:space="preserve"> :</w:t>
+      </w:r>
+      <w:proofErr w:type="gramEnd"/>
+      <w:r>
+        <w:rPr>
+          <w:u w:val="single"/>
+        </w:rPr>
+        <w:t xml:space="preserve"> </w:t>
       </w:r>
       <w:r>
         <w:t xml:space="preserve">In a class component it is assigned inside a constructor as this is the place which gets called when an instance to the class gets created. </w:t>
@@ -17408,12 +17820,19 @@
         <w:rPr>
           <w:u w:val="single"/>
         </w:rPr>
-        <w:t>Function Component</w:t>
-      </w:r>
+        <w:t xml:space="preserve">Function </w:t>
+      </w:r>
+      <w:proofErr w:type="gramStart"/>
       <w:r>
         <w:rPr>
           <w:u w:val="single"/>
         </w:rPr>
+        <w:t>Component</w:t>
+      </w:r>
+      <w:r>
+        <w:rPr>
+          <w:u w:val="single"/>
+        </w:rPr>
         <w:t xml:space="preserve"> </w:t>
       </w:r>
       <w:r>
@@ -17422,6 +17841,7 @@
         </w:rPr>
         <w:t>:</w:t>
       </w:r>
+      <w:proofErr w:type="gramEnd"/>
       <w:r>
         <w:t xml:space="preserve"> </w:t>
       </w:r>
@@ -17429,12 +17849,21 @@
         <w:t xml:space="preserve"> </w:t>
       </w:r>
       <w:r>
-        <w:t xml:space="preserve">By default, functions don’t store a state. By using hooks we can replicate the behavior of making functions store a state. </w:t>
+        <w:t xml:space="preserve">By default, functions don’t store a state. By using </w:t>
+      </w:r>
+      <w:proofErr w:type="gramStart"/>
+      <w:r>
+        <w:t>hooks</w:t>
+      </w:r>
+      <w:proofErr w:type="gramEnd"/>
+      <w:r>
+        <w:t xml:space="preserve"> we can replicate the behavior of making functions store a state. </w:t>
       </w:r>
       <w:r>
         <w:t xml:space="preserve">The hook that makes possible for function components to maintain state is </w:t>
       </w:r>
       <w:proofErr w:type="spellStart"/>
+      <w:proofErr w:type="gramStart"/>
       <w:r>
         <w:rPr>
           <w:i/>
@@ -17447,7 +17876,11 @@
         <w:t xml:space="preserve">; </w:t>
       </w:r>
       <w:r>
-        <w:t xml:space="preserve"> The first time the function component containing </w:t>
+        <w:t xml:space="preserve"> The</w:t>
+      </w:r>
+      <w:proofErr w:type="gramEnd"/>
+      <w:r>
+        <w:t xml:space="preserve"> first time the function component containing </w:t>
       </w:r>
       <w:proofErr w:type="spellStart"/>
       <w:r>
@@ -17545,9 +17978,20 @@
       </w:r>
       <w:proofErr w:type="spellEnd"/>
       <w:r>
-        <w:t xml:space="preserve"> objects and changes to either of them updates the components. The real difference is that state is maintained for the component and it is local to it where as props are being passed to the component by it’s parent component. </w:t>
-      </w:r>
-      <w:r>
+        <w:t xml:space="preserve"> objects and changes to either of them updates the components. The real difference is that state is maintained for the component and it is local to it where as props are being passed to the component by </w:t>
+      </w:r>
+      <w:proofErr w:type="gramStart"/>
+      <w:r>
+        <w:t>it’s</w:t>
+      </w:r>
+      <w:proofErr w:type="gramEnd"/>
+      <w:r>
+        <w:t xml:space="preserve"> parent component. </w:t>
+      </w:r>
+      <w:r>
+        <w:rPr>
+          <w:noProof/>
+        </w:rPr>
         <w:drawing>
           <wp:inline distT="0" distB="0" distL="0" distR="0" wp14:anchorId="4872281B" wp14:editId="46671577">
             <wp:extent cx="3368040" cy="2577654"/>
@@ -17628,6 +18072,7 @@
         <w:t>, it may not immediately update the </w:t>
       </w:r>
       <w:proofErr w:type="spellStart"/>
+      <w:proofErr w:type="gramStart"/>
       <w:r>
         <w:rPr>
           <w:lang w:val="en-IN"/>
@@ -17647,6 +18092,7 @@
         <w:t>t</w:t>
       </w:r>
       <w:proofErr w:type="spellEnd"/>
+      <w:proofErr w:type="gramEnd"/>
       <w:r>
         <w:rPr>
           <w:lang w:val="en-IN"/>
@@ -17720,6 +18166,7 @@
         <w:t xml:space="preserve">Passing function into </w:t>
       </w:r>
       <w:proofErr w:type="spellStart"/>
+      <w:proofErr w:type="gramStart"/>
       <w:r>
         <w:rPr>
           <w:b/>
@@ -17733,20 +18180,28 @@
           <w:b/>
           <w:bCs/>
         </w:rPr>
-        <w:t xml:space="preserve">() </w:t>
-      </w:r>
+        <w:t>(</w:t>
+      </w:r>
+      <w:proofErr w:type="gramEnd"/>
       <w:r>
         <w:rPr>
           <w:b/>
           <w:bCs/>
         </w:rPr>
-        <w:sym w:font="Wingdings" w:char="F0E0"/>
+        <w:t xml:space="preserve">) </w:t>
       </w:r>
       <w:r>
         <w:rPr>
           <w:b/>
           <w:bCs/>
         </w:rPr>
+        <w:sym w:font="Wingdings" w:char="F0E0"/>
+      </w:r>
+      <w:r>
+        <w:rPr>
+          <w:b/>
+          <w:bCs/>
+        </w:rPr>
         <w:t xml:space="preserve"> </w:t>
       </w:r>
       <w:r>
@@ -17758,7 +18213,1030 @@
       </w:r>
       <w:proofErr w:type="spellEnd"/>
       <w:r>
-        <w:t xml:space="preserve"> as </w:t>
+        <w:t xml:space="preserve">, the inner function receives current state and props of the component and returns the state object. This function is called </w:t>
+      </w:r>
+      <w:r>
+        <w:rPr>
+          <w:i/>
+          <w:iCs/>
+        </w:rPr>
+        <w:t>updater function</w:t>
+      </w:r>
+      <w:r>
+        <w:t>.</w:t>
+      </w:r>
+    </w:p>
+    <w:p>
+      <w:pPr>
+        <w:rPr>
+          <w:b/>
+          <w:bCs/>
+        </w:rPr>
+      </w:pPr>
+      <w:r>
+        <w:rPr>
+          <w:b/>
+          <w:bCs/>
+        </w:rPr>
+        <w:t xml:space="preserve">              Updating </w:t>
+      </w:r>
+      <w:r>
+        <w:rPr>
+          <w:b/>
+          <w:bCs/>
+          <w:i/>
+          <w:iCs/>
+        </w:rPr>
+        <w:t>state</w:t>
+      </w:r>
+      <w:r>
+        <w:rPr>
+          <w:b/>
+          <w:bCs/>
+          <w:i/>
+          <w:iCs/>
+        </w:rPr>
+        <w:t xml:space="preserve"> </w:t>
+      </w:r>
+      <w:r>
+        <w:rPr>
+          <w:b/>
+          <w:bCs/>
+        </w:rPr>
+        <w:t>with Function Components:</w:t>
+      </w:r>
+    </w:p>
+    <w:p>
+      <w:pPr>
+        <w:pStyle w:val="ListParagraph"/>
+        <w:numPr>
+          <w:ilvl w:val="0"/>
+          <w:numId w:val="38"/>
+        </w:numPr>
+        <w:rPr>
+          <w:b/>
+          <w:bCs/>
+          <w:i/>
+          <w:iCs/>
+        </w:rPr>
+      </w:pPr>
+      <w:proofErr w:type="spellStart"/>
+      <w:r>
+        <w:rPr>
+          <w:i/>
+          <w:iCs/>
+        </w:rPr>
+        <w:t>useState</w:t>
+      </w:r>
+      <w:proofErr w:type="spellEnd"/>
+      <w:r>
+        <w:rPr>
+          <w:i/>
+          <w:iCs/>
+        </w:rPr>
+        <w:t xml:space="preserve"> </w:t>
+      </w:r>
+      <w:r>
+        <w:t xml:space="preserve">hook will be used to update the state in function components. </w:t>
+      </w:r>
+    </w:p>
+    <w:p>
+      <w:pPr>
+        <w:pStyle w:val="ListParagraph"/>
+        <w:ind w:left="2880"/>
+      </w:pPr>
+      <w:r>
+        <w:t>const [</w:t>
+      </w:r>
+      <w:proofErr w:type="gramStart"/>
+      <w:r>
+        <w:t>counter ,</w:t>
+      </w:r>
+      <w:proofErr w:type="gramEnd"/>
+      <w:r>
+        <w:t xml:space="preserve"> </w:t>
+      </w:r>
+      <w:proofErr w:type="spellStart"/>
+      <w:r>
+        <w:t>setCounter</w:t>
+      </w:r>
+      <w:proofErr w:type="spellEnd"/>
+      <w:r>
+        <w:t>] = useState(0);</w:t>
+      </w:r>
+    </w:p>
+    <w:p>
+      <w:r>
+        <w:rPr>
+          <w:b/>
+          <w:bCs/>
+          <w:i/>
+          <w:iCs/>
+        </w:rPr>
+        <w:t xml:space="preserve">                                     </w:t>
+      </w:r>
+      <w:r>
+        <w:t xml:space="preserve">The above line means that counter is a variable and </w:t>
+      </w:r>
+      <w:proofErr w:type="spellStart"/>
+      <w:r>
+        <w:t>setCounter</w:t>
+      </w:r>
+      <w:proofErr w:type="spellEnd"/>
+      <w:r>
+        <w:t xml:space="preserve"> is a function that </w:t>
+      </w:r>
+      <w:proofErr w:type="gramStart"/>
+      <w:r>
+        <w:t>updates(</w:t>
+      </w:r>
+      <w:proofErr w:type="gramEnd"/>
+      <w:r>
+        <w:t xml:space="preserve">replaces the state) of this variable. The setter function replaces the counter value instead of merging it into current state. </w:t>
+      </w:r>
+      <w:r>
+        <w:t xml:space="preserve"> Whenever the state updates, </w:t>
+      </w:r>
+      <w:proofErr w:type="gramStart"/>
+      <w:r>
+        <w:t>React</w:t>
+      </w:r>
+      <w:proofErr w:type="gramEnd"/>
+      <w:r>
+        <w:t xml:space="preserve"> re-renders the function component and </w:t>
+      </w:r>
+      <w:proofErr w:type="spellStart"/>
+      <w:r>
+        <w:t>useState</w:t>
+      </w:r>
+      <w:proofErr w:type="spellEnd"/>
+      <w:r>
+        <w:t xml:space="preserve"> returns a new variable with the latest state value.  </w:t>
+      </w:r>
+      <w:proofErr w:type="gramStart"/>
+      <w:r>
+        <w:t>So</w:t>
+      </w:r>
+      <w:proofErr w:type="gramEnd"/>
+      <w:r>
+        <w:t xml:space="preserve"> the setter function doesn’t actually modify the variable in the function at all and the function gets new const every time it is invoked. </w:t>
+      </w:r>
+    </w:p>
+    <w:p>
+      <w:r>
+        <w:tab/>
+      </w:r>
+      <w:r>
+        <w:tab/>
+        <w:t>I</w:t>
+      </w:r>
+      <w:r>
+        <w:t>f your new state depends on the old state, you'll need to make a copy of the existing array or object, modify it, and then pass the copy of the array into the setter function.</w:t>
+      </w:r>
+    </w:p>
+    <w:p>
+      <w:r>
+        <w:tab/>
+      </w:r>
+      <w:r>
+        <w:t xml:space="preserve">The copy you make of an object or array can't be just any copy. It needs to be a </w:t>
+      </w:r>
+      <w:r>
+        <w:rPr>
+          <w:i/>
+          <w:iCs/>
+        </w:rPr>
+        <w:t>shallow</w:t>
+      </w:r>
+      <w:r>
+        <w:t xml:space="preserve"> copy. One of the easiest ways to make a </w:t>
+      </w:r>
+      <w:r>
+        <w:rPr>
+          <w:i/>
+          <w:iCs/>
+        </w:rPr>
+        <w:t>shallow</w:t>
+      </w:r>
+      <w:r>
+        <w:t xml:space="preserve"> copy, which is widely used in React, is by using the spread operator (…).</w:t>
+      </w:r>
+    </w:p>
+    <w:p>
+      <w:pPr>
+        <w:rPr>
+          <w:lang w:val="en-IN"/>
+        </w:rPr>
+      </w:pPr>
+      <w:r>
+        <w:rPr>
+          <w:lang w:val="en-IN"/>
+        </w:rPr>
+        <w:lastRenderedPageBreak/>
+        <w:t>To see how the spread operator works, we'll start with a very simple example. The following function accepts three numbers and returns the sum of the numbers:</w:t>
+      </w:r>
+    </w:p>
+    <w:p>
+      <w:pPr>
+        <w:rPr>
+          <w:lang w:val="en-IN"/>
+        </w:rPr>
+      </w:pPr>
+      <w:r>
+        <w:rPr>
+          <w:lang w:val="en-IN"/>
+        </w:rPr>
+        <w:t> </w:t>
+      </w:r>
+      <w:r>
+        <w:rPr>
+          <w:lang w:val="en-IN"/>
+        </w:rPr>
+        <w:t> </w:t>
+      </w:r>
+      <w:r>
+        <w:rPr>
+          <w:lang w:val="en-IN"/>
+        </w:rPr>
+        <w:t> </w:t>
+      </w:r>
+      <w:r>
+        <w:rPr>
+          <w:lang w:val="en-IN"/>
+        </w:rPr>
+        <w:t>function sum(</w:t>
+      </w:r>
+      <w:proofErr w:type="spellStart"/>
+      <w:proofErr w:type="gramStart"/>
+      <w:r>
+        <w:rPr>
+          <w:lang w:val="en-IN"/>
+        </w:rPr>
+        <w:t>x,y</w:t>
+      </w:r>
+      <w:proofErr w:type="gramEnd"/>
+      <w:r>
+        <w:rPr>
+          <w:lang w:val="en-IN"/>
+        </w:rPr>
+        <w:t>,z</w:t>
+      </w:r>
+      <w:proofErr w:type="spellEnd"/>
+      <w:r>
+        <w:rPr>
+          <w:lang w:val="en-IN"/>
+        </w:rPr>
+        <w:t>){</w:t>
+      </w:r>
+    </w:p>
+    <w:p>
+      <w:pPr>
+        <w:rPr>
+          <w:lang w:val="en-IN"/>
+        </w:rPr>
+      </w:pPr>
+      <w:r>
+        <w:rPr>
+          <w:lang w:val="en-IN"/>
+        </w:rPr>
+        <w:t> </w:t>
+      </w:r>
+      <w:r>
+        <w:rPr>
+          <w:lang w:val="en-IN"/>
+        </w:rPr>
+        <w:t> </w:t>
+      </w:r>
+      <w:r>
+        <w:rPr>
+          <w:lang w:val="en-IN"/>
+        </w:rPr>
+        <w:t> </w:t>
+      </w:r>
+      <w:r>
+        <w:rPr>
+          <w:lang w:val="en-IN"/>
+        </w:rPr>
+        <w:t> </w:t>
+      </w:r>
+      <w:r>
+        <w:rPr>
+          <w:lang w:val="en-IN"/>
+        </w:rPr>
+        <w:t xml:space="preserve">return </w:t>
+      </w:r>
+      <w:proofErr w:type="spellStart"/>
+      <w:r>
+        <w:rPr>
+          <w:lang w:val="en-IN"/>
+        </w:rPr>
+        <w:t>x+y+z</w:t>
+      </w:r>
+      <w:proofErr w:type="spellEnd"/>
+      <w:r>
+        <w:rPr>
+          <w:lang w:val="en-IN"/>
+        </w:rPr>
+        <w:t>;</w:t>
+      </w:r>
+    </w:p>
+    <w:p>
+      <w:pPr>
+        <w:rPr>
+          <w:lang w:val="en-IN"/>
+        </w:rPr>
+      </w:pPr>
+      <w:r>
+        <w:rPr>
+          <w:lang w:val="en-IN"/>
+        </w:rPr>
+        <w:t> </w:t>
+      </w:r>
+      <w:r>
+        <w:rPr>
+          <w:lang w:val="en-IN"/>
+        </w:rPr>
+        <w:t> </w:t>
+      </w:r>
+      <w:r>
+        <w:rPr>
+          <w:lang w:val="en-IN"/>
+        </w:rPr>
+        <w:t> </w:t>
+      </w:r>
+      <w:r>
+        <w:rPr>
+          <w:lang w:val="en-IN"/>
+        </w:rPr>
+        <w:t>}</w:t>
+      </w:r>
+    </w:p>
+    <w:p>
+      <w:pPr>
+        <w:rPr>
+          <w:lang w:val="en-IN"/>
+        </w:rPr>
+      </w:pPr>
+      <w:r>
+        <w:rPr>
+          <w:lang w:val="en-IN"/>
+        </w:rPr>
+        <w:t>If you have an array of three numbers that you want to find out the sum of, you could invoke the sum function and pass in each element of the array separately, like this:</w:t>
+      </w:r>
+    </w:p>
+    <w:p>
+      <w:pPr>
+        <w:rPr>
+          <w:lang w:val="en-IN"/>
+        </w:rPr>
+      </w:pPr>
+      <w:r>
+        <w:rPr>
+          <w:lang w:val="en-IN"/>
+        </w:rPr>
+        <w:t> </w:t>
+      </w:r>
+      <w:r>
+        <w:rPr>
+          <w:lang w:val="en-IN"/>
+        </w:rPr>
+        <w:t> </w:t>
+      </w:r>
+      <w:r>
+        <w:rPr>
+          <w:lang w:val="en-IN"/>
+        </w:rPr>
+        <w:t> </w:t>
+      </w:r>
+      <w:r>
+        <w:rPr>
+          <w:lang w:val="en-IN"/>
+        </w:rPr>
+        <w:t>sum(</w:t>
+      </w:r>
+      <w:proofErr w:type="spellStart"/>
+      <w:r>
+        <w:rPr>
+          <w:lang w:val="en-IN"/>
+        </w:rPr>
+        <w:t>myNumbers</w:t>
+      </w:r>
+      <w:proofErr w:type="spellEnd"/>
+      <w:r>
+        <w:rPr>
+          <w:lang w:val="en-IN"/>
+        </w:rPr>
+        <w:t>[0</w:t>
+      </w:r>
+      <w:proofErr w:type="gramStart"/>
+      <w:r>
+        <w:rPr>
+          <w:lang w:val="en-IN"/>
+        </w:rPr>
+        <w:t>],</w:t>
+      </w:r>
+      <w:proofErr w:type="spellStart"/>
+      <w:r>
+        <w:rPr>
+          <w:lang w:val="en-IN"/>
+        </w:rPr>
+        <w:t>myNumbers</w:t>
+      </w:r>
+      <w:proofErr w:type="spellEnd"/>
+      <w:proofErr w:type="gramEnd"/>
+      <w:r>
+        <w:rPr>
+          <w:lang w:val="en-IN"/>
+        </w:rPr>
+        <w:t>[1],</w:t>
+      </w:r>
+      <w:proofErr w:type="spellStart"/>
+      <w:r>
+        <w:rPr>
+          <w:lang w:val="en-IN"/>
+        </w:rPr>
+        <w:t>myNumbers</w:t>
+      </w:r>
+      <w:proofErr w:type="spellEnd"/>
+      <w:r>
+        <w:rPr>
+          <w:lang w:val="en-IN"/>
+        </w:rPr>
+        <w:t>[2]);</w:t>
+      </w:r>
+    </w:p>
+    <w:p>
+      <w:pPr>
+        <w:rPr>
+          <w:lang w:val="en-IN"/>
+        </w:rPr>
+      </w:pPr>
+      <w:r>
+        <w:rPr>
+          <w:lang w:val="en-IN"/>
+        </w:rPr>
+        <w:t>Or you could just spread the array into its component parts, which accomplishes the same thing:</w:t>
+      </w:r>
+    </w:p>
+    <w:p>
+      <w:pPr>
+        <w:rPr>
+          <w:lang w:val="en-IN"/>
+        </w:rPr>
+      </w:pPr>
+      <w:r>
+        <w:rPr>
+          <w:lang w:val="en-IN"/>
+        </w:rPr>
+        <w:t> </w:t>
+      </w:r>
+      <w:r>
+        <w:rPr>
+          <w:lang w:val="en-IN"/>
+        </w:rPr>
+        <w:t> </w:t>
+      </w:r>
+      <w:r>
+        <w:rPr>
+          <w:lang w:val="en-IN"/>
+        </w:rPr>
+        <w:t> </w:t>
+      </w:r>
+      <w:proofErr w:type="gramStart"/>
+      <w:r>
+        <w:rPr>
+          <w:lang w:val="en-IN"/>
+        </w:rPr>
+        <w:t>sum(</w:t>
+      </w:r>
+      <w:proofErr w:type="gramEnd"/>
+      <w:r>
+        <w:rPr>
+          <w:lang w:val="en-IN"/>
+        </w:rPr>
+        <w:t>…</w:t>
+      </w:r>
+      <w:proofErr w:type="spellStart"/>
+      <w:r>
+        <w:rPr>
+          <w:lang w:val="en-IN"/>
+        </w:rPr>
+        <w:t>myNumbers</w:t>
+      </w:r>
+      <w:proofErr w:type="spellEnd"/>
+      <w:r>
+        <w:rPr>
+          <w:lang w:val="en-IN"/>
+        </w:rPr>
+        <w:t>)</w:t>
+      </w:r>
+    </w:p>
+    <w:p>
+      <w:pPr>
+        <w:rPr>
+          <w:lang w:val="en-IN"/>
+        </w:rPr>
+      </w:pPr>
+      <w:r>
+        <w:rPr>
+          <w:lang w:val="en-IN"/>
+        </w:rPr>
+        <w:t>The spread operator is useful in cases where you want to include all of the elements of an array or object in a new object or array, such as when you're creating a new array or object that's partially made up of an existing one.</w:t>
+      </w:r>
+    </w:p>
+    <w:p>
+      <w:pPr>
+        <w:rPr>
+          <w:lang w:val="en-IN"/>
+        </w:rPr>
+      </w:pPr>
+      <w:r>
+        <w:rPr>
+          <w:b/>
+          <w:bCs/>
+          <w:lang w:val="en-IN"/>
+        </w:rPr>
+        <w:t>Shallow Copy</w:t>
+      </w:r>
+      <w:r>
+        <w:rPr>
+          <w:lang w:val="en-IN"/>
+        </w:rPr>
+        <w:t>:</w:t>
+      </w:r>
+    </w:p>
+    <w:p>
+      <w:pPr>
+        <w:rPr>
+          <w:lang w:val="en-IN"/>
+        </w:rPr>
+      </w:pPr>
+      <w:r>
+        <w:rPr>
+          <w:lang w:val="en-IN"/>
+        </w:rPr>
+        <w:t xml:space="preserve">In JavaScript, arrays are always </w:t>
+      </w:r>
+      <w:r>
+        <w:rPr>
+          <w:i/>
+          <w:iCs/>
+          <w:lang w:val="en-IN"/>
+        </w:rPr>
+        <w:t>reference values</w:t>
+      </w:r>
+      <w:r>
+        <w:rPr>
+          <w:lang w:val="en-IN"/>
+        </w:rPr>
+        <w:t xml:space="preserve">.  </w:t>
+      </w:r>
+    </w:p>
+    <w:p>
+      <w:r>
+        <w:drawing>
+          <wp:inline distT="0" distB="0" distL="0" distR="0" wp14:anchorId="26AF88BE" wp14:editId="371DAE46">
+            <wp:extent cx="2987299" cy="2141406"/>
+            <wp:effectExtent l="0" t="0" r="3810" b="0"/>
+            <wp:docPr id="311340241" name="Picture 1"/>
+            <wp:cNvGraphicFramePr>
+              <a:graphicFrameLocks xmlns:a="http://schemas.openxmlformats.org/drawingml/2006/main" noChangeAspect="1"/>
+            </wp:cNvGraphicFramePr>
+            <a:graphic xmlns:a="http://schemas.openxmlformats.org/drawingml/2006/main">
+              <a:graphicData uri="http://schemas.openxmlformats.org/drawingml/2006/picture">
+                <pic:pic xmlns:pic="http://schemas.openxmlformats.org/drawingml/2006/picture">
+                  <pic:nvPicPr>
+                    <pic:cNvPr id="311340241" name=""/>
+                    <pic:cNvPicPr/>
+                  </pic:nvPicPr>
+                  <pic:blipFill>
+                    <a:blip r:embed="rId36"/>
+                    <a:stretch>
+                      <a:fillRect/>
+                    </a:stretch>
+                  </pic:blipFill>
+                  <pic:spPr>
+                    <a:xfrm>
+                      <a:off x="0" y="0"/>
+                      <a:ext cx="2987299" cy="2141406"/>
+                    </a:xfrm>
+                    <a:prstGeom prst="rect">
+                      <a:avLst/>
+                    </a:prstGeom>
+                  </pic:spPr>
+                </pic:pic>
+              </a:graphicData>
+            </a:graphic>
+          </wp:inline>
+        </w:drawing>
+      </w:r>
+    </w:p>
+    <w:p>
+      <w:proofErr w:type="gramStart"/>
+      <w:r>
+        <w:t>So</w:t>
+      </w:r>
+      <w:proofErr w:type="gramEnd"/>
+      <w:r>
+        <w:t xml:space="preserve"> to make sure that we don’t need to reference to original array, we need to create a shallow copy. We can do in below </w:t>
+      </w:r>
+      <w:proofErr w:type="gramStart"/>
+      <w:r>
+        <w:t>ways :</w:t>
+      </w:r>
+      <w:proofErr w:type="gramEnd"/>
+    </w:p>
+    <w:p>
+      <w:pPr>
+        <w:pStyle w:val="ListParagraph"/>
+        <w:numPr>
+          <w:ilvl w:val="0"/>
+          <w:numId w:val="39"/>
+        </w:numPr>
+      </w:pPr>
+      <w:r>
+        <w:t xml:space="preserve">Use loop to create another array </w:t>
+      </w:r>
+      <w:r>
+        <w:drawing>
+          <wp:inline distT="0" distB="0" distL="0" distR="0" wp14:anchorId="1162F67B" wp14:editId="65BE072C">
+            <wp:extent cx="2286000" cy="1456403"/>
+            <wp:effectExtent l="0" t="0" r="0" b="0"/>
+            <wp:docPr id="342611761" name="Picture 1"/>
+            <wp:cNvGraphicFramePr>
+              <a:graphicFrameLocks xmlns:a="http://schemas.openxmlformats.org/drawingml/2006/main" noChangeAspect="1"/>
+            </wp:cNvGraphicFramePr>
+            <a:graphic xmlns:a="http://schemas.openxmlformats.org/drawingml/2006/main">
+              <a:graphicData uri="http://schemas.openxmlformats.org/drawingml/2006/picture">
+                <pic:pic xmlns:pic="http://schemas.openxmlformats.org/drawingml/2006/picture">
+                  <pic:nvPicPr>
+                    <pic:cNvPr id="342611761" name=""/>
+                    <pic:cNvPicPr/>
+                  </pic:nvPicPr>
+                  <pic:blipFill>
+                    <a:blip r:embed="rId37"/>
+                    <a:stretch>
+                      <a:fillRect/>
+                    </a:stretch>
+                  </pic:blipFill>
+                  <pic:spPr>
+                    <a:xfrm>
+                      <a:off x="0" y="0"/>
+                      <a:ext cx="2296743" cy="1463248"/>
+                    </a:xfrm>
+                    <a:prstGeom prst="rect">
+                      <a:avLst/>
+                    </a:prstGeom>
+                  </pic:spPr>
+                </pic:pic>
+              </a:graphicData>
+            </a:graphic>
+          </wp:inline>
+        </w:drawing>
+      </w:r>
+    </w:p>
+    <w:p>
+      <w:pPr>
+        <w:pStyle w:val="ListParagraph"/>
+        <w:numPr>
+          <w:ilvl w:val="0"/>
+          <w:numId w:val="39"/>
+        </w:numPr>
+      </w:pPr>
+      <w:r>
+        <w:t>By using slice function,</w:t>
+      </w:r>
+      <w:r>
+        <w:drawing>
+          <wp:inline distT="0" distB="0" distL="0" distR="0" wp14:anchorId="6FE79F05" wp14:editId="23CC7B61">
+            <wp:extent cx="2118544" cy="274344"/>
+            <wp:effectExtent l="0" t="0" r="0" b="0"/>
+            <wp:docPr id="1862328098" name="Picture 1"/>
+            <wp:cNvGraphicFramePr>
+              <a:graphicFrameLocks xmlns:a="http://schemas.openxmlformats.org/drawingml/2006/main" noChangeAspect="1"/>
+            </wp:cNvGraphicFramePr>
+            <a:graphic xmlns:a="http://schemas.openxmlformats.org/drawingml/2006/main">
+              <a:graphicData uri="http://schemas.openxmlformats.org/drawingml/2006/picture">
+                <pic:pic xmlns:pic="http://schemas.openxmlformats.org/drawingml/2006/picture">
+                  <pic:nvPicPr>
+                    <pic:cNvPr id="1862328098" name=""/>
+                    <pic:cNvPicPr/>
+                  </pic:nvPicPr>
+                  <pic:blipFill>
+                    <a:blip r:embed="rId38"/>
+                    <a:stretch>
+                      <a:fillRect/>
+                    </a:stretch>
+                  </pic:blipFill>
+                  <pic:spPr>
+                    <a:xfrm>
+                      <a:off x="0" y="0"/>
+                      <a:ext cx="2118544" cy="274344"/>
+                    </a:xfrm>
+                    <a:prstGeom prst="rect">
+                      <a:avLst/>
+                    </a:prstGeom>
+                  </pic:spPr>
+                </pic:pic>
+              </a:graphicData>
+            </a:graphic>
+          </wp:inline>
+        </w:drawing>
+      </w:r>
+    </w:p>
+    <w:p>
+      <w:pPr>
+        <w:pStyle w:val="ListParagraph"/>
+        <w:numPr>
+          <w:ilvl w:val="0"/>
+          <w:numId w:val="39"/>
+        </w:numPr>
+      </w:pPr>
+      <w:r>
+        <w:t xml:space="preserve">By using spread </w:t>
+      </w:r>
+      <w:proofErr w:type="gramStart"/>
+      <w:r>
+        <w:t>operator(</w:t>
+      </w:r>
+      <w:proofErr w:type="gramEnd"/>
+      <w:r>
+        <w:t xml:space="preserve">…) </w:t>
+      </w:r>
+      <w:r>
+        <w:sym w:font="Wingdings" w:char="F0E0"/>
+      </w:r>
+      <w:r>
+        <w:t xml:space="preserve"> </w:t>
+      </w:r>
+      <w:proofErr w:type="spellStart"/>
+      <w:r>
+        <w:t>numbersCopy</w:t>
+      </w:r>
+      <w:proofErr w:type="spellEnd"/>
+      <w:r>
+        <w:t xml:space="preserve"> = […numbers];</w:t>
+      </w:r>
+    </w:p>
+    <w:p>
+      <w:r>
+        <w:rPr>
+          <w:b/>
+          <w:bCs/>
+        </w:rPr>
+        <w:t>Lifting State Up</w:t>
+      </w:r>
+      <w:r>
+        <w:t>:</w:t>
+      </w:r>
+    </w:p>
+    <w:p>
+      <w:pPr>
+        <w:pStyle w:val="ListParagraph"/>
+        <w:numPr>
+          <w:ilvl w:val="0"/>
+          <w:numId w:val="40"/>
+        </w:numPr>
+      </w:pPr>
+      <w:r>
+        <w:t xml:space="preserve">Having lot of components that maintain their own state can very quickly increase the complexity of the app. </w:t>
+      </w:r>
+      <w:r>
+        <w:t>A good rule of thumb is majority of our components should be stales pure functions.</w:t>
+      </w:r>
+      <w:r>
+        <w:t xml:space="preserve"> A pure function is one in which the output of the function is solely result of </w:t>
+      </w:r>
+      <w:proofErr w:type="gramStart"/>
+      <w:r>
+        <w:t>it’s</w:t>
+      </w:r>
+      <w:proofErr w:type="gramEnd"/>
+      <w:r>
+        <w:t xml:space="preserve"> input. </w:t>
+      </w:r>
+    </w:p>
+    <w:p>
+      <w:pPr>
+        <w:pStyle w:val="ListParagraph"/>
+        <w:numPr>
+          <w:ilvl w:val="0"/>
+          <w:numId w:val="40"/>
+        </w:numPr>
+      </w:pPr>
+      <w:r>
+        <w:t>To turn stateful components to stateless components in React we do something called as “</w:t>
+      </w:r>
+      <w:r>
+        <w:rPr>
+          <w:b/>
+          <w:bCs/>
+          <w:i/>
+          <w:iCs/>
+        </w:rPr>
+        <w:t>Lifting State Up</w:t>
+      </w:r>
+      <w:r>
+        <w:t xml:space="preserve">” </w:t>
+      </w:r>
+      <w:r>
+        <w:sym w:font="Wingdings" w:char="F0E0"/>
+      </w:r>
+      <w:r>
+        <w:t xml:space="preserve"> </w:t>
+      </w:r>
+    </w:p>
+    <w:p>
+      <w:pPr>
+        <w:pStyle w:val="ListParagraph"/>
+        <w:ind w:left="1440"/>
+      </w:pPr>
+      <w:r>
+        <w:t xml:space="preserve">Instead of each component maintaining </w:t>
+      </w:r>
+      <w:proofErr w:type="gramStart"/>
+      <w:r>
+        <w:t>it’s</w:t>
+      </w:r>
+      <w:proofErr w:type="gramEnd"/>
+      <w:r>
+        <w:t xml:space="preserve"> own state we can have a component at higher level in the hierarchy of our user interface to control the state. </w:t>
+      </w:r>
+      <w:r>
+        <w:t>This state can be passed down as props to the components that need it.</w:t>
+      </w:r>
+    </w:p>
+    <w:p>
+      <w:pPr>
+        <w:pStyle w:val="ListParagraph"/>
+        <w:ind w:left="1440"/>
+      </w:pPr>
+    </w:p>
+    <w:p>
+      <w:pPr>
+        <w:pStyle w:val="ListParagraph"/>
+        <w:numPr>
+          <w:ilvl w:val="0"/>
+          <w:numId w:val="40"/>
+        </w:numPr>
+      </w:pPr>
+      <w:proofErr w:type="spellStart"/>
+      <w:r>
+        <w:rPr>
+          <w:b/>
+          <w:bCs/>
+        </w:rPr>
+        <w:lastRenderedPageBreak/>
+        <w:t>PropTypes</w:t>
+      </w:r>
+      <w:proofErr w:type="spellEnd"/>
+      <w:r>
+        <w:t xml:space="preserve"> and </w:t>
+      </w:r>
+      <w:proofErr w:type="spellStart"/>
+      <w:r>
+        <w:rPr>
+          <w:b/>
+          <w:bCs/>
+        </w:rPr>
+        <w:t>defaultProps</w:t>
+      </w:r>
+      <w:proofErr w:type="spellEnd"/>
+      <w:r>
+        <w:t xml:space="preserve"> </w:t>
+      </w:r>
+      <w:r>
+        <w:sym w:font="Wingdings" w:char="F0E0"/>
+      </w:r>
+      <w:r>
+        <w:t xml:space="preserve"> </w:t>
+      </w:r>
+      <w:r>
+        <w:t xml:space="preserve">We use </w:t>
+      </w:r>
+      <w:proofErr w:type="spellStart"/>
+      <w:r>
+        <w:t>propTypes</w:t>
+      </w:r>
+      <w:proofErr w:type="spellEnd"/>
+      <w:r>
+        <w:t xml:space="preserve"> for validating the props and </w:t>
+      </w:r>
+      <w:proofErr w:type="spellStart"/>
+      <w:r>
+        <w:t>defaultProps</w:t>
+      </w:r>
+      <w:proofErr w:type="spellEnd"/>
+      <w:r>
+        <w:t xml:space="preserve"> to set initial values for the props.  </w:t>
+      </w:r>
+      <w:proofErr w:type="spellStart"/>
+      <w:r>
+        <w:rPr>
+          <w:b/>
+          <w:bCs/>
+          <w:i/>
+          <w:iCs/>
+        </w:rPr>
+        <w:t>propTypes.shape</w:t>
+      </w:r>
+      <w:proofErr w:type="spellEnd"/>
+      <w:r>
+        <w:t xml:space="preserve"> validates </w:t>
+      </w:r>
+      <w:r>
+        <w:t xml:space="preserve">the object the component receives and it checks correct data types and correct properties. </w:t>
+      </w:r>
+    </w:p>
+    <w:p>
+      <w:pPr>
+        <w:pStyle w:val="ListParagraph"/>
+        <w:numPr>
+          <w:ilvl w:val="0"/>
+          <w:numId w:val="40"/>
+        </w:numPr>
+      </w:pPr>
+      <w:proofErr w:type="gramStart"/>
+      <w:r>
+        <w:rPr>
+          <w:b/>
+          <w:bCs/>
+        </w:rPr>
+        <w:t>Key :</w:t>
+      </w:r>
+      <w:proofErr w:type="gramEnd"/>
+      <w:r>
+        <w:rPr>
+          <w:b/>
+          <w:bCs/>
+        </w:rPr>
+        <w:t xml:space="preserve"> </w:t>
+      </w:r>
+      <w:r>
+        <w:t xml:space="preserve">Any time we have a list of components each element in the list must have a prop named </w:t>
+      </w:r>
+      <w:r>
+        <w:rPr>
+          <w:i/>
+          <w:iCs/>
+        </w:rPr>
+        <w:t>key</w:t>
+      </w:r>
+      <w:r>
+        <w:t xml:space="preserve">. </w:t>
+      </w:r>
+      <w:r>
+        <w:t> The value of </w:t>
+      </w:r>
+      <w:r>
+        <w:rPr>
+          <w:i/>
+          <w:iCs/>
+        </w:rPr>
+        <w:t>key</w:t>
+      </w:r>
+      <w:r>
+        <w:t xml:space="preserve"> must be unique to each item in the list. Since the </w:t>
+      </w:r>
+      <w:r>
+        <w:rPr>
+          <w:i/>
+          <w:iCs/>
+        </w:rPr>
+        <w:t>index</w:t>
+      </w:r>
+      <w:r>
+        <w:t xml:space="preserve"> position of an element in an array is a unique value, this makes a convenient value for the </w:t>
+      </w:r>
+      <w:r>
+        <w:rPr>
+          <w:i/>
+          <w:iCs/>
+        </w:rPr>
+        <w:t>key</w:t>
+      </w:r>
+      <w:r>
+        <w:t> prop.</w:t>
+      </w:r>
+      <w:r>
+        <w:rPr>
+          <w:rFonts w:ascii="Lato" w:hAnsi="Lato"/>
+          <w:color w:val="000000"/>
+        </w:rPr>
+        <w:t xml:space="preserve"> </w:t>
+      </w:r>
+      <w:r>
+        <w:t>The value of </w:t>
+      </w:r>
+      <w:r>
+        <w:rPr>
+          <w:i/>
+          <w:iCs/>
+        </w:rPr>
+        <w:t>key</w:t>
+      </w:r>
+      <w:r>
+        <w:t> is not available as part of the props object inside the component.</w:t>
       </w:r>
     </w:p>
     <w:sectPr>
@@ -20120,6 +21598,119 @@
     </w:lvl>
   </w:abstractNum>
   <w:abstractNum w:abstractNumId="21" w15:restartNumberingAfterBreak="0">
+    <w:nsid w:val="343636CB"/>
+    <w:multiLevelType w:val="hybridMultilevel"/>
+    <w:tmpl w:val="889C4A52"/>
+    <w:lvl w:ilvl="0" w:tplc="40090001">
+      <w:start w:val="1"/>
+      <w:numFmt w:val="bullet"/>
+      <w:lvlText w:val=""/>
+      <w:lvlJc w:val="left"/>
+      <w:pPr>
+        <w:ind w:left="2160" w:hanging="360"/>
+      </w:pPr>
+      <w:rPr>
+        <w:rFonts w:ascii="Symbol" w:hAnsi="Symbol" w:hint="default"/>
+      </w:rPr>
+    </w:lvl>
+    <w:lvl w:ilvl="1" w:tplc="40090003">
+      <w:start w:val="1"/>
+      <w:numFmt w:val="bullet"/>
+      <w:lvlText w:val="o"/>
+      <w:lvlJc w:val="left"/>
+      <w:pPr>
+        <w:ind w:left="2880" w:hanging="360"/>
+      </w:pPr>
+      <w:rPr>
+        <w:rFonts w:ascii="Courier New" w:hAnsi="Courier New" w:cs="Courier New" w:hint="default"/>
+      </w:rPr>
+    </w:lvl>
+    <w:lvl w:ilvl="2" w:tplc="40090005" w:tentative="1">
+      <w:start w:val="1"/>
+      <w:numFmt w:val="bullet"/>
+      <w:lvlText w:val=""/>
+      <w:lvlJc w:val="left"/>
+      <w:pPr>
+        <w:ind w:left="3600" w:hanging="360"/>
+      </w:pPr>
+      <w:rPr>
+        <w:rFonts w:ascii="Wingdings" w:hAnsi="Wingdings" w:hint="default"/>
+      </w:rPr>
+    </w:lvl>
+    <w:lvl w:ilvl="3" w:tplc="40090001" w:tentative="1">
+      <w:start w:val="1"/>
+      <w:numFmt w:val="bullet"/>
+      <w:lvlText w:val=""/>
+      <w:lvlJc w:val="left"/>
+      <w:pPr>
+        <w:ind w:left="4320" w:hanging="360"/>
+      </w:pPr>
+      <w:rPr>
+        <w:rFonts w:ascii="Symbol" w:hAnsi="Symbol" w:hint="default"/>
+      </w:rPr>
+    </w:lvl>
+    <w:lvl w:ilvl="4" w:tplc="40090003" w:tentative="1">
+      <w:start w:val="1"/>
+      <w:numFmt w:val="bullet"/>
+      <w:lvlText w:val="o"/>
+      <w:lvlJc w:val="left"/>
+      <w:pPr>
+        <w:ind w:left="5040" w:hanging="360"/>
+      </w:pPr>
+      <w:rPr>
+        <w:rFonts w:ascii="Courier New" w:hAnsi="Courier New" w:cs="Courier New" w:hint="default"/>
+      </w:rPr>
+    </w:lvl>
+    <w:lvl w:ilvl="5" w:tplc="40090005" w:tentative="1">
+      <w:start w:val="1"/>
+      <w:numFmt w:val="bullet"/>
+      <w:lvlText w:val=""/>
+      <w:lvlJc w:val="left"/>
+      <w:pPr>
+        <w:ind w:left="5760" w:hanging="360"/>
+      </w:pPr>
+      <w:rPr>
+        <w:rFonts w:ascii="Wingdings" w:hAnsi="Wingdings" w:hint="default"/>
+      </w:rPr>
+    </w:lvl>
+    <w:lvl w:ilvl="6" w:tplc="40090001" w:tentative="1">
+      <w:start w:val="1"/>
+      <w:numFmt w:val="bullet"/>
+      <w:lvlText w:val=""/>
+      <w:lvlJc w:val="left"/>
+      <w:pPr>
+        <w:ind w:left="6480" w:hanging="360"/>
+      </w:pPr>
+      <w:rPr>
+        <w:rFonts w:ascii="Symbol" w:hAnsi="Symbol" w:hint="default"/>
+      </w:rPr>
+    </w:lvl>
+    <w:lvl w:ilvl="7" w:tplc="40090003" w:tentative="1">
+      <w:start w:val="1"/>
+      <w:numFmt w:val="bullet"/>
+      <w:lvlText w:val="o"/>
+      <w:lvlJc w:val="left"/>
+      <w:pPr>
+        <w:ind w:left="7200" w:hanging="360"/>
+      </w:pPr>
+      <w:rPr>
+        <w:rFonts w:ascii="Courier New" w:hAnsi="Courier New" w:cs="Courier New" w:hint="default"/>
+      </w:rPr>
+    </w:lvl>
+    <w:lvl w:ilvl="8" w:tplc="40090005" w:tentative="1">
+      <w:start w:val="1"/>
+      <w:numFmt w:val="bullet"/>
+      <w:lvlText w:val=""/>
+      <w:lvlJc w:val="left"/>
+      <w:pPr>
+        <w:ind w:left="7920" w:hanging="360"/>
+      </w:pPr>
+      <w:rPr>
+        <w:rFonts w:ascii="Wingdings" w:hAnsi="Wingdings" w:hint="default"/>
+      </w:rPr>
+    </w:lvl>
+  </w:abstractNum>
+  <w:abstractNum w:abstractNumId="22" w15:restartNumberingAfterBreak="0">
     <w:nsid w:val="36064E97"/>
     <w:multiLevelType w:val="hybridMultilevel"/>
     <w:tmpl w:val="8E90D30A"/>
@@ -20232,7 +21823,7 @@
       </w:rPr>
     </w:lvl>
   </w:abstractNum>
-  <w:abstractNum w:abstractNumId="22" w15:restartNumberingAfterBreak="0">
+  <w:abstractNum w:abstractNumId="23" w15:restartNumberingAfterBreak="0">
     <w:nsid w:val="3621608F"/>
     <w:multiLevelType w:val="hybridMultilevel"/>
     <w:tmpl w:val="5E729F5E"/>
@@ -20345,7 +21936,7 @@
       </w:rPr>
     </w:lvl>
   </w:abstractNum>
-  <w:abstractNum w:abstractNumId="23" w15:restartNumberingAfterBreak="0">
+  <w:abstractNum w:abstractNumId="24" w15:restartNumberingAfterBreak="0">
     <w:nsid w:val="42F74C84"/>
     <w:multiLevelType w:val="hybridMultilevel"/>
     <w:tmpl w:val="525E3D3C"/>
@@ -20458,7 +22049,120 @@
       </w:rPr>
     </w:lvl>
   </w:abstractNum>
-  <w:abstractNum w:abstractNumId="24" w15:restartNumberingAfterBreak="0">
+  <w:abstractNum w:abstractNumId="25" w15:restartNumberingAfterBreak="0">
+    <w:nsid w:val="4613198E"/>
+    <w:multiLevelType w:val="hybridMultilevel"/>
+    <w:tmpl w:val="204432A8"/>
+    <w:lvl w:ilvl="0" w:tplc="40090003">
+      <w:start w:val="1"/>
+      <w:numFmt w:val="bullet"/>
+      <w:lvlText w:val="o"/>
+      <w:lvlJc w:val="left"/>
+      <w:pPr>
+        <w:ind w:left="1440" w:hanging="360"/>
+      </w:pPr>
+      <w:rPr>
+        <w:rFonts w:ascii="Courier New" w:hAnsi="Courier New" w:cs="Courier New" w:hint="default"/>
+      </w:rPr>
+    </w:lvl>
+    <w:lvl w:ilvl="1" w:tplc="40090003" w:tentative="1">
+      <w:start w:val="1"/>
+      <w:numFmt w:val="bullet"/>
+      <w:lvlText w:val="o"/>
+      <w:lvlJc w:val="left"/>
+      <w:pPr>
+        <w:ind w:left="2160" w:hanging="360"/>
+      </w:pPr>
+      <w:rPr>
+        <w:rFonts w:ascii="Courier New" w:hAnsi="Courier New" w:cs="Courier New" w:hint="default"/>
+      </w:rPr>
+    </w:lvl>
+    <w:lvl w:ilvl="2" w:tplc="40090005" w:tentative="1">
+      <w:start w:val="1"/>
+      <w:numFmt w:val="bullet"/>
+      <w:lvlText w:val=""/>
+      <w:lvlJc w:val="left"/>
+      <w:pPr>
+        <w:ind w:left="2880" w:hanging="360"/>
+      </w:pPr>
+      <w:rPr>
+        <w:rFonts w:ascii="Wingdings" w:hAnsi="Wingdings" w:hint="default"/>
+      </w:rPr>
+    </w:lvl>
+    <w:lvl w:ilvl="3" w:tplc="40090001" w:tentative="1">
+      <w:start w:val="1"/>
+      <w:numFmt w:val="bullet"/>
+      <w:lvlText w:val=""/>
+      <w:lvlJc w:val="left"/>
+      <w:pPr>
+        <w:ind w:left="3600" w:hanging="360"/>
+      </w:pPr>
+      <w:rPr>
+        <w:rFonts w:ascii="Symbol" w:hAnsi="Symbol" w:hint="default"/>
+      </w:rPr>
+    </w:lvl>
+    <w:lvl w:ilvl="4" w:tplc="40090003" w:tentative="1">
+      <w:start w:val="1"/>
+      <w:numFmt w:val="bullet"/>
+      <w:lvlText w:val="o"/>
+      <w:lvlJc w:val="left"/>
+      <w:pPr>
+        <w:ind w:left="4320" w:hanging="360"/>
+      </w:pPr>
+      <w:rPr>
+        <w:rFonts w:ascii="Courier New" w:hAnsi="Courier New" w:cs="Courier New" w:hint="default"/>
+      </w:rPr>
+    </w:lvl>
+    <w:lvl w:ilvl="5" w:tplc="40090005" w:tentative="1">
+      <w:start w:val="1"/>
+      <w:numFmt w:val="bullet"/>
+      <w:lvlText w:val=""/>
+      <w:lvlJc w:val="left"/>
+      <w:pPr>
+        <w:ind w:left="5040" w:hanging="360"/>
+      </w:pPr>
+      <w:rPr>
+        <w:rFonts w:ascii="Wingdings" w:hAnsi="Wingdings" w:hint="default"/>
+      </w:rPr>
+    </w:lvl>
+    <w:lvl w:ilvl="6" w:tplc="40090001" w:tentative="1">
+      <w:start w:val="1"/>
+      <w:numFmt w:val="bullet"/>
+      <w:lvlText w:val=""/>
+      <w:lvlJc w:val="left"/>
+      <w:pPr>
+        <w:ind w:left="5760" w:hanging="360"/>
+      </w:pPr>
+      <w:rPr>
+        <w:rFonts w:ascii="Symbol" w:hAnsi="Symbol" w:hint="default"/>
+      </w:rPr>
+    </w:lvl>
+    <w:lvl w:ilvl="7" w:tplc="40090003" w:tentative="1">
+      <w:start w:val="1"/>
+      <w:numFmt w:val="bullet"/>
+      <w:lvlText w:val="o"/>
+      <w:lvlJc w:val="left"/>
+      <w:pPr>
+        <w:ind w:left="6480" w:hanging="360"/>
+      </w:pPr>
+      <w:rPr>
+        <w:rFonts w:ascii="Courier New" w:hAnsi="Courier New" w:cs="Courier New" w:hint="default"/>
+      </w:rPr>
+    </w:lvl>
+    <w:lvl w:ilvl="8" w:tplc="40090005" w:tentative="1">
+      <w:start w:val="1"/>
+      <w:numFmt w:val="bullet"/>
+      <w:lvlText w:val=""/>
+      <w:lvlJc w:val="left"/>
+      <w:pPr>
+        <w:ind w:left="7200" w:hanging="360"/>
+      </w:pPr>
+      <w:rPr>
+        <w:rFonts w:ascii="Wingdings" w:hAnsi="Wingdings" w:hint="default"/>
+      </w:rPr>
+    </w:lvl>
+  </w:abstractNum>
+  <w:abstractNum w:abstractNumId="26" w15:restartNumberingAfterBreak="0">
     <w:nsid w:val="56775170"/>
     <w:multiLevelType w:val="hybridMultilevel"/>
     <w:tmpl w:val="0360D2B4"/>
@@ -20571,7 +22275,7 @@
       </w:rPr>
     </w:lvl>
   </w:abstractNum>
-  <w:abstractNum w:abstractNumId="25" w15:restartNumberingAfterBreak="0">
+  <w:abstractNum w:abstractNumId="27" w15:restartNumberingAfterBreak="0">
     <w:nsid w:val="5B27365C"/>
     <w:multiLevelType w:val="hybridMultilevel"/>
     <w:tmpl w:val="52D4E3D2"/>
@@ -20684,7 +22388,7 @@
       </w:rPr>
     </w:lvl>
   </w:abstractNum>
-  <w:abstractNum w:abstractNumId="26" w15:restartNumberingAfterBreak="0">
+  <w:abstractNum w:abstractNumId="28" w15:restartNumberingAfterBreak="0">
     <w:nsid w:val="5B5F13CA"/>
     <w:multiLevelType w:val="hybridMultilevel"/>
     <w:tmpl w:val="D6FC2454"/>
@@ -20797,7 +22501,7 @@
       </w:rPr>
     </w:lvl>
   </w:abstractNum>
-  <w:abstractNum w:abstractNumId="27" w15:restartNumberingAfterBreak="0">
+  <w:abstractNum w:abstractNumId="29" w15:restartNumberingAfterBreak="0">
     <w:nsid w:val="5E84442F"/>
     <w:multiLevelType w:val="hybridMultilevel"/>
     <w:tmpl w:val="993AF50E"/>
@@ -20910,7 +22614,7 @@
       </w:rPr>
     </w:lvl>
   </w:abstractNum>
-  <w:abstractNum w:abstractNumId="28" w15:restartNumberingAfterBreak="0">
+  <w:abstractNum w:abstractNumId="30" w15:restartNumberingAfterBreak="0">
     <w:nsid w:val="609E6B1C"/>
     <w:multiLevelType w:val="hybridMultilevel"/>
     <w:tmpl w:val="D732578A"/>
@@ -21023,7 +22727,7 @@
       </w:rPr>
     </w:lvl>
   </w:abstractNum>
-  <w:abstractNum w:abstractNumId="29" w15:restartNumberingAfterBreak="0">
+  <w:abstractNum w:abstractNumId="31" w15:restartNumberingAfterBreak="0">
     <w:nsid w:val="650C455B"/>
     <w:multiLevelType w:val="hybridMultilevel"/>
     <w:tmpl w:val="51D26894"/>
@@ -21136,7 +22840,7 @@
       </w:rPr>
     </w:lvl>
   </w:abstractNum>
-  <w:abstractNum w:abstractNumId="30" w15:restartNumberingAfterBreak="0">
+  <w:abstractNum w:abstractNumId="32" w15:restartNumberingAfterBreak="0">
     <w:nsid w:val="660230B2"/>
     <w:multiLevelType w:val="hybridMultilevel"/>
     <w:tmpl w:val="CDD28B46"/>
@@ -21249,7 +22953,7 @@
       </w:rPr>
     </w:lvl>
   </w:abstractNum>
-  <w:abstractNum w:abstractNumId="31" w15:restartNumberingAfterBreak="0">
+  <w:abstractNum w:abstractNumId="33" w15:restartNumberingAfterBreak="0">
     <w:nsid w:val="68FF3E51"/>
     <w:multiLevelType w:val="hybridMultilevel"/>
     <w:tmpl w:val="E1CC1010"/>
@@ -21362,7 +23066,7 @@
       </w:rPr>
     </w:lvl>
   </w:abstractNum>
-  <w:abstractNum w:abstractNumId="32" w15:restartNumberingAfterBreak="0">
+  <w:abstractNum w:abstractNumId="34" w15:restartNumberingAfterBreak="0">
     <w:nsid w:val="6AEC23A2"/>
     <w:multiLevelType w:val="hybridMultilevel"/>
     <w:tmpl w:val="61C4F304"/>
@@ -21475,7 +23179,7 @@
       </w:rPr>
     </w:lvl>
   </w:abstractNum>
-  <w:abstractNum w:abstractNumId="33" w15:restartNumberingAfterBreak="0">
+  <w:abstractNum w:abstractNumId="35" w15:restartNumberingAfterBreak="0">
     <w:nsid w:val="6B5A22F5"/>
     <w:multiLevelType w:val="hybridMultilevel"/>
     <w:tmpl w:val="72D863FC"/>
@@ -21588,7 +23292,7 @@
       </w:rPr>
     </w:lvl>
   </w:abstractNum>
-  <w:abstractNum w:abstractNumId="34" w15:restartNumberingAfterBreak="0">
+  <w:abstractNum w:abstractNumId="36" w15:restartNumberingAfterBreak="0">
     <w:nsid w:val="6D5C3577"/>
     <w:multiLevelType w:val="hybridMultilevel"/>
     <w:tmpl w:val="A37C4DC6"/>
@@ -21701,7 +23405,7 @@
       </w:rPr>
     </w:lvl>
   </w:abstractNum>
-  <w:abstractNum w:abstractNumId="35" w15:restartNumberingAfterBreak="0">
+  <w:abstractNum w:abstractNumId="37" w15:restartNumberingAfterBreak="0">
     <w:nsid w:val="72BD0367"/>
     <w:multiLevelType w:val="hybridMultilevel"/>
     <w:tmpl w:val="765AD996"/>
@@ -21814,7 +23518,120 @@
       </w:rPr>
     </w:lvl>
   </w:abstractNum>
-  <w:abstractNum w:abstractNumId="36" w15:restartNumberingAfterBreak="0">
+  <w:abstractNum w:abstractNumId="38" w15:restartNumberingAfterBreak="0">
+    <w:nsid w:val="76A74690"/>
+    <w:multiLevelType w:val="hybridMultilevel"/>
+    <w:tmpl w:val="690C4C00"/>
+    <w:lvl w:ilvl="0" w:tplc="40090003">
+      <w:start w:val="1"/>
+      <w:numFmt w:val="bullet"/>
+      <w:lvlText w:val="o"/>
+      <w:lvlJc w:val="left"/>
+      <w:pPr>
+        <w:ind w:left="1440" w:hanging="360"/>
+      </w:pPr>
+      <w:rPr>
+        <w:rFonts w:ascii="Courier New" w:hAnsi="Courier New" w:cs="Courier New" w:hint="default"/>
+      </w:rPr>
+    </w:lvl>
+    <w:lvl w:ilvl="1" w:tplc="40090003" w:tentative="1">
+      <w:start w:val="1"/>
+      <w:numFmt w:val="bullet"/>
+      <w:lvlText w:val="o"/>
+      <w:lvlJc w:val="left"/>
+      <w:pPr>
+        <w:ind w:left="2160" w:hanging="360"/>
+      </w:pPr>
+      <w:rPr>
+        <w:rFonts w:ascii="Courier New" w:hAnsi="Courier New" w:cs="Courier New" w:hint="default"/>
+      </w:rPr>
+    </w:lvl>
+    <w:lvl w:ilvl="2" w:tplc="40090005" w:tentative="1">
+      <w:start w:val="1"/>
+      <w:numFmt w:val="bullet"/>
+      <w:lvlText w:val=""/>
+      <w:lvlJc w:val="left"/>
+      <w:pPr>
+        <w:ind w:left="2880" w:hanging="360"/>
+      </w:pPr>
+      <w:rPr>
+        <w:rFonts w:ascii="Wingdings" w:hAnsi="Wingdings" w:hint="default"/>
+      </w:rPr>
+    </w:lvl>
+    <w:lvl w:ilvl="3" w:tplc="40090001" w:tentative="1">
+      <w:start w:val="1"/>
+      <w:numFmt w:val="bullet"/>
+      <w:lvlText w:val=""/>
+      <w:lvlJc w:val="left"/>
+      <w:pPr>
+        <w:ind w:left="3600" w:hanging="360"/>
+      </w:pPr>
+      <w:rPr>
+        <w:rFonts w:ascii="Symbol" w:hAnsi="Symbol" w:hint="default"/>
+      </w:rPr>
+    </w:lvl>
+    <w:lvl w:ilvl="4" w:tplc="40090003" w:tentative="1">
+      <w:start w:val="1"/>
+      <w:numFmt w:val="bullet"/>
+      <w:lvlText w:val="o"/>
+      <w:lvlJc w:val="left"/>
+      <w:pPr>
+        <w:ind w:left="4320" w:hanging="360"/>
+      </w:pPr>
+      <w:rPr>
+        <w:rFonts w:ascii="Courier New" w:hAnsi="Courier New" w:cs="Courier New" w:hint="default"/>
+      </w:rPr>
+    </w:lvl>
+    <w:lvl w:ilvl="5" w:tplc="40090005" w:tentative="1">
+      <w:start w:val="1"/>
+      <w:numFmt w:val="bullet"/>
+      <w:lvlText w:val=""/>
+      <w:lvlJc w:val="left"/>
+      <w:pPr>
+        <w:ind w:left="5040" w:hanging="360"/>
+      </w:pPr>
+      <w:rPr>
+        <w:rFonts w:ascii="Wingdings" w:hAnsi="Wingdings" w:hint="default"/>
+      </w:rPr>
+    </w:lvl>
+    <w:lvl w:ilvl="6" w:tplc="40090001" w:tentative="1">
+      <w:start w:val="1"/>
+      <w:numFmt w:val="bullet"/>
+      <w:lvlText w:val=""/>
+      <w:lvlJc w:val="left"/>
+      <w:pPr>
+        <w:ind w:left="5760" w:hanging="360"/>
+      </w:pPr>
+      <w:rPr>
+        <w:rFonts w:ascii="Symbol" w:hAnsi="Symbol" w:hint="default"/>
+      </w:rPr>
+    </w:lvl>
+    <w:lvl w:ilvl="7" w:tplc="40090003" w:tentative="1">
+      <w:start w:val="1"/>
+      <w:numFmt w:val="bullet"/>
+      <w:lvlText w:val="o"/>
+      <w:lvlJc w:val="left"/>
+      <w:pPr>
+        <w:ind w:left="6480" w:hanging="360"/>
+      </w:pPr>
+      <w:rPr>
+        <w:rFonts w:ascii="Courier New" w:hAnsi="Courier New" w:cs="Courier New" w:hint="default"/>
+      </w:rPr>
+    </w:lvl>
+    <w:lvl w:ilvl="8" w:tplc="40090005" w:tentative="1">
+      <w:start w:val="1"/>
+      <w:numFmt w:val="bullet"/>
+      <w:lvlText w:val=""/>
+      <w:lvlJc w:val="left"/>
+      <w:pPr>
+        <w:ind w:left="7200" w:hanging="360"/>
+      </w:pPr>
+      <w:rPr>
+        <w:rFonts w:ascii="Wingdings" w:hAnsi="Wingdings" w:hint="default"/>
+      </w:rPr>
+    </w:lvl>
+  </w:abstractNum>
+  <w:abstractNum w:abstractNumId="39" w15:restartNumberingAfterBreak="0">
     <w:nsid w:val="7FAE0836"/>
     <w:multiLevelType w:val="hybridMultilevel"/>
     <w:tmpl w:val="3B86D0EE"/>
@@ -21928,7 +23745,7 @@
     </w:lvl>
   </w:abstractNum>
   <w:num w:numId="1" w16cid:durableId="114295479">
-    <w:abstractNumId w:val="29"/>
+    <w:abstractNumId w:val="31"/>
   </w:num>
   <w:num w:numId="2" w16cid:durableId="1978564">
     <w:abstractNumId w:val="9"/>
@@ -21946,19 +23763,19 @@
     <w:abstractNumId w:val="8"/>
   </w:num>
   <w:num w:numId="7" w16cid:durableId="1780031185">
-    <w:abstractNumId w:val="34"/>
+    <w:abstractNumId w:val="36"/>
   </w:num>
   <w:num w:numId="8" w16cid:durableId="1731079992">
     <w:abstractNumId w:val="17"/>
   </w:num>
   <w:num w:numId="9" w16cid:durableId="1333873678">
-    <w:abstractNumId w:val="32"/>
+    <w:abstractNumId w:val="34"/>
   </w:num>
   <w:num w:numId="10" w16cid:durableId="221716292">
     <w:abstractNumId w:val="16"/>
   </w:num>
   <w:num w:numId="11" w16cid:durableId="159547275">
-    <w:abstractNumId w:val="24"/>
+    <w:abstractNumId w:val="26"/>
   </w:num>
   <w:num w:numId="12" w16cid:durableId="165754944">
     <w:abstractNumId w:val="20"/>
@@ -21970,7 +23787,7 @@
     <w:abstractNumId w:val="2"/>
   </w:num>
   <w:num w:numId="15" w16cid:durableId="1338576090">
-    <w:abstractNumId w:val="22"/>
+    <w:abstractNumId w:val="23"/>
   </w:num>
   <w:num w:numId="16" w16cid:durableId="916943539">
     <w:abstractNumId w:val="7"/>
@@ -21982,34 +23799,34 @@
     <w:abstractNumId w:val="4"/>
   </w:num>
   <w:num w:numId="19" w16cid:durableId="742530054">
-    <w:abstractNumId w:val="21"/>
+    <w:abstractNumId w:val="22"/>
   </w:num>
   <w:num w:numId="20" w16cid:durableId="1790511745">
     <w:abstractNumId w:val="19"/>
   </w:num>
   <w:num w:numId="21" w16cid:durableId="1558515131">
-    <w:abstractNumId w:val="33"/>
+    <w:abstractNumId w:val="35"/>
   </w:num>
   <w:num w:numId="22" w16cid:durableId="1160536538">
-    <w:abstractNumId w:val="23"/>
+    <w:abstractNumId w:val="24"/>
   </w:num>
   <w:num w:numId="23" w16cid:durableId="1927809176">
-    <w:abstractNumId w:val="25"/>
+    <w:abstractNumId w:val="27"/>
   </w:num>
   <w:num w:numId="24" w16cid:durableId="1293755566">
-    <w:abstractNumId w:val="35"/>
+    <w:abstractNumId w:val="37"/>
   </w:num>
   <w:num w:numId="25" w16cid:durableId="794056647">
     <w:abstractNumId w:val="13"/>
   </w:num>
   <w:num w:numId="26" w16cid:durableId="1647051721">
-    <w:abstractNumId w:val="28"/>
+    <w:abstractNumId w:val="30"/>
   </w:num>
   <w:num w:numId="27" w16cid:durableId="1906866860">
-    <w:abstractNumId w:val="31"/>
+    <w:abstractNumId w:val="33"/>
   </w:num>
   <w:num w:numId="28" w16cid:durableId="1737783009">
-    <w:abstractNumId w:val="27"/>
+    <w:abstractNumId w:val="29"/>
   </w:num>
   <w:num w:numId="29" w16cid:durableId="1862039116">
     <w:abstractNumId w:val="12"/>
@@ -22024,7 +23841,7 @@
     <w:abstractNumId w:val="3"/>
   </w:num>
   <w:num w:numId="33" w16cid:durableId="1656061332">
-    <w:abstractNumId w:val="26"/>
+    <w:abstractNumId w:val="28"/>
   </w:num>
   <w:num w:numId="34" w16cid:durableId="1855222288">
     <w:abstractNumId w:val="18"/>
@@ -22033,10 +23850,19 @@
     <w:abstractNumId w:val="14"/>
   </w:num>
   <w:num w:numId="36" w16cid:durableId="70350721">
-    <w:abstractNumId w:val="30"/>
+    <w:abstractNumId w:val="32"/>
   </w:num>
   <w:num w:numId="37" w16cid:durableId="84348961">
-    <w:abstractNumId w:val="36"/>
+    <w:abstractNumId w:val="39"/>
+  </w:num>
+  <w:num w:numId="38" w16cid:durableId="172645069">
+    <w:abstractNumId w:val="21"/>
+  </w:num>
+  <w:num w:numId="39" w16cid:durableId="1527906399">
+    <w:abstractNumId w:val="38"/>
+  </w:num>
+  <w:num w:numId="40" w16cid:durableId="627664247">
+    <w:abstractNumId w:val="25"/>
   </w:num>
 </w:numbering>
 </file>

</xml_diff>

<commit_message>
Pushing react changes - hooks
</commit_message>
<xml_diff>
--- a/Client/React/Notes.docx
+++ b/Client/React/Notes.docx
@@ -20226,6 +20226,9 @@
         <w:pStyle w:val="ListParagraph"/>
       </w:pPr>
       <w:r>
+        <w:rPr>
+          <w:noProof/>
+        </w:rPr>
         <w:drawing>
           <wp:inline distT="0" distB="0" distL="0" distR="0" wp14:anchorId="75266856" wp14:editId="429AE881">
             <wp:extent cx="4905369" cy="3589020"/>
@@ -20268,6 +20271,9 @@
         <w:pStyle w:val="ListParagraph"/>
       </w:pPr>
       <w:r>
+        <w:rPr>
+          <w:noProof/>
+        </w:rPr>
         <w:drawing>
           <wp:anchor distT="0" distB="0" distL="114300" distR="114300" simplePos="0" relativeHeight="251659264" behindDoc="0" locked="0" layoutInCell="1" allowOverlap="1" wp14:anchorId="51CCE4E0" wp14:editId="4058FE1B">
             <wp:simplePos x="502920" y="4937760"/>
@@ -20962,9 +20968,946 @@
     <w:p>
       <w:pPr>
         <w:rPr>
-          <w:lang w:val="en-IN"/>
-        </w:rPr>
-      </w:pPr>
+          <w:b/>
+          <w:bCs/>
+          <w:sz w:val="28"/>
+          <w:szCs w:val="28"/>
+          <w:lang w:val="en-IN"/>
+        </w:rPr>
+      </w:pPr>
+      <w:r>
+        <w:rPr>
+          <w:b/>
+          <w:bCs/>
+          <w:sz w:val="28"/>
+          <w:szCs w:val="28"/>
+          <w:lang w:val="en-IN"/>
+        </w:rPr>
+        <w:t>Hooks</w:t>
+      </w:r>
+      <w:r>
+        <w:rPr>
+          <w:b/>
+          <w:bCs/>
+          <w:sz w:val="28"/>
+          <w:szCs w:val="28"/>
+          <w:lang w:val="en-IN"/>
+        </w:rPr>
+        <w:t>:</w:t>
+      </w:r>
+    </w:p>
+    <w:p>
+      <w:pPr>
+        <w:rPr>
+          <w:lang w:val="en-IN"/>
+        </w:rPr>
+      </w:pPr>
+      <w:r>
+        <w:rPr>
+          <w:lang w:val="en-IN"/>
+        </w:rPr>
+        <w:t xml:space="preserve">These are part of React Library that give function components access to all the features of React that were only possible with class components. These include state, refs, lifecycle </w:t>
+      </w:r>
+      <w:proofErr w:type="gramStart"/>
+      <w:r>
+        <w:rPr>
+          <w:lang w:val="en-IN"/>
+        </w:rPr>
+        <w:t>events ,</w:t>
+      </w:r>
+      <w:proofErr w:type="gramEnd"/>
+      <w:r>
+        <w:rPr>
+          <w:lang w:val="en-IN"/>
+        </w:rPr>
+        <w:t xml:space="preserve"> caching of function results. </w:t>
+      </w:r>
+    </w:p>
+    <w:p>
+      <w:pPr>
+        <w:rPr>
+          <w:lang w:val="en-IN"/>
+        </w:rPr>
+      </w:pPr>
+      <w:r>
+        <w:rPr>
+          <w:lang w:val="en-IN"/>
+        </w:rPr>
+        <w:t>Hooks are only for function components and they must be defined at the top level of the function instead of defining them in an inner function or inside any statement etc.,</w:t>
+      </w:r>
+    </w:p>
+    <w:p>
+      <w:pPr>
+        <w:rPr>
+          <w:b/>
+          <w:bCs/>
+          <w:lang w:val="en-IN"/>
+        </w:rPr>
+      </w:pPr>
+      <w:r>
+        <w:rPr>
+          <w:b/>
+          <w:bCs/>
+          <w:lang w:val="en-IN"/>
+        </w:rPr>
+        <w:t>Built-in Hooks</w:t>
+      </w:r>
+    </w:p>
+    <w:p>
+      <w:pPr>
+        <w:rPr>
+          <w:lang w:val="en-IN"/>
+        </w:rPr>
+      </w:pPr>
+      <w:r>
+        <w:rPr>
+          <w:lang w:val="en-IN"/>
+        </w:rPr>
+        <w:t xml:space="preserve"> </w:t>
+      </w:r>
+      <w:r>
+        <w:rPr>
+          <w:rFonts w:ascii="Segoe UI Symbol" w:hAnsi="Segoe UI Symbol" w:cs="Segoe UI Symbol"/>
+          <w:lang w:val="en-IN"/>
+        </w:rPr>
+        <w:t>➤</w:t>
+      </w:r>
+      <w:r>
+        <w:rPr>
+          <w:lang w:val="en-IN"/>
+        </w:rPr>
+        <w:t xml:space="preserve"> </w:t>
+      </w:r>
+      <w:proofErr w:type="spellStart"/>
+      <w:r>
+        <w:rPr>
+          <w:lang w:val="en-IN"/>
+        </w:rPr>
+        <w:t>useState</w:t>
+      </w:r>
+      <w:proofErr w:type="spellEnd"/>
+      <w:r>
+        <w:rPr>
+          <w:lang w:val="en-IN"/>
+        </w:rPr>
+        <w:t xml:space="preserve"> </w:t>
+      </w:r>
+      <w:r>
+        <w:rPr>
+          <w:lang w:val="en-IN"/>
+        </w:rPr>
+        <w:sym w:font="Wingdings" w:char="F0E0"/>
+      </w:r>
+      <w:r>
+        <w:rPr>
+          <w:lang w:val="en-IN"/>
+        </w:rPr>
+        <w:t xml:space="preserve"> Creates a stateful value from the argument passed to it along with function for updating it. </w:t>
+      </w:r>
+    </w:p>
+    <w:p>
+      <w:pPr>
+        <w:rPr>
+          <w:lang w:val="en-IN"/>
+        </w:rPr>
+      </w:pPr>
+      <w:r>
+        <w:rPr>
+          <w:lang w:val="en-IN"/>
+        </w:rPr>
+        <w:t xml:space="preserve"> </w:t>
+      </w:r>
+      <w:r>
+        <w:rPr>
+          <w:rFonts w:ascii="Segoe UI Symbol" w:hAnsi="Segoe UI Symbol" w:cs="Segoe UI Symbol"/>
+          <w:lang w:val="en-IN"/>
+        </w:rPr>
+        <w:t>➤</w:t>
+      </w:r>
+      <w:r>
+        <w:rPr>
+          <w:lang w:val="en-IN"/>
+        </w:rPr>
+        <w:t xml:space="preserve"> </w:t>
+      </w:r>
+      <w:proofErr w:type="spellStart"/>
+      <w:r>
+        <w:rPr>
+          <w:lang w:val="en-IN"/>
+        </w:rPr>
+        <w:t>useEffect</w:t>
+      </w:r>
+      <w:proofErr w:type="spellEnd"/>
+      <w:r>
+        <w:rPr>
+          <w:lang w:val="en-IN"/>
+        </w:rPr>
+        <w:t xml:space="preserve">  </w:t>
+      </w:r>
+      <w:r>
+        <w:rPr>
+          <w:lang w:val="en-IN"/>
+        </w:rPr>
+        <w:sym w:font="Wingdings" w:char="F0E0"/>
+      </w:r>
+      <w:r>
+        <w:rPr>
+          <w:lang w:val="en-IN"/>
+        </w:rPr>
+        <w:t xml:space="preserve"> </w:t>
+      </w:r>
+      <w:r>
+        <w:rPr>
+          <w:lang w:val="en-IN"/>
+        </w:rPr>
+        <w:t>It accepts a function that will run every time after the function gets rendered.</w:t>
+      </w:r>
+      <w:r>
+        <w:rPr>
+          <w:lang w:val="en-IN"/>
+        </w:rPr>
+        <w:t xml:space="preserve"> Any code that we think can cause side effect can be run in this hook. The side effects can happen when we make API requests, DOM manipulations, setting timers. Hence side effects are handled inside of lifecycle methods like </w:t>
+      </w:r>
+      <w:proofErr w:type="gramStart"/>
+      <w:r>
+        <w:rPr>
+          <w:lang w:val="en-IN"/>
+        </w:rPr>
+        <w:t>constructor(</w:t>
+      </w:r>
+      <w:proofErr w:type="gramEnd"/>
+      <w:r>
+        <w:rPr>
+          <w:lang w:val="en-IN"/>
+        </w:rPr>
+        <w:t xml:space="preserve">), </w:t>
+      </w:r>
+      <w:proofErr w:type="spellStart"/>
+      <w:r>
+        <w:rPr>
+          <w:lang w:val="en-IN"/>
+        </w:rPr>
+        <w:t>componentDidMount</w:t>
+      </w:r>
+      <w:proofErr w:type="spellEnd"/>
+      <w:r>
+        <w:rPr>
+          <w:lang w:val="en-IN"/>
+        </w:rPr>
+        <w:t xml:space="preserve">() and </w:t>
+      </w:r>
+      <w:proofErr w:type="spellStart"/>
+      <w:r>
+        <w:rPr>
+          <w:lang w:val="en-IN"/>
+        </w:rPr>
+        <w:t>componentDidUpdate</w:t>
+      </w:r>
+      <w:proofErr w:type="spellEnd"/>
+      <w:r>
+        <w:rPr>
+          <w:lang w:val="en-IN"/>
+        </w:rPr>
+        <w:t xml:space="preserve">() for class components. </w:t>
+      </w:r>
+      <w:r>
+        <w:rPr>
+          <w:lang w:val="en-IN"/>
+        </w:rPr>
+        <w:t xml:space="preserve">The use of function inside </w:t>
+      </w:r>
+      <w:proofErr w:type="spellStart"/>
+      <w:proofErr w:type="gramStart"/>
+      <w:r>
+        <w:rPr>
+          <w:b/>
+          <w:bCs/>
+          <w:lang w:val="en-IN"/>
+        </w:rPr>
+        <w:t>useEffect</w:t>
+      </w:r>
+      <w:proofErr w:type="spellEnd"/>
+      <w:r>
+        <w:rPr>
+          <w:b/>
+          <w:bCs/>
+          <w:lang w:val="en-IN"/>
+        </w:rPr>
+        <w:t>(</w:t>
+      </w:r>
+      <w:proofErr w:type="gramEnd"/>
+      <w:r>
+        <w:rPr>
+          <w:b/>
+          <w:bCs/>
+          <w:lang w:val="en-IN"/>
+        </w:rPr>
+        <w:t>)</w:t>
+      </w:r>
+      <w:r>
+        <w:rPr>
+          <w:b/>
+          <w:bCs/>
+          <w:lang w:val="en-IN"/>
+        </w:rPr>
+        <w:t xml:space="preserve"> </w:t>
+      </w:r>
+      <w:r>
+        <w:rPr>
+          <w:lang w:val="en-IN"/>
+        </w:rPr>
+        <w:t xml:space="preserve">replicates as if we have passed the function inside of </w:t>
+      </w:r>
+      <w:proofErr w:type="spellStart"/>
+      <w:r>
+        <w:rPr>
+          <w:lang w:val="en-IN"/>
+        </w:rPr>
+        <w:t>componentDidMount</w:t>
+      </w:r>
+      <w:proofErr w:type="spellEnd"/>
+      <w:r>
+        <w:rPr>
+          <w:lang w:val="en-IN"/>
+        </w:rPr>
+        <w:t xml:space="preserve">() or </w:t>
+      </w:r>
+      <w:proofErr w:type="spellStart"/>
+      <w:r>
+        <w:rPr>
+          <w:lang w:val="en-IN"/>
+        </w:rPr>
+        <w:t>componentDidUpdate</w:t>
+      </w:r>
+      <w:proofErr w:type="spellEnd"/>
+      <w:r>
+        <w:rPr>
+          <w:lang w:val="en-IN"/>
+        </w:rPr>
+        <w:t xml:space="preserve">() events. The timing of when </w:t>
+      </w:r>
+      <w:proofErr w:type="spellStart"/>
+      <w:proofErr w:type="gramStart"/>
+      <w:r>
+        <w:rPr>
+          <w:lang w:val="en-IN"/>
+        </w:rPr>
+        <w:t>useEffect</w:t>
+      </w:r>
+      <w:proofErr w:type="spellEnd"/>
+      <w:r>
+        <w:rPr>
+          <w:lang w:val="en-IN"/>
+        </w:rPr>
+        <w:t>(</w:t>
+      </w:r>
+      <w:proofErr w:type="gramEnd"/>
+      <w:r>
+        <w:rPr>
+          <w:lang w:val="en-IN"/>
+        </w:rPr>
+        <w:t xml:space="preserve">) runs and when these life cycle methods are bit different though. Most of the cases it will not cause any problem but in some </w:t>
+      </w:r>
+      <w:proofErr w:type="gramStart"/>
+      <w:r>
+        <w:rPr>
+          <w:lang w:val="en-IN"/>
+        </w:rPr>
+        <w:t>cases</w:t>
+      </w:r>
+      <w:proofErr w:type="gramEnd"/>
+      <w:r>
+        <w:rPr>
+          <w:lang w:val="en-IN"/>
+        </w:rPr>
+        <w:t xml:space="preserve"> it can cause problem.</w:t>
+      </w:r>
+      <w:r>
+        <w:rPr>
+          <w:lang w:val="en-IN"/>
+        </w:rPr>
+        <w:t xml:space="preserve"> </w:t>
+      </w:r>
+    </w:p>
+    <w:p>
+      <w:pPr>
+        <w:rPr>
+          <w:lang w:val="en-IN"/>
+        </w:rPr>
+      </w:pPr>
+      <w:r>
+        <w:rPr>
+          <w:lang w:val="en-IN"/>
+        </w:rPr>
+        <w:t>A function component renders every time when state changes so stop this behaviour we can use ‘</w:t>
+      </w:r>
+      <w:proofErr w:type="spellStart"/>
+      <w:r>
+        <w:rPr>
+          <w:lang w:val="en-IN"/>
+        </w:rPr>
+        <w:t>useEffect</w:t>
+      </w:r>
+      <w:proofErr w:type="spellEnd"/>
+      <w:r>
+        <w:rPr>
+          <w:lang w:val="en-IN"/>
+        </w:rPr>
+        <w:t xml:space="preserve">’ in below </w:t>
+      </w:r>
+      <w:proofErr w:type="gramStart"/>
+      <w:r>
+        <w:rPr>
+          <w:lang w:val="en-IN"/>
+        </w:rPr>
+        <w:t>way :</w:t>
+      </w:r>
+      <w:proofErr w:type="gramEnd"/>
+      <w:r>
+        <w:rPr>
+          <w:lang w:val="en-IN"/>
+        </w:rPr>
+        <w:t xml:space="preserve"> </w:t>
+      </w:r>
+    </w:p>
+    <w:p>
+      <w:pPr>
+        <w:rPr>
+          <w:lang w:val="en-IN"/>
+        </w:rPr>
+      </w:pPr>
+      <w:r>
+        <w:rPr>
+          <w:lang w:val="en-IN"/>
+        </w:rPr>
+        <w:t>The empty array indicates to render the function when one of the values in empty array has changed. Since no value exists in</w:t>
+      </w:r>
+    </w:p>
+    <w:p>
+      <w:pPr>
+        <w:rPr>
+          <w:lang w:val="en-IN"/>
+        </w:rPr>
+      </w:pPr>
+      <w:r>
+        <w:rPr>
+          <w:lang w:val="en-IN"/>
+        </w:rPr>
+        <w:drawing>
+          <wp:inline distT="0" distB="0" distL="0" distR="0" wp14:anchorId="6C0DF42D" wp14:editId="79E119F4">
+            <wp:extent cx="1264920" cy="489262"/>
+            <wp:effectExtent l="0" t="0" r="0" b="0"/>
+            <wp:docPr id="1731747245" name="Picture 1"/>
+            <wp:cNvGraphicFramePr>
+              <a:graphicFrameLocks xmlns:a="http://schemas.openxmlformats.org/drawingml/2006/main" noChangeAspect="1"/>
+            </wp:cNvGraphicFramePr>
+            <a:graphic xmlns:a="http://schemas.openxmlformats.org/drawingml/2006/main">
+              <a:graphicData uri="http://schemas.openxmlformats.org/drawingml/2006/picture">
+                <pic:pic xmlns:pic="http://schemas.openxmlformats.org/drawingml/2006/picture">
+                  <pic:nvPicPr>
+                    <pic:cNvPr id="1731747245" name=""/>
+                    <pic:cNvPicPr/>
+                  </pic:nvPicPr>
+                  <pic:blipFill>
+                    <a:blip r:embed="rId44"/>
+                    <a:stretch>
+                      <a:fillRect/>
+                    </a:stretch>
+                  </pic:blipFill>
+                  <pic:spPr>
+                    <a:xfrm>
+                      <a:off x="0" y="0"/>
+                      <a:ext cx="1269512" cy="491038"/>
+                    </a:xfrm>
+                    <a:prstGeom prst="rect">
+                      <a:avLst/>
+                    </a:prstGeom>
+                  </pic:spPr>
+                </pic:pic>
+              </a:graphicData>
+            </a:graphic>
+          </wp:inline>
+        </w:drawing>
+      </w:r>
+      <w:r>
+        <w:rPr>
+          <w:lang w:val="en-IN"/>
+        </w:rPr>
+        <w:t xml:space="preserve"> the array the function doesn’t get rendered or refreshed every time (</w:t>
+      </w:r>
+      <w:proofErr w:type="gramStart"/>
+      <w:r>
+        <w:rPr>
+          <w:lang w:val="en-IN"/>
+        </w:rPr>
+        <w:t>i.e..</w:t>
+      </w:r>
+      <w:proofErr w:type="gramEnd"/>
+      <w:r>
+        <w:rPr>
+          <w:lang w:val="en-IN"/>
+        </w:rPr>
+        <w:t xml:space="preserve"> the function code in the </w:t>
+      </w:r>
+      <w:proofErr w:type="spellStart"/>
+      <w:r>
+        <w:rPr>
+          <w:lang w:val="en-IN"/>
+        </w:rPr>
+        <w:t>useEffect</w:t>
+      </w:r>
+      <w:proofErr w:type="spellEnd"/>
+      <w:r>
+        <w:rPr>
+          <w:lang w:val="en-IN"/>
+        </w:rPr>
+        <w:t>)</w:t>
+      </w:r>
+      <w:r>
+        <w:rPr>
+          <w:lang w:val="en-IN"/>
+        </w:rPr>
+        <w:t>. Specifying the dependencies often increases performance by eliminating unnecessary renders.</w:t>
+      </w:r>
+    </w:p>
+    <w:p>
+      <w:pPr>
+        <w:rPr>
+          <w:lang w:val="en-IN"/>
+        </w:rPr>
+      </w:pPr>
+      <w:r>
+        <w:rPr>
+          <w:lang w:val="en-IN"/>
+        </w:rPr>
+        <w:t xml:space="preserve">As </w:t>
+      </w:r>
+      <w:proofErr w:type="spellStart"/>
+      <w:r>
+        <w:rPr>
+          <w:lang w:val="en-IN"/>
+        </w:rPr>
+        <w:t>useEffect</w:t>
+      </w:r>
+      <w:proofErr w:type="spellEnd"/>
+      <w:r>
+        <w:rPr>
+          <w:lang w:val="en-IN"/>
+        </w:rPr>
+        <w:t xml:space="preserve"> is asynchronous and runs after the component has rendered it is better to have asynchronous tasks such as fetching data.</w:t>
+      </w:r>
+    </w:p>
+    <w:p>
+      <w:pPr>
+        <w:rPr>
+          <w:lang w:val="en-IN"/>
+        </w:rPr>
+      </w:pPr>
+      <w:r>
+        <w:rPr>
+          <w:rFonts w:ascii="Segoe UI Symbol" w:hAnsi="Segoe UI Symbol" w:cs="Segoe UI Symbol"/>
+          <w:lang w:val="en-IN"/>
+        </w:rPr>
+        <w:t>➤</w:t>
+      </w:r>
+      <w:r>
+        <w:rPr>
+          <w:lang w:val="en-IN"/>
+        </w:rPr>
+        <w:t xml:space="preserve"> </w:t>
+      </w:r>
+      <w:proofErr w:type="spellStart"/>
+      <w:r>
+        <w:rPr>
+          <w:lang w:val="en-IN"/>
+        </w:rPr>
+        <w:t>useContext</w:t>
+      </w:r>
+      <w:proofErr w:type="spellEnd"/>
+      <w:r>
+        <w:rPr>
+          <w:lang w:val="en-IN"/>
+        </w:rPr>
+        <w:t xml:space="preserve"> </w:t>
+      </w:r>
+      <w:r>
+        <w:rPr>
+          <w:lang w:val="en-IN"/>
+        </w:rPr>
+        <w:sym w:font="Wingdings" w:char="F0E0"/>
+      </w:r>
+      <w:r>
+        <w:rPr>
+          <w:lang w:val="en-IN"/>
+        </w:rPr>
+        <w:t xml:space="preserve"> </w:t>
+      </w:r>
+      <w:r>
+        <w:rPr>
+          <w:lang w:val="en-IN"/>
+        </w:rPr>
+        <w:t xml:space="preserve">When we want to send huge context data from parent component to child component then instead of passing them through props as they will become quite </w:t>
+      </w:r>
+      <w:proofErr w:type="gramStart"/>
+      <w:r>
+        <w:rPr>
+          <w:lang w:val="en-IN"/>
+        </w:rPr>
+        <w:t>complex</w:t>
+      </w:r>
+      <w:proofErr w:type="gramEnd"/>
+      <w:r>
+        <w:rPr>
+          <w:lang w:val="en-IN"/>
+        </w:rPr>
+        <w:t xml:space="preserve"> we can use </w:t>
+      </w:r>
+      <w:proofErr w:type="spellStart"/>
+      <w:r>
+        <w:rPr>
+          <w:lang w:val="en-IN"/>
+        </w:rPr>
+        <w:t>useContext</w:t>
+      </w:r>
+      <w:proofErr w:type="spellEnd"/>
+      <w:r>
+        <w:rPr>
+          <w:lang w:val="en-IN"/>
+        </w:rPr>
+        <w:t xml:space="preserve"> to send global data that can be used by a huge tree of components.</w:t>
+      </w:r>
+    </w:p>
+    <w:p>
+      <w:pPr>
+        <w:rPr>
+          <w:lang w:val="en-IN"/>
+        </w:rPr>
+      </w:pPr>
+      <w:r>
+        <w:rPr>
+          <w:rFonts w:ascii="Segoe UI Symbol" w:hAnsi="Segoe UI Symbol" w:cs="Segoe UI Symbol"/>
+          <w:lang w:val="en-IN"/>
+        </w:rPr>
+        <w:lastRenderedPageBreak/>
+        <w:t>➤</w:t>
+      </w:r>
+      <w:r>
+        <w:rPr>
+          <w:lang w:val="en-IN"/>
+        </w:rPr>
+        <w:t xml:space="preserve"> </w:t>
+      </w:r>
+      <w:proofErr w:type="spellStart"/>
+      <w:r>
+        <w:rPr>
+          <w:lang w:val="en-IN"/>
+        </w:rPr>
+        <w:t>useReducer</w:t>
+      </w:r>
+      <w:proofErr w:type="spellEnd"/>
+      <w:r>
+        <w:rPr>
+          <w:lang w:val="en-IN"/>
+        </w:rPr>
+        <w:t xml:space="preserve"> </w:t>
+      </w:r>
+      <w:r>
+        <w:rPr>
+          <w:lang w:val="en-IN"/>
+        </w:rPr>
+        <w:sym w:font="Wingdings" w:char="F0E0"/>
+      </w:r>
+      <w:r>
+        <w:rPr>
+          <w:lang w:val="en-IN"/>
+        </w:rPr>
+        <w:t xml:space="preserve"> </w:t>
+      </w:r>
+      <w:r>
+        <w:rPr>
+          <w:lang w:val="en-IN"/>
+        </w:rPr>
+        <w:t xml:space="preserve">It’s an alternative to </w:t>
+      </w:r>
+      <w:proofErr w:type="spellStart"/>
+      <w:r>
+        <w:rPr>
+          <w:i/>
+          <w:iCs/>
+          <w:lang w:val="en-IN"/>
+        </w:rPr>
+        <w:t>useState</w:t>
+      </w:r>
+      <w:proofErr w:type="spellEnd"/>
+      <w:r>
+        <w:rPr>
+          <w:i/>
+          <w:iCs/>
+          <w:lang w:val="en-IN"/>
+        </w:rPr>
+        <w:t xml:space="preserve"> </w:t>
+      </w:r>
+      <w:r>
+        <w:rPr>
+          <w:lang w:val="en-IN"/>
+        </w:rPr>
+        <w:t xml:space="preserve">to store state in function components usually for complex state updates or situations where new state depends on previous state. It takes a </w:t>
+      </w:r>
+      <w:r>
+        <w:rPr>
+          <w:i/>
+          <w:iCs/>
+          <w:lang w:val="en-IN"/>
+        </w:rPr>
+        <w:t>reducer</w:t>
+      </w:r>
+      <w:r>
+        <w:rPr>
+          <w:lang w:val="en-IN"/>
+        </w:rPr>
+        <w:t xml:space="preserve"> and initial state as it’s arguments. A </w:t>
+      </w:r>
+      <w:r>
+        <w:rPr>
+          <w:i/>
+          <w:iCs/>
+          <w:lang w:val="en-IN"/>
+        </w:rPr>
+        <w:t>reducer</w:t>
+      </w:r>
+      <w:r>
+        <w:rPr>
+          <w:lang w:val="en-IN"/>
+        </w:rPr>
+        <w:t xml:space="preserve"> is a pure function that takes current state and an object called </w:t>
+      </w:r>
+      <w:r>
+        <w:rPr>
+          <w:i/>
+          <w:iCs/>
+          <w:lang w:val="en-IN"/>
+        </w:rPr>
+        <w:t>action</w:t>
+      </w:r>
+      <w:r>
+        <w:rPr>
+          <w:lang w:val="en-IN"/>
+        </w:rPr>
+        <w:t xml:space="preserve"> and returns the new state.</w:t>
+      </w:r>
+    </w:p>
+    <w:p>
+      <w:pPr>
+        <w:rPr>
+          <w:lang w:val="en-IN"/>
+        </w:rPr>
+      </w:pPr>
+      <w:proofErr w:type="spellStart"/>
+      <w:r>
+        <w:rPr>
+          <w:i/>
+          <w:iCs/>
+          <w:lang w:val="en-IN"/>
+        </w:rPr>
+        <w:t>useReducer</w:t>
+      </w:r>
+      <w:proofErr w:type="spellEnd"/>
+      <w:r>
+        <w:rPr>
+          <w:i/>
+          <w:iCs/>
+          <w:lang w:val="en-IN"/>
+        </w:rPr>
+        <w:t xml:space="preserve"> </w:t>
+      </w:r>
+      <w:r>
+        <w:rPr>
+          <w:lang w:val="en-IN"/>
+        </w:rPr>
+        <w:t xml:space="preserve">returns a value (new state) and a dispatch function. A dispatch function can be used in response to events but instead of taking a value to set the stateful </w:t>
+      </w:r>
+      <w:proofErr w:type="gramStart"/>
+      <w:r>
+        <w:rPr>
+          <w:lang w:val="en-IN"/>
+        </w:rPr>
+        <w:t>variable ,</w:t>
+      </w:r>
+      <w:proofErr w:type="gramEnd"/>
+      <w:r>
+        <w:rPr>
+          <w:lang w:val="en-IN"/>
+        </w:rPr>
+        <w:t xml:space="preserve"> it takes an action object.</w:t>
+      </w:r>
+    </w:p>
+    <w:p>
+      <w:pPr>
+        <w:rPr>
+          <w:lang w:val="en-IN"/>
+        </w:rPr>
+      </w:pPr>
+      <w:r>
+        <w:rPr>
+          <w:rFonts w:ascii="Segoe UI Symbol" w:hAnsi="Segoe UI Symbol" w:cs="Segoe UI Symbol"/>
+          <w:lang w:val="en-IN"/>
+        </w:rPr>
+        <w:t>➤</w:t>
+      </w:r>
+      <w:r>
+        <w:rPr>
+          <w:lang w:val="en-IN"/>
+        </w:rPr>
+        <w:t xml:space="preserve"> </w:t>
+      </w:r>
+      <w:proofErr w:type="spellStart"/>
+      <w:r>
+        <w:rPr>
+          <w:lang w:val="en-IN"/>
+        </w:rPr>
+        <w:t>useCallback</w:t>
+      </w:r>
+      <w:proofErr w:type="spellEnd"/>
+    </w:p>
+    <w:p>
+      <w:pPr>
+        <w:rPr>
+          <w:lang w:val="en-IN"/>
+        </w:rPr>
+      </w:pPr>
+      <w:r>
+        <w:rPr>
+          <w:rFonts w:ascii="Segoe UI Symbol" w:hAnsi="Segoe UI Symbol" w:cs="Segoe UI Symbol"/>
+          <w:lang w:val="en-IN"/>
+        </w:rPr>
+        <w:t>➤</w:t>
+      </w:r>
+      <w:r>
+        <w:rPr>
+          <w:lang w:val="en-IN"/>
+        </w:rPr>
+        <w:t xml:space="preserve"> </w:t>
+      </w:r>
+      <w:proofErr w:type="spellStart"/>
+      <w:r>
+        <w:rPr>
+          <w:lang w:val="en-IN"/>
+        </w:rPr>
+        <w:t>useMemo</w:t>
+      </w:r>
+      <w:proofErr w:type="spellEnd"/>
+    </w:p>
+    <w:p>
+      <w:pPr>
+        <w:rPr>
+          <w:lang w:val="en-IN"/>
+        </w:rPr>
+      </w:pPr>
+      <w:r>
+        <w:rPr>
+          <w:rFonts w:ascii="Segoe UI Symbol" w:hAnsi="Segoe UI Symbol" w:cs="Segoe UI Symbol"/>
+          <w:lang w:val="en-IN"/>
+        </w:rPr>
+        <w:t>➤</w:t>
+      </w:r>
+      <w:r>
+        <w:rPr>
+          <w:lang w:val="en-IN"/>
+        </w:rPr>
+        <w:t xml:space="preserve"> </w:t>
+      </w:r>
+      <w:proofErr w:type="spellStart"/>
+      <w:r>
+        <w:rPr>
+          <w:lang w:val="en-IN"/>
+        </w:rPr>
+        <w:t>useRef</w:t>
+      </w:r>
+      <w:proofErr w:type="spellEnd"/>
+    </w:p>
+    <w:p>
+      <w:pPr>
+        <w:rPr>
+          <w:lang w:val="en-IN"/>
+        </w:rPr>
+      </w:pPr>
+      <w:r>
+        <w:rPr>
+          <w:rFonts w:ascii="Segoe UI Symbol" w:hAnsi="Segoe UI Symbol" w:cs="Segoe UI Symbol"/>
+          <w:lang w:val="en-IN"/>
+        </w:rPr>
+        <w:t>➤</w:t>
+      </w:r>
+      <w:r>
+        <w:rPr>
+          <w:lang w:val="en-IN"/>
+        </w:rPr>
+        <w:t xml:space="preserve"> </w:t>
+      </w:r>
+      <w:proofErr w:type="spellStart"/>
+      <w:r>
+        <w:rPr>
+          <w:lang w:val="en-IN"/>
+        </w:rPr>
+        <w:t>useImperativeHandle</w:t>
+      </w:r>
+      <w:proofErr w:type="spellEnd"/>
+    </w:p>
+    <w:p>
+      <w:pPr>
+        <w:rPr>
+          <w:lang w:val="en-IN"/>
+        </w:rPr>
+      </w:pPr>
+      <w:r>
+        <w:rPr>
+          <w:rFonts w:ascii="Segoe UI Symbol" w:hAnsi="Segoe UI Symbol" w:cs="Segoe UI Symbol"/>
+          <w:lang w:val="en-IN"/>
+        </w:rPr>
+        <w:t>➤</w:t>
+      </w:r>
+      <w:r>
+        <w:rPr>
+          <w:lang w:val="en-IN"/>
+        </w:rPr>
+        <w:t xml:space="preserve"> </w:t>
+      </w:r>
+      <w:proofErr w:type="spellStart"/>
+      <w:r>
+        <w:rPr>
+          <w:lang w:val="en-IN"/>
+        </w:rPr>
+        <w:t>useLayoutEffect</w:t>
+      </w:r>
+      <w:proofErr w:type="spellEnd"/>
+    </w:p>
+    <w:p>
+      <w:pPr>
+        <w:rPr>
+          <w:lang w:val="en-IN"/>
+        </w:rPr>
+      </w:pPr>
+      <w:r>
+        <w:rPr>
+          <w:rFonts w:ascii="Segoe UI Symbol" w:hAnsi="Segoe UI Symbol" w:cs="Segoe UI Symbol"/>
+          <w:lang w:val="en-IN"/>
+        </w:rPr>
+        <w:t>➤</w:t>
+      </w:r>
+      <w:r>
+        <w:rPr>
+          <w:lang w:val="en-IN"/>
+        </w:rPr>
+        <w:t xml:space="preserve"> </w:t>
+      </w:r>
+      <w:proofErr w:type="spellStart"/>
+      <w:r>
+        <w:rPr>
+          <w:lang w:val="en-IN"/>
+        </w:rPr>
+        <w:t>useDebugValue</w:t>
+      </w:r>
+      <w:proofErr w:type="spellEnd"/>
     </w:p>
     <w:p>
       <w:pPr>
@@ -26868,6 +27811,7 @@
   <w:style w:type="character" w:default="1" w:styleId="DefaultParagraphFont">
     <w:name w:val="Default Paragraph Font"/>
     <w:uiPriority w:val="1"/>
+    <w:semiHidden/>
     <w:unhideWhenUsed/>
   </w:style>
   <w:style w:type="table" w:default="1" w:styleId="TableNormal">

</xml_diff>

<commit_message>
Pushing Changes June 8th
</commit_message>
<xml_diff>
--- a/Client/React/Notes.docx
+++ b/Client/React/Notes.docx
@@ -1,6 +1,6 @@
 
 <file path=word/document.xml><?xml version="1.0" encoding="utf-8"?>
-<w:document xmlns:wpc="http://schemas.microsoft.com/office/word/2010/wordprocessingCanvas" xmlns:cx="http://schemas.microsoft.com/office/drawing/2014/chartex" xmlns:cx1="http://schemas.microsoft.com/office/drawing/2015/9/8/chartex" xmlns:cx2="http://schemas.microsoft.com/office/drawing/2015/10/21/chartex" xmlns:cx3="http://schemas.microsoft.com/office/drawing/2016/5/9/chartex" xmlns:cx4="http://schemas.microsoft.com/office/drawing/2016/5/10/chartex" xmlns:cx5="http://schemas.microsoft.com/office/drawing/2016/5/11/chartex" xmlns:cx6="http://schemas.microsoft.com/office/drawing/2016/5/12/chartex" xmlns:cx7="http://schemas.microsoft.com/office/drawing/2016/5/13/chartex" xmlns:cx8="http://schemas.microsoft.com/office/drawing/2016/5/14/chartex" xmlns:mc="http://schemas.openxmlformats.org/markup-compatibility/2006" xmlns:aink="http://schemas.microsoft.com/office/drawing/2016/ink" xmlns:am3d="http://schemas.microsoft.com/office/drawing/2017/model3d" xmlns:o="urn:schemas-microsoft-com:office:office" xmlns:oel="http://schemas.microsoft.com/office/2019/extlst" xmlns:r="http://schemas.openxmlformats.org/officeDocument/2006/relationships" xmlns:m="http://schemas.openxmlformats.org/officeDocument/2006/math" xmlns:v="urn:schemas-microsoft-com:vml" xmlns:wp14="http://schemas.microsoft.com/office/word/2010/wordprocessingDrawing" xmlns:wp="http://schemas.openxmlformats.org/drawingml/2006/wordprocessingDrawing" xmlns:w10="urn:schemas-microsoft-com:office:word" xmlns:w="http://schemas.openxmlformats.org/wordprocessingml/2006/main" xmlns:w14="http://schemas.microsoft.com/office/word/2010/wordml" xmlns:w15="http://schemas.microsoft.com/office/word/2012/wordml" xmlns:w16cex="http://schemas.microsoft.com/office/word/2018/wordml/cex" xmlns:w16cid="http://schemas.microsoft.com/office/word/2016/wordml/cid" xmlns:w16="http://schemas.microsoft.com/office/word/2018/wordml" xmlns:w16du="http://schemas.microsoft.com/office/word/2023/wordml/word16du" xmlns:w16sdtdh="http://schemas.microsoft.com/office/word/2020/wordml/sdtdatahash" xmlns:w16se="http://schemas.microsoft.com/office/word/2015/wordml/symex" xmlns:wpg="http://schemas.microsoft.com/office/word/2010/wordprocessingGroup" xmlns:wpi="http://schemas.microsoft.com/office/word/2010/wordprocessingInk" xmlns:wne="http://schemas.microsoft.com/office/word/2006/wordml" xmlns:wps="http://schemas.microsoft.com/office/word/2010/wordprocessingShape" mc:Ignorable="w14 w15 w16se w16cid w16 w16cex w16sdtdh w16du wp14">
+<w:document xmlns:wpc="http://schemas.microsoft.com/office/word/2010/wordprocessingCanvas" xmlns:cx="http://schemas.microsoft.com/office/drawing/2014/chartex" xmlns:cx1="http://schemas.microsoft.com/office/drawing/2015/9/8/chartex" xmlns:cx2="http://schemas.microsoft.com/office/drawing/2015/10/21/chartex" xmlns:cx3="http://schemas.microsoft.com/office/drawing/2016/5/9/chartex" xmlns:cx4="http://schemas.microsoft.com/office/drawing/2016/5/10/chartex" xmlns:cx5="http://schemas.microsoft.com/office/drawing/2016/5/11/chartex" xmlns:cx6="http://schemas.microsoft.com/office/drawing/2016/5/12/chartex" xmlns:cx7="http://schemas.microsoft.com/office/drawing/2016/5/13/chartex" xmlns:cx8="http://schemas.microsoft.com/office/drawing/2016/5/14/chartex" xmlns:mc="http://schemas.openxmlformats.org/markup-compatibility/2006" xmlns:aink="http://schemas.microsoft.com/office/drawing/2016/ink" xmlns:am3d="http://schemas.microsoft.com/office/drawing/2017/model3d" xmlns:o="urn:schemas-microsoft-com:office:office" xmlns:oel="http://schemas.microsoft.com/office/2019/extlst" xmlns:r="http://schemas.openxmlformats.org/officeDocument/2006/relationships" xmlns:m="http://schemas.openxmlformats.org/officeDocument/2006/math" xmlns:v="urn:schemas-microsoft-com:vml" xmlns:wp14="http://schemas.microsoft.com/office/word/2010/wordprocessingDrawing" xmlns:wp="http://schemas.openxmlformats.org/drawingml/2006/wordprocessingDrawing" xmlns:w10="urn:schemas-microsoft-com:office:word" xmlns:w="http://schemas.openxmlformats.org/wordprocessingml/2006/main" xmlns:w14="http://schemas.microsoft.com/office/word/2010/wordml" xmlns:w15="http://schemas.microsoft.com/office/word/2012/wordml" xmlns:w16cex="http://schemas.microsoft.com/office/word/2018/wordml/cex" xmlns:w16cid="http://schemas.microsoft.com/office/word/2016/wordml/cid" xmlns:w16="http://schemas.microsoft.com/office/word/2018/wordml" xmlns:w16du="http://schemas.microsoft.com/office/word/2023/wordml/word16du" xmlns:w16sdtdh="http://schemas.microsoft.com/office/word/2020/wordml/sdtdatahash" xmlns:w16sdtfl="http://schemas.microsoft.com/office/word/2024/wordml/sdtformatlock" xmlns:w16se="http://schemas.microsoft.com/office/word/2015/wordml/symex" xmlns:wpg="http://schemas.microsoft.com/office/word/2010/wordprocessingGroup" xmlns:wpi="http://schemas.microsoft.com/office/word/2010/wordprocessingInk" xmlns:wne="http://schemas.microsoft.com/office/word/2006/wordml" xmlns:wps="http://schemas.microsoft.com/office/word/2010/wordprocessingShape" mc:Ignorable="w14 w15 w16se w16cid w16 w16cex w16sdtdh w16sdtfl w16du wp14">
   <w:body>
     <w:p>
       <w:r>
@@ -3048,6 +3048,7 @@
         <w:t xml:space="preserve">, </w:t>
       </w:r>
       <w:proofErr w:type="spellStart"/>
+      <w:proofErr w:type="gramStart"/>
       <w:r>
         <w:rPr>
           <w:i/>
@@ -3065,7 +3066,17 @@
           <w:sz w:val="20"/>
           <w:szCs w:val="20"/>
         </w:rPr>
-        <w:t xml:space="preserve"> } from './modules/ecommerce-utilities.js'</w:t>
+        <w:t xml:space="preserve"> }</w:t>
+      </w:r>
+      <w:proofErr w:type="gramEnd"/>
+      <w:r>
+        <w:rPr>
+          <w:i/>
+          <w:iCs/>
+          <w:sz w:val="20"/>
+          <w:szCs w:val="20"/>
+        </w:rPr>
+        <w:t xml:space="preserve"> from './modules/ecommerce-utilities.js'</w:t>
       </w:r>
     </w:p>
     <w:p>
@@ -3159,7 +3170,6 @@
         <w:t>weight,shippingMethod</w:t>
       </w:r>
       <w:proofErr w:type="spellEnd"/>
-      <w:proofErr w:type="gramEnd"/>
       <w:r>
         <w:rPr>
           <w:rStyle w:val="HTMLCode"/>
@@ -3178,7 +3188,18 @@
           <w:sz w:val="16"/>
           <w:szCs w:val="16"/>
         </w:rPr>
-        <w:t xml:space="preserve">                          </w:t>
+        <w:t xml:space="preserve">  </w:t>
+      </w:r>
+      <w:proofErr w:type="gramEnd"/>
+      <w:r>
+        <w:rPr>
+          <w:rStyle w:val="HTMLCode"/>
+          <w:rFonts w:ascii="Arial" w:eastAsiaTheme="majorEastAsia" w:hAnsi="Arial" w:cs="Arial"/>
+          <w:color w:val="000000"/>
+          <w:sz w:val="16"/>
+          <w:szCs w:val="16"/>
+        </w:rPr>
+        <w:t xml:space="preserve">                        </w:t>
       </w:r>
       <w:r>
         <w:rPr>
@@ -15151,7 +15172,15 @@
       </w:r>
       <w:proofErr w:type="gramEnd"/>
       <w:r>
-        <w:t xml:space="preserve"> In JavaScript we can create objects in 3 ways : </w:t>
+        <w:t xml:space="preserve"> In JavaScript we can create objects in 3 </w:t>
+      </w:r>
+      <w:proofErr w:type="gramStart"/>
+      <w:r>
+        <w:t>ways :</w:t>
+      </w:r>
+      <w:proofErr w:type="gramEnd"/>
+      <w:r>
+        <w:t xml:space="preserve"> </w:t>
       </w:r>
     </w:p>
     <w:p>
@@ -15503,7 +15532,15 @@
       </w:r>
       <w:proofErr w:type="gramEnd"/>
       <w:r>
-        <w:t xml:space="preserve"> it imports entire React library and we will need to extend the class like this : </w:t>
+        <w:t xml:space="preserve"> it imports entire React library and we will need to extend the class like </w:t>
+      </w:r>
+      <w:proofErr w:type="gramStart"/>
+      <w:r>
+        <w:t>this :</w:t>
+      </w:r>
+      <w:proofErr w:type="gramEnd"/>
+      <w:r>
+        <w:t xml:space="preserve"> </w:t>
       </w:r>
     </w:p>
     <w:p>
@@ -15554,6 +15591,9 @@
       </w:r>
       <w:r>
         <w:t xml:space="preserve"> </w:t>
+      </w:r>
+      <w:r>
+        <w:t xml:space="preserve">,  </w:t>
       </w:r>
     </w:p>
     <w:p>
@@ -16029,6 +16069,13 @@
         </w:rPr>
         <w:tab/>
       </w:r>
+      <w:r>
+        <w:rPr>
+          <w:b/>
+          <w:bCs/>
+        </w:rPr>
+        <w:t>2.3</w:t>
+      </w:r>
     </w:p>
     <w:p>
       <w:pPr>
@@ -16052,6 +16099,8 @@
     </w:p>
     <w:p>
       <w:pPr>
+        <w:pStyle w:val="ListParagraph"/>
+        <w:ind w:left="3408"/>
         <w:rPr>
           <w:b/>
           <w:bCs/>
@@ -16065,12 +16114,19 @@
           <w:bCs/>
         </w:rPr>
       </w:pPr>
-      <w:r>
+    </w:p>
+    <w:p>
+      <w:pPr>
         <w:rPr>
           <w:b/>
           <w:bCs/>
         </w:rPr>
-        <w:lastRenderedPageBreak/>
+      </w:pPr>
+      <w:r>
+        <w:rPr>
+          <w:b/>
+          <w:bCs/>
+        </w:rPr>
         <w:t xml:space="preserve">  React Component Children:</w:t>
       </w:r>
     </w:p>
@@ -16284,12 +16340,22 @@
         <w:t xml:space="preserve"> (or </w:t>
       </w:r>
       <w:proofErr w:type="spellStart"/>
+      <w:proofErr w:type="gramStart"/>
       <w:r>
         <w:t>props.children</w:t>
       </w:r>
       <w:proofErr w:type="spellEnd"/>
-      <w:r>
-        <w:t xml:space="preserve"> in case of function component) in the return statement of the component , you can create a placeholder where child components will be placed.</w:t>
+      <w:proofErr w:type="gramEnd"/>
+      <w:r>
+        <w:t xml:space="preserve"> in case of function component) in the return statement of the </w:t>
+      </w:r>
+      <w:proofErr w:type="gramStart"/>
+      <w:r>
+        <w:t>component ,</w:t>
+      </w:r>
+      <w:proofErr w:type="gramEnd"/>
+      <w:r>
+        <w:t xml:space="preserve"> you can create a placeholder where child components will be placed.</w:t>
       </w:r>
     </w:p>
     <w:p>
@@ -16454,63 +16520,6 @@
     </w:p>
     <w:p>
       <w:r>
-        <w:tab/>
-      </w:r>
-      <w:r>
-        <w:rPr>
-          <w:b/>
-          <w:bCs/>
-        </w:rPr>
-        <w:t>Mounting</w:t>
-      </w:r>
-      <w:r>
-        <w:t>:</w:t>
-      </w:r>
-      <w:r>
-        <w:t xml:space="preserve"> </w:t>
-      </w:r>
-      <w:r>
-        <w:t>Components get constructed with props passed into it and with default state with JSX being rendered.</w:t>
-      </w:r>
-    </w:p>
-    <w:p>
-      <w:r>
-        <w:tab/>
-      </w:r>
-      <w:r>
-        <w:rPr>
-          <w:b/>
-          <w:bCs/>
-        </w:rPr>
-        <w:t>Updating</w:t>
-      </w:r>
-      <w:r>
-        <w:t>:</w:t>
-      </w:r>
-      <w:r>
-        <w:t xml:space="preserve"> If state gets updated then component is re-rendered. </w:t>
-      </w:r>
-    </w:p>
-    <w:p>
-      <w:r>
-        <w:tab/>
-      </w:r>
-      <w:r>
-        <w:rPr>
-          <w:b/>
-          <w:bCs/>
-        </w:rPr>
-        <w:t>Unmounting</w:t>
-      </w:r>
-      <w:r>
-        <w:t>:</w:t>
-      </w:r>
-      <w:r>
-        <w:t xml:space="preserve"> Component gets removed from the react application.</w:t>
-      </w:r>
-    </w:p>
-    <w:p>
-      <w:r>
         <w:rPr>
           <w:noProof/>
         </w:rPr>
@@ -16519,7 +16528,7 @@
             <v:stroke joinstyle="miter"/>
             <v:path gradientshapeok="t" o:connecttype="rect"/>
           </v:shapetype>
-          <v:shape id="_x0000_s1027" type="#_x0000_t202" style="position:absolute;margin-left:430.2pt;margin-top:12.35pt;width:156pt;height:247.8pt;z-index:251658240">
+          <v:shape id="_x0000_s1027" type="#_x0000_t202" style="position:absolute;margin-left:456pt;margin-top:21.55pt;width:148.2pt;height:273.7pt;z-index:251658240">
             <v:textbox>
               <w:txbxContent>
                 <w:p>
@@ -16597,6 +16606,63 @@
         </w:pict>
       </w:r>
       <w:r>
+        <w:tab/>
+      </w:r>
+      <w:r>
+        <w:rPr>
+          <w:b/>
+          <w:bCs/>
+        </w:rPr>
+        <w:t>Mounting</w:t>
+      </w:r>
+      <w:r>
+        <w:t>:</w:t>
+      </w:r>
+      <w:r>
+        <w:t xml:space="preserve"> </w:t>
+      </w:r>
+      <w:r>
+        <w:t>Components get constructed with props passed into it and with default state with JSX being rendered.</w:t>
+      </w:r>
+    </w:p>
+    <w:p>
+      <w:r>
+        <w:tab/>
+      </w:r>
+      <w:r>
+        <w:rPr>
+          <w:b/>
+          <w:bCs/>
+        </w:rPr>
+        <w:t>Updating</w:t>
+      </w:r>
+      <w:r>
+        <w:t>:</w:t>
+      </w:r>
+      <w:r>
+        <w:t xml:space="preserve"> If state gets updated then component is re-rendered. </w:t>
+      </w:r>
+    </w:p>
+    <w:p>
+      <w:r>
+        <w:tab/>
+      </w:r>
+      <w:r>
+        <w:rPr>
+          <w:b/>
+          <w:bCs/>
+        </w:rPr>
+        <w:t>Unmounting</w:t>
+      </w:r>
+      <w:r>
+        <w:t>:</w:t>
+      </w:r>
+      <w:r>
+        <w:t xml:space="preserve"> Component gets removed from the react application.</w:t>
+      </w:r>
+    </w:p>
+    <w:p>
+      <w:r>
         <w:rPr>
           <w:b/>
           <w:bCs/>
@@ -16659,6 +16725,7 @@
           <w:b/>
           <w:bCs/>
         </w:rPr>
+        <w:lastRenderedPageBreak/>
         <w:t xml:space="preserve">Reconciliation </w:t>
       </w:r>
       <w:r>
@@ -16691,7 +16758,6 @@
           <w:b/>
           <w:bCs/>
         </w:rPr>
-        <w:lastRenderedPageBreak/>
         <w:t>Mounting:</w:t>
       </w:r>
     </w:p>
@@ -16769,7 +16835,11 @@
         <w:sym w:font="Wingdings" w:char="F0E0"/>
       </w:r>
       <w:r>
-        <w:t xml:space="preserve">  After mounting,  </w:t>
+        <w:t xml:space="preserve">  After </w:t>
+      </w:r>
+      <w:proofErr w:type="gramStart"/>
+      <w:r>
+        <w:t xml:space="preserve">mounting,  </w:t>
       </w:r>
       <w:r>
         <w:rPr>
@@ -16778,19 +16848,12 @@
         </w:rPr>
         <w:t>render</w:t>
       </w:r>
+      <w:proofErr w:type="gramEnd"/>
       <w:r>
         <w:t xml:space="preserve">  runs every time the component updates and this runs in both Mounting and Updating stages. In this stage JSX will be rendered to the DOM.</w:t>
       </w:r>
       <w:r>
-        <w:t xml:space="preserve"> When </w:t>
-      </w:r>
-      <w:proofErr w:type="gramStart"/>
-      <w:r>
-        <w:t>a component renders</w:t>
-      </w:r>
-      <w:proofErr w:type="gramEnd"/>
-      <w:r>
-        <w:t xml:space="preserve"> React creates a Virtual DOM tree based on component’s </w:t>
+        <w:t xml:space="preserve"> When a component renders React creates a Virtual DOM tree based on component’s </w:t>
       </w:r>
       <w:r>
         <w:rPr>
@@ -16917,8 +16980,21 @@
       </w:r>
       <w:proofErr w:type="gramEnd"/>
       <w:r>
-        <w:t>) { return false; }</w:t>
-      </w:r>
+        <w:t xml:space="preserve">) </w:t>
+      </w:r>
+      <w:proofErr w:type="gramStart"/>
+      <w:r>
+        <w:t>{ return</w:t>
+      </w:r>
+      <w:proofErr w:type="gramEnd"/>
+      <w:r>
+        <w:t xml:space="preserve"> false</w:t>
+      </w:r>
+      <w:proofErr w:type="gramStart"/>
+      <w:r>
+        <w:t>; }</w:t>
+      </w:r>
+      <w:proofErr w:type="gramEnd"/>
     </w:p>
     <w:p>
       <w:pPr>
@@ -17285,7 +17361,6 @@
         <w:rPr>
           <w:noProof/>
         </w:rPr>
-        <w:lastRenderedPageBreak/>
         <w:drawing>
           <wp:inline distT="0" distB="0" distL="0" distR="0" wp14:anchorId="14800291" wp14:editId="04A7716B">
             <wp:extent cx="7464425" cy="2895600"/>
@@ -17713,6 +17788,7 @@
         <w:ind w:left="1440" w:hanging="720"/>
       </w:pPr>
       <w:r>
+        <w:lastRenderedPageBreak/>
         <w:t xml:space="preserve">A component can have any number of props, a props value can be any </w:t>
       </w:r>
       <w:proofErr w:type="spellStart"/>
@@ -17733,7 +17809,6 @@
           <w:b/>
           <w:bCs/>
         </w:rPr>
-        <w:lastRenderedPageBreak/>
         <w:t xml:space="preserve">               State</w:t>
       </w:r>
       <w:r>
@@ -18324,13 +18399,13 @@
       <w:r>
         <w:t xml:space="preserve">] = </w:t>
       </w:r>
-      <w:proofErr w:type="spellStart"/>
-      <w:r>
-        <w:t>useState</w:t>
-      </w:r>
-      <w:proofErr w:type="spellEnd"/>
-      <w:r>
-        <w:t>(0);</w:t>
+      <w:proofErr w:type="gramStart"/>
+      <w:r>
+        <w:t>useState(</w:t>
+      </w:r>
+      <w:proofErr w:type="gramEnd"/>
+      <w:r>
+        <w:t>0);</w:t>
       </w:r>
     </w:p>
     <w:p>
@@ -18404,6 +18479,7 @@
     </w:p>
     <w:p>
       <w:r>
+        <w:lastRenderedPageBreak/>
         <w:tab/>
       </w:r>
       <w:r>
@@ -18440,7 +18516,6 @@
         <w:rPr>
           <w:lang w:val="en-IN"/>
         </w:rPr>
-        <w:lastRenderedPageBreak/>
         <w:t>To see how the spread operator works, we'll start with a very simple example. The following function accepts three numbers and returns the sum of the numbers:</w:t>
       </w:r>
     </w:p>
@@ -18487,7 +18562,14 @@
         <w:rPr>
           <w:lang w:val="en-IN"/>
         </w:rPr>
-        <w:t>,z</w:t>
+        <w:t>,</w:t>
+      </w:r>
+      <w:proofErr w:type="gramStart"/>
+      <w:r>
+        <w:rPr>
+          <w:lang w:val="en-IN"/>
+        </w:rPr>
+        <w:t>z</w:t>
       </w:r>
       <w:proofErr w:type="spellEnd"/>
       <w:r>
@@ -18496,6 +18578,7 @@
         </w:rPr>
         <w:t>){</w:t>
       </w:r>
+      <w:proofErr w:type="gramEnd"/>
     </w:p>
     <w:p>
       <w:pPr>
@@ -18656,7 +18739,14 @@
         <w:rPr>
           <w:lang w:val="en-IN"/>
         </w:rPr>
-        <w:t>[1],</w:t>
+        <w:t>[1</w:t>
+      </w:r>
+      <w:proofErr w:type="gramStart"/>
+      <w:r>
+        <w:rPr>
+          <w:lang w:val="en-IN"/>
+        </w:rPr>
+        <w:t>],</w:t>
       </w:r>
       <w:proofErr w:type="spellStart"/>
       <w:r>
@@ -18666,6 +18756,7 @@
         <w:t>myNumbers</w:t>
       </w:r>
       <w:proofErr w:type="spellEnd"/>
+      <w:proofErr w:type="gramEnd"/>
       <w:r>
         <w:rPr>
           <w:lang w:val="en-IN"/>
@@ -19069,6 +19160,7 @@
         <w:ind w:left="1440"/>
       </w:pPr>
       <w:r>
+        <w:lastRenderedPageBreak/>
         <w:t xml:space="preserve">Instead of each component maintaining </w:t>
       </w:r>
       <w:proofErr w:type="gramStart"/>
@@ -19092,8 +19184,15 @@
         </w:numPr>
       </w:pPr>
       <w:r>
-        <w:lastRenderedPageBreak/>
-        <w:t xml:space="preserve">For example in a search </w:t>
+        <w:t xml:space="preserve">For </w:t>
+      </w:r>
+      <w:proofErr w:type="gramStart"/>
+      <w:r>
+        <w:t>example</w:t>
+      </w:r>
+      <w:proofErr w:type="gramEnd"/>
+      <w:r>
+        <w:t xml:space="preserve"> in a search </w:t>
       </w:r>
       <w:proofErr w:type="gramStart"/>
       <w:r>
@@ -19425,7 +19524,15 @@
         <w:t xml:space="preserve">nput </w:t>
       </w:r>
       <w:r>
-        <w:t xml:space="preserve">where as if any form input element changes the value based on the change in a state then it’s called as </w:t>
+        <w:t xml:space="preserve">where as if any form input element changes the value based on the change in a </w:t>
+      </w:r>
+      <w:proofErr w:type="gramStart"/>
+      <w:r>
+        <w:t>state</w:t>
+      </w:r>
+      <w:proofErr w:type="gramEnd"/>
+      <w:r>
+        <w:t xml:space="preserve"> then it’s called as </w:t>
       </w:r>
       <w:r>
         <w:rPr>
@@ -19650,8 +19757,13 @@
         <w:t xml:space="preserve"> listener then we can detect this Event object and </w:t>
       </w:r>
       <w:proofErr w:type="spellStart"/>
-      <w:r>
-        <w:t>e.target.value</w:t>
+      <w:proofErr w:type="gramStart"/>
+      <w:r>
+        <w:t>e.target</w:t>
+      </w:r>
+      <w:proofErr w:type="gramEnd"/>
+      <w:r>
+        <w:t>.value</w:t>
       </w:r>
       <w:proofErr w:type="spellEnd"/>
       <w:r>
@@ -19723,7 +19835,15 @@
       </w:r>
       <w:proofErr w:type="gramEnd"/>
       <w:r>
-        <w:t xml:space="preserve"> which allows React to access it’s properties directly.</w:t>
+        <w:t xml:space="preserve"> which allows React to access </w:t>
+      </w:r>
+      <w:proofErr w:type="gramStart"/>
+      <w:r>
+        <w:t>it’s</w:t>
+      </w:r>
+      <w:proofErr w:type="gramEnd"/>
+      <w:r>
+        <w:t xml:space="preserve"> properties directly.</w:t>
       </w:r>
     </w:p>
     <w:p>
@@ -20029,6 +20149,7 @@
           <w:bCs/>
           <w:lang w:val="en-IN"/>
         </w:rPr>
+        <w:lastRenderedPageBreak/>
         <w:t>Purpose</w:t>
       </w:r>
       <w:r>
@@ -20107,7 +20228,6 @@
         <w:rPr>
           <w:lang w:val="en-IN"/>
         </w:rPr>
-        <w:lastRenderedPageBreak/>
         <w:t>props: The props that are passed to the child component.</w:t>
       </w:r>
     </w:p>
@@ -20676,6 +20796,7 @@
           <w:bCs/>
           <w:lang w:val="en-IN"/>
         </w:rPr>
+        <w:lastRenderedPageBreak/>
         <w:t>Integrating with Third-Party Libraries</w:t>
       </w:r>
       <w:r>
@@ -20722,7 +20843,6 @@
         <w:rPr>
           <w:lang w:val="en-IN"/>
         </w:rPr>
-        <w:lastRenderedPageBreak/>
         <w:t xml:space="preserve">In summary, </w:t>
       </w:r>
       <w:proofErr w:type="spellStart"/>
@@ -21184,6 +21304,7 @@
         <w:t xml:space="preserve">), </w:t>
       </w:r>
       <w:proofErr w:type="spellStart"/>
+      <w:proofErr w:type="gramStart"/>
       <w:r>
         <w:rPr>
           <w:lang w:val="en-IN"/>
@@ -21195,32 +21316,47 @@
         <w:rPr>
           <w:lang w:val="en-IN"/>
         </w:rPr>
-        <w:t xml:space="preserve">() and </w:t>
-      </w:r>
-      <w:proofErr w:type="spellStart"/>
-      <w:r>
-        <w:rPr>
-          <w:lang w:val="en-IN"/>
-        </w:rPr>
-        <w:t>componentDidUpdate</w:t>
-      </w:r>
-      <w:proofErr w:type="spellEnd"/>
-      <w:r>
-        <w:rPr>
-          <w:lang w:val="en-IN"/>
-        </w:rPr>
-        <w:t xml:space="preserve">() for class components. </w:t>
-      </w:r>
-      <w:r>
-        <w:rPr>
-          <w:lang w:val="en-IN"/>
-        </w:rPr>
-        <w:t xml:space="preserve">The use of function inside </w:t>
+        <w:t>(</w:t>
+      </w:r>
+      <w:proofErr w:type="gramEnd"/>
+      <w:r>
+        <w:rPr>
+          <w:lang w:val="en-IN"/>
+        </w:rPr>
+        <w:t xml:space="preserve">) and </w:t>
       </w:r>
       <w:proofErr w:type="spellStart"/>
       <w:proofErr w:type="gramStart"/>
       <w:r>
         <w:rPr>
+          <w:lang w:val="en-IN"/>
+        </w:rPr>
+        <w:t>componentDidUpdate</w:t>
+      </w:r>
+      <w:proofErr w:type="spellEnd"/>
+      <w:r>
+        <w:rPr>
+          <w:lang w:val="en-IN"/>
+        </w:rPr>
+        <w:t>(</w:t>
+      </w:r>
+      <w:proofErr w:type="gramEnd"/>
+      <w:r>
+        <w:rPr>
+          <w:lang w:val="en-IN"/>
+        </w:rPr>
+        <w:t xml:space="preserve">) for class components. </w:t>
+      </w:r>
+      <w:r>
+        <w:rPr>
+          <w:lang w:val="en-IN"/>
+        </w:rPr>
+        <w:t xml:space="preserve">The use of function inside </w:t>
+      </w:r>
+      <w:proofErr w:type="spellStart"/>
+      <w:proofErr w:type="gramStart"/>
+      <w:r>
+        <w:rPr>
           <w:b/>
           <w:bCs/>
           <w:lang w:val="en-IN"/>
@@ -21260,6 +21396,7 @@
         <w:t xml:space="preserve">replicates as if we have passed the function inside of </w:t>
       </w:r>
       <w:proofErr w:type="spellStart"/>
+      <w:proofErr w:type="gramStart"/>
       <w:r>
         <w:rPr>
           <w:lang w:val="en-IN"/>
@@ -21271,9 +21408,17 @@
         <w:rPr>
           <w:lang w:val="en-IN"/>
         </w:rPr>
-        <w:t xml:space="preserve">() or </w:t>
+        <w:t>(</w:t>
+      </w:r>
+      <w:proofErr w:type="gramEnd"/>
+      <w:r>
+        <w:rPr>
+          <w:lang w:val="en-IN"/>
+        </w:rPr>
+        <w:t xml:space="preserve">) or </w:t>
       </w:r>
       <w:proofErr w:type="spellStart"/>
+      <w:proofErr w:type="gramStart"/>
       <w:r>
         <w:rPr>
           <w:lang w:val="en-IN"/>
@@ -21285,7 +21430,14 @@
         <w:rPr>
           <w:lang w:val="en-IN"/>
         </w:rPr>
-        <w:t xml:space="preserve">() events. The timing of when </w:t>
+        <w:t>(</w:t>
+      </w:r>
+      <w:proofErr w:type="gramEnd"/>
+      <w:r>
+        <w:rPr>
+          <w:lang w:val="en-IN"/>
+        </w:rPr>
+        <w:t xml:space="preserve">) events. The timing of when </w:t>
       </w:r>
       <w:proofErr w:type="spellStart"/>
       <w:proofErr w:type="gramStart"/>
@@ -21461,7 +21613,21 @@
         <w:rPr>
           <w:lang w:val="en-IN"/>
         </w:rPr>
-        <w:t xml:space="preserve"> function doesn’t get rendered or refreshed every time (i.e.. the function code in the </w:t>
+        <w:t xml:space="preserve"> function doesn’t get rendered or refreshed every time (</w:t>
+      </w:r>
+      <w:proofErr w:type="gramStart"/>
+      <w:r>
+        <w:rPr>
+          <w:lang w:val="en-IN"/>
+        </w:rPr>
+        <w:t>i.e..</w:t>
+      </w:r>
+      <w:proofErr w:type="gramEnd"/>
+      <w:r>
+        <w:rPr>
+          <w:lang w:val="en-IN"/>
+        </w:rPr>
+        <w:t xml:space="preserve"> the function code in the </w:t>
       </w:r>
       <w:proofErr w:type="spellStart"/>
       <w:r>
@@ -21602,6 +21768,7 @@
           <w:rFonts w:ascii="Segoe UI Symbol" w:hAnsi="Segoe UI Symbol" w:cs="Segoe UI Symbol"/>
           <w:lang w:val="en-IN"/>
         </w:rPr>
+        <w:lastRenderedPageBreak/>
         <w:t>➤</w:t>
       </w:r>
       <w:r>
@@ -21722,7 +21889,6 @@
           <w:iCs/>
           <w:lang w:val="en-IN"/>
         </w:rPr>
-        <w:lastRenderedPageBreak/>
         <w:t>useReducer</w:t>
       </w:r>
       <w:proofErr w:type="spellEnd"/>
@@ -21985,7 +22151,6 @@
           <w:b/>
           <w:bCs/>
         </w:rPr>
-        <w:lastRenderedPageBreak/>
         <w:t>Asynchronous Calls</w:t>
       </w:r>
       <w:r>
@@ -22005,10 +22170,18 @@
       </w:r>
       <w:proofErr w:type="gramEnd"/>
       <w:r>
-        <w:t xml:space="preserve"> Last Out (FILO) or Last In First Out (LIFO) manner. So, JavaScript may be single threaded but the environment in which it runs (</w:t>
+        <w:t xml:space="preserve"> Last Out (FILO) or Last </w:t>
       </w:r>
       <w:proofErr w:type="gramStart"/>
       <w:r>
+        <w:t>In</w:t>
+      </w:r>
+      <w:proofErr w:type="gramEnd"/>
+      <w:r>
+        <w:t xml:space="preserve"> First Out (LIFO) manner. So, JavaScript may be single threaded but the environment in which it runs (</w:t>
+      </w:r>
+      <w:proofErr w:type="gramStart"/>
+      <w:r>
         <w:t>i.e..</w:t>
       </w:r>
       <w:proofErr w:type="gramEnd"/>
@@ -22034,6 +22207,9 @@
     </w:p>
     <w:p>
       <w:r>
+        <w:rPr>
+          <w:noProof/>
+        </w:rPr>
         <w:drawing>
           <wp:inline distT="0" distB="0" distL="0" distR="0" wp14:anchorId="48F6AD95" wp14:editId="10DC4DDC">
             <wp:extent cx="7018191" cy="1005840"/>
@@ -22111,6 +22287,9 @@
     </w:p>
     <w:p>
       <w:r>
+        <w:rPr>
+          <w:noProof/>
+        </w:rPr>
         <w:drawing>
           <wp:inline distT="0" distB="0" distL="0" distR="0" wp14:anchorId="24600CDC" wp14:editId="035A404D">
             <wp:extent cx="3406140" cy="3179373"/>
@@ -22162,7 +22341,7 @@
 </file>
 
 <file path=word/numbering.xml><?xml version="1.0" encoding="utf-8"?>
-<w:numbering xmlns:wpc="http://schemas.microsoft.com/office/word/2010/wordprocessingCanvas" xmlns:cx="http://schemas.microsoft.com/office/drawing/2014/chartex" xmlns:cx1="http://schemas.microsoft.com/office/drawing/2015/9/8/chartex" xmlns:cx2="http://schemas.microsoft.com/office/drawing/2015/10/21/chartex" xmlns:cx3="http://schemas.microsoft.com/office/drawing/2016/5/9/chartex" xmlns:cx4="http://schemas.microsoft.com/office/drawing/2016/5/10/chartex" xmlns:cx5="http://schemas.microsoft.com/office/drawing/2016/5/11/chartex" xmlns:cx6="http://schemas.microsoft.com/office/drawing/2016/5/12/chartex" xmlns:cx7="http://schemas.microsoft.com/office/drawing/2016/5/13/chartex" xmlns:cx8="http://schemas.microsoft.com/office/drawing/2016/5/14/chartex" xmlns:mc="http://schemas.openxmlformats.org/markup-compatibility/2006" xmlns:aink="http://schemas.microsoft.com/office/drawing/2016/ink" xmlns:am3d="http://schemas.microsoft.com/office/drawing/2017/model3d" xmlns:o="urn:schemas-microsoft-com:office:office" xmlns:oel="http://schemas.microsoft.com/office/2019/extlst" xmlns:r="http://schemas.openxmlformats.org/officeDocument/2006/relationships" xmlns:m="http://schemas.openxmlformats.org/officeDocument/2006/math" xmlns:v="urn:schemas-microsoft-com:vml" xmlns:wp14="http://schemas.microsoft.com/office/word/2010/wordprocessingDrawing" xmlns:wp="http://schemas.openxmlformats.org/drawingml/2006/wordprocessingDrawing" xmlns:w10="urn:schemas-microsoft-com:office:word" xmlns:w="http://schemas.openxmlformats.org/wordprocessingml/2006/main" xmlns:w14="http://schemas.microsoft.com/office/word/2010/wordml" xmlns:w15="http://schemas.microsoft.com/office/word/2012/wordml" xmlns:w16cex="http://schemas.microsoft.com/office/word/2018/wordml/cex" xmlns:w16cid="http://schemas.microsoft.com/office/word/2016/wordml/cid" xmlns:w16="http://schemas.microsoft.com/office/word/2018/wordml" xmlns:w16du="http://schemas.microsoft.com/office/word/2023/wordml/word16du" xmlns:w16sdtdh="http://schemas.microsoft.com/office/word/2020/wordml/sdtdatahash" xmlns:w16se="http://schemas.microsoft.com/office/word/2015/wordml/symex" xmlns:wpg="http://schemas.microsoft.com/office/word/2010/wordprocessingGroup" xmlns:wpi="http://schemas.microsoft.com/office/word/2010/wordprocessingInk" xmlns:wne="http://schemas.microsoft.com/office/word/2006/wordml" xmlns:wps="http://schemas.microsoft.com/office/word/2010/wordprocessingShape" mc:Ignorable="w14 w15 w16se w16cid w16 w16cex w16sdtdh w16du wp14">
+<w:numbering xmlns:wpc="http://schemas.microsoft.com/office/word/2010/wordprocessingCanvas" xmlns:cx="http://schemas.microsoft.com/office/drawing/2014/chartex" xmlns:cx1="http://schemas.microsoft.com/office/drawing/2015/9/8/chartex" xmlns:cx2="http://schemas.microsoft.com/office/drawing/2015/10/21/chartex" xmlns:cx3="http://schemas.microsoft.com/office/drawing/2016/5/9/chartex" xmlns:cx4="http://schemas.microsoft.com/office/drawing/2016/5/10/chartex" xmlns:cx5="http://schemas.microsoft.com/office/drawing/2016/5/11/chartex" xmlns:cx6="http://schemas.microsoft.com/office/drawing/2016/5/12/chartex" xmlns:cx7="http://schemas.microsoft.com/office/drawing/2016/5/13/chartex" xmlns:cx8="http://schemas.microsoft.com/office/drawing/2016/5/14/chartex" xmlns:mc="http://schemas.openxmlformats.org/markup-compatibility/2006" xmlns:aink="http://schemas.microsoft.com/office/drawing/2016/ink" xmlns:am3d="http://schemas.microsoft.com/office/drawing/2017/model3d" xmlns:o="urn:schemas-microsoft-com:office:office" xmlns:oel="http://schemas.microsoft.com/office/2019/extlst" xmlns:r="http://schemas.openxmlformats.org/officeDocument/2006/relationships" xmlns:m="http://schemas.openxmlformats.org/officeDocument/2006/math" xmlns:v="urn:schemas-microsoft-com:vml" xmlns:wp14="http://schemas.microsoft.com/office/word/2010/wordprocessingDrawing" xmlns:wp="http://schemas.openxmlformats.org/drawingml/2006/wordprocessingDrawing" xmlns:w10="urn:schemas-microsoft-com:office:word" xmlns:w="http://schemas.openxmlformats.org/wordprocessingml/2006/main" xmlns:w14="http://schemas.microsoft.com/office/word/2010/wordml" xmlns:w15="http://schemas.microsoft.com/office/word/2012/wordml" xmlns:w16cex="http://schemas.microsoft.com/office/word/2018/wordml/cex" xmlns:w16cid="http://schemas.microsoft.com/office/word/2016/wordml/cid" xmlns:w16="http://schemas.microsoft.com/office/word/2018/wordml" xmlns:w16du="http://schemas.microsoft.com/office/word/2023/wordml/word16du" xmlns:w16sdtdh="http://schemas.microsoft.com/office/word/2020/wordml/sdtdatahash" xmlns:w16sdtfl="http://schemas.microsoft.com/office/word/2024/wordml/sdtformatlock" xmlns:w16se="http://schemas.microsoft.com/office/word/2015/wordml/symex" xmlns:wpg="http://schemas.microsoft.com/office/word/2010/wordprocessingGroup" xmlns:wpi="http://schemas.microsoft.com/office/word/2010/wordprocessingInk" xmlns:wne="http://schemas.microsoft.com/office/word/2006/wordml" xmlns:wps="http://schemas.microsoft.com/office/word/2010/wordprocessingShape" mc:Ignorable="w14 w15 w16se w16cid w16 w16cex w16sdtdh w16sdtfl w16du wp14">
   <w:abstractNum w:abstractNumId="0" w15:restartNumberingAfterBreak="0">
     <w:nsid w:val="0239001E"/>
     <w:multiLevelType w:val="hybridMultilevel"/>
@@ -27436,7 +27615,7 @@
 </file>
 
 <file path=word/styles.xml><?xml version="1.0" encoding="utf-8"?>
-<w:styles xmlns:mc="http://schemas.openxmlformats.org/markup-compatibility/2006" xmlns:r="http://schemas.openxmlformats.org/officeDocument/2006/relationships" xmlns:w="http://schemas.openxmlformats.org/wordprocessingml/2006/main" xmlns:w14="http://schemas.microsoft.com/office/word/2010/wordml" xmlns:w15="http://schemas.microsoft.com/office/word/2012/wordml" xmlns:w16cex="http://schemas.microsoft.com/office/word/2018/wordml/cex" xmlns:w16cid="http://schemas.microsoft.com/office/word/2016/wordml/cid" xmlns:w16="http://schemas.microsoft.com/office/word/2018/wordml" xmlns:w16du="http://schemas.microsoft.com/office/word/2023/wordml/word16du" xmlns:w16sdtdh="http://schemas.microsoft.com/office/word/2020/wordml/sdtdatahash" xmlns:w16se="http://schemas.microsoft.com/office/word/2015/wordml/symex" mc:Ignorable="w14 w15 w16se w16cid w16 w16cex w16sdtdh w16du">
+<w:styles xmlns:mc="http://schemas.openxmlformats.org/markup-compatibility/2006" xmlns:r="http://schemas.openxmlformats.org/officeDocument/2006/relationships" xmlns:w="http://schemas.openxmlformats.org/wordprocessingml/2006/main" xmlns:w14="http://schemas.microsoft.com/office/word/2010/wordml" xmlns:w15="http://schemas.microsoft.com/office/word/2012/wordml" xmlns:w16cex="http://schemas.microsoft.com/office/word/2018/wordml/cex" xmlns:w16cid="http://schemas.microsoft.com/office/word/2016/wordml/cid" xmlns:w16="http://schemas.microsoft.com/office/word/2018/wordml" xmlns:w16du="http://schemas.microsoft.com/office/word/2023/wordml/word16du" xmlns:w16sdtdh="http://schemas.microsoft.com/office/word/2020/wordml/sdtdatahash" xmlns:w16sdtfl="http://schemas.microsoft.com/office/word/2024/wordml/sdtformatlock" xmlns:w16se="http://schemas.microsoft.com/office/word/2015/wordml/symex" mc:Ignorable="w14 w15 w16se w16cid w16 w16cex w16sdtdh w16sdtfl w16du">
   <w:docDefaults>
     <w:rPrDefault>
       <w:rPr>

</xml_diff>